<commit_message>
Added pumped hydro model to txmulti. Experimented with a local gene mutation.
</commit_message>
<xml_diff>
--- a/doc/mureil_software.docx
+++ b/doc/mureil_software.docx
@@ -433,6 +433,14 @@
         <w:pStyle w:val="Heading3"/>
       </w:pPr>
       <w:r>
+        <w:t>Overall framework concepts</w:t>
+      </w:r>
+    </w:p>
+    <w:p>
+      <w:pPr>
+        <w:pStyle w:val="Heading3"/>
+      </w:pPr>
+      <w:r>
         <w:t>config_spec</w:t>
       </w:r>
     </w:p>
@@ -443,6 +451,14 @@
       </w:pPr>
       <w:r>
         <w:lastRenderedPageBreak/>
+        <w:t>Genetic Algorithm</w:t>
+      </w:r>
+    </w:p>
+    <w:p>
+      <w:pPr>
+        <w:pStyle w:val="Heading2"/>
+      </w:pPr>
+      <w:r>
         <w:t>Data objects</w:t>
       </w:r>
     </w:p>
@@ -475,6 +491,42 @@
         <w:pStyle w:val="Heading3"/>
       </w:pPr>
       <w:r>
+        <w:t>Important considerations when implementing a generator</w:t>
+      </w:r>
+    </w:p>
+    <w:p>
+      <w:pPr>
+        <w:pStyle w:val="Heading4"/>
+      </w:pPr>
+      <w:r>
+        <w:t>Handling of negative param values</w:t>
+      </w:r>
+    </w:p>
+    <w:p>
+      <w:pPr>
+        <w:pStyle w:val="Heading4"/>
+      </w:pPr>
+      <w:r>
+        <w:t xml:space="preserve">Handling of </w:t>
+      </w:r>
+      <w:r>
+        <w:t>‘</w:t>
+      </w:r>
+      <w:r>
+        <w:t>ts_demand</w:t>
+      </w:r>
+      <w:r>
+        <w:t>’</w:t>
+      </w:r>
+      <w:r>
+        <w:t xml:space="preserve"> timeseries</w:t>
+      </w:r>
+    </w:p>
+    <w:p>
+      <w:pPr>
+        <w:pStyle w:val="Heading3"/>
+      </w:pPr>
+      <w:r>
         <w:t>Variable generators</w:t>
       </w:r>
     </w:p>
@@ -515,6 +567,14 @@
         <w:pStyle w:val="Heading2"/>
       </w:pPr>
       <w:r>
+        <w:t>Transmission models</w:t>
+      </w:r>
+    </w:p>
+    <w:p>
+      <w:pPr>
+        <w:pStyle w:val="Heading2"/>
+      </w:pPr>
+      <w:r>
         <w:t>Master objects</w:t>
       </w:r>
     </w:p>
@@ -585,6 +645,9 @@
       </w:r>
       <w:r>
         <w:t xml:space="preserve">It’s good practice to run this before you check in code so that you know you have not broken some existing functionality. </w:t>
+      </w:r>
+      <w:r>
+        <w:t>Note that there are a couple of tests that don’t pass for Roger for some reason – the test_data/test_ncdata.py and the test_regression/rhuva_test1. This is on the list of things to fix below.</w:t>
       </w:r>
     </w:p>
     <w:p>
@@ -633,91 +696,271 @@
         <w:pStyle w:val="Heading2"/>
       </w:pPr>
       <w:r>
-        <w:t>Unfinished details</w:t>
-      </w:r>
-      <w:r>
-        <w:t xml:space="preserve"> in models</w:t>
-      </w:r>
-    </w:p>
-    <w:p>
-      <w:pPr>
-        <w:pStyle w:val="Heading3"/>
-      </w:pPr>
-      <w:r>
-        <w:t>Handling of negative params in gene</w:t>
-      </w:r>
-    </w:p>
-    <w:p>
-      <w:pPr>
-        <w:pStyle w:val="Heading3"/>
-      </w:pPr>
-      <w:r>
-        <w:t>Simple transmission model multi-period</w:t>
-      </w:r>
-    </w:p>
-    <w:p>
-      <w:pPr>
-        <w:pStyle w:val="Heading3"/>
-      </w:pPr>
-      <w:r>
-        <w:t>Handling of discount rates</w:t>
-      </w:r>
-    </w:p>
-    <w:p>
-      <w:pPr>
-        <w:pStyle w:val="Heading3"/>
-      </w:pPr>
-      <w:r>
-        <w:t>Terminal values for models</w:t>
-      </w:r>
-    </w:p>
-    <w:p>
-      <w:pPr>
-        <w:pStyle w:val="Heading3"/>
-      </w:pPr>
-      <w:r>
-        <w:t>Multi-period carbon handling in thermal models</w:t>
-      </w:r>
-    </w:p>
-    <w:p>
-      <w:pPr>
-        <w:pStyle w:val="Heading2"/>
-      </w:pPr>
-      <w:r>
-        <w:t xml:space="preserve">Completion of </w:t>
-      </w:r>
-      <w:r>
-        <w:t>formal</w:t>
-      </w:r>
-      <w:r>
-        <w:t xml:space="preserve"> testing</w:t>
-      </w:r>
-    </w:p>
-    <w:p>
-      <w:r>
-        <w:t>Some sections of the code are lightly tested, and/or not in the test set. Extra testing here would add confidence to the correctness of the models.</w:t>
-      </w:r>
-    </w:p>
-    <w:p>
-      <w:pPr>
-        <w:pStyle w:val="Heading3"/>
-      </w:pPr>
-      <w:r>
-        <w:t>timestep_hrs</w:t>
-      </w:r>
-    </w:p>
-    <w:p>
-      <w:r>
-        <w:t>The models are written to accept the parameter ‘timestep_hrs’ which specifies the timestep of the data timeseries. This is then used to calculate the MWh of electricity from a timeseries of MW, and the carbon emissions. Most of the use of the simulation to date has been with timestep_hrs = 1.0. A specific review is needed of all models to check that timestep_hrs is correctly applied, b</w:t>
-      </w:r>
-      <w:r>
-        <w:t>acked up with simple unit tests, and system tests where half-hourly and/or two-hourly data is used.</w:t>
+        <w:t>Unfinished things</w:t>
+      </w:r>
+    </w:p>
+    <w:p>
+      <w:pPr>
+        <w:pStyle w:val="Heading3"/>
+      </w:pPr>
+      <w:r>
+        <w:t>Comments in geneticalgorithm.py on how it works</w:t>
       </w:r>
       <w:bookmarkStart w:id="0" w:name="_GoBack"/>
       <w:bookmarkEnd w:id="0"/>
     </w:p>
     <w:p>
       <w:pPr>
+        <w:pStyle w:val="Heading3"/>
+      </w:pPr>
+      <w:r>
+        <w:t>Handling of negative params in gene</w:t>
+      </w:r>
+    </w:p>
+    <w:p>
+      <w:pPr>
+        <w:pStyle w:val="Heading3"/>
+      </w:pPr>
+      <w:r>
+        <w:t>Simple transmission model multi-period</w:t>
+      </w:r>
+    </w:p>
+    <w:p>
+      <w:pPr>
+        <w:pStyle w:val="Heading3"/>
+      </w:pPr>
+      <w:r>
+        <w:t>Using the get_details function to identify demand and miss</w:t>
+      </w:r>
+      <w:r>
+        <w:t>ed_supply models in master</w:t>
+      </w:r>
+    </w:p>
+    <w:p>
+      <w:pPr>
+        <w:pStyle w:val="Heading3"/>
+      </w:pPr>
+      <w:r>
+        <w:t>Multi-period carbon handling in thermal models</w:t>
+      </w:r>
+    </w:p>
+    <w:p>
+      <w:pPr>
+        <w:pStyle w:val="Heading3"/>
+      </w:pPr>
+      <w:r>
+        <w:t>Globals for gas, coal prices, and handling in thermal models</w:t>
+      </w:r>
+    </w:p>
+    <w:p>
+      <w:pPr>
+        <w:pStyle w:val="Heading3"/>
+      </w:pPr>
+      <w:r>
+        <w:t>Complete the pumped hydro handling of multi-period</w:t>
+      </w:r>
+      <w:r>
+        <w:t>, and for dam expansion</w:t>
+      </w:r>
+    </w:p>
+    <w:p>
+      <w:r>
+        <w:t>The comments in the code on what the units are of the parameters</w:t>
+      </w:r>
+      <w:r>
+        <w:t>, in get_config_spec,</w:t>
+      </w:r>
+      <w:r>
+        <w:t xml:space="preserve"> also need clarification.</w:t>
+      </w:r>
+    </w:p>
+    <w:p>
+      <w:pPr>
+        <w:pStyle w:val="Heading3"/>
+      </w:pPr>
+      <w:r>
+        <w:t>Failing regression and unit tests</w:t>
+      </w:r>
+    </w:p>
+    <w:p>
+      <w:r>
+        <w:t>The test test_data/test_ncdata.py fails on Roger’s machine with the following message. It runs fine on Marcelle’s PC.</w:t>
+      </w:r>
+    </w:p>
+    <w:p>
+      <w:pPr>
+        <w:pStyle w:val="Code"/>
+      </w:pPr>
+    </w:p>
+    <w:p>
+      <w:pPr>
+        <w:pStyle w:val="Code"/>
+      </w:pPr>
+      <w:r>
+        <w:t>======================================================================</w:t>
+      </w:r>
+    </w:p>
+    <w:p>
+      <w:pPr>
+        <w:pStyle w:val="Code"/>
+      </w:pPr>
+      <w:r>
+        <w:t>ERROR: test_data.test_ncdata (unittest.loader.ModuleImportFailure)</w:t>
+      </w:r>
+    </w:p>
+    <w:p>
+      <w:pPr>
+        <w:pStyle w:val="Code"/>
+      </w:pPr>
+      <w:r>
+        <w:t>----------------------------------------------------------------------</w:t>
+      </w:r>
+    </w:p>
+    <w:p>
+      <w:pPr>
+        <w:pStyle w:val="Code"/>
+      </w:pPr>
+      <w:r>
+        <w:t>ImportError: Failed to import test module: test_data.test_ncdata</w:t>
+      </w:r>
+    </w:p>
+    <w:p>
+      <w:pPr>
+        <w:pStyle w:val="Code"/>
+      </w:pPr>
+      <w:r>
+        <w:t>Traceback (most recent call last):</w:t>
+      </w:r>
+    </w:p>
+    <w:p>
+      <w:pPr>
+        <w:pStyle w:val="Code"/>
+      </w:pPr>
+      <w:r>
+        <w:t xml:space="preserve">  File "/usr/local/python-2.7/lib/python2.7/unittest/loader.py", line 252, in _find_tests</w:t>
+      </w:r>
+    </w:p>
+    <w:p>
+      <w:pPr>
+        <w:pStyle w:val="Code"/>
+      </w:pPr>
+      <w:r>
+        <w:t xml:space="preserve">    module = self._get_module_from_name(name)</w:t>
+      </w:r>
+    </w:p>
+    <w:p>
+      <w:pPr>
+        <w:pStyle w:val="Code"/>
+      </w:pPr>
+      <w:r>
+        <w:t xml:space="preserve">  File "/usr/local/python-2.7/lib/python2.7/unittest/loader.py", line 230, in _get_module_from_name</w:t>
+      </w:r>
+    </w:p>
+    <w:p>
+      <w:pPr>
+        <w:pStyle w:val="Code"/>
+      </w:pPr>
+      <w:r>
+        <w:t xml:space="preserve">    __import__(name)</w:t>
+      </w:r>
+    </w:p>
+    <w:p>
+      <w:pPr>
+        <w:pStyle w:val="Code"/>
+      </w:pPr>
+      <w:r>
+        <w:t xml:space="preserve">  File "/home/rogerd/MUREIL_WC/test_data/test_ncdata.py", line 42, in &lt;module&gt;</w:t>
+      </w:r>
+    </w:p>
+    <w:p>
+      <w:pPr>
+        <w:pStyle w:val="Code"/>
+      </w:pPr>
+      <w:r>
+        <w:t xml:space="preserve">    import pupynere as nc</w:t>
+      </w:r>
+    </w:p>
+    <w:p>
+      <w:pPr>
+        <w:pStyle w:val="Code"/>
+      </w:pPr>
+      <w:r>
+        <w:t>ImportError: No module named pupynere</w:t>
+      </w:r>
+    </w:p>
+    <w:p>
+      <w:pPr>
+        <w:pStyle w:val="Code"/>
+      </w:pPr>
+    </w:p>
+    <w:p>
+      <w:r>
+        <w:t>The test test_regression/rhuva_test1 fails on Roger’s machine with the following message. It runs fine on Marcelle’s PC, and was set up from a simulation that Robert ran. The message isn’t very informative. It just says that the script single_test.py that is in the test_regression directory failed for some reason. A test_out.pkl file wasn’t produced which suggests that it crashed somewhere. Further investigation is needed.</w:t>
+      </w:r>
+    </w:p>
+    <w:p>
+      <w:pPr>
+        <w:pStyle w:val="Code"/>
+      </w:pPr>
+    </w:p>
+    <w:p>
+      <w:pPr>
+        <w:pStyle w:val="Code"/>
+      </w:pPr>
+      <w:r>
+        <w:t>======================================================================</w:t>
+      </w:r>
+    </w:p>
+    <w:p>
+      <w:pPr>
+        <w:pStyle w:val="Code"/>
+      </w:pPr>
+      <w:r>
+        <w:t>FAIL: test (test_regression.rhuva_test1.test.RegressionTest)</w:t>
+      </w:r>
+    </w:p>
+    <w:p>
+      <w:pPr>
+        <w:pStyle w:val="Code"/>
+      </w:pPr>
+      <w:r>
+        <w:t>----------------------------------------------------------------------</w:t>
+      </w:r>
+    </w:p>
+    <w:p>
+      <w:pPr>
+        <w:pStyle w:val="Code"/>
+      </w:pPr>
+      <w:r>
+        <w:t>Traceback (most recent call last):</w:t>
+      </w:r>
+    </w:p>
+    <w:p>
+      <w:pPr>
+        <w:pStyle w:val="Code"/>
+      </w:pPr>
+      <w:r>
+        <w:t xml:space="preserve">  File "/home/rogerd/MUREIL_WC/test_regression/rhuva_test1/test.py", line 49, in test</w:t>
+      </w:r>
+    </w:p>
+    <w:p>
+      <w:pPr>
+        <w:pStyle w:val="Code"/>
+      </w:pPr>
+      <w:r>
+        <w:t xml:space="preserve">    test_dir, config, pickle))</w:t>
+      </w:r>
+    </w:p>
+    <w:p>
+      <w:pPr>
+        <w:pStyle w:val="Code"/>
+      </w:pPr>
+      <w:r>
+        <w:t>AssertionError: False is not true</w:t>
+      </w:r>
+    </w:p>
+    <w:p>
+      <w:pPr>
         <w:pStyle w:val="Heading2"/>
       </w:pPr>
       <w:r>
@@ -730,6 +973,22 @@
         <w:pStyle w:val="Heading3"/>
       </w:pPr>
       <w:r>
+        <w:t>Handling of discount rates</w:t>
+      </w:r>
+    </w:p>
+    <w:p>
+      <w:pPr>
+        <w:pStyle w:val="Heading3"/>
+      </w:pPr>
+      <w:r>
+        <w:t>Terminal values for models</w:t>
+      </w:r>
+    </w:p>
+    <w:p>
+      <w:pPr>
+        <w:pStyle w:val="Heading3"/>
+      </w:pPr>
+      <w:r>
         <w:t>Capital cost models for multi-period</w:t>
       </w:r>
     </w:p>
@@ -746,7 +1005,21 @@
         <w:pStyle w:val="Heading3"/>
       </w:pPr>
       <w:r>
-        <w:t>Multi-site dispatchable models</w:t>
+        <w:t>Different dispatch order in different periods</w:t>
+      </w:r>
+    </w:p>
+    <w:p>
+      <w:pPr>
+        <w:pStyle w:val="Heading3"/>
+      </w:pPr>
+      <w:r>
+        <w:t xml:space="preserve">Multi-site </w:t>
+      </w:r>
+      <w:r>
+        <w:t>thermal</w:t>
+      </w:r>
+      <w:r>
+        <w:t xml:space="preserve"> models</w:t>
       </w:r>
     </w:p>
     <w:p>
@@ -759,10 +1032,32 @@
     </w:p>
     <w:p>
       <w:pPr>
+        <w:pStyle w:val="Heading3"/>
+      </w:pPr>
+      <w:r>
+        <w:t>Constraints on maximum total new build capacity</w:t>
+      </w:r>
+    </w:p>
+    <w:p>
+      <w:pPr>
+        <w:pStyle w:val="Heading3"/>
+      </w:pPr>
+      <w:r>
+        <w:t>Variable generators to use weather data instead of capacity factor data</w:t>
+      </w:r>
+    </w:p>
+    <w:p>
+      <w:pPr>
         <w:pStyle w:val="Heading2"/>
       </w:pPr>
       <w:r>
-        <w:t>Ideas for improvement</w:t>
+        <w:t xml:space="preserve">Ideas for </w:t>
+      </w:r>
+      <w:r>
+        <w:t xml:space="preserve">performance </w:t>
+      </w:r>
+      <w:r>
+        <w:t>improvement</w:t>
       </w:r>
     </w:p>
     <w:p>
@@ -775,6 +1070,30 @@
     </w:p>
     <w:p>
       <w:pPr>
+        <w:pStyle w:val="Heading4"/>
+      </w:pPr>
+      <w:r>
+        <w:t>Decloner function</w:t>
+      </w:r>
+    </w:p>
+    <w:p>
+      <w:pPr>
+        <w:pStyle w:val="Heading4"/>
+      </w:pPr>
+      <w:r>
+        <w:t>Combination with gradient-descent algorithm</w:t>
+      </w:r>
+    </w:p>
+    <w:p>
+      <w:pPr>
+        <w:pStyle w:val="Heading4"/>
+      </w:pPr>
+      <w:r>
+        <w:t>Addition of a smaller-radius mutation</w:t>
+      </w:r>
+    </w:p>
+    <w:p>
+      <w:pPr>
         <w:pStyle w:val="Heading3"/>
       </w:pPr>
       <w:r>
@@ -783,9 +1102,49 @@
     </w:p>
     <w:p>
       <w:pPr>
+        <w:pStyle w:val="Heading2"/>
+      </w:pPr>
+      <w:r>
+        <w:t>Completion of formal testing</w:t>
+      </w:r>
+    </w:p>
+    <w:p>
+      <w:r>
+        <w:t>Some sections of the code are lightly tested, and/or not in the test set. Extra testing here would add confidence to the correctness of the models.</w:t>
+      </w:r>
+    </w:p>
+    <w:p>
+      <w:pPr>
+        <w:pStyle w:val="Heading3"/>
+      </w:pPr>
+      <w:r>
+        <w:t>timestep_hrs</w:t>
+      </w:r>
+    </w:p>
+    <w:p>
+      <w:r>
+        <w:t>The models are written to accept the parameter ‘timestep_hrs’ which specifies the timestep of the data timeseries. This is then used to calculate the MWh of electricity from a timeseries of MW, and the carbon emissions. Most of the use of the simulation to date has been with timestep_hrs = 1.0. A specific review is needed of all models to check that timestep_hrs is correctly applied, backed up with simple unit tests, and system tests where half-hourly and/or two-hourly data is used.</w:t>
+      </w:r>
+    </w:p>
+    <w:p>
+      <w:pPr>
+        <w:pStyle w:val="Heading3"/>
+      </w:pPr>
+      <w:r>
+        <w:t>Regression testing cleaning up and speeding up</w:t>
+      </w:r>
+    </w:p>
+    <w:p>
+      <w:r>
+        <w:t>The regression tests are currently a collection of whatever seemed to be an interesting test at the time, and together take a few minutes to run. Together they do cover a good proportion of the working functionality of the code. However, some of them take a long time to run. They could do with the number of iterations being reduced, with probably a minimal change to the effectiveness of the test. You can do this by editing the config file that’s in the test directory to change the iteration count, and then take the test_out.pkl file and rename it to whatever the expected pickle file is. See the top of the test.py file for the name of the config and expected pickle files. Of course you can only do this with tests that already passed!  The updated config and expected pickle files will be in SVN so make sure you commit them.</w:t>
+      </w:r>
+    </w:p>
+    <w:p>
+      <w:pPr>
         <w:pStyle w:val="Heading1"/>
       </w:pPr>
       <w:r>
+        <w:lastRenderedPageBreak/>
         <w:t>Python / System tips</w:t>
       </w:r>
     </w:p>
@@ -948,7 +1307,6 @@
     </w:p>
     <w:p>
       <w:r>
-        <w:lastRenderedPageBreak/>
         <w:t>Don't whatever you do choose the (mc) mine-conflict option if 'update' offers you that. What that will do is ignore whatever you just updated and just use your new version - so you may be throwing away someone else's edits. This is often hard to find out and makes people very cross!  (p) postpone is the best option.</w:t>
       </w:r>
     </w:p>
@@ -999,6 +1357,7 @@
     </w:p>
     <w:p>
       <w:r>
+        <w:lastRenderedPageBreak/>
         <w:t>Also have a look at Scipy if you want to find library functions for a wide range of applications</w:t>
       </w:r>
       <w:r>
@@ -1021,6 +1380,22 @@
     </w:p>
     <w:p>
       <w:pPr>
+        <w:pStyle w:val="Heading2"/>
+      </w:pPr>
+      <w:r>
+        <w:t>Random Python tips</w:t>
+      </w:r>
+    </w:p>
+    <w:p>
+      <w:pPr>
+        <w:pStyle w:val="Heading3"/>
+      </w:pPr>
+      <w:r>
+        <w:t>Splitting lines</w:t>
+      </w:r>
+    </w:p>
+    <w:p>
+      <w:pPr>
         <w:pStyle w:val="Heading1"/>
       </w:pPr>
       <w:r>
@@ -1029,7 +1404,19 @@
     </w:p>
     <w:p>
       <w:r>
-        <w:t>This is a good place to copy stuff from the document that’s not current, but might be interesting to someone.</w:t>
+        <w:t xml:space="preserve">This is a good place to copy stuff from the document </w:t>
+      </w:r>
+      <w:r>
+        <w:t xml:space="preserve">(e.g. from the Further Work section) </w:t>
+      </w:r>
+      <w:r>
+        <w:t xml:space="preserve">that’s not current, but might </w:t>
+      </w:r>
+      <w:r>
+        <w:t xml:space="preserve">still </w:t>
+      </w:r>
+      <w:r>
+        <w:t>be interesting to someone.</w:t>
       </w:r>
     </w:p>
     <w:sectPr>
@@ -2270,7 +2657,6 @@
   <w:style w:type="character" w:default="1" w:styleId="DefaultParagraphFont">
     <w:name w:val="Default Paragraph Font"/>
     <w:uiPriority w:val="1"/>
-    <w:semiHidden/>
     <w:unhideWhenUsed/>
   </w:style>
   <w:style w:type="table" w:default="1" w:styleId="TableNormal">
@@ -2501,10 +2887,13 @@
     <w:basedOn w:val="Normal"/>
     <w:link w:val="CodeChar"/>
     <w:qFormat/>
-    <w:rsid w:val="009D03BC"/>
+    <w:rsid w:val="00044123"/>
+    <w:pPr>
+      <w:spacing w:before="0" w:line="240" w:lineRule="auto"/>
+    </w:pPr>
     <w:rPr>
       <w:rFonts w:ascii="Courier New" w:hAnsi="Courier New"/>
-      <w:sz w:val="20"/>
+      <w:sz w:val="18"/>
     </w:rPr>
   </w:style>
   <w:style w:type="table" w:styleId="TableGrid">
@@ -2537,10 +2926,10 @@
     <w:name w:val="Code Char"/>
     <w:basedOn w:val="DefaultParagraphFont"/>
     <w:link w:val="Code"/>
-    <w:rsid w:val="009D03BC"/>
+    <w:rsid w:val="00044123"/>
     <w:rPr>
       <w:rFonts w:ascii="Courier New" w:hAnsi="Courier New"/>
-      <w:sz w:val="20"/>
+      <w:sz w:val="18"/>
     </w:rPr>
   </w:style>
 </w:styles>
@@ -2817,7 +3206,6 @@
   <w:style w:type="character" w:default="1" w:styleId="DefaultParagraphFont">
     <w:name w:val="Default Paragraph Font"/>
     <w:uiPriority w:val="1"/>
-    <w:semiHidden/>
     <w:unhideWhenUsed/>
   </w:style>
   <w:style w:type="table" w:default="1" w:styleId="TableNormal">
@@ -3048,10 +3436,13 @@
     <w:basedOn w:val="Normal"/>
     <w:link w:val="CodeChar"/>
     <w:qFormat/>
-    <w:rsid w:val="009D03BC"/>
+    <w:rsid w:val="00044123"/>
+    <w:pPr>
+      <w:spacing w:before="0" w:line="240" w:lineRule="auto"/>
+    </w:pPr>
     <w:rPr>
       <w:rFonts w:ascii="Courier New" w:hAnsi="Courier New"/>
-      <w:sz w:val="20"/>
+      <w:sz w:val="18"/>
     </w:rPr>
   </w:style>
   <w:style w:type="table" w:styleId="TableGrid">
@@ -3084,10 +3475,10 @@
     <w:name w:val="Code Char"/>
     <w:basedOn w:val="DefaultParagraphFont"/>
     <w:link w:val="Code"/>
-    <w:rsid w:val="009D03BC"/>
+    <w:rsid w:val="00044123"/>
     <w:rPr>
       <w:rFonts w:ascii="Courier New" w:hAnsi="Courier New"/>
-      <w:sz w:val="20"/>
+      <w:sz w:val="18"/>
     </w:rPr>
   </w:style>
 </w:styles>
@@ -3637,7 +4028,7 @@
 </file>
 
 <file path=customXml/itemProps1.xml><?xml version="1.0" encoding="utf-8"?>
-<ds:datastoreItem xmlns:ds="http://schemas.openxmlformats.org/officeDocument/2006/customXml" ds:itemID="{F78DD7CE-1E76-4EE2-A5CE-0E198BC66ACB}">
+<ds:datastoreItem xmlns:ds="http://schemas.openxmlformats.org/officeDocument/2006/customXml" ds:itemID="{2F5FF590-A09D-42A7-B455-E166A0213F91}">
   <ds:schemaRefs>
     <ds:schemaRef ds:uri="http://schemas.openxmlformats.org/officeDocument/2006/bibliography"/>
   </ds:schemaRefs>

</xml_diff>

<commit_message>
Converted GE demo to new txmulti classes. Fixed bug in calculation of variable cost in txmulti.
</commit_message>
<xml_diff>
--- a/doc/mureil_software.docx
+++ b/doc/mureil_software.docx
@@ -90,7 +90,13 @@
         <w:t>Software:</w:t>
       </w:r>
       <w:r>
-        <w:t xml:space="preserve"> see code.google.com, project mureil-ga.</w:t>
+        <w:t xml:space="preserve"> see code.google.com, project mureil-ga</w:t>
+      </w:r>
+      <w:r>
+        <w:t>, in the trunk</w:t>
+      </w:r>
+      <w:r>
+        <w:t>.</w:t>
       </w:r>
       <w:r>
         <w:t xml:space="preserve"> Written for Python v2.7.3.</w:t>
@@ -260,80 +266,111 @@
         </w:tc>
       </w:tr>
     </w:tbl>
+    <w:p>
+      <w:r>
+        <w:rPr>
+          <w:b/>
+        </w:rPr>
+        <w:t>People named in this document</w:t>
+      </w:r>
+      <w:r>
+        <w:rPr>
+          <w:b/>
+        </w:rPr>
+        <w:t>:</w:t>
+      </w:r>
+      <w:r>
+        <w:rPr>
+          <w:b/>
+        </w:rPr>
+        <w:t xml:space="preserve"> </w:t>
+      </w:r>
+      <w:r>
+        <w:t>all from the University of Melbourne – Roger Dargaville, Robert Huva, Elly Hutton, Steven Thomas, Peter Rainer</w:t>
+      </w:r>
+      <w:bookmarkStart w:id="0" w:name="_GoBack"/>
+      <w:bookmarkEnd w:id="0"/>
+    </w:p>
     <w:p/>
+    <w:p/>
     <w:p>
       <w:pPr>
         <w:pStyle w:val="Heading2"/>
       </w:pPr>
       <w:r>
+        <w:t xml:space="preserve"> Outline of modelling approach</w:t>
+      </w:r>
+    </w:p>
+    <w:p>
+      <w:pPr>
+        <w:pStyle w:val="Heading3"/>
+      </w:pPr>
+      <w:r>
+        <w:t>Meteorological data</w:t>
+      </w:r>
+    </w:p>
+    <w:p>
+      <w:pPr>
+        <w:pStyle w:val="Heading3"/>
+      </w:pPr>
+      <w:r>
+        <w:t>Genetic algorithm</w:t>
+      </w:r>
+    </w:p>
+    <w:p>
+      <w:pPr>
+        <w:pStyle w:val="Heading3"/>
+      </w:pPr>
+      <w:r>
+        <w:t>Multi-period operation</w:t>
+      </w:r>
+    </w:p>
+    <w:p>
+      <w:pPr>
+        <w:pStyle w:val="Heading1"/>
+      </w:pPr>
+      <w:r>
+        <w:t>Running the simulation</w:t>
+      </w:r>
+      <w:r>
+        <w:t xml:space="preserve"> using configuration files</w:t>
+      </w:r>
+    </w:p>
+    <w:p>
+      <w:pPr>
+        <w:pStyle w:val="Heading2"/>
+      </w:pPr>
+      <w:r>
+        <w:t>Configuration file format</w:t>
+      </w:r>
+    </w:p>
+    <w:p>
+      <w:pPr>
+        <w:pStyle w:val="Heading3"/>
+      </w:pPr>
+      <w:r>
+        <w:t>Master and sections</w:t>
+      </w:r>
+    </w:p>
+    <w:p>
+      <w:pPr>
+        <w:pStyle w:val="Heading3"/>
+      </w:pPr>
+      <w:r>
+        <w:t>Single vs multi-period values</w:t>
+      </w:r>
+    </w:p>
+    <w:p>
+      <w:r>
+        <w:t>Include a comment on how at least one of the periods in the multi-period config needs to appear in the combination of startup + run periods.</w:t>
+      </w:r>
+    </w:p>
+    <w:p>
+      <w:pPr>
+        <w:pStyle w:val="Heading3"/>
+      </w:pPr>
+      <w:r>
         <w:lastRenderedPageBreak/>
-        <w:t xml:space="preserve"> Outline of modelling approach</w:t>
-      </w:r>
-    </w:p>
-    <w:p>
-      <w:pPr>
-        <w:pStyle w:val="Heading3"/>
-      </w:pPr>
-      <w:r>
-        <w:t>Meteorological data</w:t>
-      </w:r>
-    </w:p>
-    <w:p>
-      <w:pPr>
-        <w:pStyle w:val="Heading3"/>
-      </w:pPr>
-      <w:r>
-        <w:t>Genetic algorithm</w:t>
-      </w:r>
-    </w:p>
-    <w:p>
-      <w:pPr>
-        <w:pStyle w:val="Heading3"/>
-      </w:pPr>
-      <w:r>
-        <w:t>Multi-period operation</w:t>
-      </w:r>
-    </w:p>
-    <w:p>
-      <w:pPr>
-        <w:pStyle w:val="Heading1"/>
-      </w:pPr>
-      <w:r>
-        <w:t>Running the simulation</w:t>
-      </w:r>
-      <w:r>
-        <w:t xml:space="preserve"> using configuration files</w:t>
-      </w:r>
-    </w:p>
-    <w:p>
-      <w:pPr>
-        <w:pStyle w:val="Heading2"/>
-      </w:pPr>
-      <w:r>
-        <w:t>Configuration file format</w:t>
-      </w:r>
-    </w:p>
-    <w:p>
-      <w:pPr>
-        <w:pStyle w:val="Heading3"/>
-      </w:pPr>
-      <w:r>
-        <w:t>Master and sections</w:t>
-      </w:r>
-    </w:p>
-    <w:p>
-      <w:pPr>
-        <w:pStyle w:val="Heading3"/>
-      </w:pPr>
-      <w:r>
-        <w:t>Single vs multi-period values</w:t>
-      </w:r>
-    </w:p>
-    <w:p>
-      <w:pPr>
-        <w:pStyle w:val="Heading3"/>
-      </w:pPr>
-      <w:r>
         <w:t>config_spec help</w:t>
       </w:r>
     </w:p>
@@ -491,6 +528,14 @@
         <w:pStyle w:val="Heading3"/>
       </w:pPr>
       <w:r>
+        <w:t>Base classes</w:t>
+      </w:r>
+    </w:p>
+    <w:p>
+      <w:pPr>
+        <w:pStyle w:val="Heading3"/>
+      </w:pPr>
+      <w:r>
         <w:t>Important considerations when implementing a generator</w:t>
       </w:r>
     </w:p>
@@ -706,8 +751,6 @@
       <w:r>
         <w:t>Comments in geneticalgorithm.py on how it works</w:t>
       </w:r>
-      <w:bookmarkStart w:id="0" w:name="_GoBack"/>
-      <w:bookmarkEnd w:id="0"/>
     </w:p>
     <w:p>
       <w:pPr>
@@ -726,6 +769,11 @@
       </w:r>
     </w:p>
     <w:p>
+      <w:r>
+        <w:t>Comment also that a simple-tx base class could be useful here.</w:t>
+      </w:r>
+    </w:p>
+    <w:p>
       <w:pPr>
         <w:pStyle w:val="Heading3"/>
       </w:pPr>
@@ -961,89 +1009,240 @@
     </w:p>
     <w:p>
       <w:pPr>
+        <w:pStyle w:val="Heading3"/>
+      </w:pPr>
+      <w:r>
+        <w:lastRenderedPageBreak/>
+        <w:t>Cleanup of SVN branches</w:t>
+      </w:r>
+    </w:p>
+    <w:p>
+      <w:pPr>
+        <w:pStyle w:val="Heading3"/>
+      </w:pPr>
+      <w:r>
+        <w:t>Copyright messages</w:t>
+      </w:r>
+    </w:p>
+    <w:p>
+      <w:pPr>
         <w:pStyle w:val="Heading2"/>
       </w:pPr>
       <w:r>
+        <w:t>Next steps</w:t>
+      </w:r>
+    </w:p>
+    <w:p>
+      <w:pPr>
+        <w:pStyle w:val="Heading3"/>
+      </w:pPr>
+      <w:r>
+        <w:t>Handling of discount rates</w:t>
+      </w:r>
+    </w:p>
+    <w:p>
+      <w:pPr>
+        <w:pStyle w:val="Heading3"/>
+      </w:pPr>
+      <w:r>
+        <w:t>Terminal values for models</w:t>
+      </w:r>
+    </w:p>
+    <w:p>
+      <w:pPr>
+        <w:pStyle w:val="Heading3"/>
+      </w:pPr>
+      <w:r>
+        <w:t>Calculation of O&amp;M</w:t>
+      </w:r>
+    </w:p>
+    <w:p>
+      <w:pPr>
+        <w:pStyle w:val="Heading3"/>
+      </w:pPr>
+      <w:r>
+        <w:t>Capital cost models for multi-period</w:t>
+      </w:r>
+    </w:p>
+    <w:p>
+      <w:pPr>
+        <w:pStyle w:val="Heading3"/>
+      </w:pPr>
+      <w:r>
+        <w:t>Transmission model including flows</w:t>
+      </w:r>
+    </w:p>
+    <w:p>
+      <w:pPr>
+        <w:pStyle w:val="Heading3"/>
+      </w:pPr>
+      <w:r>
+        <w:t>Different dispatch order in different periods</w:t>
+      </w:r>
+    </w:p>
+    <w:p>
+      <w:pPr>
+        <w:pStyle w:val="Heading3"/>
+      </w:pPr>
+      <w:r>
+        <w:t xml:space="preserve">Multi-site </w:t>
+      </w:r>
+      <w:r>
+        <w:t>thermal</w:t>
+      </w:r>
+      <w:r>
+        <w:t xml:space="preserve"> models</w:t>
+      </w:r>
+    </w:p>
+    <w:p>
+      <w:pPr>
+        <w:pStyle w:val="Heading3"/>
+      </w:pPr>
+      <w:r>
+        <w:t>Economic models</w:t>
+      </w:r>
+    </w:p>
+    <w:p>
+      <w:pPr>
+        <w:pStyle w:val="Heading3"/>
+      </w:pPr>
+      <w:r>
+        <w:t>Constraints on maximum total new build capacity</w:t>
+      </w:r>
+    </w:p>
+    <w:p>
+      <w:pPr>
+        <w:pStyle w:val="Heading3"/>
+      </w:pPr>
+      <w:r>
+        <w:t>Variable generators to use weather data instead of capacity factor data</w:t>
+      </w:r>
+    </w:p>
+    <w:p>
+      <w:pPr>
+        <w:pStyle w:val="Heading2"/>
+      </w:pPr>
+      <w:r>
+        <w:t xml:space="preserve">Ideas for </w:t>
+      </w:r>
+      <w:r>
+        <w:t xml:space="preserve">performance </w:t>
+      </w:r>
+      <w:r>
+        <w:t>improvement</w:t>
+      </w:r>
+    </w:p>
+    <w:p>
+      <w:pPr>
+        <w:pStyle w:val="Heading3"/>
+      </w:pPr>
+      <w:r>
+        <w:t>Genetic algorithm optimisations</w:t>
+      </w:r>
+    </w:p>
+    <w:p>
+      <w:pPr>
+        <w:pStyle w:val="Heading4"/>
+      </w:pPr>
+      <w:r>
+        <w:t>Clone-test</w:t>
+      </w:r>
+      <w:r>
+        <w:t xml:space="preserve"> function</w:t>
+      </w:r>
+      <w:r>
+        <w:t xml:space="preserve"> performance</w:t>
+      </w:r>
+    </w:p>
+    <w:p>
+      <w:pPr>
+        <w:pStyle w:val="Heading4"/>
+      </w:pPr>
+      <w:r>
+        <w:t>Combination with gradient-descent algorithm</w:t>
+      </w:r>
+    </w:p>
+    <w:p>
+      <w:pPr>
+        <w:pStyle w:val="Heading4"/>
+      </w:pPr>
+      <w:r>
+        <w:t>Addition of a smaller-radius mutation</w:t>
+      </w:r>
+    </w:p>
+    <w:p>
+      <w:pPr>
+        <w:pStyle w:val="Heading4"/>
+      </w:pPr>
+      <w:r>
+        <w:t>Definition of an ‘AlgorithmInterface’</w:t>
+      </w:r>
+    </w:p>
+    <w:p>
+      <w:pPr>
+        <w:pStyle w:val="Heading3"/>
+      </w:pPr>
+      <w:r>
+        <w:t>Orientation of timeseries data arrays</w:t>
+      </w:r>
+    </w:p>
+    <w:p>
+      <w:pPr>
+        <w:pStyle w:val="Heading2"/>
+      </w:pPr>
+      <w:r>
+        <w:t>Completion of formal testing</w:t>
+      </w:r>
+    </w:p>
+    <w:p>
+      <w:r>
+        <w:t>Some sections of the code are lightly tested, and/or not in the test set. Extra testing here would add confidence to the correctness of the models.</w:t>
+      </w:r>
+    </w:p>
+    <w:p>
+      <w:pPr>
+        <w:pStyle w:val="Heading3"/>
+      </w:pPr>
+      <w:r>
+        <w:t>timestep_hrs</w:t>
+      </w:r>
+    </w:p>
+    <w:p>
+      <w:r>
+        <w:t>The models are written to accept the parameter ‘timestep_hrs’ which specifies the timestep of the data timeseries. This is then used to calculate the MWh of electricity from a timeseries of MW, and the carbon emissions. Most of the use of the simulation to date has been with timestep_hrs = 1.0. A specific review is needed of all models to check that timestep_hrs is correctly applied, backed up with simple unit tests, and system tests where half-hourly and/or two-hourly data is used.</w:t>
+      </w:r>
+    </w:p>
+    <w:p>
+      <w:pPr>
+        <w:pStyle w:val="Heading3"/>
+      </w:pPr>
+      <w:r>
+        <w:t>Regression testing cleaning up and speeding up</w:t>
+      </w:r>
+    </w:p>
+    <w:p>
+      <w:r>
+        <w:t xml:space="preserve">The regression tests are currently a collection of whatever seemed to be an interesting test at the time, and together take a few minutes to run. Together they do cover a good proportion of the working functionality of the code. However, some of them take a long time to run. They could do with the number of iterations being reduced, with probably a minimal change to the effectiveness of the test. You can do this by editing the config file that’s in the test directory to change the iteration count, and then take the test_out.pkl file and rename it to whatever the expected pickle file is. See the top of the test.py file for the name of the config and expected pickle files. Of course you can </w:t>
+      </w:r>
+      <w:r>
         <w:lastRenderedPageBreak/>
-        <w:t>Next steps</w:t>
-      </w:r>
-    </w:p>
-    <w:p>
-      <w:pPr>
-        <w:pStyle w:val="Heading3"/>
-      </w:pPr>
-      <w:r>
-        <w:t>Handling of discount rates</w:t>
-      </w:r>
-    </w:p>
-    <w:p>
-      <w:pPr>
-        <w:pStyle w:val="Heading3"/>
-      </w:pPr>
-      <w:r>
-        <w:t>Terminal values for models</w:t>
-      </w:r>
-    </w:p>
-    <w:p>
-      <w:pPr>
-        <w:pStyle w:val="Heading3"/>
-      </w:pPr>
-      <w:r>
-        <w:t>Capital cost models for multi-period</w:t>
-      </w:r>
-    </w:p>
-    <w:p>
-      <w:pPr>
-        <w:pStyle w:val="Heading3"/>
-      </w:pPr>
-      <w:r>
-        <w:t>Transmission model including flows</w:t>
-      </w:r>
-    </w:p>
-    <w:p>
-      <w:pPr>
-        <w:pStyle w:val="Heading3"/>
-      </w:pPr>
-      <w:r>
-        <w:t>Different dispatch order in different periods</w:t>
-      </w:r>
-    </w:p>
-    <w:p>
-      <w:pPr>
-        <w:pStyle w:val="Heading3"/>
-      </w:pPr>
-      <w:r>
-        <w:t xml:space="preserve">Multi-site </w:t>
-      </w:r>
-      <w:r>
-        <w:t>thermal</w:t>
-      </w:r>
-      <w:r>
-        <w:t xml:space="preserve"> models</w:t>
-      </w:r>
-    </w:p>
-    <w:p>
-      <w:pPr>
-        <w:pStyle w:val="Heading3"/>
-      </w:pPr>
-      <w:r>
-        <w:t>Economic models</w:t>
-      </w:r>
-    </w:p>
-    <w:p>
-      <w:pPr>
-        <w:pStyle w:val="Heading3"/>
-      </w:pPr>
-      <w:r>
-        <w:t>Constraints on maximum total new build capacity</w:t>
-      </w:r>
-    </w:p>
-    <w:p>
-      <w:pPr>
-        <w:pStyle w:val="Heading3"/>
-      </w:pPr>
-      <w:r>
-        <w:t>Variable generators to use weather data instead of capacity factor data</w:t>
+        <w:t>only do this with tests that already passed!  The updated config and expected pickle files will be in SVN so make sure you commit them.</w:t>
+      </w:r>
+    </w:p>
+    <w:p>
+      <w:pPr>
+        <w:pStyle w:val="Heading3"/>
+      </w:pPr>
+      <w:r>
+        <w:t>Formal testing of the GE Demo results</w:t>
+      </w:r>
+    </w:p>
+    <w:p>
+      <w:pPr>
+        <w:pStyle w:val="Heading1"/>
+      </w:pPr>
+      <w:r>
+        <w:t>Python / System tips</w:t>
       </w:r>
     </w:p>
     <w:p>
@@ -1051,53 +1250,113 @@
         <w:pStyle w:val="Heading2"/>
       </w:pPr>
       <w:r>
-        <w:t xml:space="preserve">Ideas for </w:t>
-      </w:r>
-      <w:r>
-        <w:t xml:space="preserve">performance </w:t>
-      </w:r>
-      <w:r>
-        <w:t>improvement</w:t>
-      </w:r>
-    </w:p>
-    <w:p>
-      <w:pPr>
-        <w:pStyle w:val="Heading3"/>
-      </w:pPr>
-      <w:r>
-        <w:t>Genetic algorithm optimisations</w:t>
-      </w:r>
-    </w:p>
-    <w:p>
-      <w:pPr>
-        <w:pStyle w:val="Heading4"/>
-      </w:pPr>
-      <w:r>
-        <w:t>Decloner function</w:t>
-      </w:r>
-    </w:p>
-    <w:p>
-      <w:pPr>
-        <w:pStyle w:val="Heading4"/>
-      </w:pPr>
-      <w:r>
-        <w:t>Combination with gradient-descent algorithm</w:t>
-      </w:r>
-    </w:p>
-    <w:p>
-      <w:pPr>
-        <w:pStyle w:val="Heading4"/>
-      </w:pPr>
-      <w:r>
-        <w:t>Addition of a smaller-radius mutation</w:t>
-      </w:r>
-    </w:p>
-    <w:p>
-      <w:pPr>
-        <w:pStyle w:val="Heading3"/>
-      </w:pPr>
-      <w:r>
-        <w:t>Orientation of timeseries data arrays</w:t>
+        <w:t>Performance Improvement</w:t>
+      </w:r>
+    </w:p>
+    <w:p>
+      <w:pPr>
+        <w:pStyle w:val="Heading3"/>
+      </w:pPr>
+      <w:r>
+        <w:t>Profiling</w:t>
+      </w:r>
+    </w:p>
+    <w:p>
+      <w:r>
+        <w:t>Profiling will help identify which parts of the program are taking the longest to run.</w:t>
+      </w:r>
+      <w:r>
+        <w:t xml:space="preserve"> Basic rule is - don't spend time optimising your code until you know what's taking all the time to run. </w:t>
+      </w:r>
+    </w:p>
+    <w:p>
+      <w:r>
+        <w:t>See:</w:t>
+      </w:r>
+      <w:r>
+        <w:t xml:space="preserve"> </w:t>
+      </w:r>
+      <w:r>
+        <w:t>http://docs.python.org/2/library/profile.html#instant-user-s-manual</w:t>
+      </w:r>
+    </w:p>
+    <w:p>
+      <w:r>
+        <w:t>For example, r</w:t>
+      </w:r>
+      <w:r>
+        <w:t>un:</w:t>
+      </w:r>
+    </w:p>
+    <w:p>
+      <w:pPr>
+        <w:pStyle w:val="Code"/>
+      </w:pPr>
+      <w:r>
+        <w:t xml:space="preserve">&gt; </w:t>
+      </w:r>
+      <w:r>
+        <w:t>python -m cProfile runmureil.py -f sample_config.txt &gt; sample_config.prof</w:t>
+      </w:r>
+    </w:p>
+    <w:p>
+      <w:r>
+        <w:t xml:space="preserve">and browse sample_config.prof to find where the time goes. </w:t>
+      </w:r>
+      <w:r>
+        <w:t xml:space="preserve">The ‘cumtime’ column shows the total time spent inside this function and any functions it called. The ‘tottime’ column shows the time spent executing code actually in that function. Using </w:t>
+      </w:r>
+      <w:r>
+        <w:t xml:space="preserve">sample_config.txt </w:t>
+      </w:r>
+      <w:r>
+        <w:t xml:space="preserve">as above </w:t>
+      </w:r>
+      <w:r>
+        <w:t>you can see that</w:t>
+      </w:r>
+      <w:r>
+        <w:t xml:space="preserve"> </w:t>
+      </w:r>
+      <w:r>
+        <w:t>'tot</w:t>
+      </w:r>
+      <w:r>
+        <w:t>t</w:t>
+      </w:r>
+      <w:r>
+        <w:t>ime' for the calculate function is most of the run time of the sim. This</w:t>
+      </w:r>
+      <w:r>
+        <w:t xml:space="preserve"> </w:t>
+      </w:r>
+      <w:r>
+        <w:t>is not surprising as this is the only calculate function that has a looped</w:t>
+      </w:r>
+      <w:r>
+        <w:t xml:space="preserve"> </w:t>
+      </w:r>
+      <w:r>
+        <w:t>calculation in it - the others are all matrix maths which numpy does in a flash.</w:t>
+      </w:r>
+    </w:p>
+    <w:p>
+      <w:r>
+        <w:t xml:space="preserve">There are </w:t>
+      </w:r>
+      <w:r>
+        <w:t xml:space="preserve">also </w:t>
+      </w:r>
+      <w:r>
+        <w:t>ways to sort and search this information - see the help file for details.</w:t>
+      </w:r>
+    </w:p>
+    <w:p>
+      <w:pPr>
+        <w:pStyle w:val="Heading3"/>
+      </w:pPr>
+      <w:r>
+        <w:t>Numpy arrays vs Python lists</w:t>
       </w:r>
     </w:p>
     <w:p>
@@ -1105,226 +1364,65 @@
         <w:pStyle w:val="Heading2"/>
       </w:pPr>
       <w:r>
-        <w:t>Completion of formal testing</w:t>
-      </w:r>
-    </w:p>
-    <w:p>
-      <w:r>
-        <w:t>Some sections of the code are lightly tested, and/or not in the test set. Extra testing here would add confidence to the correctness of the models.</w:t>
-      </w:r>
-    </w:p>
-    <w:p>
-      <w:pPr>
-        <w:pStyle w:val="Heading3"/>
-      </w:pPr>
-      <w:r>
-        <w:t>timestep_hrs</w:t>
-      </w:r>
-    </w:p>
-    <w:p>
-      <w:r>
-        <w:t>The models are written to accept the parameter ‘timestep_hrs’ which specifies the timestep of the data timeseries. This is then used to calculate the MWh of electricity from a timeseries of MW, and the carbon emissions. Most of the use of the simulation to date has been with timestep_hrs = 1.0. A specific review is needed of all models to check that timestep_hrs is correctly applied, backed up with simple unit tests, and system tests where half-hourly and/or two-hourly data is used.</w:t>
-      </w:r>
-    </w:p>
-    <w:p>
-      <w:pPr>
-        <w:pStyle w:val="Heading3"/>
-      </w:pPr>
-      <w:r>
-        <w:t>Regression testing cleaning up and speeding up</w:t>
-      </w:r>
-    </w:p>
-    <w:p>
-      <w:r>
-        <w:t>The regression tests are currently a collection of whatever seemed to be an interesting test at the time, and together take a few minutes to run. Together they do cover a good proportion of the working functionality of the code. However, some of them take a long time to run. They could do with the number of iterations being reduced, with probably a minimal change to the effectiveness of the test. You can do this by editing the config file that’s in the test directory to change the iteration count, and then take the test_out.pkl file and rename it to whatever the expected pickle file is. See the top of the test.py file for the name of the config and expected pickle files. Of course you can only do this with tests that already passed!  The updated config and expected pickle files will be in SVN so make sure you commit them.</w:t>
-      </w:r>
-    </w:p>
-    <w:p>
-      <w:pPr>
-        <w:pStyle w:val="Heading1"/>
-      </w:pPr>
+        <w:t>SVN</w:t>
+      </w:r>
+    </w:p>
+    <w:p>
+      <w:r>
+        <w:t xml:space="preserve">SVN is the version control system on google code. </w:t>
+      </w:r>
+    </w:p>
+    <w:p>
+      <w:r>
+        <w:t>A list of useful commands here: http://www.thegeekstuff.com/2011/04/svn-command-examples/</w:t>
+      </w:r>
+    </w:p>
+    <w:p>
+      <w:r>
+        <w:t>The checkout instructions are on google code -&gt; source -&gt; checkout.</w:t>
+      </w:r>
+    </w:p>
+    <w:p>
+      <w:r>
+        <w:t>Most users will use 'add', 'commit', 'update', 'status' and 'diff'. It's good practice before doing a 'commit' to do 'status' and then do 'diff' on any files with an 'M' (for Modified) in front of them, to be sure you know what you've changed.</w:t>
+      </w:r>
+    </w:p>
+    <w:p>
+      <w:r>
+        <w:t>If you do an 'update' and it says that the merge failed, the file will be in conflict. SVN tries to combine changes that someone else has checked in with changes that you may have made locally. If you edit different parts of the same file this is likely to work. If you have edited the same parts of the file, then it will report a conflict.</w:t>
+      </w:r>
+    </w:p>
+    <w:p>
+      <w:r>
+        <w:t>See here for how to resolve it:</w:t>
+      </w:r>
+    </w:p>
+    <w:p>
+      <w:r>
+        <w:t>http://www.websanova.com/tutorials/svn/svn-conflicts</w:t>
+      </w:r>
+    </w:p>
+    <w:p>
+      <w:r>
+        <w:t>Don't whatever you do choose the (mc) mine-conflict option if 'update' offers you that. What that will do is ignore whatever you just updated and just use your new version - so you may be throwing away someone else's edits. This is often hard to find out and makes people very cross!  (p) postpone is the best option.</w:t>
+      </w:r>
+    </w:p>
+    <w:p>
+      <w:pPr>
+        <w:pStyle w:val="Heading2"/>
+      </w:pPr>
+      <w:r>
+        <w:t>Finding Python help</w:t>
+      </w:r>
+    </w:p>
+    <w:p>
+      <w:r>
+        <w:t>Google is your best friend here. If you start a question with ‘numpy’ or ‘python’ you’ll get a good response. The site stackoverflow.com will often produce very useful suggestions and code snippets, with commentary.</w:t>
+      </w:r>
+    </w:p>
+    <w:p>
       <w:r>
         <w:lastRenderedPageBreak/>
-        <w:t>Python / System tips</w:t>
-      </w:r>
-    </w:p>
-    <w:p>
-      <w:pPr>
-        <w:pStyle w:val="Heading2"/>
-      </w:pPr>
-      <w:r>
-        <w:t>Performance Improvement</w:t>
-      </w:r>
-    </w:p>
-    <w:p>
-      <w:pPr>
-        <w:pStyle w:val="Heading3"/>
-      </w:pPr>
-      <w:r>
-        <w:t>Profiling</w:t>
-      </w:r>
-    </w:p>
-    <w:p>
-      <w:r>
-        <w:t>Profiling will help identify which parts of the program are taking the longest to run.</w:t>
-      </w:r>
-      <w:r>
-        <w:t xml:space="preserve"> Basic rule is - don't spend time optimising your code until you know what's taking all the time to run. </w:t>
-      </w:r>
-    </w:p>
-    <w:p>
-      <w:r>
-        <w:t>See:</w:t>
-      </w:r>
-      <w:r>
-        <w:t xml:space="preserve"> </w:t>
-      </w:r>
-      <w:r>
-        <w:t>http://docs.python.org/2/library/profile.html#instant-user-s-manual</w:t>
-      </w:r>
-    </w:p>
-    <w:p>
-      <w:r>
-        <w:t>For example, r</w:t>
-      </w:r>
-      <w:r>
-        <w:t>un:</w:t>
-      </w:r>
-    </w:p>
-    <w:p>
-      <w:pPr>
-        <w:pStyle w:val="Code"/>
-      </w:pPr>
-      <w:r>
-        <w:t xml:space="preserve">&gt; </w:t>
-      </w:r>
-      <w:r>
-        <w:t>python -m cProfile runmureil.py -f sample_config.txt &gt; sample_config.prof</w:t>
-      </w:r>
-    </w:p>
-    <w:p>
-      <w:r>
-        <w:t xml:space="preserve">and browse sample_config.prof to find where the time goes. </w:t>
-      </w:r>
-      <w:r>
-        <w:t xml:space="preserve">The ‘cumtime’ column shows the total time spent inside this function and any functions it called. The ‘tottime’ column shows the time spent executing code actually in that function. Using </w:t>
-      </w:r>
-      <w:r>
-        <w:t xml:space="preserve">sample_config.txt </w:t>
-      </w:r>
-      <w:r>
-        <w:t xml:space="preserve">as above </w:t>
-      </w:r>
-      <w:r>
-        <w:t>you can see that</w:t>
-      </w:r>
-      <w:r>
-        <w:t xml:space="preserve"> </w:t>
-      </w:r>
-      <w:r>
-        <w:t>'tot</w:t>
-      </w:r>
-      <w:r>
-        <w:t>t</w:t>
-      </w:r>
-      <w:r>
-        <w:t>ime' for the calculate function is most of the run time of the sim. This</w:t>
-      </w:r>
-      <w:r>
-        <w:t xml:space="preserve"> </w:t>
-      </w:r>
-      <w:r>
-        <w:t>is not surprising as this is the only calculate function that has a looped</w:t>
-      </w:r>
-      <w:r>
-        <w:t xml:space="preserve"> </w:t>
-      </w:r>
-      <w:r>
-        <w:t>calculation in it - the others are all matrix maths which numpy does in a flash.</w:t>
-      </w:r>
-    </w:p>
-    <w:p>
-      <w:r>
-        <w:t xml:space="preserve">There are </w:t>
-      </w:r>
-      <w:r>
-        <w:t xml:space="preserve">also </w:t>
-      </w:r>
-      <w:r>
-        <w:t>ways to sort and search this information - see the help file for details.</w:t>
-      </w:r>
-    </w:p>
-    <w:p>
-      <w:pPr>
-        <w:pStyle w:val="Heading3"/>
-      </w:pPr>
-      <w:r>
-        <w:t>Numpy arrays vs Python lists</w:t>
-      </w:r>
-    </w:p>
-    <w:p>
-      <w:pPr>
-        <w:pStyle w:val="Heading2"/>
-      </w:pPr>
-      <w:r>
-        <w:t>SVN</w:t>
-      </w:r>
-    </w:p>
-    <w:p>
-      <w:r>
-        <w:t xml:space="preserve">SVN is the version control system on google code. </w:t>
-      </w:r>
-    </w:p>
-    <w:p>
-      <w:r>
-        <w:t>A list of useful commands here: http://www.thegeekstuff.com/2011/04/svn-command-examples/</w:t>
-      </w:r>
-    </w:p>
-    <w:p>
-      <w:r>
-        <w:t>The checkout instructions are on google code -&gt; source -&gt; checkout.</w:t>
-      </w:r>
-    </w:p>
-    <w:p>
-      <w:r>
-        <w:t>Most users will use 'add', 'commit', 'update', 'status' and 'diff'. It's good practice before doing a 'commit' to do 'status' and then do 'diff' on any files with an 'M' (for Modified) in front of them, to be sure you know what you've changed.</w:t>
-      </w:r>
-    </w:p>
-    <w:p>
-      <w:r>
-        <w:t>If you do an 'update' and it says that the merge failed, the file will be in conflict. SVN tries to combine changes that someone else has checked in with changes that you may have made locally. If you edit different parts of the same file this is likely to work. If you have edited the same parts of the file, then it will report a conflict.</w:t>
-      </w:r>
-    </w:p>
-    <w:p>
-      <w:r>
-        <w:t>See here for how to resolve it:</w:t>
-      </w:r>
-    </w:p>
-    <w:p>
-      <w:r>
-        <w:t>http://www.websanova.com/tutorials/svn/svn-conflicts</w:t>
-      </w:r>
-    </w:p>
-    <w:p>
-      <w:r>
-        <w:t>Don't whatever you do choose the (mc) mine-conflict option if 'update' offers you that. What that will do is ignore whatever you just updated and just use your new version - so you may be throwing away someone else's edits. This is often hard to find out and makes people very cross!  (p) postpone is the best option.</w:t>
-      </w:r>
-    </w:p>
-    <w:p>
-      <w:pPr>
-        <w:pStyle w:val="Heading2"/>
-      </w:pPr>
-      <w:r>
-        <w:t>Finding Python help</w:t>
-      </w:r>
-    </w:p>
-    <w:p>
-      <w:r>
-        <w:t>Google is your best friend here. If you start a question with ‘numpy’ or ‘python’ you’ll get a good response. The site stackoverflow.com will often produce very useful suggestions and code snippets, with commentary.</w:t>
-      </w:r>
-    </w:p>
-    <w:p>
-      <w:r>
         <w:t xml:space="preserve">The Python tutorial at </w:t>
       </w:r>
       <w:hyperlink r:id="rId9" w:history="1">
@@ -1357,7 +1455,6 @@
     </w:p>
     <w:p>
       <w:r>
-        <w:lastRenderedPageBreak/>
         <w:t>Also have a look at Scipy if you want to find library functions for a wide range of applications</w:t>
       </w:r>
       <w:r>
@@ -1895,6 +1992,118 @@
     <w:numStyleLink w:val="Headings"/>
   </w:abstractNum>
   <w:abstractNum w:abstractNumId="5">
+    <w:nsid w:val="4AFF5A4C"/>
+    <w:multiLevelType w:val="hybridMultilevel"/>
+    <w:tmpl w:val="5008D5EE"/>
+    <w:lvl w:ilvl="0" w:tplc="0734B74C">
+      <w:numFmt w:val="bullet"/>
+      <w:lvlText w:val="-"/>
+      <w:lvlJc w:val="left"/>
+      <w:pPr>
+        <w:ind w:left="720" w:hanging="360"/>
+      </w:pPr>
+      <w:rPr>
+        <w:rFonts w:ascii="Calibri" w:eastAsiaTheme="minorHAnsi" w:hAnsi="Calibri" w:cstheme="minorBidi" w:hint="default"/>
+      </w:rPr>
+    </w:lvl>
+    <w:lvl w:ilvl="1" w:tplc="0C090003" w:tentative="1">
+      <w:start w:val="1"/>
+      <w:numFmt w:val="bullet"/>
+      <w:lvlText w:val="o"/>
+      <w:lvlJc w:val="left"/>
+      <w:pPr>
+        <w:ind w:left="1440" w:hanging="360"/>
+      </w:pPr>
+      <w:rPr>
+        <w:rFonts w:ascii="Courier New" w:hAnsi="Courier New" w:cs="Courier New" w:hint="default"/>
+      </w:rPr>
+    </w:lvl>
+    <w:lvl w:ilvl="2" w:tplc="0C090005" w:tentative="1">
+      <w:start w:val="1"/>
+      <w:numFmt w:val="bullet"/>
+      <w:lvlText w:val=""/>
+      <w:lvlJc w:val="left"/>
+      <w:pPr>
+        <w:ind w:left="2160" w:hanging="360"/>
+      </w:pPr>
+      <w:rPr>
+        <w:rFonts w:ascii="Wingdings" w:hAnsi="Wingdings" w:hint="default"/>
+      </w:rPr>
+    </w:lvl>
+    <w:lvl w:ilvl="3" w:tplc="0C090001" w:tentative="1">
+      <w:start w:val="1"/>
+      <w:numFmt w:val="bullet"/>
+      <w:lvlText w:val=""/>
+      <w:lvlJc w:val="left"/>
+      <w:pPr>
+        <w:ind w:left="2880" w:hanging="360"/>
+      </w:pPr>
+      <w:rPr>
+        <w:rFonts w:ascii="Symbol" w:hAnsi="Symbol" w:hint="default"/>
+      </w:rPr>
+    </w:lvl>
+    <w:lvl w:ilvl="4" w:tplc="0C090003" w:tentative="1">
+      <w:start w:val="1"/>
+      <w:numFmt w:val="bullet"/>
+      <w:lvlText w:val="o"/>
+      <w:lvlJc w:val="left"/>
+      <w:pPr>
+        <w:ind w:left="3600" w:hanging="360"/>
+      </w:pPr>
+      <w:rPr>
+        <w:rFonts w:ascii="Courier New" w:hAnsi="Courier New" w:cs="Courier New" w:hint="default"/>
+      </w:rPr>
+    </w:lvl>
+    <w:lvl w:ilvl="5" w:tplc="0C090005" w:tentative="1">
+      <w:start w:val="1"/>
+      <w:numFmt w:val="bullet"/>
+      <w:lvlText w:val=""/>
+      <w:lvlJc w:val="left"/>
+      <w:pPr>
+        <w:ind w:left="4320" w:hanging="360"/>
+      </w:pPr>
+      <w:rPr>
+        <w:rFonts w:ascii="Wingdings" w:hAnsi="Wingdings" w:hint="default"/>
+      </w:rPr>
+    </w:lvl>
+    <w:lvl w:ilvl="6" w:tplc="0C090001" w:tentative="1">
+      <w:start w:val="1"/>
+      <w:numFmt w:val="bullet"/>
+      <w:lvlText w:val=""/>
+      <w:lvlJc w:val="left"/>
+      <w:pPr>
+        <w:ind w:left="5040" w:hanging="360"/>
+      </w:pPr>
+      <w:rPr>
+        <w:rFonts w:ascii="Symbol" w:hAnsi="Symbol" w:hint="default"/>
+      </w:rPr>
+    </w:lvl>
+    <w:lvl w:ilvl="7" w:tplc="0C090003" w:tentative="1">
+      <w:start w:val="1"/>
+      <w:numFmt w:val="bullet"/>
+      <w:lvlText w:val="o"/>
+      <w:lvlJc w:val="left"/>
+      <w:pPr>
+        <w:ind w:left="5760" w:hanging="360"/>
+      </w:pPr>
+      <w:rPr>
+        <w:rFonts w:ascii="Courier New" w:hAnsi="Courier New" w:cs="Courier New" w:hint="default"/>
+      </w:rPr>
+    </w:lvl>
+    <w:lvl w:ilvl="8" w:tplc="0C090005" w:tentative="1">
+      <w:start w:val="1"/>
+      <w:numFmt w:val="bullet"/>
+      <w:lvlText w:val=""/>
+      <w:lvlJc w:val="left"/>
+      <w:pPr>
+        <w:ind w:left="6480" w:hanging="360"/>
+      </w:pPr>
+      <w:rPr>
+        <w:rFonts w:ascii="Wingdings" w:hAnsi="Wingdings" w:hint="default"/>
+      </w:rPr>
+    </w:lvl>
+  </w:abstractNum>
+  <w:abstractNum w:abstractNumId="6">
     <w:nsid w:val="6F1421FD"/>
     <w:multiLevelType w:val="hybridMultilevel"/>
     <w:tmpl w:val="860ACF26"/>
@@ -2381,6 +2590,9 @@
     <w:abstractNumId w:val="4"/>
   </w:num>
   <w:num w:numId="9">
+    <w:abstractNumId w:val="6"/>
+  </w:num>
+  <w:num w:numId="10">
     <w:abstractNumId w:val="5"/>
   </w:num>
 </w:numbering>
@@ -4028,7 +4240,7 @@
 </file>
 
 <file path=customXml/itemProps1.xml><?xml version="1.0" encoding="utf-8"?>
-<ds:datastoreItem xmlns:ds="http://schemas.openxmlformats.org/officeDocument/2006/customXml" ds:itemID="{2F5FF590-A09D-42A7-B455-E166A0213F91}">
+<ds:datastoreItem xmlns:ds="http://schemas.openxmlformats.org/officeDocument/2006/customXml" ds:itemID="{DE785E71-06CD-4165-9D14-DE86FEDE0D1D}">
   <ds:schemaRefs>
     <ds:schemaRef ds:uri="http://schemas.openxmlformats.org/officeDocument/2006/bibliography"/>
   </ds:schemaRefs>

</xml_diff>

<commit_message>
Further wip on word document. Also added docstring to get_config_spec for master models.
</commit_message>
<xml_diff>
--- a/doc/mureil_software.docx
+++ b/doc/mureil_software.docx
@@ -10,23 +10,13 @@
           <w:szCs w:val="36"/>
         </w:rPr>
       </w:pPr>
-      <w:proofErr w:type="spellStart"/>
       <w:r>
         <w:rPr>
           <w:b/>
           <w:sz w:val="36"/>
           <w:szCs w:val="36"/>
         </w:rPr>
-        <w:t>Mureil</w:t>
-      </w:r>
-      <w:proofErr w:type="spellEnd"/>
-      <w:r>
-        <w:rPr>
-          <w:b/>
-          <w:sz w:val="36"/>
-          <w:szCs w:val="36"/>
-        </w:rPr>
-        <w:t xml:space="preserve"> Python Software</w:t>
+        <w:t>Mureil Python Software</w:t>
       </w:r>
     </w:p>
     <w:p>
@@ -97,6 +87,9 @@
       <w:r>
         <w:t xml:space="preserve"> </w:t>
       </w:r>
+      <w:r>
+        <w:t>It is assumed that the reader has basic familiarity with Python, though the configuration files can be used to set up and run simulations without any knowledge of Python.</w:t>
+      </w:r>
     </w:p>
     <w:p>
       <w:r>
@@ -106,13 +99,8 @@
         <w:t>Software:</w:t>
       </w:r>
       <w:r>
-        <w:t xml:space="preserve"> see code.google.com, project </w:t>
-      </w:r>
-      <w:proofErr w:type="spellStart"/>
-      <w:r>
-        <w:t>mureil-ga</w:t>
-      </w:r>
-      <w:proofErr w:type="spellEnd"/>
+        <w:t xml:space="preserve"> see code.google.com, project mureil-ga</w:t>
+      </w:r>
       <w:r>
         <w:t>, in the trunk</w:t>
       </w:r>
@@ -307,799 +295,649 @@
         <w:t xml:space="preserve"> </w:t>
       </w:r>
       <w:r>
-        <w:t xml:space="preserve">all from the University of Melbourne – Roger </w:t>
-      </w:r>
-      <w:proofErr w:type="spellStart"/>
-      <w:r>
-        <w:t>Dargaville</w:t>
-      </w:r>
-      <w:proofErr w:type="spellEnd"/>
-      <w:r>
-        <w:t xml:space="preserve">, Robert </w:t>
-      </w:r>
-      <w:proofErr w:type="spellStart"/>
-      <w:r>
-        <w:t>Huva</w:t>
-      </w:r>
-      <w:proofErr w:type="spellEnd"/>
-      <w:r>
-        <w:t xml:space="preserve">, </w:t>
-      </w:r>
-      <w:proofErr w:type="spellStart"/>
-      <w:r>
-        <w:t>Elly</w:t>
-      </w:r>
-      <w:proofErr w:type="spellEnd"/>
+        <w:t xml:space="preserve">all from the University of Melbourne – Roger Dargaville, Robert Huva, Elly </w:t>
+      </w:r>
+      <w:r>
+        <w:t>Hutton, Steven Thomas, Peter Rayner.</w:t>
+      </w:r>
+    </w:p>
+    <w:p>
+      <w:pPr>
+        <w:pStyle w:val="Heading2"/>
+      </w:pPr>
+      <w:r>
+        <w:t>Outline of modelling approach</w:t>
+      </w:r>
+      <w:r>
+        <w:t xml:space="preserve"> and history</w:t>
+      </w:r>
+    </w:p>
+    <w:p>
+      <w:pPr>
+        <w:pStyle w:val="Heading3"/>
+      </w:pPr>
+      <w:r>
+        <w:t>History</w:t>
+      </w:r>
+    </w:p>
+    <w:p>
+      <w:r>
+        <w:t xml:space="preserve">The software is based on work done by Roger and Robert in IDL, for the MUREIL prototype paper. This was converted to Python by Robert and Steven in 2012. Marcelle then wrote the configurable framework and class-based modelling system in Python in late 2012 – early 2013.  </w:t>
+      </w:r>
+    </w:p>
+    <w:p>
+      <w:pPr>
+        <w:pStyle w:val="Heading3"/>
+      </w:pPr>
+      <w:r>
+        <w:t>Meteorological data</w:t>
+      </w:r>
+      <w:r>
+        <w:t xml:space="preserve"> and site selection</w:t>
+      </w:r>
+    </w:p>
+    <w:p>
+      <w:r>
+        <w:t xml:space="preserve">The </w:t>
+      </w:r>
+      <w:r>
+        <w:t>MUREIL model</w:t>
+      </w:r>
+      <w:r>
+        <w:t xml:space="preserve"> aims to model a renewable energy system on an hour-by-hour or finer timestep. Long timeseries (e.g. 2 years) of meteorological data, over a large number of sites, are used to determine the expected power output from wind, solar and other renewable sources. The operation of the total energy system (renewables plus non-renewable sources) is modelled relative to a system demand timeseries, which may be static or calculated.</w:t>
+      </w:r>
+    </w:p>
+    <w:p>
+      <w:r>
+        <w:t>Typically, to keep computation manageable, a subset of the available data is used. Robert has developed off-line algorithms for site selection, based on the correlation between the meteorological data timeseries.</w:t>
+      </w:r>
+    </w:p>
+    <w:p>
+      <w:pPr>
+        <w:pStyle w:val="Heading3"/>
+      </w:pPr>
+      <w:r>
+        <w:t>Genetic algorithm</w:t>
+      </w:r>
+    </w:p>
+    <w:p>
+      <w:r>
+        <w:t xml:space="preserve">A genetic algorithm is used to find an optimal combination of renewable energy installation sizes and non-renewable </w:t>
+      </w:r>
+      <w:r>
+        <w:t>installations. The installation sizes</w:t>
+      </w:r>
+      <w:r>
+        <w:t xml:space="preserve"> are parameterised and the parameter array and a cost function (the main focus of the modelling efforts) given to the genetic algorithm for optimisation.</w:t>
+      </w:r>
+      <w:r>
+        <w:t xml:space="preserve"> The genetic algorithm is generic, and the Python code was written by Steven with direction from Peter.</w:t>
+      </w:r>
+      <w:r>
+        <w:t xml:space="preserve">  </w:t>
+      </w:r>
+    </w:p>
+    <w:p>
+      <w:pPr>
+        <w:pStyle w:val="Heading3"/>
+      </w:pPr>
+      <w:r>
+        <w:t>Multi-period operation</w:t>
+      </w:r>
+      <w:r>
+        <w:t xml:space="preserve"> - Transition</w:t>
+      </w:r>
+    </w:p>
+    <w:p>
+      <w:r>
+        <w:t xml:space="preserve">The simulation is written to be suitable for modelling multiple periods, for example decades. This </w:t>
+      </w:r>
+      <w:r>
+        <w:t>gives</w:t>
+      </w:r>
+      <w:r>
+        <w:t xml:space="preserve"> multiple opportunities to install new renewable or other generation capacity, and for modelling of changing fossil fuel prices, </w:t>
+      </w:r>
+      <w:r>
+        <w:lastRenderedPageBreak/>
+        <w:t xml:space="preserve">carbon taxes and </w:t>
+      </w:r>
+      <w:r>
+        <w:t>generator capital costs.</w:t>
+      </w:r>
+      <w:r>
+        <w:t xml:space="preserve"> The optimal transition from the currently installed capacity to an energy system in many decades’ time can be found.</w:t>
+      </w:r>
+      <w:r>
+        <w:t xml:space="preserve"> Each model allows for a startup state to be specified.</w:t>
+      </w:r>
+    </w:p>
+    <w:p>
+      <w:pPr>
+        <w:pStyle w:val="Heading3"/>
+      </w:pPr>
+      <w:r>
+        <w:t>Modularity and backwards compatibility</w:t>
+      </w:r>
+    </w:p>
+    <w:p>
+      <w:r>
+        <w:t xml:space="preserve">Modularity is a key feature of this software implementation. The configuration framework is quite generic and can be used to hook up a combination of any </w:t>
+      </w:r>
+      <w:r>
+        <w:t>master model</w:t>
+      </w:r>
+      <w:r>
+        <w:t xml:space="preserve"> and </w:t>
+      </w:r>
+      <w:r>
+        <w:t xml:space="preserve">compatible </w:t>
+      </w:r>
+      <w:r>
+        <w:t>component</w:t>
+      </w:r>
+      <w:r>
+        <w:t xml:space="preserve"> models</w:t>
+      </w:r>
+      <w:r>
+        <w:t>. Most of the code is written in Python classes so that slight variations can be developed with minimal effort, and so that multiple people can develop their own models without getting in the way of other people.</w:t>
+      </w:r>
+    </w:p>
+    <w:p>
+      <w:r>
+        <w:t>Backwards compatibility is important for people such as Robert who are using the simulations for their own research. The modular framework makes it possible for all of the</w:t>
+      </w:r>
+      <w:r>
+        <w:t xml:space="preserve"> model</w:t>
+      </w:r>
+      <w:r>
+        <w:t>s that Robert uses to continue to function while completely</w:t>
+      </w:r>
+      <w:r>
+        <w:t xml:space="preserve"> new master and component model</w:t>
+      </w:r>
+      <w:r>
+        <w:t>s</w:t>
+      </w:r>
+      <w:r>
+        <w:t xml:space="preserve"> are developed. </w:t>
+      </w:r>
+      <w:r>
+        <w:t>When developing new models, consider whether you are bet</w:t>
+      </w:r>
+      <w:r>
+        <w:t>ter adding to an existing model, or if that model</w:t>
+      </w:r>
+      <w:r>
+        <w:t xml:space="preserve"> is already being used by oth</w:t>
+      </w:r>
+      <w:r>
+        <w:t>ers, whether adding a new model</w:t>
+      </w:r>
+      <w:r>
+        <w:t xml:space="preserve"> would be a better option. The existing users may for example like the simple functionali</w:t>
+      </w:r>
+      <w:r>
+        <w:t>ty already offered by the model</w:t>
+      </w:r>
+      <w:r>
+        <w:t>, and not want their simulations to change or break because you have a more complex or more realistic model to implement.</w:t>
+      </w:r>
+    </w:p>
+    <w:p>
+      <w:pPr>
+        <w:pStyle w:val="Heading1"/>
+      </w:pPr>
+      <w:r>
+        <w:t>Running the simulation</w:t>
+      </w:r>
+      <w:r>
+        <w:t xml:space="preserve"> using configuration files</w:t>
+      </w:r>
+    </w:p>
+    <w:p>
+      <w:pPr>
+        <w:pStyle w:val="Heading2"/>
+      </w:pPr>
+      <w:r>
+        <w:t>Configuration file format</w:t>
+      </w:r>
+    </w:p>
+    <w:p>
+      <w:pPr>
+        <w:pStyle w:val="Heading3"/>
+      </w:pPr>
+      <w:r>
+        <w:t>Master and sections</w:t>
+      </w:r>
+    </w:p>
+    <w:p>
+      <w:r>
+        <w:t>The configu</w:t>
+      </w:r>
+      <w:r>
+        <w:t>ration file defines which model</w:t>
+      </w:r>
+      <w:r>
+        <w:t>s are used in the simulation and sets conf</w:t>
+      </w:r>
+      <w:r>
+        <w:t>iguration values for each model. The Master model is a special model</w:t>
+      </w:r>
+      <w:r>
+        <w:t xml:space="preserve"> that is responsible for hooking all of the othe</w:t>
+      </w:r>
+      <w:r>
+        <w:t>r models</w:t>
+      </w:r>
+      <w:r>
+        <w:t xml:space="preserve"> together. As such, the ‘Master’ section name is fixed. All of the other sections may have whatever name you choose.</w:t>
+      </w:r>
+    </w:p>
+    <w:p>
+      <w:r>
+        <w:t>Comments are made with #. Any characters after the # on a line is ignored.</w:t>
+      </w:r>
+    </w:p>
+    <w:p>
+      <w:r>
+        <w:t xml:space="preserve">A section is specified by the line [section_name] e.g. [Master], [Wind], </w:t>
+      </w:r>
+      <w:r>
+        <w:t>above the values for that model</w:t>
+      </w:r>
+      <w:r>
+        <w:t>. For example</w:t>
+      </w:r>
+      <w:r>
+        <w:t xml:space="preserve"> (a</w:t>
+      </w:r>
+      <w:r>
+        <w:t xml:space="preserve"> chopped-down file):</w:t>
+      </w:r>
+    </w:p>
+    <w:p>
+      <w:pPr>
+        <w:pStyle w:val="Code"/>
+      </w:pPr>
+    </w:p>
+    <w:p>
+      <w:pPr>
+        <w:pStyle w:val="Code"/>
+      </w:pPr>
+      <w:r>
+        <w:t>[Master]</w:t>
+      </w:r>
+    </w:p>
+    <w:p>
+      <w:pPr>
+        <w:pStyle w:val="Code"/>
+      </w:pPr>
+      <w:r>
+        <w:t>model: master.txmultimastersimple.TxMultiMasterSimple</w:t>
+      </w:r>
+    </w:p>
+    <w:p>
+      <w:pPr>
+        <w:pStyle w:val="Code"/>
+      </w:pPr>
+      <w:r>
+        <w:t>global: Global</w:t>
+      </w:r>
+    </w:p>
+    <w:p>
+      <w:pPr>
+        <w:pStyle w:val="Code"/>
+      </w:pPr>
+      <w:r>
+        <w:t>iterations: 1000</w:t>
+      </w:r>
+    </w:p>
+    <w:p>
+      <w:pPr>
+        <w:pStyle w:val="Code"/>
+      </w:pPr>
+      <w:r>
+        <w:t>algorithm: Algorithm</w:t>
+      </w:r>
+    </w:p>
+    <w:p>
+      <w:pPr>
+        <w:pStyle w:val="Code"/>
+      </w:pPr>
+      <w:r>
+        <w:t>solar: Solar</w:t>
+      </w:r>
+    </w:p>
+    <w:p>
+      <w:pPr>
+        <w:pStyle w:val="Code"/>
+      </w:pPr>
+      <w:r>
+        <w:t>dispatch_order: solar</w:t>
+      </w:r>
+      <w:r>
+        <w:t xml:space="preserve"> wind gas</w:t>
+      </w:r>
+    </w:p>
+    <w:p>
+      <w:pPr>
+        <w:pStyle w:val="Code"/>
+      </w:pPr>
+    </w:p>
+    <w:p>
+      <w:pPr>
+        <w:pStyle w:val="Code"/>
+      </w:pPr>
+      <w:r>
+        <w:t>[Global]</w:t>
+      </w:r>
+    </w:p>
+    <w:p>
+      <w:pPr>
+        <w:pStyle w:val="Code"/>
+      </w:pPr>
+      <w:r>
+        <w:t>timestep_mins: 60</w:t>
+      </w:r>
+    </w:p>
+    <w:p>
+      <w:pPr>
+        <w:pStyle w:val="Code"/>
+      </w:pPr>
+      <w:r>
+        <w:t>time_period_yrs: 10</w:t>
+      </w:r>
+    </w:p>
+    <w:p>
+      <w:pPr>
+        <w:pStyle w:val="Code"/>
+      </w:pPr>
+      <w:r>
+        <w:t>carbon_price: {2010: 20, 2020: 50, 2030: 75, 2040: 100, 2050:150}</w:t>
+      </w:r>
+    </w:p>
+    <w:p>
+      <w:pPr>
+        <w:pStyle w:val="Code"/>
+      </w:pPr>
+    </w:p>
+    <w:p>
+      <w:pPr>
+        <w:pStyle w:val="Code"/>
+      </w:pPr>
+      <w:r>
+        <w:t>[Algorithm]</w:t>
+      </w:r>
+    </w:p>
+    <w:p>
+      <w:pPr>
+        <w:pStyle w:val="Code"/>
+      </w:pPr>
+      <w:r>
+        <w:t>model: algorithm.geneticalgorithm.Engine</w:t>
+      </w:r>
+    </w:p>
+    <w:p>
+      <w:pPr>
+        <w:pStyle w:val="Code"/>
+      </w:pPr>
+      <w:r>
+        <w:t>base_mute: 0.01</w:t>
+      </w:r>
+    </w:p>
+    <w:p>
+      <w:pPr>
+        <w:pStyle w:val="Code"/>
+      </w:pPr>
+      <w:r>
+        <w:t>pop_size: 50</w:t>
+      </w:r>
+    </w:p>
+    <w:p>
+      <w:pPr>
+        <w:pStyle w:val="Code"/>
+      </w:pPr>
+    </w:p>
+    <w:p>
+      <w:pPr>
+        <w:pStyle w:val="Code"/>
+      </w:pPr>
+      <w:r>
+        <w:t>[Solar]</w:t>
+      </w:r>
+    </w:p>
+    <w:p>
+      <w:pPr>
+        <w:pStyle w:val="Code"/>
+      </w:pPr>
+      <w:r>
+        <w:t>model: generator.txmultivariablegenerator.TxMultiVariableGeneratorBase</w:t>
+      </w:r>
+    </w:p>
+    <w:p>
+      <w:pPr>
+        <w:pStyle w:val="Code"/>
+      </w:pPr>
+      <w:r>
+        <w:t>capital_cost: 1.0</w:t>
+      </w:r>
+    </w:p>
+    <w:p>
+      <w:pPr>
+        <w:pStyle w:val="Code"/>
+      </w:pPr>
+      <w:r>
+        <w:t>data_name: ts_solar</w:t>
+      </w:r>
+    </w:p>
+    <w:p>
+      <w:r>
+        <w:t xml:space="preserve">Each section contains a set of lines of format parameter_name : parameter_value. </w:t>
+      </w:r>
+      <w:r>
+        <w:t>For parameters where the value is a list of values, such as for the ‘dispatch order’ in the Master section above, enter them with spaces between the values. For parameters where the value is a multidimensional array, such as for model startup values, use the Python array syntax, e.g. startup_data_string: [[55, 2000, 2010], [44, 1990, 2030]].</w:t>
+      </w:r>
+    </w:p>
+    <w:p>
+      <w:r>
+        <w:lastRenderedPageBreak/>
+        <w:t>Note that each section here, apart from the Global section, specifies a model. This model is the name of the Python class and the file it’s in, in its place in the directory structure. For example, the Algorithm model is found in algorithm/geneticalgorithm.py, class Engine.</w:t>
+      </w:r>
+    </w:p>
+    <w:p>
+      <w:r>
+        <w:t>For additional flexibility, the Master section does not directly expect particular section names for particular features. Instead, an indirect mapping is provided. Here, the Master defines ‘algorithm: Algorithm’, which means that when the master is looking for its algorithm, it looks in section ‘Algorithm’. If you wanted to swap algorithms, or the same algorithm but with different settings, you could define another section called ‘Algorithm_2’, with whatever settings you wanted for that. Then, set the ‘algorithm’ parameter in the Master section to either ‘Algorithm’ or ‘Algorithm_2’ as needed. The list of models that each master is looking for is discussed in the section</w:t>
+      </w:r>
+      <w:r>
+        <w:t>s below about each master model</w:t>
+      </w:r>
+      <w:r>
+        <w:t>.</w:t>
+      </w:r>
+    </w:p>
+    <w:p>
+      <w:r>
+        <w:t xml:space="preserve">Note that you can instantiate a model class in as many sections as you like. For example, the model class TxMultiVariableGeneratorBase is suitable for wind and solar generators. The same Python code is used but separate instantiations of the model are constructed. </w:t>
+      </w:r>
+    </w:p>
+    <w:p>
+      <w:pPr>
+        <w:pStyle w:val="Heading3"/>
+      </w:pPr>
+      <w:r>
+        <w:t>Single vs multi-period values</w:t>
+      </w:r>
+    </w:p>
+    <w:p>
+      <w:r>
+        <w:t>Some master model</w:t>
+      </w:r>
+      <w:r>
+        <w:t xml:space="preserve">s (of the TxMulti family) will make use of multiple configuration values per parameter. </w:t>
+      </w:r>
+      <w:r>
+        <w:t>For each parameter, you can specify either a scalar value, as shown in the simple example above, or provide a set of values that map to different time periods. For example:</w:t>
+      </w:r>
+    </w:p>
+    <w:p>
+      <w:pPr>
+        <w:pStyle w:val="Code"/>
+      </w:pPr>
+    </w:p>
+    <w:p>
+      <w:pPr>
+        <w:pStyle w:val="Code"/>
+      </w:pPr>
+      <w:r>
+        <w:t>[Global]</w:t>
+      </w:r>
+    </w:p>
+    <w:p>
+      <w:pPr>
+        <w:pStyle w:val="Code"/>
+      </w:pPr>
+      <w:r>
+        <w:t>carbon_price: {2010:50, 2030:80, 2040:90}</w:t>
+      </w:r>
+    </w:p>
+    <w:p>
+      <w:r>
+        <w:t xml:space="preserve">When the configuration file is parsed this is recorded as a Python dict. Then, the configuration </w:t>
+      </w:r>
+      <w:r>
+        <w:t>for each model</w:t>
+      </w:r>
+      <w:r>
+        <w:t xml:space="preserve"> is replicated across all time periods of interest to t</w:t>
+      </w:r>
+      <w:r>
+        <w:t>hat model</w:t>
+      </w:r>
+      <w:r>
+        <w:t xml:space="preserve"> to give a set of per-period configurations. The time p</w:t>
+      </w:r>
+      <w:r>
+        <w:t>eriods of interest to the model</w:t>
+      </w:r>
+      <w:r>
+        <w:t xml:space="preserve"> are the union of the startup periods (any build time period listed i</w:t>
+      </w:r>
+      <w:r>
+        <w:t>n the startup data to the model</w:t>
+      </w:r>
+      <w:r>
+        <w:t>), and the run periods (as specified in the master’s configuration</w:t>
+      </w:r>
+      <w:r>
+        <w:t xml:space="preserve"> parameter run_periods</w:t>
+      </w:r>
+      <w:r>
+        <w:t>). If no configuration is given for a particular period, the previous period’s value is used, or the first value in the list. For the example above, given startu</w:t>
+      </w:r>
+      <w:r>
+        <w:t xml:space="preserve">p periods of 1990 and 2000, and </w:t>
+      </w:r>
+      <w:r>
+        <w:t>run periods of 2010, 2020, 2030, 2040 and 2050, the result in the configurations is as if it were specified</w:t>
+      </w:r>
+      <w:r>
+        <w:t>:</w:t>
+      </w:r>
+    </w:p>
+    <w:p>
+      <w:pPr>
+        <w:pStyle w:val="Code"/>
+      </w:pPr>
+    </w:p>
+    <w:p>
+      <w:pPr>
+        <w:pStyle w:val="Code"/>
+      </w:pPr>
+      <w:r>
+        <w:t>carbon_price : {1990: 50, 2000: 50, 2010: 50, 2020: 50, 2030: 80, 2040: 90, 2050: 90}</w:t>
+      </w:r>
+    </w:p>
+    <w:p>
+      <w:r>
+        <w:t xml:space="preserve">A software note – this config-expansion function is in tools/configurablebase.py in ConfigurableMultiBase.expand_config. It currently requires at least one of the periods in the multi-period config to appear in the combination of the startup and run periods, but this could be </w:t>
+      </w:r>
+      <w:r>
+        <w:t xml:space="preserve">(easily) </w:t>
+      </w:r>
+      <w:r>
+        <w:t>fixed b</w:t>
+      </w:r>
+      <w:r>
+        <w:t>y writing more robust code.</w:t>
+      </w:r>
+    </w:p>
+    <w:p>
+      <w:pPr>
+        <w:pStyle w:val="Heading3"/>
+      </w:pPr>
+      <w:r>
+        <w:t>Parameter requirements and checking</w:t>
+      </w:r>
+    </w:p>
+    <w:p>
+      <w:r>
+        <w:t>Each model specifies the parameters that it requires, along with the type it will convert them to, and a default if sensible, in its get_config_spec() function</w:t>
+      </w:r>
+      <w:r>
+        <w:t>, giving an object I’ll refer to as the ‘config_spec’</w:t>
+      </w:r>
+      <w:r>
+        <w:t>. The config_spec functionality is discussed in more detail in the software structure section below.</w:t>
+      </w:r>
+    </w:p>
+    <w:p>
+      <w:r>
+        <w:t>You can find out what parameters the model expects by looking at the documentation (a Python docstring) to its get_config_spec() function</w:t>
+      </w:r>
+      <w:r>
+        <w:t xml:space="preserve">. </w:t>
+      </w:r>
+      <w:r>
+        <w:t xml:space="preserve">Elly has written a script that collates all of these for all the models. Run, in the top-level of your </w:t>
+      </w:r>
+      <w:r>
+        <w:t>checkout:</w:t>
+      </w:r>
+    </w:p>
+    <w:p>
+      <w:pPr>
+        <w:pStyle w:val="Code"/>
+      </w:pPr>
+    </w:p>
+    <w:p>
+      <w:pPr>
+        <w:pStyle w:val="Code"/>
+      </w:pPr>
+      <w:r>
+        <w:t>&gt; python get_config_spec_help.py</w:t>
+      </w:r>
+    </w:p>
+    <w:p>
+      <w:r>
+        <w:t>and you will see the Python docstring for each model that’s in the directory tree somewhere go flying past. The output is also written to the file get_config_spec_help.txt for you to browse.</w:t>
+      </w:r>
+      <w:r>
+        <w:t xml:space="preserve"> This file is an excellent reference for the functionality and configuration of all models in the system.</w:t>
+      </w:r>
+    </w:p>
+    <w:p>
+      <w:r>
+        <w:t xml:space="preserve">The configuration system will check that all of the parameters listed, apart from those with defaults, are provided, and will raise an exception (halting the program) if not. It will log a warning if you provide a parameter that was not expected. This warning is useful to alert you to a probable typo, or that you are </w:t>
+      </w:r>
+      <w:r>
+        <w:t>not using the model you expected.</w:t>
+      </w:r>
       <w:r>
         <w:t xml:space="preserve"> </w:t>
       </w:r>
       <w:r>
-        <w:t xml:space="preserve">Hutton, Steven Thomas, Peter </w:t>
-      </w:r>
-      <w:proofErr w:type="spellStart"/>
-      <w:r>
-        <w:t>Rayner</w:t>
-      </w:r>
-      <w:proofErr w:type="spellEnd"/>
-      <w:r>
-        <w:t>.</w:t>
-      </w:r>
-    </w:p>
-    <w:p>
-      <w:pPr>
-        <w:pStyle w:val="Heading2"/>
-      </w:pPr>
-      <w:r>
-        <w:t>Outline of modelling approach</w:t>
-      </w:r>
-      <w:r>
-        <w:t xml:space="preserve"> and history</w:t>
-      </w:r>
-    </w:p>
-    <w:p>
-      <w:pPr>
-        <w:pStyle w:val="Heading3"/>
-      </w:pPr>
-      <w:r>
-        <w:t>History</w:t>
-      </w:r>
-    </w:p>
-    <w:p>
-      <w:r>
-        <w:t>The software is based on work done by Roger and Robert in IDL, for the MUREIL prototype paper. This was converted to Python by Robert and Steven</w:t>
-      </w:r>
-      <w:r>
-        <w:t xml:space="preserve"> in 2012</w:t>
-      </w:r>
-      <w:r>
-        <w:t xml:space="preserve">. </w:t>
-      </w:r>
-      <w:r>
-        <w:t xml:space="preserve">Marcelle then wrote the configurable framework and class-based modelling system in Python in late 2012 – early 2013.  </w:t>
-      </w:r>
-    </w:p>
-    <w:p>
-      <w:pPr>
-        <w:pStyle w:val="Heading3"/>
-      </w:pPr>
-      <w:r>
-        <w:t>Meteorological data</w:t>
-      </w:r>
-      <w:r>
-        <w:t xml:space="preserve"> and site selection</w:t>
-      </w:r>
-    </w:p>
-    <w:p>
-      <w:r>
-        <w:t xml:space="preserve">The </w:t>
-      </w:r>
-      <w:r>
-        <w:t>MUREIL model</w:t>
-      </w:r>
-      <w:r>
-        <w:t xml:space="preserve"> aims to model a renewable energy system on an hour-by-hour or finer </w:t>
-      </w:r>
-      <w:proofErr w:type="spellStart"/>
-      <w:r>
-        <w:t>timestep</w:t>
-      </w:r>
-      <w:proofErr w:type="spellEnd"/>
-      <w:r>
-        <w:t xml:space="preserve">. Long </w:t>
-      </w:r>
-      <w:proofErr w:type="spellStart"/>
-      <w:r>
-        <w:t>timeseries</w:t>
-      </w:r>
-      <w:proofErr w:type="spellEnd"/>
-      <w:r>
-        <w:t xml:space="preserve"> (e.g. 2 years) of meteorological data, over a large number of sites, are used to determine the expected power output from wind, solar and other renewable sources. The operation of the total energy system (renewables plus non-renewable sources) is modelled relative to a system demand </w:t>
-      </w:r>
-      <w:proofErr w:type="spellStart"/>
-      <w:r>
-        <w:t>timeseries</w:t>
-      </w:r>
-      <w:proofErr w:type="spellEnd"/>
-      <w:r>
-        <w:t>, which may be static or calculated.</w:t>
-      </w:r>
-    </w:p>
-    <w:p>
-      <w:r>
-        <w:t xml:space="preserve">Typically, to keep computation manageable, a subset of the available data is used. Robert has developed off-line algorithms for site selection, based on the correlation between the meteorological data </w:t>
-      </w:r>
-      <w:proofErr w:type="spellStart"/>
-      <w:r>
-        <w:t>timeseries</w:t>
-      </w:r>
-      <w:proofErr w:type="spellEnd"/>
-      <w:r>
-        <w:t>.</w:t>
-      </w:r>
-    </w:p>
-    <w:p>
-      <w:pPr>
-        <w:pStyle w:val="Heading3"/>
-      </w:pPr>
-      <w:r>
-        <w:t>Genetic algorithm</w:t>
-      </w:r>
-    </w:p>
-    <w:p>
-      <w:r>
-        <w:t xml:space="preserve">A genetic algorithm is used to find an optimal combination of renewable energy installation sizes and non-renewable </w:t>
-      </w:r>
-      <w:r>
-        <w:t>installations. The installation sizes</w:t>
-      </w:r>
-      <w:r>
-        <w:t xml:space="preserve"> are parameterised and the parameter array and a cost function (the main focus of the modelling efforts) given to the genetic algorithm for optimisation.</w:t>
-      </w:r>
-      <w:r>
-        <w:t xml:space="preserve"> The genetic algorithm is generic, and the Python code was written by Steven with direction from Peter.</w:t>
-      </w:r>
-      <w:r>
-        <w:t xml:space="preserve">  </w:t>
-      </w:r>
-    </w:p>
-    <w:p>
-      <w:pPr>
-        <w:pStyle w:val="Heading3"/>
-      </w:pPr>
-      <w:r>
-        <w:t>Multi-period operation</w:t>
-      </w:r>
-      <w:r>
-        <w:t xml:space="preserve"> - Transition</w:t>
-      </w:r>
-    </w:p>
-    <w:p>
-      <w:r>
-        <w:t xml:space="preserve">The simulation is written to be suitable for modelling multiple periods, for example decades. This </w:t>
-      </w:r>
-      <w:r>
-        <w:t>gives</w:t>
-      </w:r>
-      <w:r>
-        <w:t xml:space="preserve"> multiple opportunities to install new renewable or other generation capacity, and for modelling of changing fossil fuel prices, carbon taxes and </w:t>
-      </w:r>
-      <w:r>
-        <w:t>generator capital costs.</w:t>
-      </w:r>
-      <w:r>
-        <w:t xml:space="preserve"> The optimal transition from the currently installed capacity to an energy system in many decades’ time can be found.</w:t>
-      </w:r>
-      <w:r>
-        <w:t xml:space="preserve"> Each model allows for a </w:t>
-      </w:r>
-      <w:proofErr w:type="spellStart"/>
-      <w:r>
-        <w:t>startup</w:t>
-      </w:r>
-      <w:proofErr w:type="spellEnd"/>
-      <w:r>
-        <w:t xml:space="preserve"> state to be specified.</w:t>
-      </w:r>
-    </w:p>
-    <w:p>
-      <w:pPr>
-        <w:pStyle w:val="Heading3"/>
-      </w:pPr>
-      <w:r>
         <w:lastRenderedPageBreak/>
-        <w:t>Modularity and backwards compatibility</w:t>
-      </w:r>
-    </w:p>
-    <w:p>
-      <w:r>
-        <w:t xml:space="preserve">Modularity is a key feature of this software implementation. The configuration framework is quite generic and can be used to hook up a combination of any </w:t>
-      </w:r>
-      <w:r>
-        <w:t>master model</w:t>
-      </w:r>
-      <w:r>
-        <w:t xml:space="preserve"> and </w:t>
-      </w:r>
-      <w:r>
-        <w:t xml:space="preserve">compatible </w:t>
-      </w:r>
-      <w:r>
-        <w:t>component</w:t>
-      </w:r>
-      <w:r>
-        <w:t xml:space="preserve"> models</w:t>
-      </w:r>
-      <w:r>
-        <w:t>. Most of the code is written in Python classes so that slight variations can be developed with minimal effort, and so that multiple people can develop their own models without getting in the way of other people.</w:t>
-      </w:r>
-    </w:p>
-    <w:p>
-      <w:r>
-        <w:t>Backwards compatibility is important for people such as Robert who are using the simulations for their own research. The modular framework makes it possible for all of the</w:t>
-      </w:r>
-      <w:r>
-        <w:t xml:space="preserve"> model</w:t>
-      </w:r>
-      <w:r>
-        <w:t>s that Robert uses to continue to function while completely</w:t>
-      </w:r>
-      <w:r>
-        <w:t xml:space="preserve"> new master and component model</w:t>
-      </w:r>
-      <w:r>
-        <w:t>s</w:t>
-      </w:r>
-      <w:r>
-        <w:t xml:space="preserve"> are developed. </w:t>
-      </w:r>
-      <w:r>
-        <w:t>When developing new models, consider whether you are bet</w:t>
-      </w:r>
-      <w:r>
-        <w:t>ter adding to an existing model, or if that model</w:t>
-      </w:r>
-      <w:r>
-        <w:t xml:space="preserve"> is already being used by oth</w:t>
-      </w:r>
-      <w:r>
-        <w:t>ers, whether adding a new model</w:t>
-      </w:r>
-      <w:r>
-        <w:t xml:space="preserve"> would be a better option. The existing users may for example like the simple functionali</w:t>
-      </w:r>
-      <w:r>
-        <w:t>ty already offered by the model</w:t>
-      </w:r>
-      <w:r>
-        <w:t>, and not want their simulations to change or break because you have a more complex or more realistic model to implement.</w:t>
-      </w:r>
-    </w:p>
-    <w:p>
-      <w:pPr>
-        <w:pStyle w:val="Heading1"/>
-      </w:pPr>
-      <w:r>
-        <w:t>Running the simulation</w:t>
-      </w:r>
-      <w:r>
-        <w:t xml:space="preserve"> using configuration files</w:t>
-      </w:r>
-    </w:p>
-    <w:p>
-      <w:pPr>
-        <w:pStyle w:val="Heading2"/>
-      </w:pPr>
-      <w:r>
-        <w:t>Configuration file format</w:t>
-      </w:r>
-    </w:p>
-    <w:p>
-      <w:pPr>
-        <w:pStyle w:val="Heading3"/>
-      </w:pPr>
-      <w:r>
-        <w:t>Master and sections</w:t>
-      </w:r>
-    </w:p>
-    <w:p>
-      <w:r>
-        <w:t>The configu</w:t>
-      </w:r>
-      <w:r>
-        <w:t>ration file defines which model</w:t>
-      </w:r>
-      <w:r>
-        <w:t>s are used in the simulation and sets conf</w:t>
-      </w:r>
-      <w:r>
-        <w:t>iguration values for each model. The Master model is a special model</w:t>
-      </w:r>
-      <w:r>
-        <w:t xml:space="preserve"> that is responsible for hooking all of the othe</w:t>
-      </w:r>
-      <w:r>
-        <w:t>r models</w:t>
-      </w:r>
-      <w:r>
-        <w:t xml:space="preserve"> together. As such, the ‘Master’ section name is fixed. All of the other sections may have whatever name you choose.</w:t>
-      </w:r>
-    </w:p>
-    <w:p>
-      <w:r>
-        <w:t>Comments are made with #. Any characters after the # on a line is ignored.</w:t>
-      </w:r>
-    </w:p>
-    <w:p>
-      <w:r>
-        <w:t>A section is specified by the line [</w:t>
-      </w:r>
-      <w:proofErr w:type="spellStart"/>
-      <w:r>
-        <w:t>section_name</w:t>
-      </w:r>
-      <w:proofErr w:type="spellEnd"/>
-      <w:r>
-        <w:t xml:space="preserve">] e.g. [Master], [Wind], </w:t>
-      </w:r>
-      <w:r>
-        <w:t>above the values for that model</w:t>
-      </w:r>
-      <w:r>
-        <w:t>. For example</w:t>
-      </w:r>
-      <w:r>
-        <w:t xml:space="preserve"> (a</w:t>
-      </w:r>
-      <w:r>
-        <w:t xml:space="preserve"> chopped-down file):</w:t>
-      </w:r>
-    </w:p>
-    <w:p>
-      <w:pPr>
-        <w:pStyle w:val="Code"/>
-      </w:pPr>
-    </w:p>
-    <w:p>
-      <w:pPr>
-        <w:pStyle w:val="Code"/>
-      </w:pPr>
-      <w:r>
-        <w:t>[Master]</w:t>
-      </w:r>
-    </w:p>
-    <w:p>
-      <w:pPr>
-        <w:pStyle w:val="Code"/>
-      </w:pPr>
-      <w:r>
-        <w:t xml:space="preserve">model: </w:t>
-      </w:r>
-      <w:proofErr w:type="spellStart"/>
-      <w:r>
-        <w:t>master.txmultimastersimple.TxMultiMasterSimple</w:t>
-      </w:r>
-      <w:proofErr w:type="spellEnd"/>
-    </w:p>
-    <w:p>
-      <w:pPr>
-        <w:pStyle w:val="Code"/>
-      </w:pPr>
-      <w:r>
-        <w:t>global: Global</w:t>
-      </w:r>
-    </w:p>
-    <w:p>
-      <w:pPr>
-        <w:pStyle w:val="Code"/>
-      </w:pPr>
-      <w:r>
-        <w:t>iterations: 1000</w:t>
-      </w:r>
-    </w:p>
-    <w:p>
-      <w:pPr>
-        <w:pStyle w:val="Code"/>
-      </w:pPr>
-      <w:r>
-        <w:t>algorithm: Algorithm</w:t>
-      </w:r>
-    </w:p>
-    <w:p>
-      <w:pPr>
-        <w:pStyle w:val="Code"/>
-      </w:pPr>
-      <w:r>
-        <w:t>solar: Solar</w:t>
-      </w:r>
-    </w:p>
-    <w:p>
-      <w:pPr>
-        <w:pStyle w:val="Code"/>
-      </w:pPr>
-      <w:proofErr w:type="spellStart"/>
-      <w:r>
-        <w:t>dispatch_order</w:t>
-      </w:r>
-      <w:proofErr w:type="spellEnd"/>
-      <w:r>
-        <w:t>: solar</w:t>
-      </w:r>
-    </w:p>
-    <w:p>
-      <w:pPr>
-        <w:pStyle w:val="Code"/>
-      </w:pPr>
-    </w:p>
-    <w:p>
-      <w:pPr>
-        <w:pStyle w:val="Code"/>
-      </w:pPr>
-      <w:r>
-        <w:t>[Global]</w:t>
-      </w:r>
-    </w:p>
-    <w:p>
-      <w:pPr>
-        <w:pStyle w:val="Code"/>
-      </w:pPr>
-      <w:proofErr w:type="spellStart"/>
-      <w:r>
-        <w:t>timestep_mins</w:t>
-      </w:r>
-      <w:proofErr w:type="spellEnd"/>
-      <w:r>
-        <w:t>: 60</w:t>
-      </w:r>
-    </w:p>
-    <w:p>
-      <w:pPr>
-        <w:pStyle w:val="Code"/>
-      </w:pPr>
-      <w:proofErr w:type="spellStart"/>
-      <w:r>
-        <w:t>time_period_yrs</w:t>
-      </w:r>
-      <w:proofErr w:type="spellEnd"/>
-      <w:r>
-        <w:t>: 10</w:t>
-      </w:r>
-    </w:p>
-    <w:p>
-      <w:pPr>
-        <w:pStyle w:val="Code"/>
-      </w:pPr>
-      <w:proofErr w:type="spellStart"/>
-      <w:r>
-        <w:t>carbon_price</w:t>
-      </w:r>
-      <w:proofErr w:type="spellEnd"/>
-      <w:r>
-        <w:t>: {2010: 20, 2020: 50, 2030: 75, 2040: 100, 2050:150}</w:t>
-      </w:r>
-    </w:p>
-    <w:p>
-      <w:pPr>
-        <w:pStyle w:val="Code"/>
-      </w:pPr>
-    </w:p>
-    <w:p>
-      <w:pPr>
-        <w:pStyle w:val="Code"/>
-      </w:pPr>
-      <w:r>
-        <w:t>[Algorithm]</w:t>
-      </w:r>
-    </w:p>
-    <w:p>
-      <w:pPr>
-        <w:pStyle w:val="Code"/>
-      </w:pPr>
-      <w:r>
-        <w:t xml:space="preserve">model: </w:t>
-      </w:r>
-      <w:proofErr w:type="spellStart"/>
-      <w:r>
-        <w:t>algorithm.geneticalgorithm.Engine</w:t>
-      </w:r>
-      <w:proofErr w:type="spellEnd"/>
-    </w:p>
-    <w:p>
-      <w:pPr>
-        <w:pStyle w:val="Code"/>
-      </w:pPr>
-      <w:proofErr w:type="spellStart"/>
-      <w:r>
-        <w:t>base_mute</w:t>
-      </w:r>
-      <w:proofErr w:type="spellEnd"/>
-      <w:r>
-        <w:t>: 0.01</w:t>
-      </w:r>
-    </w:p>
-    <w:p>
-      <w:pPr>
-        <w:pStyle w:val="Code"/>
-      </w:pPr>
-      <w:proofErr w:type="spellStart"/>
-      <w:r>
-        <w:t>pop_size</w:t>
-      </w:r>
-      <w:proofErr w:type="spellEnd"/>
-      <w:r>
-        <w:t>: 50</w:t>
-      </w:r>
-    </w:p>
-    <w:p>
-      <w:pPr>
-        <w:pStyle w:val="Code"/>
-      </w:pPr>
-    </w:p>
-    <w:p>
-      <w:pPr>
-        <w:pStyle w:val="Code"/>
-      </w:pPr>
-      <w:r>
-        <w:t>[Solar]</w:t>
-      </w:r>
-    </w:p>
-    <w:p>
-      <w:pPr>
-        <w:pStyle w:val="Code"/>
-      </w:pPr>
-      <w:r>
-        <w:t xml:space="preserve">model: </w:t>
-      </w:r>
-      <w:proofErr w:type="spellStart"/>
-      <w:r>
-        <w:t>generator.txmultivariablegenerator.TxMultiVariableGeneratorBase</w:t>
-      </w:r>
-      <w:proofErr w:type="spellEnd"/>
-    </w:p>
-    <w:p>
-      <w:pPr>
-        <w:pStyle w:val="Code"/>
-      </w:pPr>
-      <w:proofErr w:type="spellStart"/>
-      <w:r>
-        <w:t>capital_cost</w:t>
-      </w:r>
-      <w:proofErr w:type="spellEnd"/>
-      <w:r>
-        <w:t>: 1.0</w:t>
-      </w:r>
-    </w:p>
-    <w:p>
-      <w:pPr>
-        <w:pStyle w:val="Code"/>
-      </w:pPr>
-      <w:proofErr w:type="spellStart"/>
-      <w:r>
-        <w:t>data_name</w:t>
-      </w:r>
-      <w:proofErr w:type="spellEnd"/>
-      <w:r>
-        <w:t xml:space="preserve">: </w:t>
-      </w:r>
-      <w:proofErr w:type="spellStart"/>
-      <w:r>
-        <w:t>ts_solar</w:t>
-      </w:r>
-      <w:proofErr w:type="spellEnd"/>
-    </w:p>
-    <w:p>
-      <w:r>
-        <w:t xml:space="preserve">Each section contains a set of lines of format </w:t>
-      </w:r>
-      <w:proofErr w:type="spellStart"/>
-      <w:r>
-        <w:t>parameter_name</w:t>
-      </w:r>
-      <w:proofErr w:type="spellEnd"/>
-      <w:r>
-        <w:t xml:space="preserve"> : </w:t>
-      </w:r>
-      <w:proofErr w:type="spellStart"/>
-      <w:r>
-        <w:t>parameter_value</w:t>
-      </w:r>
-      <w:proofErr w:type="spellEnd"/>
-      <w:r>
-        <w:t>. Note that each section here, apart from the Global section, specifies a model. This model is the name of the Python class and the file it’s in, in its place in the directory structure. For example, the Algorithm model is found in algorithm/geneticalgorithm.py, class Engine.</w:t>
-      </w:r>
-    </w:p>
-    <w:p>
-      <w:r>
-        <w:t xml:space="preserve">For additional flexibility, the Master section does not directly expect particular section names for particular features. Instead, an indirect mapping is provided. Here, the Master defines ‘algorithm: Algorithm’, which means that when the master is looking for its algorithm, it looks in section ‘Algorithm’. If you wanted to swap algorithms, or the same algorithm but with different settings, you could define another section called ‘Algorithm_2’, with whatever settings </w:t>
-      </w:r>
-      <w:r>
-        <w:lastRenderedPageBreak/>
-        <w:t>you wanted for that. Then, set the ‘algorithm’ parameter in the Master section to either ‘Algorithm’ or ‘Algorithm_2’ as needed. The list of models that each master is looking for is discussed in the section</w:t>
-      </w:r>
-      <w:r>
-        <w:t>s below about each master model</w:t>
-      </w:r>
-      <w:r>
-        <w:t>.</w:t>
-      </w:r>
-    </w:p>
-    <w:p>
-      <w:r>
-        <w:t xml:space="preserve">Note that you can instantiate a model class in as many sections as you like. For example, the model class TxMultiVariableGeneratorBase is suitable for wind and solar generators. The same Python code is used but separate instantiations of the model are constructed. </w:t>
-      </w:r>
-    </w:p>
-    <w:p>
-      <w:pPr>
-        <w:pStyle w:val="Heading3"/>
-      </w:pPr>
-      <w:r>
-        <w:t>Single vs multi-period values</w:t>
-      </w:r>
-    </w:p>
-    <w:p>
-      <w:r>
-        <w:t>Some master model</w:t>
-      </w:r>
-      <w:r>
-        <w:t xml:space="preserve">s (of the TxMulti family) will make use of multiple configuration values per parameter. </w:t>
-      </w:r>
-      <w:r>
-        <w:t>For each parameter, you can specify either a scalar value, as shown in the simple example above, or provide a set of values that map to different time periods. For example:</w:t>
-      </w:r>
-    </w:p>
-    <w:p>
-      <w:pPr>
-        <w:pStyle w:val="Code"/>
-      </w:pPr>
-    </w:p>
-    <w:p>
-      <w:pPr>
-        <w:pStyle w:val="Code"/>
-      </w:pPr>
-      <w:r>
-        <w:t>[Global]</w:t>
-      </w:r>
-    </w:p>
-    <w:p>
-      <w:pPr>
-        <w:pStyle w:val="Code"/>
-      </w:pPr>
-      <w:r>
-        <w:t>carbon_price: {2010:50, 2030:80, 2040:90}</w:t>
-      </w:r>
-    </w:p>
-    <w:p>
-      <w:r>
-        <w:t xml:space="preserve">When the configuration file is parsed, this is recorded as a Python dict. Then, the configuration </w:t>
-      </w:r>
-      <w:r>
-        <w:t>for each model</w:t>
-      </w:r>
-      <w:r>
-        <w:t xml:space="preserve"> is replicated across all time periods of interest to t</w:t>
-      </w:r>
-      <w:r>
-        <w:t>hat model</w:t>
-      </w:r>
-      <w:r>
-        <w:t xml:space="preserve"> to give a set of per-period configurations. The time p</w:t>
-      </w:r>
-      <w:r>
-        <w:t>eriods of interest to the model</w:t>
-      </w:r>
-      <w:r>
-        <w:t xml:space="preserve"> are the union of the startup periods (any build time period listed i</w:t>
-      </w:r>
-      <w:r>
-        <w:t>n the startup data to the model</w:t>
-      </w:r>
-      <w:r>
-        <w:t>), and the run periods (as specified in the master’s configuration</w:t>
-      </w:r>
-      <w:r>
-        <w:t xml:space="preserve"> parameter run_periods</w:t>
-      </w:r>
-      <w:r>
-        <w:t>). If no configuration is given for a particular period, the previous period’s value is used, or the first value in the list. For the example above, given startu</w:t>
-      </w:r>
-      <w:r>
-        <w:t xml:space="preserve">p periods of 1990 and 2000, and </w:t>
-      </w:r>
-      <w:r>
-        <w:t>run periods of 2010, 2020, 2030, 2040 and 2050, the result in the configurations is as if it were specified</w:t>
-      </w:r>
-      <w:r>
-        <w:t>:</w:t>
-      </w:r>
-    </w:p>
-    <w:p>
-      <w:pPr>
-        <w:pStyle w:val="Code"/>
-      </w:pPr>
-    </w:p>
-    <w:p>
-      <w:pPr>
-        <w:pStyle w:val="Code"/>
-      </w:pPr>
-      <w:r>
-        <w:t>carbon_price : {1990: 50, 2000: 50, 2010: 50, 2020: 50, 2030: 80, 2040: 90, 2050: 90}</w:t>
-      </w:r>
-    </w:p>
-    <w:p>
-      <w:r>
-        <w:t xml:space="preserve">A software note – this config-expansion function is in tools/configurablebase.py in ConfigurableMultiBase.expand_config. It currently requires at least one of the periods in the multi-period config to appear in the combination of the startup and run periods, but this could be </w:t>
-      </w:r>
-      <w:r>
-        <w:t xml:space="preserve">(easily) </w:t>
-      </w:r>
-      <w:r>
-        <w:t>fixed b</w:t>
-      </w:r>
-      <w:r>
-        <w:t>y writing more robust code.</w:t>
-      </w:r>
-    </w:p>
-    <w:p>
-      <w:pPr>
-        <w:pStyle w:val="Heading3"/>
-      </w:pPr>
-      <w:r>
-        <w:t>Parameter requirements and checking</w:t>
-      </w:r>
-    </w:p>
-    <w:p>
-      <w:r>
-        <w:t>Each model specifies the parameters that it requires, along with the type it will convert them to, and a default if sensible, in its get_config_spec() function</w:t>
-      </w:r>
-      <w:r>
-        <w:t>, giving an object I’ll refer to as the ‘config_spec’</w:t>
-      </w:r>
-      <w:r>
-        <w:t>. The config_spec functionality is discussed in more detail in the software structure section below.</w:t>
-      </w:r>
-    </w:p>
-    <w:p>
-      <w:r>
-        <w:t xml:space="preserve">You can find out what parameters the model expects by looking at the documentation (a Python docstring) to its get_config_spec() function. </w:t>
-      </w:r>
-      <w:r>
-        <w:t xml:space="preserve">***TODO*** write the docstrings for the master‼‼! **** </w:t>
-      </w:r>
-      <w:r>
-        <w:t xml:space="preserve">Elly has written a script that collates all of these for all the models. Run, in the top-level of your </w:t>
-      </w:r>
-      <w:r>
-        <w:t>checkout:</w:t>
-      </w:r>
-    </w:p>
-    <w:p>
-      <w:pPr>
-        <w:pStyle w:val="Code"/>
-      </w:pPr>
-    </w:p>
-    <w:p>
-      <w:pPr>
-        <w:pStyle w:val="Code"/>
-      </w:pPr>
-      <w:r>
-        <w:t>&gt; python get_config_spec_help.py</w:t>
-      </w:r>
-    </w:p>
-    <w:p>
-      <w:r>
-        <w:t>and you will see the Python docstring for each model that’s in the directory tree somewhere go flying past. The output is also written to the file get_config_spec_help.txt for you to browse later.</w:t>
-      </w:r>
-    </w:p>
-    <w:p>
-      <w:r>
-        <w:t xml:space="preserve">The configuration system will check that all of the parameters listed, apart from those with defaults, are provided, and will raise an exception (halting the program) if not. It will log a warning if you provide a parameter that was not expected. This warning is useful to alert you to a probable typo, or that you are </w:t>
-      </w:r>
-      <w:r>
-        <w:t>not using the model you expected.</w:t>
-      </w:r>
-      <w:r>
-        <w:t xml:space="preserve"> </w:t>
-      </w:r>
-      <w:r>
         <w:t>Some models, for example data/ncdata.py, will create their list of required parameters using some of the other parameter values you have specified. This will be detailed in the get_config_spec() help for that function.</w:t>
       </w:r>
     </w:p>
@@ -1142,7 +980,6 @@
         </w:numPr>
       </w:pPr>
       <w:r>
-        <w:lastRenderedPageBreak/>
         <w:t xml:space="preserve">Converts </w:t>
       </w:r>
       <w:r>
@@ -1361,6 +1198,18 @@
       </w:r>
     </w:p>
     <w:p>
+      <w:pPr>
+        <w:pStyle w:val="ListParagraph"/>
+        <w:numPr>
+          <w:ilvl w:val="0"/>
+          <w:numId w:val="11"/>
+        </w:numPr>
+      </w:pPr>
+      <w:r>
+        <w:t>Finally any command-line options are applied.</w:t>
+      </w:r>
+    </w:p>
+    <w:p>
       <w:r>
         <w:t>Note that when multiple time-period values are specified for a configuration value, if you overwrite the value using a later configuration file, this will overwrite the whole setting, not just the particular periods it specifies.</w:t>
       </w:r>
@@ -1370,8 +1219,232 @@
         <w:pStyle w:val="Heading2"/>
       </w:pPr>
       <w:r>
+        <w:t>Scripts to run simulations</w:t>
+      </w:r>
+    </w:p>
+    <w:p>
+      <w:pPr>
+        <w:pStyle w:val="Heading3"/>
+      </w:pPr>
+      <w:r>
+        <w:t>runmureil.py</w:t>
+      </w:r>
+    </w:p>
+    <w:p>
+      <w:r>
+        <w:t xml:space="preserve">The basic script to run simulations is </w:t>
+      </w:r>
+      <w:r>
+        <w:rPr>
+          <w:b/>
+        </w:rPr>
+        <w:t>runmureil.py</w:t>
+      </w:r>
+      <w:r>
+        <w:t>. A basic simulation needs only a configuration file to be provided:</w:t>
+      </w:r>
+    </w:p>
+    <w:p>
+      <w:pPr>
+        <w:pStyle w:val="Code"/>
+      </w:pPr>
+    </w:p>
+    <w:p>
+      <w:pPr>
+        <w:pStyle w:val="Code"/>
+      </w:pPr>
+      <w:r>
+        <w:t xml:space="preserve">&gt; python runmureil.py </w:t>
+      </w:r>
+      <w:r>
+        <w:t>-f asst5_config.txt</w:t>
+      </w:r>
+    </w:p>
+    <w:p>
+      <w:r>
+        <w:t>will give output:</w:t>
+      </w:r>
+    </w:p>
+    <w:p>
+      <w:pPr>
+        <w:pStyle w:val="Code"/>
+      </w:pPr>
+    </w:p>
+    <w:p>
+      <w:pPr>
+        <w:pStyle w:val="Code"/>
+      </w:pPr>
+      <w:r>
+        <w:t>CRITICAL : Run started at Fri Mar 08 11:39:47 2013</w:t>
+      </w:r>
+    </w:p>
+    <w:p>
+      <w:pPr>
+        <w:pStyle w:val="Code"/>
+      </w:pPr>
+      <w:r>
+        <w:t>INFO     : Interim results at iteration 0</w:t>
+      </w:r>
+    </w:p>
+    <w:p>
+      <w:pPr>
+        <w:pStyle w:val="Code"/>
+      </w:pPr>
+      <w:r>
+        <w:t>INFO     : best gene was: [964, 4993, 588, 2200, 2221, 7452]</w:t>
+      </w:r>
+    </w:p>
+    <w:p>
+      <w:pPr>
+        <w:pStyle w:val="Code"/>
+      </w:pPr>
+      <w:r>
+        <w:t>INFO     : on loop 0, with score -330375.190080</w:t>
+      </w:r>
+    </w:p>
+    <w:p>
+      <w:pPr>
+        <w:pStyle w:val="Code"/>
+      </w:pPr>
+      <w:r>
+        <w:t>INFO     : wind ($M 249220.00) : Wind with capacities (MW): 5880.00  22000.00  22210.00  74520.00</w:t>
+      </w:r>
+    </w:p>
+    <w:p>
+      <w:pPr>
+        <w:pStyle w:val="Code"/>
+      </w:pPr>
+      <w:r>
+        <w:t>INFO     : solar ($M 59570.00) : Solar_Thermal with capacities (MW): 9640.00  49930.00</w:t>
+      </w:r>
+    </w:p>
+    <w:p>
+      <w:pPr>
+        <w:pStyle w:val="Code"/>
+      </w:pPr>
+      <w:r>
+        <w:t>INFO     : fossil ($M 21585.19) : Instant Fossil Thermal, max capacity (MW) 6019.80</w:t>
+      </w:r>
+    </w:p>
+    <w:p>
+      <w:pPr>
+        <w:pStyle w:val="Code"/>
+      </w:pPr>
+      <w:r>
+        <w:t>INFO     : Total cost ($M): 330375.19</w:t>
+      </w:r>
+    </w:p>
+    <w:p>
+      <w:pPr>
+        <w:pStyle w:val="Code"/>
+      </w:pPr>
+      <w:r>
+        <w:t>INFO     : Interim results at iteration 500</w:t>
+      </w:r>
+    </w:p>
+    <w:p>
+      <w:pPr>
+        <w:pStyle w:val="Code"/>
+      </w:pPr>
+      <w:r>
+        <w:t>INFO     : best gene was: [863, 345, 220, 832, 1742, 2257]</w:t>
+      </w:r>
+    </w:p>
+    <w:p>
+      <w:pPr>
+        <w:pStyle w:val="Code"/>
+      </w:pPr>
+      <w:r>
+        <w:t>INFO     : on loop 465, with score -190220.501680</w:t>
+      </w:r>
+    </w:p>
+    <w:p>
+      <w:pPr>
+        <w:pStyle w:val="Code"/>
+      </w:pPr>
+      <w:r>
+        <w:t>INFO     : wind ($M 101020.00) : Wind with capacities (MW): 2200.00  8320.00  17420.00  22570.00</w:t>
+      </w:r>
+    </w:p>
+    <w:p>
+      <w:pPr>
+        <w:pStyle w:val="Code"/>
+      </w:pPr>
+      <w:r>
+        <w:t>INFO     : solar ($M 12080.00) : Solar_Thermal with capacities (MW): 8630.00  3450.00</w:t>
+      </w:r>
+    </w:p>
+    <w:p>
+      <w:pPr>
+        <w:pStyle w:val="Code"/>
+      </w:pPr>
+      <w:r>
+        <w:t>INFO     : fossil ($M 77120.50) : Instant Fossil Thermal, max capacity (MW) 16421.30</w:t>
+      </w:r>
+    </w:p>
+    <w:p>
+      <w:pPr>
+        <w:pStyle w:val="Code"/>
+      </w:pPr>
+      <w:r>
+        <w:t>INFO     : Total cost ($M): 190220.50</w:t>
+      </w:r>
+    </w:p>
+    <w:p>
+      <w:pPr>
+        <w:pStyle w:val="Code"/>
+      </w:pPr>
+      <w:r>
+        <w:t>CRITICAL : Run time: 8.38 seconds</w:t>
+      </w:r>
+    </w:p>
+    <w:p>
+      <w:pPr>
+        <w:pStyle w:val="Code"/>
+      </w:pPr>
+      <w:r>
         <w:lastRenderedPageBreak/>
-        <w:t>Scripts to run simulations</w:t>
+        <w:t>INFO     : best gene was: [854, 388, 83, 850, 1764, 2163]</w:t>
+      </w:r>
+    </w:p>
+    <w:p>
+      <w:pPr>
+        <w:pStyle w:val="Code"/>
+      </w:pPr>
+      <w:r>
+        <w:t>INFO     : on loop 976, with score -189399.751200</w:t>
+      </w:r>
+    </w:p>
+    <w:p>
+      <w:pPr>
+        <w:pStyle w:val="Code"/>
+      </w:pPr>
+      <w:r>
+        <w:t>INFO     : wind ($M 97200.00) : Wind with capacities (MW): 830.00  8500.00  17640.00  21630.00</w:t>
+      </w:r>
+    </w:p>
+    <w:p>
+      <w:pPr>
+        <w:pStyle w:val="Code"/>
+      </w:pPr>
+      <w:r>
+        <w:t>INFO     : solar ($M 12420.00) : Solar_Thermal with capacities (MW): 8540.00  3880.00</w:t>
+      </w:r>
+    </w:p>
+    <w:p>
+      <w:pPr>
+        <w:pStyle w:val="Code"/>
+      </w:pPr>
+      <w:r>
+        <w:t>INFO     : fossil ($M 79779.75) : Instant Fossil Thermal, max capacity (MW) 16723.80</w:t>
+      </w:r>
+    </w:p>
+    <w:p>
+      <w:pPr>
+        <w:pStyle w:val="Code"/>
+      </w:pPr>
+      <w:r>
+        <w:t>INFO     : Total cost ($M): 189399.75</w:t>
       </w:r>
     </w:p>
     <w:p>
@@ -1383,35 +1456,379 @@
       </w:r>
     </w:p>
     <w:p>
+      <w:r>
+        <w:t xml:space="preserve">The command line options are processed </w:t>
+      </w:r>
+      <w:r>
+        <w:t xml:space="preserve">(and documented) </w:t>
+      </w:r>
+      <w:r>
+        <w:t xml:space="preserve">in the function tools/mureilbuilder.py:read_flags. The docstring for this function explains how to add new options. Each option, apart from the logging options, overrides </w:t>
+      </w:r>
+      <w:r>
+        <w:t xml:space="preserve">corresponding </w:t>
+      </w:r>
+      <w:r>
+        <w:t>values set in the configuration files.</w:t>
+      </w:r>
+    </w:p>
+    <w:p>
+      <w:r>
+        <w:t xml:space="preserve">The options to </w:t>
+      </w:r>
+      <w:r>
+        <w:rPr>
+          <w:b/>
+        </w:rPr>
+        <w:t>runmureil.py</w:t>
+      </w:r>
+      <w:r>
+        <w:t xml:space="preserve"> are:</w:t>
+      </w:r>
+    </w:p>
+    <w:p>
+      <w:r>
+        <w:rPr>
+          <w:b/>
+        </w:rPr>
+        <w:t>-f configuration_filename</w:t>
+      </w:r>
+      <w:r>
+        <w:t>: Y</w:t>
+      </w:r>
+      <w:r>
+        <w:t>ou can have as many of these as you like. They will accumulate the configs</w:t>
+      </w:r>
+      <w:r>
+        <w:t xml:space="preserve"> </w:t>
+      </w:r>
+      <w:r>
+        <w:t>with later files taking precedence. See 'batch files' below for an example of this.</w:t>
+      </w:r>
+    </w:p>
+    <w:p>
+      <w:r>
+        <w:rPr>
+          <w:b/>
+        </w:rPr>
+        <w:t>--iterations count</w:t>
+      </w:r>
+      <w:r>
+        <w:t>: S</w:t>
+      </w:r>
+      <w:r>
+        <w:t>et the number of iterations to do</w:t>
+      </w:r>
+      <w:r>
+        <w:t xml:space="preserve"> – e.g.--iterations 2000</w:t>
+      </w:r>
+      <w:r>
+        <w:t>. Overrides ‘iterations’ in the Master section.</w:t>
+      </w:r>
+    </w:p>
+    <w:p>
+      <w:r>
+        <w:rPr>
+          <w:b/>
+        </w:rPr>
+        <w:t>--seed seed</w:t>
+      </w:r>
+      <w:r>
+        <w:t>:</w:t>
+      </w:r>
+      <w:r>
+        <w:t xml:space="preserve"> </w:t>
+      </w:r>
+      <w:r>
+        <w:t>Set the random seed – e.g. --seed 12345</w:t>
+      </w:r>
+      <w:r>
+        <w:t>. Overrides ‘seed’ in the algorithm section.</w:t>
+      </w:r>
+    </w:p>
+    <w:p>
+      <w:r>
+        <w:rPr>
+          <w:b/>
+        </w:rPr>
+        <w:t>--pop_size size</w:t>
+      </w:r>
+      <w:r>
+        <w:t>: T</w:t>
+      </w:r>
+      <w:r>
+        <w:t>he size of the gene population</w:t>
+      </w:r>
+      <w:r>
+        <w:t xml:space="preserve"> – e.g. –pop_size 100. Overrides ‘pop_size’ in the algorithm section.</w:t>
+      </w:r>
+    </w:p>
+    <w:p>
+      <w:r>
+        <w:rPr>
+          <w:b/>
+        </w:rPr>
+        <w:t>--processes count</w:t>
+      </w:r>
+      <w:r>
+        <w:t>: H</w:t>
+      </w:r>
+      <w:r>
+        <w:t>ow many processes to spawn in multiprocessing</w:t>
+      </w:r>
+      <w:r>
+        <w:t>. Set to 0 to do no multiprocessing. Overrides ‘processes’ in the algorithm section.</w:t>
+      </w:r>
+    </w:p>
+    <w:p>
+      <w:r>
+        <w:rPr>
+          <w:b/>
+        </w:rPr>
+        <w:t>--output_file filename</w:t>
+      </w:r>
+      <w:r>
+        <w:t>: T</w:t>
+      </w:r>
+      <w:r>
+        <w:t xml:space="preserve">he name of the </w:t>
+      </w:r>
+      <w:r>
+        <w:t>output file. Overrides ‘output_file’ in the Master section.</w:t>
+      </w:r>
+    </w:p>
+    <w:p>
+      <w:r>
+        <w:rPr>
+          <w:b/>
+        </w:rPr>
+        <w:t>--do_plots {False,True}</w:t>
+      </w:r>
+      <w:r>
+        <w:t>: Set to e</w:t>
+      </w:r>
+      <w:r>
+        <w:t>ither False or True</w:t>
+      </w:r>
+      <w:r>
+        <w:t xml:space="preserve">. If True, </w:t>
+      </w:r>
+      <w:r>
+        <w:t>print plots at the end of run</w:t>
+      </w:r>
+      <w:r>
+        <w:t>. Overrides ‘do_plots’ in the Master section.</w:t>
+      </w:r>
+    </w:p>
+    <w:p>
+      <w:r>
+        <w:rPr>
+          <w:b/>
+        </w:rPr>
+        <w:t>--run_periods period_list:</w:t>
+      </w:r>
+      <w:r>
+        <w:t xml:space="preserve"> Overrides ‘run_periods’ in the Master section. Surround period_list with double-quotes – e.g. --run_periods “2010 2020”</w:t>
+      </w:r>
+    </w:p>
+    <w:p>
       <w:pPr>
         <w:pStyle w:val="Heading3"/>
       </w:pPr>
       <w:r>
+        <w:t>Logging</w:t>
+      </w:r>
+    </w:p>
+    <w:p>
+      <w:r>
+        <w:t xml:space="preserve">Command-line options are provided for configuring the logging. These are handled in do_logger_setup in tools/mureilbuilder.py. A single logfile is maintained across the simulation. If no logfile is specified, output will be to the console as stderr. </w:t>
+      </w:r>
+    </w:p>
+    <w:p>
+      <w:r>
+        <w:rPr>
+          <w:b/>
+        </w:rPr>
+        <w:t>-l filename</w:t>
+      </w:r>
+      <w:r>
+        <w:rPr>
+          <w:b/>
+        </w:rPr>
+        <w:t>:</w:t>
+      </w:r>
+      <w:r>
+        <w:t xml:space="preserve"> </w:t>
+      </w:r>
+      <w:r>
+        <w:t>F</w:t>
+      </w:r>
+      <w:r>
+        <w:t xml:space="preserve">ilename for a log file. If not set, </w:t>
+      </w:r>
+      <w:r>
+        <w:t>output will be to the screen (via stderr).</w:t>
+      </w:r>
+    </w:p>
+    <w:p>
+      <w:r>
+        <w:rPr>
+          <w:b/>
+        </w:rPr>
+        <w:t>-d debuglevel</w:t>
+      </w:r>
+      <w:r>
+        <w:rPr>
+          <w:b/>
+        </w:rPr>
+        <w:t>:</w:t>
+      </w:r>
+      <w:r>
+        <w:t xml:space="preserve"> </w:t>
+      </w:r>
+      <w:r>
+        <w:t>O</w:t>
+      </w:r>
+      <w:r>
+        <w:t>ne of DEBUG, INFO, WARNING, ERROR, CRITICAL. INFO is recommended</w:t>
+      </w:r>
+      <w:r>
+        <w:t xml:space="preserve"> and is the default</w:t>
+      </w:r>
+      <w:r>
+        <w:t>.</w:t>
+      </w:r>
+    </w:p>
+    <w:p>
+      <w:r>
+        <w:t xml:space="preserve"> </w:t>
+      </w:r>
+      <w:r>
+        <w:rPr>
+          <w:b/>
+        </w:rPr>
+        <w:t>--</w:t>
+      </w:r>
+      <w:r>
+        <w:rPr>
+          <w:b/>
+        </w:rPr>
+        <w:t>logmodulenames:</w:t>
+      </w:r>
+      <w:r>
+        <w:t xml:space="preserve"> </w:t>
+      </w:r>
+      <w:r>
+        <w:t>if present</w:t>
+      </w:r>
+      <w:r>
+        <w:t>, log the name of the module that the log</w:t>
+      </w:r>
+      <w:r>
+        <w:t xml:space="preserve"> message is sourced from. This makes the logfile large and hard to read so is off by default.</w:t>
+      </w:r>
+    </w:p>
+    <w:p>
+      <w:r>
+        <w:t>To make a logger output from your model, add the following lines to your Python file, above other code:</w:t>
+      </w:r>
+    </w:p>
+    <w:p>
+      <w:pPr>
+        <w:pStyle w:val="Code"/>
+      </w:pPr>
+    </w:p>
+    <w:p>
+      <w:pPr>
+        <w:pStyle w:val="Code"/>
+      </w:pPr>
+      <w:r>
+        <w:t>import logging</w:t>
+      </w:r>
+    </w:p>
+    <w:p>
+      <w:pPr>
+        <w:pStyle w:val="Code"/>
+      </w:pPr>
+      <w:r>
+        <w:t>logger = logging.getLogger(__name__)</w:t>
+      </w:r>
+    </w:p>
+    <w:p>
+      <w:r>
+        <w:t xml:space="preserve">and then you can call the </w:t>
+      </w:r>
+      <w:r>
+        <w:t>standard Python logger module functions, for example:</w:t>
+      </w:r>
+    </w:p>
+    <w:p>
+      <w:pPr>
+        <w:pStyle w:val="Code"/>
+      </w:pPr>
+    </w:p>
+    <w:p>
+      <w:pPr>
+        <w:pStyle w:val="Code"/>
+      </w:pPr>
+      <w:r>
+        <w:t>logger.critical('Run started at %s', time.ctime())</w:t>
+      </w:r>
+    </w:p>
+    <w:p>
+      <w:pPr>
+        <w:pStyle w:val="Heading3"/>
+      </w:pPr>
+      <w:r>
         <w:t>Setting starting points</w:t>
       </w:r>
-    </w:p>
-    <w:p>
-      <w:pPr>
-        <w:pStyle w:val="Heading2"/>
-      </w:pPr>
-      <w:r>
-        <w:t>Helper scripts for output processing</w:t>
-      </w:r>
-    </w:p>
-    <w:p>
-      <w:pPr>
-        <w:pStyle w:val="Heading1"/>
-      </w:pPr>
-      <w:r>
-        <w:t>Software structure</w:t>
-      </w:r>
-    </w:p>
-    <w:p>
-      <w:pPr>
-        <w:pStyle w:val="Heading2"/>
-      </w:pPr>
-      <w:r>
-        <w:t>Code documentation</w:t>
+      <w:r>
+        <w:t xml:space="preserve"> from previous results</w:t>
+      </w:r>
+    </w:p>
+    <w:p>
+      <w:r>
+        <w:t>To initialise the whole population to identical gene values, read from</w:t>
+      </w:r>
+      <w:r>
+        <w:t xml:space="preserve"> a file, use</w:t>
+      </w:r>
+      <w:r>
+        <w:t xml:space="preserve"> run</w:t>
+      </w:r>
+      <w:r>
+        <w:t>mureil_gene.py. Run as follows:</w:t>
+      </w:r>
+    </w:p>
+    <w:p>
+      <w:pPr>
+        <w:pStyle w:val="Code"/>
+      </w:pPr>
+    </w:p>
+    <w:p>
+      <w:pPr>
+        <w:pStyle w:val="Code"/>
+      </w:pPr>
+      <w:r>
+        <w:t>&gt; python runmureil_gene.py test.pkl</w:t>
+      </w:r>
+    </w:p>
+    <w:p>
+      <w:r>
+        <w:lastRenderedPageBreak/>
+        <w:t>where test.pkl has been saved from a previous run (or you have created it),</w:t>
+      </w:r>
+      <w:r>
+        <w:t xml:space="preserve"> </w:t>
+      </w:r>
+      <w:r>
+        <w:t xml:space="preserve">so it contains a dict with 'best_gene' </w:t>
+      </w:r>
+      <w:r>
+        <w:t xml:space="preserve">or ‘best_params’ </w:t>
+      </w:r>
+      <w:r>
+        <w:t>as a member.</w:t>
       </w:r>
     </w:p>
     <w:p>
@@ -1419,81 +1836,176 @@
         <w:pStyle w:val="Heading3"/>
       </w:pPr>
       <w:r>
-        <w:t>Python ‘help’ command</w:t>
-      </w:r>
-    </w:p>
-    <w:p>
-      <w:pPr>
-        <w:pStyle w:val="Heading2"/>
-      </w:pPr>
-      <w:r>
-        <w:t>Python packages</w:t>
-      </w:r>
-    </w:p>
-    <w:p>
-      <w:pPr>
-        <w:pStyle w:val="Heading2"/>
-      </w:pPr>
-      <w:r>
-        <w:t>Configuration system</w:t>
-      </w:r>
-      <w:r>
-        <w:t xml:space="preserve"> &amp; Model framework</w:t>
-      </w:r>
-    </w:p>
-    <w:p>
-      <w:pPr>
-        <w:pStyle w:val="Heading3"/>
-      </w:pPr>
-      <w:r>
-        <w:t>Overall framework concepts</w:t>
-      </w:r>
-    </w:p>
-    <w:p>
-      <w:pPr>
-        <w:pStyle w:val="Heading3"/>
-      </w:pPr>
-      <w:r>
-        <w:t>config_spec</w:t>
-      </w:r>
-    </w:p>
-    <w:p>
-      <w:pPr>
-        <w:pStyle w:val="Heading4"/>
-      </w:pPr>
-      <w:r>
-        <w:t>Exp</w:t>
+        <w:t>Batch scripts – runmulti.py</w:t>
+      </w:r>
+    </w:p>
+    <w:p>
+      <w:r>
+        <w:t xml:space="preserve">See </w:t>
+      </w:r>
+      <w:r>
+        <w:rPr>
+          <w:b/>
+        </w:rPr>
+        <w:t>runmulti.py</w:t>
+      </w:r>
+      <w:r>
+        <w:t xml:space="preserve"> for an example of a batch processing script that creates a bunch</w:t>
+      </w:r>
+      <w:r>
+        <w:t xml:space="preserve"> </w:t>
+      </w:r>
+      <w:r>
+        <w:t xml:space="preserve">of extra config files for a series of values of a parameter, runs a simulation </w:t>
+      </w:r>
+      <w:r>
+        <w:t xml:space="preserve">with </w:t>
+      </w:r>
+      <w:r>
+        <w:t>these</w:t>
+      </w:r>
+      <w:r>
+        <w:t xml:space="preserve"> </w:t>
+      </w:r>
+      <w:r>
+        <w:t>files in addition to the base config file, then collects the results.</w:t>
+      </w:r>
+      <w:r>
+        <w:t xml:space="preserve"> This makes use of the existing </w:t>
+      </w:r>
+      <w:r>
+        <w:rPr>
+          <w:b/>
+        </w:rPr>
+        <w:t>runmureil.py</w:t>
+      </w:r>
+      <w:r>
+        <w:t xml:space="preserve">. </w:t>
       </w:r>
       <w:bookmarkStart w:id="0" w:name="_GoBack"/>
       <w:bookmarkEnd w:id="0"/>
       <w:r>
-        <w:t>anding config_spec at runtime</w:t>
+        <w:t xml:space="preserve"> </w:t>
+      </w:r>
+    </w:p>
+    <w:p>
+      <w:r>
+        <w:t xml:space="preserve">Note that you can update </w:t>
+      </w:r>
+      <w:r>
+        <w:t xml:space="preserve">almost </w:t>
+      </w:r>
+      <w:r>
+        <w:t>any of the</w:t>
+      </w:r>
+      <w:r>
+        <w:t xml:space="preserve"> </w:t>
+      </w:r>
+      <w:r>
+        <w:t>configuration script values in this way</w:t>
+      </w:r>
+      <w:r>
+        <w:t xml:space="preserve"> (see exception for Master below)</w:t>
+      </w:r>
+      <w:r>
+        <w:t xml:space="preserve"> - including 'model'</w:t>
+      </w:r>
+      <w:r>
+        <w:t>.</w:t>
+      </w:r>
+      <w:r>
+        <w:t xml:space="preserve"> The technical operation of this stacking of configuration files is that the Python dict built for that configuration file section has ‘update’ called on it with the new settings. This will override any that were already there, and add any new ones.</w:t>
+      </w:r>
+    </w:p>
+    <w:p>
+      <w:r>
+        <w:t>The master’s names for the configuration file sections cannot be changed in subsequent files as the section names are used to accumulate the values across files.</w:t>
       </w:r>
     </w:p>
     <w:p>
       <w:pPr>
         <w:pStyle w:val="Heading2"/>
       </w:pPr>
-      <w:proofErr w:type="spellStart"/>
-      <w:r>
-        <w:t>SimpleMureilMaster</w:t>
-      </w:r>
-      <w:proofErr w:type="spellEnd"/>
-      <w:r>
-        <w:t xml:space="preserve"> family</w:t>
+      <w:r>
+        <w:t>Helper scripts for output processing</w:t>
+      </w:r>
+    </w:p>
+    <w:p>
+      <w:r>
+        <w:t>The following scripts are in the mureil-ga directory. Run at command prompt:</w:t>
+      </w:r>
+    </w:p>
+    <w:p>
+      <w:pPr>
+        <w:pStyle w:val="Code"/>
+      </w:pPr>
+    </w:p>
+    <w:p>
+      <w:pPr>
+        <w:pStyle w:val="Code"/>
+      </w:pPr>
+      <w:r>
+        <w:t xml:space="preserve">&gt; </w:t>
+      </w:r>
+      <w:r>
+        <w:t>python plotpickle.py pickle_filename</w:t>
+      </w:r>
+    </w:p>
+    <w:p>
+      <w:r>
+        <w:t>to draw plots of cumulative and separate power timeseries</w:t>
+      </w:r>
+      <w:r>
+        <w:t>. (Note this has not been updated to work with multi-period simulations).</w:t>
+      </w:r>
+    </w:p>
+    <w:p>
+      <w:pPr>
+        <w:pStyle w:val="Code"/>
+      </w:pPr>
+    </w:p>
+    <w:p>
+      <w:pPr>
+        <w:pStyle w:val="Code"/>
+      </w:pPr>
+      <w:r>
+        <w:t xml:space="preserve">&gt; </w:t>
+      </w:r>
+      <w:r>
+        <w:t>python printpickle.py pickle_filename &gt; output_filename</w:t>
+      </w:r>
+    </w:p>
+    <w:p>
+      <w:r>
+        <w:t>to dump the pickle file to a text file</w:t>
+      </w:r>
+      <w:r>
+        <w:t>.</w:t>
+      </w:r>
+    </w:p>
+    <w:p>
+      <w:pPr>
+        <w:pStyle w:val="Heading1"/>
+      </w:pPr>
+      <w:r>
+        <w:lastRenderedPageBreak/>
+        <w:t>Software structure</w:t>
       </w:r>
     </w:p>
     <w:p>
       <w:pPr>
         <w:pStyle w:val="Heading2"/>
       </w:pPr>
-      <w:proofErr w:type="spellStart"/>
-      <w:r>
-        <w:t>TxMulti</w:t>
-      </w:r>
-      <w:proofErr w:type="spellEnd"/>
-      <w:r>
-        <w:t xml:space="preserve"> family</w:t>
+      <w:r>
+        <w:t>Code documentation</w:t>
+      </w:r>
+    </w:p>
+    <w:p>
+      <w:pPr>
+        <w:pStyle w:val="Heading3"/>
+      </w:pPr>
+      <w:r>
+        <w:t>Python ‘help’ command</w:t>
       </w:r>
     </w:p>
     <w:p>
@@ -1501,6 +2013,65 @@
         <w:pStyle w:val="Heading2"/>
       </w:pPr>
       <w:r>
+        <w:t>Python packages</w:t>
+      </w:r>
+    </w:p>
+    <w:p>
+      <w:pPr>
+        <w:pStyle w:val="Heading2"/>
+      </w:pPr>
+      <w:r>
+        <w:t>Configuration system</w:t>
+      </w:r>
+      <w:r>
+        <w:t xml:space="preserve"> &amp; Model framework</w:t>
+      </w:r>
+    </w:p>
+    <w:p>
+      <w:pPr>
+        <w:pStyle w:val="Heading3"/>
+      </w:pPr>
+      <w:r>
+        <w:t>Overall framework concepts</w:t>
+      </w:r>
+    </w:p>
+    <w:p>
+      <w:pPr>
+        <w:pStyle w:val="Heading3"/>
+      </w:pPr>
+      <w:r>
+        <w:t>config_spec</w:t>
+      </w:r>
+    </w:p>
+    <w:p>
+      <w:pPr>
+        <w:pStyle w:val="Heading4"/>
+      </w:pPr>
+      <w:r>
+        <w:t>Expanding config_spec at runtime</w:t>
+      </w:r>
+    </w:p>
+    <w:p>
+      <w:pPr>
+        <w:pStyle w:val="Heading2"/>
+      </w:pPr>
+      <w:r>
+        <w:t>SimpleMureilMaster family</w:t>
+      </w:r>
+    </w:p>
+    <w:p>
+      <w:pPr>
+        <w:pStyle w:val="Heading2"/>
+      </w:pPr>
+      <w:r>
+        <w:t>TxMulti family</w:t>
+      </w:r>
+    </w:p>
+    <w:p>
+      <w:pPr>
+        <w:pStyle w:val="Heading2"/>
+      </w:pPr>
+      <w:r>
         <w:t>Genetic Algorithm</w:t>
       </w:r>
     </w:p>
@@ -1516,13 +2087,8 @@
       <w:pPr>
         <w:pStyle w:val="Heading3"/>
       </w:pPr>
-      <w:proofErr w:type="spellStart"/>
-      <w:r>
-        <w:t>NetCDF</w:t>
-      </w:r>
-      <w:proofErr w:type="spellEnd"/>
-      <w:r>
-        <w:t xml:space="preserve"> reader</w:t>
+      <w:r>
+        <w:t>NetCDF reader</w:t>
       </w:r>
     </w:p>
     <w:p>
@@ -1562,15 +2128,7 @@
         <w:pStyle w:val="Heading4"/>
       </w:pPr>
       <w:r>
-        <w:t xml:space="preserve">Handling of negative </w:t>
-      </w:r>
-      <w:proofErr w:type="spellStart"/>
-      <w:r>
-        <w:t>param</w:t>
-      </w:r>
-      <w:proofErr w:type="spellEnd"/>
-      <w:r>
-        <w:t xml:space="preserve"> values</w:t>
+        <w:t>Handling of negative param values</w:t>
       </w:r>
     </w:p>
     <w:p>
@@ -1583,61 +2141,806 @@
       <w:r>
         <w:t>‘</w:t>
       </w:r>
-      <w:proofErr w:type="spellStart"/>
       <w:r>
         <w:t>ts_demand</w:t>
       </w:r>
-      <w:proofErr w:type="spellEnd"/>
       <w:r>
         <w:t>’</w:t>
       </w:r>
       <w:r>
+        <w:t xml:space="preserve"> timeseries</w:t>
+      </w:r>
+    </w:p>
+    <w:p>
+      <w:pPr>
+        <w:pStyle w:val="Heading3"/>
+      </w:pPr>
+      <w:r>
+        <w:t>Variable generators</w:t>
+      </w:r>
+    </w:p>
+    <w:p>
+      <w:pPr>
+        <w:pStyle w:val="Heading3"/>
+      </w:pPr>
+      <w:r>
+        <w:t>Thermal generators</w:t>
+      </w:r>
+    </w:p>
+    <w:p>
+      <w:pPr>
+        <w:pStyle w:val="Heading3"/>
+      </w:pPr>
+      <w:r>
+        <w:t>Hydro generators</w:t>
+      </w:r>
+    </w:p>
+    <w:p>
+      <w:pPr>
+        <w:pStyle w:val="Heading3"/>
+      </w:pPr>
+      <w:r>
+        <w:t>Missed supply models</w:t>
+      </w:r>
+    </w:p>
+    <w:p>
+      <w:pPr>
+        <w:pStyle w:val="Heading3"/>
+      </w:pPr>
+      <w:r>
+        <w:t>Demand models</w:t>
+      </w:r>
+    </w:p>
+    <w:p>
+      <w:pPr>
+        <w:pStyle w:val="Heading2"/>
+      </w:pPr>
+      <w:r>
+        <w:t>Transmission models</w:t>
+      </w:r>
+    </w:p>
+    <w:p>
+      <w:pPr>
+        <w:pStyle w:val="Heading2"/>
+      </w:pPr>
+      <w:r>
+        <w:t>Master objects</w:t>
+      </w:r>
+    </w:p>
+    <w:p>
+      <w:pPr>
+        <w:pStyle w:val="Heading3"/>
+      </w:pPr>
+      <w:r>
+        <w:t>Output formats</w:t>
+      </w:r>
+    </w:p>
+    <w:p>
+      <w:pPr>
+        <w:pStyle w:val="Heading2"/>
+      </w:pPr>
+      <w:r>
+        <w:t>Multi-processing</w:t>
+      </w:r>
+    </w:p>
+    <w:p>
+      <w:pPr>
+        <w:pStyle w:val="Heading2"/>
+      </w:pPr>
+      <w:r>
+        <w:t>Unit and regression testing</w:t>
+      </w:r>
+    </w:p>
+    <w:p>
+      <w:pPr>
+        <w:pStyle w:val="Heading3"/>
+      </w:pPr>
+      <w:r>
+        <w:t>Unit tests</w:t>
+      </w:r>
+    </w:p>
+    <w:p>
+      <w:pPr>
+        <w:pStyle w:val="Heading3"/>
+      </w:pPr>
+      <w:r>
+        <w:lastRenderedPageBreak/>
+        <w:t>Regression tests</w:t>
+      </w:r>
+    </w:p>
+    <w:p>
+      <w:pPr>
+        <w:pStyle w:val="Heading3"/>
+      </w:pPr>
+      <w:r>
+        <w:t>Running all tests</w:t>
+      </w:r>
+    </w:p>
+    <w:p>
+      <w:r>
+        <w:t>From the operating system prompt, run:</w:t>
+      </w:r>
+    </w:p>
+    <w:p>
+      <w:pPr>
+        <w:pStyle w:val="Code"/>
+      </w:pPr>
+      <w:r>
+        <w:t>&gt; python –m unittest discover –v</w:t>
+      </w:r>
+    </w:p>
+    <w:p>
+      <w:r>
+        <w:t xml:space="preserve">and expect it to take a few minutes. There will be some output as it runs. When finished, if all tests passed, it will report ‘OK’. If not, the reasons for the failures will be displayed. </w:t>
+      </w:r>
+      <w:r>
+        <w:t xml:space="preserve">It’s good practice to run this before you check in code so that you know you have not broken some existing functionality. </w:t>
+      </w:r>
+      <w:r>
+        <w:t>Note that there are a couple of tests that don’t pass for Roger for some reason – the test_data/test_ncdata.py and the test_regression/rhuva_test1. This is on the list of things to fix below.</w:t>
+      </w:r>
+    </w:p>
+    <w:p>
+      <w:pPr>
+        <w:pStyle w:val="Heading1"/>
+      </w:pPr>
+      <w:r>
+        <w:t>Web interface version (GE demo)</w:t>
+      </w:r>
+    </w:p>
+    <w:p>
+      <w:pPr>
+        <w:pStyle w:val="Heading2"/>
+      </w:pPr>
+      <w:r>
+        <w:t>Scripts to run GE demo</w:t>
+      </w:r>
+    </w:p>
+    <w:p>
+      <w:pPr>
+        <w:pStyle w:val="Heading2"/>
+      </w:pPr>
+      <w:r>
+        <w:t>Format of GE demo inputs and outputs</w:t>
+      </w:r>
+    </w:p>
+    <w:p>
+      <w:pPr>
+        <w:pStyle w:val="Heading2"/>
+      </w:pPr>
+      <w:r>
+        <w:t>Server implementation</w:t>
+      </w:r>
+    </w:p>
+    <w:p>
+      <w:pPr>
+        <w:pStyle w:val="Heading1"/>
+      </w:pPr>
+      <w:r>
+        <w:t>Further work</w:t>
+      </w:r>
+    </w:p>
+    <w:p>
+      <w:pPr>
+        <w:pStyle w:val="Heading2"/>
+      </w:pPr>
+      <w:r>
+        <w:t>Unfinished things</w:t>
+      </w:r>
+    </w:p>
+    <w:p>
+      <w:pPr>
+        <w:pStyle w:val="Heading3"/>
+      </w:pPr>
+      <w:r>
+        <w:t>Comments in geneticalgorithm.py on how it works</w:t>
+      </w:r>
+    </w:p>
+    <w:p>
+      <w:pPr>
+        <w:pStyle w:val="Heading3"/>
+      </w:pPr>
+      <w:r>
+        <w:t>Handling of negative params in gene</w:t>
+      </w:r>
+    </w:p>
+    <w:p>
+      <w:pPr>
+        <w:pStyle w:val="Heading3"/>
+      </w:pPr>
+      <w:r>
+        <w:t>Simple transmission model multi-period</w:t>
+      </w:r>
+    </w:p>
+    <w:p>
+      <w:r>
+        <w:t>Comment also that a simple-tx base class could be useful here.</w:t>
+      </w:r>
+    </w:p>
+    <w:p>
+      <w:pPr>
+        <w:pStyle w:val="Heading3"/>
+      </w:pPr>
+      <w:r>
+        <w:t>Using the get_details function to identify demand and miss</w:t>
+      </w:r>
+      <w:r>
+        <w:t>ed_supply models in master</w:t>
+      </w:r>
+    </w:p>
+    <w:p>
+      <w:pPr>
+        <w:pStyle w:val="Heading3"/>
+      </w:pPr>
+      <w:r>
+        <w:t>Multi-period carbon handling in thermal models</w:t>
+      </w:r>
+    </w:p>
+    <w:p>
+      <w:pPr>
+        <w:pStyle w:val="Heading3"/>
+      </w:pPr>
+      <w:r>
+        <w:t>Globals for gas, coal prices, and handling in thermal models</w:t>
+      </w:r>
+    </w:p>
+    <w:p>
+      <w:pPr>
+        <w:pStyle w:val="Heading3"/>
+      </w:pPr>
+      <w:r>
+        <w:t>Complete the pumped hydro handling of multi-period</w:t>
+      </w:r>
+      <w:r>
+        <w:t>, and for dam expansion</w:t>
+      </w:r>
+    </w:p>
+    <w:p>
+      <w:r>
+        <w:t>The comments in the code on what the units are of the parameters</w:t>
+      </w:r>
+      <w:r>
+        <w:t>, in get_config_spec,</w:t>
+      </w:r>
+      <w:r>
+        <w:t xml:space="preserve"> also need clarification.</w:t>
+      </w:r>
+    </w:p>
+    <w:p>
+      <w:pPr>
+        <w:pStyle w:val="Heading3"/>
+      </w:pPr>
+      <w:r>
+        <w:t>Failing regression and unit tests</w:t>
+      </w:r>
+    </w:p>
+    <w:p>
+      <w:r>
+        <w:t>The test test_data/test_ncdata.py fails on Roger’s machine with the following message. It runs fine on Marcelle’s PC.</w:t>
+      </w:r>
+    </w:p>
+    <w:p>
+      <w:pPr>
+        <w:pStyle w:val="Code"/>
+      </w:pPr>
+    </w:p>
+    <w:p>
+      <w:pPr>
+        <w:pStyle w:val="Code"/>
+      </w:pPr>
+      <w:r>
+        <w:t>======================================================================</w:t>
+      </w:r>
+    </w:p>
+    <w:p>
+      <w:pPr>
+        <w:pStyle w:val="Code"/>
+      </w:pPr>
+      <w:r>
+        <w:t>ERROR: test_data.test_ncdata (unittest.loader.ModuleImportFailure)</w:t>
+      </w:r>
+    </w:p>
+    <w:p>
+      <w:pPr>
+        <w:pStyle w:val="Code"/>
+      </w:pPr>
+      <w:r>
+        <w:t>----------------------------------------------------------------------</w:t>
+      </w:r>
+    </w:p>
+    <w:p>
+      <w:pPr>
+        <w:pStyle w:val="Code"/>
+      </w:pPr>
+      <w:r>
+        <w:t>ImportError: Failed to import test module: test_data.test_ncdata</w:t>
+      </w:r>
+    </w:p>
+    <w:p>
+      <w:pPr>
+        <w:pStyle w:val="Code"/>
+      </w:pPr>
+      <w:r>
+        <w:t>Traceback (most recent call last):</w:t>
+      </w:r>
+    </w:p>
+    <w:p>
+      <w:pPr>
+        <w:pStyle w:val="Code"/>
+      </w:pPr>
+      <w:r>
+        <w:t xml:space="preserve">  File "/usr/local/python-2.7/lib/python2.7/unittest/loader.py", line 252, in _find_tests</w:t>
+      </w:r>
+    </w:p>
+    <w:p>
+      <w:pPr>
+        <w:pStyle w:val="Code"/>
+      </w:pPr>
+      <w:r>
+        <w:t xml:space="preserve">    module = self._get_module_from_name(name)</w:t>
+      </w:r>
+    </w:p>
+    <w:p>
+      <w:pPr>
+        <w:pStyle w:val="Code"/>
+      </w:pPr>
+      <w:r>
+        <w:t xml:space="preserve">  File "/usr/local/python-2.7/lib/python2.7/unittest/loader.py", line 230, in _get_module_from_name</w:t>
+      </w:r>
+    </w:p>
+    <w:p>
+      <w:pPr>
+        <w:pStyle w:val="Code"/>
+      </w:pPr>
+      <w:r>
+        <w:t xml:space="preserve">    __import__(name)</w:t>
+      </w:r>
+    </w:p>
+    <w:p>
+      <w:pPr>
+        <w:pStyle w:val="Code"/>
+      </w:pPr>
+      <w:r>
+        <w:t xml:space="preserve">  File "/home/rogerd/MUREIL_WC/test_data/test_ncdata.py", line 42, in &lt;module&gt;</w:t>
+      </w:r>
+    </w:p>
+    <w:p>
+      <w:pPr>
+        <w:pStyle w:val="Code"/>
+      </w:pPr>
+      <w:r>
+        <w:t xml:space="preserve">    import pupynere as nc</w:t>
+      </w:r>
+    </w:p>
+    <w:p>
+      <w:pPr>
+        <w:pStyle w:val="Code"/>
+      </w:pPr>
+      <w:r>
+        <w:t>ImportError: No module named pupynere</w:t>
+      </w:r>
+    </w:p>
+    <w:p>
+      <w:pPr>
+        <w:pStyle w:val="Code"/>
+      </w:pPr>
+    </w:p>
+    <w:p>
+      <w:r>
+        <w:lastRenderedPageBreak/>
+        <w:t>The test test_regression/rhuva_test1 fails on Roger’s machine with the following message. It runs fine on Marcelle’s PC, and was set up from a simulation that Robert ran. The message isn’t very informative. It just says that the script single_test.py that is in the test_regression directory failed for some reason. A test_out.pkl file wasn’t produced which suggests that it crashed somewhere. Further investigation is needed.</w:t>
+      </w:r>
+    </w:p>
+    <w:p>
+      <w:pPr>
+        <w:pStyle w:val="Code"/>
+      </w:pPr>
+    </w:p>
+    <w:p>
+      <w:pPr>
+        <w:pStyle w:val="Code"/>
+      </w:pPr>
+      <w:r>
+        <w:t>======================================================================</w:t>
+      </w:r>
+    </w:p>
+    <w:p>
+      <w:pPr>
+        <w:pStyle w:val="Code"/>
+      </w:pPr>
+      <w:r>
+        <w:t>FAIL: test (test_regression.rhuva_test1.test.RegressionTest)</w:t>
+      </w:r>
+    </w:p>
+    <w:p>
+      <w:pPr>
+        <w:pStyle w:val="Code"/>
+      </w:pPr>
+      <w:r>
+        <w:t>----------------------------------------------------------------------</w:t>
+      </w:r>
+    </w:p>
+    <w:p>
+      <w:pPr>
+        <w:pStyle w:val="Code"/>
+      </w:pPr>
+      <w:r>
+        <w:t>Traceback (most recent call last):</w:t>
+      </w:r>
+    </w:p>
+    <w:p>
+      <w:pPr>
+        <w:pStyle w:val="Code"/>
+      </w:pPr>
+      <w:r>
+        <w:t xml:space="preserve">  File "/home/rogerd/MUREIL_WC/test_regression/rhuva_test1/test.py", line 49, in test</w:t>
+      </w:r>
+    </w:p>
+    <w:p>
+      <w:pPr>
+        <w:pStyle w:val="Code"/>
+      </w:pPr>
+      <w:r>
+        <w:t xml:space="preserve">    test_dir, config, pickle))</w:t>
+      </w:r>
+    </w:p>
+    <w:p>
+      <w:pPr>
+        <w:pStyle w:val="Code"/>
+      </w:pPr>
+      <w:r>
+        <w:t>AssertionError: False is not true</w:t>
+      </w:r>
+    </w:p>
+    <w:p>
+      <w:pPr>
+        <w:pStyle w:val="Heading3"/>
+      </w:pPr>
+      <w:r>
+        <w:t>Cleanup of SVN branches</w:t>
+      </w:r>
+    </w:p>
+    <w:p>
+      <w:pPr>
+        <w:pStyle w:val="Heading3"/>
+      </w:pPr>
+      <w:r>
+        <w:t>Copyright messages</w:t>
+      </w:r>
+    </w:p>
+    <w:p>
+      <w:pPr>
+        <w:pStyle w:val="Heading2"/>
+      </w:pPr>
+      <w:r>
+        <w:t>Next steps</w:t>
+      </w:r>
+    </w:p>
+    <w:p>
+      <w:pPr>
+        <w:pStyle w:val="Heading3"/>
+      </w:pPr>
+      <w:r>
+        <w:t>Handling of discount rates</w:t>
+      </w:r>
+    </w:p>
+    <w:p>
+      <w:pPr>
+        <w:pStyle w:val="Heading3"/>
+      </w:pPr>
+      <w:r>
+        <w:t>Terminal values for models</w:t>
+      </w:r>
+    </w:p>
+    <w:p>
+      <w:pPr>
+        <w:pStyle w:val="Heading3"/>
+      </w:pPr>
+      <w:r>
+        <w:t>Calculation of O&amp;M</w:t>
+      </w:r>
+    </w:p>
+    <w:p>
+      <w:pPr>
+        <w:pStyle w:val="Heading3"/>
+      </w:pPr>
+      <w:r>
+        <w:t>Capital cost models for multi-period</w:t>
+      </w:r>
+    </w:p>
+    <w:p>
+      <w:pPr>
+        <w:pStyle w:val="Heading3"/>
+      </w:pPr>
+      <w:r>
+        <w:t>Transmission model including flows</w:t>
+      </w:r>
+    </w:p>
+    <w:p>
+      <w:pPr>
+        <w:pStyle w:val="Heading3"/>
+      </w:pPr>
+      <w:r>
+        <w:t>Different dispatch order in different periods</w:t>
+      </w:r>
+    </w:p>
+    <w:p>
+      <w:pPr>
+        <w:pStyle w:val="Heading3"/>
+      </w:pPr>
+      <w:r>
+        <w:t xml:space="preserve">Multi-site </w:t>
+      </w:r>
+      <w:r>
+        <w:t>thermal</w:t>
+      </w:r>
+      <w:r>
+        <w:t xml:space="preserve"> models</w:t>
+      </w:r>
+    </w:p>
+    <w:p>
+      <w:pPr>
+        <w:pStyle w:val="Heading3"/>
+      </w:pPr>
+      <w:r>
+        <w:t>Economic models</w:t>
+      </w:r>
+    </w:p>
+    <w:p>
+      <w:pPr>
+        <w:pStyle w:val="Heading3"/>
+      </w:pPr>
+      <w:r>
+        <w:t>Constraints on maximum total new build capacity</w:t>
+      </w:r>
+    </w:p>
+    <w:p>
+      <w:pPr>
+        <w:pStyle w:val="Heading3"/>
+      </w:pPr>
+      <w:r>
+        <w:t>Variable generators to use weather data instead of capacity factor data</w:t>
+      </w:r>
+    </w:p>
+    <w:p>
+      <w:pPr>
+        <w:pStyle w:val="Heading2"/>
+      </w:pPr>
+      <w:r>
+        <w:t xml:space="preserve">Ideas for </w:t>
+      </w:r>
+      <w:r>
+        <w:t xml:space="preserve">performance </w:t>
+      </w:r>
+      <w:r>
+        <w:t>improvement</w:t>
+      </w:r>
+    </w:p>
+    <w:p>
+      <w:pPr>
+        <w:pStyle w:val="Heading3"/>
+      </w:pPr>
+      <w:r>
+        <w:t>Genetic algorithm optimisations</w:t>
+      </w:r>
+    </w:p>
+    <w:p>
+      <w:pPr>
+        <w:pStyle w:val="Heading4"/>
+      </w:pPr>
+      <w:r>
+        <w:t>Clone-test</w:t>
+      </w:r>
+      <w:r>
+        <w:t xml:space="preserve"> function</w:t>
+      </w:r>
+      <w:r>
+        <w:t xml:space="preserve"> performance</w:t>
+      </w:r>
+    </w:p>
+    <w:p>
+      <w:pPr>
+        <w:pStyle w:val="Heading4"/>
+      </w:pPr>
+      <w:r>
+        <w:t>Combination with gradient-descent algorithm</w:t>
+      </w:r>
+    </w:p>
+    <w:p>
+      <w:pPr>
+        <w:pStyle w:val="Heading4"/>
+      </w:pPr>
+      <w:r>
+        <w:t>Addition of a smaller-radius mutation</w:t>
+      </w:r>
+    </w:p>
+    <w:p>
+      <w:pPr>
+        <w:pStyle w:val="Heading4"/>
+      </w:pPr>
+      <w:r>
+        <w:t>Definition of an ‘AlgorithmInterface’</w:t>
+      </w:r>
+    </w:p>
+    <w:p>
+      <w:pPr>
+        <w:pStyle w:val="Heading3"/>
+      </w:pPr>
+      <w:r>
+        <w:t>Orientation of timeseries data arrays</w:t>
+      </w:r>
+    </w:p>
+    <w:p>
+      <w:pPr>
+        <w:pStyle w:val="Heading2"/>
+      </w:pPr>
+      <w:r>
+        <w:t>Completion of formal testing</w:t>
+      </w:r>
+    </w:p>
+    <w:p>
+      <w:r>
+        <w:t>Some sections of the code are lightly tested, and/or not in the test set. Extra testing here would add confidence to the correctness of the models.</w:t>
+      </w:r>
+    </w:p>
+    <w:p>
+      <w:pPr>
+        <w:pStyle w:val="Heading3"/>
+      </w:pPr>
+      <w:r>
+        <w:t>timestep_hrs</w:t>
+      </w:r>
+    </w:p>
+    <w:p>
+      <w:r>
+        <w:t xml:space="preserve">The models are written to accept the parameter ‘timestep_hrs’ which specifies the timestep of the data timeseries. This is then used to calculate the MWh of electricity from a timeseries of MW, and the carbon emissions. Most of the use of the simulation to date has been with timestep_hrs = 1.0. A specific review is needed of all models to check </w:t>
+      </w:r>
+      <w:r>
+        <w:lastRenderedPageBreak/>
+        <w:t>that timestep_hrs is correctly applied, backed up with simple unit tests, and system tests where half-hourly and/or two-hourly data is used.</w:t>
+      </w:r>
+    </w:p>
+    <w:p>
+      <w:pPr>
+        <w:pStyle w:val="Heading3"/>
+      </w:pPr>
+      <w:r>
+        <w:t>Regression testing cleaning up and speeding up</w:t>
+      </w:r>
+    </w:p>
+    <w:p>
+      <w:r>
+        <w:t>The regression tests are currently a collection of whatever seemed to be an interesting test at the time, and together take a few minutes to run. Together they do cover a good proportion of the working functionality of the code. However, some of them take a long time to run. They could do with the number of iterations being reduced, with probably a minimal change to the effectiveness of the test. You can do this by editing the config file that’s in the test directory to change the iteration count, and then take the test_out.pkl file and rename it to whatever the expected pickle file is. See the top of the test.py file for the name of the config and expected pickle files. Of course you can only do this with tests that already passed!  The updated config and expected pickle files will be in SVN so make sure you commit them.</w:t>
+      </w:r>
+    </w:p>
+    <w:p>
+      <w:pPr>
+        <w:pStyle w:val="Heading3"/>
+      </w:pPr>
+      <w:r>
+        <w:t>Formal testing of the GE Demo results</w:t>
+      </w:r>
+    </w:p>
+    <w:p>
+      <w:pPr>
+        <w:pStyle w:val="Heading1"/>
+      </w:pPr>
+      <w:r>
+        <w:t>Python / System tips</w:t>
+      </w:r>
+    </w:p>
+    <w:p>
+      <w:pPr>
+        <w:pStyle w:val="Heading2"/>
+      </w:pPr>
+      <w:r>
+        <w:t>Performance Improvement</w:t>
+      </w:r>
+    </w:p>
+    <w:p>
+      <w:pPr>
+        <w:pStyle w:val="Heading3"/>
+      </w:pPr>
+      <w:r>
+        <w:t>Profiling</w:t>
+      </w:r>
+    </w:p>
+    <w:p>
+      <w:r>
+        <w:t>Profiling will help identify which parts of the program are taking the longest to run.</w:t>
+      </w:r>
+      <w:r>
+        <w:t xml:space="preserve"> Basic rule is - don't spend time optimising your code until you know what's taking all the time to run. </w:t>
+      </w:r>
+    </w:p>
+    <w:p>
+      <w:r>
+        <w:t>See:</w:t>
+      </w:r>
+      <w:r>
         <w:t xml:space="preserve"> </w:t>
       </w:r>
-      <w:proofErr w:type="spellStart"/>
-      <w:r>
-        <w:t>timeseries</w:t>
-      </w:r>
-      <w:proofErr w:type="spellEnd"/>
+      <w:r>
+        <w:t>http://docs.python.org/2/library/profile.html#instant-user-s-manual</w:t>
+      </w:r>
+    </w:p>
+    <w:p>
+      <w:r>
+        <w:t>For example, r</w:t>
+      </w:r>
+      <w:r>
+        <w:t>un:</w:t>
+      </w:r>
+    </w:p>
+    <w:p>
+      <w:pPr>
+        <w:pStyle w:val="Code"/>
+      </w:pPr>
+      <w:r>
+        <w:t xml:space="preserve">&gt; </w:t>
+      </w:r>
+      <w:r>
+        <w:t>python -m cProfile runmureil.py -f sample_config.txt &gt; sample_config.prof</w:t>
+      </w:r>
+    </w:p>
+    <w:p>
+      <w:r>
+        <w:t xml:space="preserve">and browse sample_config.prof to find where the time goes. </w:t>
+      </w:r>
+      <w:r>
+        <w:t xml:space="preserve">The ‘cumtime’ column shows the total time spent inside this function and any functions it called. The ‘tottime’ column shows the time spent executing code actually in that function. Using </w:t>
+      </w:r>
+      <w:r>
+        <w:t xml:space="preserve">sample_config.txt </w:t>
+      </w:r>
+      <w:r>
+        <w:t xml:space="preserve">as above </w:t>
+      </w:r>
+      <w:r>
+        <w:t>you can see that</w:t>
+      </w:r>
+      <w:r>
+        <w:t xml:space="preserve"> </w:t>
+      </w:r>
+      <w:r>
+        <w:t>'tot</w:t>
+      </w:r>
+      <w:r>
+        <w:t>t</w:t>
+      </w:r>
+      <w:r>
+        <w:t>ime' for the calculate function is most of the run time of the sim. This</w:t>
+      </w:r>
+      <w:r>
+        <w:t xml:space="preserve"> </w:t>
+      </w:r>
+      <w:r>
+        <w:t>is not surprising as this is the only calculate function that has a looped</w:t>
+      </w:r>
+      <w:r>
+        <w:t xml:space="preserve"> </w:t>
+      </w:r>
+      <w:r>
+        <w:t>calculation in it - the others are all matrix maths which numpy does in a flash.</w:t>
+      </w:r>
+    </w:p>
+    <w:p>
+      <w:r>
+        <w:t xml:space="preserve">There are </w:t>
+      </w:r>
+      <w:r>
+        <w:t xml:space="preserve">also </w:t>
+      </w:r>
+      <w:r>
+        <w:t>ways to sort and search this information - see the help file for details.</w:t>
+      </w:r>
     </w:p>
     <w:p>
       <w:pPr>
         <w:pStyle w:val="Heading3"/>
       </w:pPr>
       <w:r>
-        <w:t>Variable generators</w:t>
-      </w:r>
-    </w:p>
-    <w:p>
-      <w:pPr>
-        <w:pStyle w:val="Heading3"/>
-      </w:pPr>
-      <w:r>
-        <w:t>Thermal generators</w:t>
-      </w:r>
-    </w:p>
-    <w:p>
-      <w:pPr>
-        <w:pStyle w:val="Heading3"/>
-      </w:pPr>
-      <w:r>
-        <w:t>Hydro generators</w:t>
-      </w:r>
-    </w:p>
-    <w:p>
-      <w:pPr>
-        <w:pStyle w:val="Heading3"/>
-      </w:pPr>
-      <w:r>
-        <w:t>Missed supply models</w:t>
-      </w:r>
-    </w:p>
-    <w:p>
-      <w:pPr>
-        <w:pStyle w:val="Heading3"/>
-      </w:pPr>
-      <w:r>
-        <w:t>Demand models</w:t>
+        <w:t>Numpy arrays vs Python lists</w:t>
       </w:r>
     </w:p>
     <w:p>
@@ -1645,7 +2948,48 @@
         <w:pStyle w:val="Heading2"/>
       </w:pPr>
       <w:r>
-        <w:t>Transmission models</w:t>
+        <w:t>SVN</w:t>
+      </w:r>
+    </w:p>
+    <w:p>
+      <w:r>
+        <w:t xml:space="preserve">SVN is the version control system on google code. </w:t>
+      </w:r>
+    </w:p>
+    <w:p>
+      <w:r>
+        <w:t>A list of useful commands here: http://www.thegeekstuff.com/2011/04/svn-command-examples/</w:t>
+      </w:r>
+    </w:p>
+    <w:p>
+      <w:r>
+        <w:t>The checkout instructions are on google code -&gt; source -&gt; checkout.</w:t>
+      </w:r>
+    </w:p>
+    <w:p>
+      <w:r>
+        <w:t>Most users will use 'add', 'commit', 'update', 'status' and 'diff'. It's good practice before doing a 'commit' to do 'status' and then do 'diff' on any files with an 'M' (for Modified) in front of them, to be sure you know what you've changed.</w:t>
+      </w:r>
+    </w:p>
+    <w:p>
+      <w:r>
+        <w:t>If you do an 'update' and it says that the merge failed, the file will be in conflict. SVN tries to combine changes that someone else has checked in with changes that you may have made locally. If you edit different parts of the same file this is likely to work. If you have edited the same parts of the file, then it will report a conflict.</w:t>
+      </w:r>
+    </w:p>
+    <w:p>
+      <w:r>
+        <w:t>See here for how to resolve it:</w:t>
+      </w:r>
+    </w:p>
+    <w:p>
+      <w:r>
+        <w:t>http://www.websanova.com/tutorials/svn/svn-conflicts</w:t>
+      </w:r>
+    </w:p>
+    <w:p>
+      <w:r>
+        <w:lastRenderedPageBreak/>
+        <w:t>Don't whatever you do choose the (mc) mine-conflict option if 'update' offers you that. What that will do is ignore whatever you just updated and just use your new version - so you may be throwing away someone else's edits. This is often hard to find out and makes people very cross!  (p) postpone is the best option.</w:t>
       </w:r>
     </w:p>
     <w:p>
@@ -1653,1266 +2997,16 @@
         <w:pStyle w:val="Heading2"/>
       </w:pPr>
       <w:r>
-        <w:t>Master objects</w:t>
-      </w:r>
-    </w:p>
-    <w:p>
-      <w:pPr>
-        <w:pStyle w:val="Heading3"/>
-      </w:pPr>
-      <w:r>
-        <w:lastRenderedPageBreak/>
-        <w:t>Output formats</w:t>
-      </w:r>
-    </w:p>
-    <w:p>
-      <w:pPr>
-        <w:pStyle w:val="Heading2"/>
-      </w:pPr>
-      <w:r>
-        <w:t>Multi-processing</w:t>
-      </w:r>
-    </w:p>
-    <w:p>
-      <w:pPr>
-        <w:pStyle w:val="Heading2"/>
-      </w:pPr>
-      <w:r>
-        <w:t>Unit and regression testing</w:t>
-      </w:r>
-    </w:p>
-    <w:p>
-      <w:pPr>
-        <w:pStyle w:val="Heading3"/>
-      </w:pPr>
-      <w:r>
-        <w:t>Unit tests</w:t>
-      </w:r>
-    </w:p>
-    <w:p>
-      <w:pPr>
-        <w:pStyle w:val="Heading3"/>
-      </w:pPr>
-      <w:r>
-        <w:t>Regression tests</w:t>
-      </w:r>
-    </w:p>
-    <w:p>
-      <w:pPr>
-        <w:pStyle w:val="Heading3"/>
-      </w:pPr>
-      <w:r>
-        <w:t>Running all tests</w:t>
-      </w:r>
-    </w:p>
-    <w:p>
-      <w:r>
-        <w:t>From the operating system prompt, run:</w:t>
-      </w:r>
-    </w:p>
-    <w:p>
-      <w:pPr>
-        <w:pStyle w:val="Code"/>
-      </w:pPr>
-      <w:r>
-        <w:t xml:space="preserve">&gt; python –m </w:t>
-      </w:r>
-      <w:proofErr w:type="spellStart"/>
-      <w:r>
-        <w:t>unittest</w:t>
-      </w:r>
-      <w:proofErr w:type="spellEnd"/>
-      <w:r>
-        <w:t xml:space="preserve"> discover –v</w:t>
-      </w:r>
-    </w:p>
-    <w:p>
-      <w:r>
-        <w:t xml:space="preserve">and expect it to take a few minutes. There will be some output as it runs. When finished, if all tests passed, it will report ‘OK’. If not, the reasons for the failures will be displayed. </w:t>
-      </w:r>
-      <w:r>
-        <w:t xml:space="preserve">It’s good practice to run this before you check in code so that you know you have not broken some existing functionality. </w:t>
-      </w:r>
-      <w:r>
-        <w:t xml:space="preserve">Note that there are a couple of tests that don’t pass for Roger for some reason – the test_data/test_ncdata.py and the </w:t>
-      </w:r>
-      <w:proofErr w:type="spellStart"/>
-      <w:r>
-        <w:t>test_regression</w:t>
-      </w:r>
-      <w:proofErr w:type="spellEnd"/>
-      <w:r>
-        <w:t>/rhuva_test1. This is on the list of things to fix below.</w:t>
-      </w:r>
-    </w:p>
-    <w:p>
-      <w:pPr>
-        <w:pStyle w:val="Heading1"/>
-      </w:pPr>
-      <w:r>
-        <w:t>Web interface version (GE demo)</w:t>
-      </w:r>
-    </w:p>
-    <w:p>
-      <w:pPr>
-        <w:pStyle w:val="Heading2"/>
-      </w:pPr>
-      <w:r>
-        <w:t>Scripts to run GE demo</w:t>
-      </w:r>
-    </w:p>
-    <w:p>
-      <w:pPr>
-        <w:pStyle w:val="Heading2"/>
-      </w:pPr>
-      <w:r>
-        <w:t>Format of GE demo inputs and outputs</w:t>
-      </w:r>
-    </w:p>
-    <w:p>
-      <w:pPr>
-        <w:pStyle w:val="Heading2"/>
-      </w:pPr>
-      <w:r>
-        <w:t>Server implementation</w:t>
-      </w:r>
-    </w:p>
-    <w:p>
-      <w:pPr>
-        <w:pStyle w:val="Heading1"/>
-      </w:pPr>
-      <w:r>
-        <w:t>Further work</w:t>
-      </w:r>
-    </w:p>
-    <w:p>
-      <w:pPr>
-        <w:pStyle w:val="Heading2"/>
-      </w:pPr>
-      <w:r>
-        <w:t>Unfinished things</w:t>
-      </w:r>
-    </w:p>
-    <w:p>
-      <w:pPr>
-        <w:pStyle w:val="Heading3"/>
-      </w:pPr>
-      <w:r>
-        <w:t>Comments in geneticalgorithm.py on how it works</w:t>
-      </w:r>
-    </w:p>
-    <w:p>
-      <w:pPr>
-        <w:pStyle w:val="Heading3"/>
-      </w:pPr>
-      <w:r>
-        <w:t xml:space="preserve">Handling of negative </w:t>
-      </w:r>
-      <w:proofErr w:type="spellStart"/>
-      <w:r>
-        <w:t>params</w:t>
-      </w:r>
-      <w:proofErr w:type="spellEnd"/>
-      <w:r>
-        <w:t xml:space="preserve"> in gene</w:t>
-      </w:r>
-    </w:p>
-    <w:p>
-      <w:pPr>
-        <w:pStyle w:val="Heading3"/>
-      </w:pPr>
-      <w:r>
-        <w:t>Simple transmission model multi-period</w:t>
-      </w:r>
-    </w:p>
-    <w:p>
-      <w:r>
-        <w:t>Comment also that a simple-</w:t>
-      </w:r>
-      <w:proofErr w:type="spellStart"/>
-      <w:r>
-        <w:t>tx</w:t>
-      </w:r>
-      <w:proofErr w:type="spellEnd"/>
-      <w:r>
-        <w:t xml:space="preserve"> base class could be useful here.</w:t>
-      </w:r>
-    </w:p>
-    <w:p>
-      <w:pPr>
-        <w:pStyle w:val="Heading3"/>
-      </w:pPr>
-      <w:r>
-        <w:t xml:space="preserve">Using the </w:t>
-      </w:r>
-      <w:proofErr w:type="spellStart"/>
-      <w:r>
-        <w:t>get_details</w:t>
-      </w:r>
-      <w:proofErr w:type="spellEnd"/>
-      <w:r>
-        <w:t xml:space="preserve"> function to identify demand and </w:t>
-      </w:r>
-      <w:proofErr w:type="spellStart"/>
-      <w:r>
-        <w:t>miss</w:t>
-      </w:r>
-      <w:r>
-        <w:t>ed_supply</w:t>
-      </w:r>
-      <w:proofErr w:type="spellEnd"/>
-      <w:r>
-        <w:t xml:space="preserve"> models in master</w:t>
-      </w:r>
-    </w:p>
-    <w:p>
-      <w:pPr>
-        <w:pStyle w:val="Heading3"/>
-      </w:pPr>
-      <w:r>
-        <w:t>Multi-period carbon handling in thermal models</w:t>
-      </w:r>
-    </w:p>
-    <w:p>
-      <w:pPr>
-        <w:pStyle w:val="Heading3"/>
-      </w:pPr>
-      <w:proofErr w:type="spellStart"/>
-      <w:r>
-        <w:t>Globals</w:t>
-      </w:r>
-      <w:proofErr w:type="spellEnd"/>
-      <w:r>
-        <w:t xml:space="preserve"> for gas, coal prices, and handling in thermal models</w:t>
-      </w:r>
-    </w:p>
-    <w:p>
-      <w:pPr>
-        <w:pStyle w:val="Heading3"/>
-      </w:pPr>
-      <w:r>
-        <w:t>Complete the pumped hydro handling of multi-period</w:t>
-      </w:r>
-      <w:r>
-        <w:t>, and for dam expansion</w:t>
-      </w:r>
-    </w:p>
-    <w:p>
-      <w:r>
-        <w:t>The comments in the code on what the units are of the parameters</w:t>
-      </w:r>
-      <w:r>
-        <w:t xml:space="preserve">, in </w:t>
-      </w:r>
-      <w:proofErr w:type="spellStart"/>
-      <w:r>
-        <w:t>get_config_spec</w:t>
-      </w:r>
-      <w:proofErr w:type="spellEnd"/>
-      <w:r>
-        <w:t>,</w:t>
-      </w:r>
-      <w:r>
-        <w:t xml:space="preserve"> also need clarification.</w:t>
-      </w:r>
-    </w:p>
-    <w:p>
-      <w:pPr>
-        <w:pStyle w:val="Heading3"/>
-      </w:pPr>
-      <w:r>
-        <w:t>Failing regression and unit tests</w:t>
-      </w:r>
-    </w:p>
-    <w:p>
-      <w:r>
-        <w:t xml:space="preserve">The test test_data/test_ncdata.py fails on Roger’s machine with the following message. It runs fine on </w:t>
-      </w:r>
-      <w:proofErr w:type="spellStart"/>
-      <w:r>
-        <w:t>Marcelle’s</w:t>
-      </w:r>
-      <w:proofErr w:type="spellEnd"/>
-      <w:r>
-        <w:t xml:space="preserve"> PC.</w:t>
-      </w:r>
-    </w:p>
-    <w:p>
-      <w:pPr>
-        <w:pStyle w:val="Code"/>
-      </w:pPr>
-    </w:p>
-    <w:p>
-      <w:pPr>
-        <w:pStyle w:val="Code"/>
-      </w:pPr>
-      <w:r>
-        <w:t>======================================================================</w:t>
-      </w:r>
-    </w:p>
-    <w:p>
-      <w:pPr>
-        <w:pStyle w:val="Code"/>
-      </w:pPr>
-      <w:r>
-        <w:t xml:space="preserve">ERROR: </w:t>
-      </w:r>
-      <w:proofErr w:type="spellStart"/>
-      <w:r>
-        <w:t>test_data.test_ncdata</w:t>
-      </w:r>
-      <w:proofErr w:type="spellEnd"/>
-      <w:r>
-        <w:t xml:space="preserve"> (</w:t>
-      </w:r>
-      <w:proofErr w:type="spellStart"/>
-      <w:r>
-        <w:t>unittest.loader.ModuleImportFailure</w:t>
-      </w:r>
-      <w:proofErr w:type="spellEnd"/>
-      <w:r>
-        <w:t>)</w:t>
-      </w:r>
-    </w:p>
-    <w:p>
-      <w:pPr>
-        <w:pStyle w:val="Code"/>
-      </w:pPr>
-      <w:r>
-        <w:t>----------------------------------------------------------------------</w:t>
-      </w:r>
-    </w:p>
-    <w:p>
-      <w:pPr>
-        <w:pStyle w:val="Code"/>
-      </w:pPr>
-      <w:proofErr w:type="spellStart"/>
-      <w:r>
-        <w:t>ImportError</w:t>
-      </w:r>
-      <w:proofErr w:type="spellEnd"/>
-      <w:r>
-        <w:t xml:space="preserve">: Failed to import test module: </w:t>
-      </w:r>
-      <w:proofErr w:type="spellStart"/>
-      <w:r>
-        <w:t>test_data.test_ncdata</w:t>
-      </w:r>
-      <w:proofErr w:type="spellEnd"/>
-    </w:p>
-    <w:p>
-      <w:pPr>
-        <w:pStyle w:val="Code"/>
-      </w:pPr>
-      <w:proofErr w:type="spellStart"/>
-      <w:r>
-        <w:lastRenderedPageBreak/>
-        <w:t>Traceback</w:t>
-      </w:r>
-      <w:proofErr w:type="spellEnd"/>
-      <w:r>
-        <w:t xml:space="preserve"> (most recent call last):</w:t>
-      </w:r>
-    </w:p>
-    <w:p>
-      <w:pPr>
-        <w:pStyle w:val="Code"/>
-      </w:pPr>
-      <w:r>
-        <w:t xml:space="preserve">  File "/</w:t>
-      </w:r>
-      <w:proofErr w:type="spellStart"/>
-      <w:r>
-        <w:t>usr</w:t>
-      </w:r>
-      <w:proofErr w:type="spellEnd"/>
-      <w:r>
-        <w:t>/local/python-2.7/lib/python2.7/</w:t>
-      </w:r>
-      <w:proofErr w:type="spellStart"/>
-      <w:r>
-        <w:t>unittest</w:t>
-      </w:r>
-      <w:proofErr w:type="spellEnd"/>
-      <w:r>
-        <w:t>/loader.py", line 252, in _</w:t>
-      </w:r>
-      <w:proofErr w:type="spellStart"/>
-      <w:r>
-        <w:t>find_tests</w:t>
-      </w:r>
-      <w:proofErr w:type="spellEnd"/>
-    </w:p>
-    <w:p>
-      <w:pPr>
-        <w:pStyle w:val="Code"/>
-      </w:pPr>
-      <w:r>
-        <w:t xml:space="preserve">    module = self._</w:t>
-      </w:r>
-      <w:proofErr w:type="spellStart"/>
-      <w:r>
-        <w:t>get_module_from_name</w:t>
-      </w:r>
-      <w:proofErr w:type="spellEnd"/>
-      <w:r>
-        <w:t>(name)</w:t>
-      </w:r>
-    </w:p>
-    <w:p>
-      <w:pPr>
-        <w:pStyle w:val="Code"/>
-      </w:pPr>
-      <w:r>
-        <w:t xml:space="preserve">  File "/</w:t>
-      </w:r>
-      <w:proofErr w:type="spellStart"/>
-      <w:r>
-        <w:t>usr</w:t>
-      </w:r>
-      <w:proofErr w:type="spellEnd"/>
-      <w:r>
-        <w:t>/local/python-2.7/lib/python2.7/</w:t>
-      </w:r>
-      <w:proofErr w:type="spellStart"/>
-      <w:r>
-        <w:t>unittest</w:t>
-      </w:r>
-      <w:proofErr w:type="spellEnd"/>
-      <w:r>
-        <w:t>/loader.py", line 230, in _</w:t>
-      </w:r>
-      <w:proofErr w:type="spellStart"/>
-      <w:r>
-        <w:t>get_module_from_name</w:t>
-      </w:r>
-      <w:proofErr w:type="spellEnd"/>
-    </w:p>
-    <w:p>
-      <w:pPr>
-        <w:pStyle w:val="Code"/>
-      </w:pPr>
-      <w:r>
-        <w:t xml:space="preserve">    __import__(name)</w:t>
-      </w:r>
-    </w:p>
-    <w:p>
-      <w:pPr>
-        <w:pStyle w:val="Code"/>
-      </w:pPr>
-      <w:r>
-        <w:t xml:space="preserve">  File "/home/</w:t>
-      </w:r>
-      <w:proofErr w:type="spellStart"/>
-      <w:r>
-        <w:t>rogerd</w:t>
-      </w:r>
-      <w:proofErr w:type="spellEnd"/>
-      <w:r>
-        <w:t>/MUREIL_WC/</w:t>
-      </w:r>
-      <w:proofErr w:type="spellStart"/>
-      <w:r>
-        <w:t>test_data</w:t>
-      </w:r>
-      <w:proofErr w:type="spellEnd"/>
-      <w:r>
-        <w:t>/test_ncdata.py", line 42, in &lt;module&gt;</w:t>
-      </w:r>
-    </w:p>
-    <w:p>
-      <w:pPr>
-        <w:pStyle w:val="Code"/>
-      </w:pPr>
-      <w:r>
-        <w:t xml:space="preserve">    import </w:t>
-      </w:r>
-      <w:proofErr w:type="spellStart"/>
-      <w:r>
-        <w:t>pupynere</w:t>
-      </w:r>
-      <w:proofErr w:type="spellEnd"/>
-      <w:r>
-        <w:t xml:space="preserve"> as </w:t>
-      </w:r>
-      <w:proofErr w:type="spellStart"/>
-      <w:r>
-        <w:t>nc</w:t>
-      </w:r>
-      <w:proofErr w:type="spellEnd"/>
-    </w:p>
-    <w:p>
-      <w:pPr>
-        <w:pStyle w:val="Code"/>
-      </w:pPr>
-      <w:proofErr w:type="spellStart"/>
-      <w:r>
-        <w:t>ImportError</w:t>
-      </w:r>
-      <w:proofErr w:type="spellEnd"/>
-      <w:r>
-        <w:t xml:space="preserve">: No module named </w:t>
-      </w:r>
-      <w:proofErr w:type="spellStart"/>
-      <w:r>
-        <w:t>pupynere</w:t>
-      </w:r>
-      <w:proofErr w:type="spellEnd"/>
-    </w:p>
-    <w:p>
-      <w:pPr>
-        <w:pStyle w:val="Code"/>
-      </w:pPr>
-    </w:p>
-    <w:p>
-      <w:r>
-        <w:t xml:space="preserve">The test </w:t>
-      </w:r>
-      <w:proofErr w:type="spellStart"/>
-      <w:r>
-        <w:t>test_regression</w:t>
-      </w:r>
-      <w:proofErr w:type="spellEnd"/>
-      <w:r>
-        <w:t xml:space="preserve">/rhuva_test1 fails on Roger’s machine with the following message. It runs fine on </w:t>
-      </w:r>
-      <w:proofErr w:type="spellStart"/>
-      <w:r>
-        <w:t>Marcelle’s</w:t>
-      </w:r>
-      <w:proofErr w:type="spellEnd"/>
-      <w:r>
-        <w:t xml:space="preserve"> PC, and was set up from a simulation that Robert ran. The message isn’t very informative. It just says that the script single_test.py that is in the </w:t>
-      </w:r>
-      <w:proofErr w:type="spellStart"/>
-      <w:r>
-        <w:t>test_regression</w:t>
-      </w:r>
-      <w:proofErr w:type="spellEnd"/>
-      <w:r>
-        <w:t xml:space="preserve"> directory failed for some reason. A </w:t>
-      </w:r>
-      <w:proofErr w:type="spellStart"/>
-      <w:r>
-        <w:t>test_out.pkl</w:t>
-      </w:r>
-      <w:proofErr w:type="spellEnd"/>
-      <w:r>
-        <w:t xml:space="preserve"> file wasn’t produced which suggests that it crashed somewhere. Further investigation is needed.</w:t>
-      </w:r>
-    </w:p>
-    <w:p>
-      <w:pPr>
-        <w:pStyle w:val="Code"/>
-      </w:pPr>
-    </w:p>
-    <w:p>
-      <w:pPr>
-        <w:pStyle w:val="Code"/>
-      </w:pPr>
-      <w:r>
-        <w:t>======================================================================</w:t>
-      </w:r>
-    </w:p>
-    <w:p>
-      <w:pPr>
-        <w:pStyle w:val="Code"/>
-      </w:pPr>
-      <w:r>
-        <w:t>FAIL: test (test_regression.rhuva_test1.test.RegressionTest)</w:t>
-      </w:r>
-    </w:p>
-    <w:p>
-      <w:pPr>
-        <w:pStyle w:val="Code"/>
-      </w:pPr>
-      <w:r>
-        <w:t>----------------------------------------------------------------------</w:t>
-      </w:r>
-    </w:p>
-    <w:p>
-      <w:pPr>
-        <w:pStyle w:val="Code"/>
-      </w:pPr>
-      <w:proofErr w:type="spellStart"/>
-      <w:r>
-        <w:t>Traceback</w:t>
-      </w:r>
-      <w:proofErr w:type="spellEnd"/>
-      <w:r>
-        <w:t xml:space="preserve"> (most recent call last):</w:t>
-      </w:r>
-    </w:p>
-    <w:p>
-      <w:pPr>
-        <w:pStyle w:val="Code"/>
-      </w:pPr>
-      <w:r>
-        <w:t xml:space="preserve">  File "/home/</w:t>
-      </w:r>
-      <w:proofErr w:type="spellStart"/>
-      <w:r>
-        <w:t>rogerd</w:t>
-      </w:r>
-      <w:proofErr w:type="spellEnd"/>
-      <w:r>
-        <w:t>/MUREIL_WC/</w:t>
-      </w:r>
-      <w:proofErr w:type="spellStart"/>
-      <w:r>
-        <w:t>test_regression</w:t>
-      </w:r>
-      <w:proofErr w:type="spellEnd"/>
-      <w:r>
-        <w:t>/rhuva_test1/test.py", line 49, in test</w:t>
-      </w:r>
-    </w:p>
-    <w:p>
-      <w:pPr>
-        <w:pStyle w:val="Code"/>
-      </w:pPr>
-      <w:r>
-        <w:t xml:space="preserve">    </w:t>
-      </w:r>
-      <w:proofErr w:type="spellStart"/>
-      <w:r>
-        <w:t>test_dir</w:t>
-      </w:r>
-      <w:proofErr w:type="spellEnd"/>
-      <w:r>
-        <w:t xml:space="preserve">, </w:t>
-      </w:r>
-      <w:proofErr w:type="spellStart"/>
-      <w:r>
-        <w:t>config</w:t>
-      </w:r>
-      <w:proofErr w:type="spellEnd"/>
-      <w:r>
-        <w:t>, pickle))</w:t>
-      </w:r>
-    </w:p>
-    <w:p>
-      <w:pPr>
-        <w:pStyle w:val="Code"/>
-      </w:pPr>
-      <w:proofErr w:type="spellStart"/>
-      <w:r>
-        <w:t>AssertionError</w:t>
-      </w:r>
-      <w:proofErr w:type="spellEnd"/>
-      <w:r>
-        <w:t>: False is not true</w:t>
-      </w:r>
-    </w:p>
-    <w:p>
-      <w:pPr>
-        <w:pStyle w:val="Heading3"/>
-      </w:pPr>
-      <w:proofErr w:type="spellStart"/>
-      <w:r>
-        <w:lastRenderedPageBreak/>
-        <w:t>Cleanup</w:t>
-      </w:r>
-      <w:proofErr w:type="spellEnd"/>
-      <w:r>
-        <w:t xml:space="preserve"> of SVN branches</w:t>
-      </w:r>
-    </w:p>
-    <w:p>
-      <w:pPr>
-        <w:pStyle w:val="Heading3"/>
-      </w:pPr>
-      <w:r>
-        <w:t>Copyright messages</w:t>
-      </w:r>
-    </w:p>
-    <w:p>
-      <w:pPr>
-        <w:pStyle w:val="Heading2"/>
-      </w:pPr>
-      <w:r>
-        <w:t>Next steps</w:t>
-      </w:r>
-    </w:p>
-    <w:p>
-      <w:pPr>
-        <w:pStyle w:val="Heading3"/>
-      </w:pPr>
-      <w:r>
-        <w:t>Handling of discount rates</w:t>
-      </w:r>
-    </w:p>
-    <w:p>
-      <w:pPr>
-        <w:pStyle w:val="Heading3"/>
-      </w:pPr>
-      <w:r>
-        <w:t>Terminal values for models</w:t>
-      </w:r>
-    </w:p>
-    <w:p>
-      <w:pPr>
-        <w:pStyle w:val="Heading3"/>
-      </w:pPr>
-      <w:r>
-        <w:t>Calculation of O&amp;M</w:t>
-      </w:r>
-    </w:p>
-    <w:p>
-      <w:pPr>
-        <w:pStyle w:val="Heading3"/>
-      </w:pPr>
-      <w:r>
-        <w:t>Capital cost models for multi-period</w:t>
-      </w:r>
-    </w:p>
-    <w:p>
-      <w:pPr>
-        <w:pStyle w:val="Heading3"/>
-      </w:pPr>
-      <w:r>
-        <w:t>Transmission model including flows</w:t>
-      </w:r>
-    </w:p>
-    <w:p>
-      <w:pPr>
-        <w:pStyle w:val="Heading3"/>
-      </w:pPr>
-      <w:r>
-        <w:t>Different dispatch order in different periods</w:t>
-      </w:r>
-    </w:p>
-    <w:p>
-      <w:pPr>
-        <w:pStyle w:val="Heading3"/>
-      </w:pPr>
-      <w:r>
-        <w:t xml:space="preserve">Multi-site </w:t>
-      </w:r>
-      <w:r>
-        <w:t>thermal</w:t>
-      </w:r>
-      <w:r>
-        <w:t xml:space="preserve"> models</w:t>
-      </w:r>
-    </w:p>
-    <w:p>
-      <w:pPr>
-        <w:pStyle w:val="Heading3"/>
-      </w:pPr>
-      <w:r>
-        <w:t>Economic models</w:t>
-      </w:r>
-    </w:p>
-    <w:p>
-      <w:pPr>
-        <w:pStyle w:val="Heading3"/>
-      </w:pPr>
-      <w:r>
-        <w:t>Constraints on maximum total new build capacity</w:t>
-      </w:r>
-    </w:p>
-    <w:p>
-      <w:pPr>
-        <w:pStyle w:val="Heading3"/>
-      </w:pPr>
-      <w:r>
-        <w:t>Variable generators to use weather data instead of capacity factor data</w:t>
-      </w:r>
-    </w:p>
-    <w:p>
-      <w:pPr>
-        <w:pStyle w:val="Heading2"/>
-      </w:pPr>
-      <w:r>
-        <w:t xml:space="preserve">Ideas for </w:t>
-      </w:r>
-      <w:r>
-        <w:t xml:space="preserve">performance </w:t>
-      </w:r>
-      <w:r>
-        <w:t>improvement</w:t>
-      </w:r>
-    </w:p>
-    <w:p>
-      <w:pPr>
-        <w:pStyle w:val="Heading3"/>
-      </w:pPr>
-      <w:r>
-        <w:t>Genetic algorithm optimisations</w:t>
-      </w:r>
-    </w:p>
-    <w:p>
-      <w:pPr>
-        <w:pStyle w:val="Heading4"/>
-      </w:pPr>
-      <w:r>
-        <w:t>Clone-test</w:t>
-      </w:r>
-      <w:r>
-        <w:t xml:space="preserve"> function</w:t>
-      </w:r>
-      <w:r>
-        <w:t xml:space="preserve"> performance</w:t>
-      </w:r>
-    </w:p>
-    <w:p>
-      <w:pPr>
-        <w:pStyle w:val="Heading4"/>
-      </w:pPr>
-      <w:r>
-        <w:t>Combination with gradient-descent algorithm</w:t>
-      </w:r>
-    </w:p>
-    <w:p>
-      <w:pPr>
-        <w:pStyle w:val="Heading4"/>
-      </w:pPr>
-      <w:r>
-        <w:t>Addition of a smaller-radius mutation</w:t>
-      </w:r>
-    </w:p>
-    <w:p>
-      <w:pPr>
-        <w:pStyle w:val="Heading4"/>
-      </w:pPr>
-      <w:r>
-        <w:t>Definition of an ‘</w:t>
-      </w:r>
-      <w:proofErr w:type="spellStart"/>
-      <w:r>
-        <w:t>AlgorithmInterface</w:t>
-      </w:r>
-      <w:proofErr w:type="spellEnd"/>
-      <w:r>
-        <w:t>’</w:t>
-      </w:r>
-    </w:p>
-    <w:p>
-      <w:pPr>
-        <w:pStyle w:val="Heading3"/>
-      </w:pPr>
-      <w:r>
-        <w:t xml:space="preserve">Orientation of </w:t>
-      </w:r>
-      <w:proofErr w:type="spellStart"/>
-      <w:r>
-        <w:t>timeseries</w:t>
-      </w:r>
-      <w:proofErr w:type="spellEnd"/>
-      <w:r>
-        <w:t xml:space="preserve"> data arrays</w:t>
-      </w:r>
-    </w:p>
-    <w:p>
-      <w:pPr>
-        <w:pStyle w:val="Heading2"/>
-      </w:pPr>
-      <w:r>
-        <w:t>Completion of formal testing</w:t>
-      </w:r>
-    </w:p>
-    <w:p>
-      <w:r>
-        <w:t>Some sections of the code are lightly tested, and/or not in the test set. Extra testing here would add confidence to the correctness of the models.</w:t>
-      </w:r>
-    </w:p>
-    <w:p>
-      <w:pPr>
-        <w:pStyle w:val="Heading3"/>
-      </w:pPr>
-      <w:proofErr w:type="spellStart"/>
-      <w:r>
-        <w:t>timestep_hrs</w:t>
-      </w:r>
-      <w:proofErr w:type="spellEnd"/>
-    </w:p>
-    <w:p>
-      <w:r>
-        <w:t>The models are written to accept the parameter ‘</w:t>
-      </w:r>
-      <w:proofErr w:type="spellStart"/>
-      <w:r>
-        <w:t>timestep_hrs</w:t>
-      </w:r>
-      <w:proofErr w:type="spellEnd"/>
-      <w:r>
-        <w:t xml:space="preserve">’ which specifies the </w:t>
-      </w:r>
-      <w:proofErr w:type="spellStart"/>
-      <w:r>
-        <w:t>timestep</w:t>
-      </w:r>
-      <w:proofErr w:type="spellEnd"/>
-      <w:r>
-        <w:t xml:space="preserve"> of the data </w:t>
-      </w:r>
-      <w:proofErr w:type="spellStart"/>
-      <w:r>
-        <w:t>timeseries</w:t>
-      </w:r>
-      <w:proofErr w:type="spellEnd"/>
-      <w:r>
-        <w:t xml:space="preserve">. This is then used to calculate the MWh of electricity from a </w:t>
-      </w:r>
-      <w:proofErr w:type="spellStart"/>
-      <w:r>
-        <w:t>timeseries</w:t>
-      </w:r>
-      <w:proofErr w:type="spellEnd"/>
-      <w:r>
-        <w:t xml:space="preserve"> of MW, and the carbon emissions. Most of the use of the simulation to date has been with </w:t>
-      </w:r>
-      <w:proofErr w:type="spellStart"/>
-      <w:r>
-        <w:t>timestep_hrs</w:t>
-      </w:r>
-      <w:proofErr w:type="spellEnd"/>
-      <w:r>
-        <w:t xml:space="preserve"> = 1.0. A specific review is needed of all models to check that </w:t>
-      </w:r>
-      <w:proofErr w:type="spellStart"/>
-      <w:r>
-        <w:t>timestep_hrs</w:t>
-      </w:r>
-      <w:proofErr w:type="spellEnd"/>
-      <w:r>
-        <w:t xml:space="preserve"> is correctly applied, backed up with simple unit tests, and system tests where half-hourly and/or two-hourly data is used.</w:t>
-      </w:r>
-    </w:p>
-    <w:p>
-      <w:pPr>
-        <w:pStyle w:val="Heading3"/>
-      </w:pPr>
-      <w:r>
-        <w:t>Regression testing cleaning up and speeding up</w:t>
-      </w:r>
-    </w:p>
-    <w:p>
-      <w:r>
-        <w:t xml:space="preserve">The regression tests are currently a collection of whatever seemed to be an interesting test at the time, and together take a few minutes to run. Together they do cover a good proportion of the working functionality of the code. However, some of them take a long time to run. They could do with the number of iterations being reduced, with probably a minimal change to the effectiveness of the test. You can do this by editing the </w:t>
-      </w:r>
-      <w:proofErr w:type="spellStart"/>
-      <w:r>
-        <w:t>config</w:t>
-      </w:r>
-      <w:proofErr w:type="spellEnd"/>
-      <w:r>
-        <w:t xml:space="preserve"> file that’s in the test directory to change the iteration count, and then take the </w:t>
-      </w:r>
-      <w:proofErr w:type="spellStart"/>
-      <w:r>
-        <w:t>test_out.pkl</w:t>
-      </w:r>
-      <w:proofErr w:type="spellEnd"/>
-      <w:r>
-        <w:t xml:space="preserve"> file and rename it to whatever the expected pickle file is. See the top of the test.py file for the name of the </w:t>
-      </w:r>
-      <w:proofErr w:type="spellStart"/>
-      <w:r>
-        <w:t>config</w:t>
-      </w:r>
-      <w:proofErr w:type="spellEnd"/>
-      <w:r>
-        <w:t xml:space="preserve"> and expected pickle files. Of course you can </w:t>
-      </w:r>
-      <w:r>
-        <w:lastRenderedPageBreak/>
-        <w:t xml:space="preserve">only do this with tests that already passed!  The updated </w:t>
-      </w:r>
-      <w:proofErr w:type="spellStart"/>
-      <w:r>
-        <w:t>config</w:t>
-      </w:r>
-      <w:proofErr w:type="spellEnd"/>
-      <w:r>
-        <w:t xml:space="preserve"> and expected pickle files will be in SVN so make sure you commit them.</w:t>
-      </w:r>
-    </w:p>
-    <w:p>
-      <w:pPr>
-        <w:pStyle w:val="Heading3"/>
-      </w:pPr>
-      <w:r>
-        <w:t>Formal testing of the GE Demo results</w:t>
-      </w:r>
-    </w:p>
-    <w:p>
-      <w:pPr>
-        <w:pStyle w:val="Heading1"/>
-      </w:pPr>
-      <w:r>
-        <w:t>Python / System tips</w:t>
-      </w:r>
-    </w:p>
-    <w:p>
-      <w:pPr>
-        <w:pStyle w:val="Heading2"/>
-      </w:pPr>
-      <w:r>
-        <w:t>Performance Improvement</w:t>
-      </w:r>
-    </w:p>
-    <w:p>
-      <w:pPr>
-        <w:pStyle w:val="Heading3"/>
-      </w:pPr>
-      <w:r>
-        <w:t>Profiling</w:t>
-      </w:r>
-    </w:p>
-    <w:p>
-      <w:r>
-        <w:t>Profiling will help identify which parts of the program are taking the longest to run.</w:t>
-      </w:r>
-      <w:r>
-        <w:t xml:space="preserve"> Basic rule is - don't spend time optimising your code until you know what's taking all the time to run. </w:t>
-      </w:r>
-    </w:p>
-    <w:p>
-      <w:r>
-        <w:t>See:</w:t>
-      </w:r>
-      <w:r>
-        <w:t xml:space="preserve"> </w:t>
-      </w:r>
-      <w:r>
-        <w:t>http://docs.python.org/2/library/profile.html#instant-user-s-manual</w:t>
-      </w:r>
-    </w:p>
-    <w:p>
-      <w:r>
-        <w:t>For example, r</w:t>
-      </w:r>
-      <w:r>
-        <w:t>un:</w:t>
-      </w:r>
-    </w:p>
-    <w:p>
-      <w:pPr>
-        <w:pStyle w:val="Code"/>
-      </w:pPr>
-      <w:r>
-        <w:t xml:space="preserve">&gt; </w:t>
-      </w:r>
-      <w:r>
-        <w:t xml:space="preserve">python -m </w:t>
-      </w:r>
-      <w:proofErr w:type="spellStart"/>
-      <w:r>
-        <w:t>cProfile</w:t>
-      </w:r>
-      <w:proofErr w:type="spellEnd"/>
-      <w:r>
-        <w:t xml:space="preserve"> runmureil.py -f sample_config.txt &gt; </w:t>
-      </w:r>
-      <w:proofErr w:type="spellStart"/>
-      <w:r>
-        <w:t>sample_config.prof</w:t>
-      </w:r>
-      <w:proofErr w:type="spellEnd"/>
-    </w:p>
-    <w:p>
-      <w:r>
-        <w:t xml:space="preserve">and browse </w:t>
-      </w:r>
-      <w:proofErr w:type="spellStart"/>
-      <w:r>
-        <w:t>sample_config.prof</w:t>
-      </w:r>
-      <w:proofErr w:type="spellEnd"/>
-      <w:r>
-        <w:t xml:space="preserve"> to find where the time goes. </w:t>
-      </w:r>
-      <w:r>
-        <w:t>The ‘</w:t>
-      </w:r>
-      <w:proofErr w:type="spellStart"/>
-      <w:r>
-        <w:t>cumtime</w:t>
-      </w:r>
-      <w:proofErr w:type="spellEnd"/>
-      <w:r>
-        <w:t>’ column shows the total time spent inside this function and any functions it called. The ‘</w:t>
-      </w:r>
-      <w:proofErr w:type="spellStart"/>
-      <w:r>
-        <w:t>tottime</w:t>
-      </w:r>
-      <w:proofErr w:type="spellEnd"/>
-      <w:r>
-        <w:t xml:space="preserve">’ column shows the time spent executing code actually in that function. Using </w:t>
-      </w:r>
-      <w:r>
-        <w:t xml:space="preserve">sample_config.txt </w:t>
-      </w:r>
-      <w:r>
-        <w:t xml:space="preserve">as above </w:t>
-      </w:r>
-      <w:r>
-        <w:t>you can see that</w:t>
-      </w:r>
-      <w:r>
-        <w:t xml:space="preserve"> </w:t>
-      </w:r>
-      <w:r>
-        <w:t>'</w:t>
-      </w:r>
-      <w:proofErr w:type="spellStart"/>
-      <w:r>
-        <w:t>tot</w:t>
-      </w:r>
-      <w:r>
-        <w:t>t</w:t>
-      </w:r>
-      <w:r>
-        <w:t>ime</w:t>
-      </w:r>
-      <w:proofErr w:type="spellEnd"/>
-      <w:r>
-        <w:t>' for the calculate function is most of the run time of the sim. This</w:t>
-      </w:r>
-      <w:r>
-        <w:t xml:space="preserve"> </w:t>
-      </w:r>
-      <w:r>
-        <w:t>is not surprising as this is the only calculate function that has a looped</w:t>
-      </w:r>
-      <w:r>
-        <w:t xml:space="preserve"> </w:t>
-      </w:r>
-      <w:r>
-        <w:t xml:space="preserve">calculation in it - the others are all matrix maths which </w:t>
-      </w:r>
-      <w:proofErr w:type="spellStart"/>
-      <w:r>
-        <w:t>numpy</w:t>
-      </w:r>
-      <w:proofErr w:type="spellEnd"/>
-      <w:r>
-        <w:t xml:space="preserve"> does in a flash.</w:t>
-      </w:r>
-    </w:p>
-    <w:p>
-      <w:r>
-        <w:t xml:space="preserve">There are </w:t>
-      </w:r>
-      <w:r>
-        <w:t xml:space="preserve">also </w:t>
-      </w:r>
-      <w:r>
-        <w:t>ways to sort and search this information - see the help file for details.</w:t>
-      </w:r>
-    </w:p>
-    <w:p>
-      <w:pPr>
-        <w:pStyle w:val="Heading3"/>
-      </w:pPr>
-      <w:proofErr w:type="spellStart"/>
-      <w:r>
-        <w:t>Numpy</w:t>
-      </w:r>
-      <w:proofErr w:type="spellEnd"/>
-      <w:r>
-        <w:t xml:space="preserve"> arrays </w:t>
-      </w:r>
-      <w:proofErr w:type="spellStart"/>
-      <w:r>
-        <w:t>vs</w:t>
-      </w:r>
-      <w:proofErr w:type="spellEnd"/>
-      <w:r>
-        <w:t xml:space="preserve"> Python lists</w:t>
-      </w:r>
-    </w:p>
-    <w:p>
-      <w:pPr>
-        <w:pStyle w:val="Heading2"/>
-      </w:pPr>
-      <w:r>
-        <w:t>SVN</w:t>
-      </w:r>
-    </w:p>
-    <w:p>
-      <w:r>
-        <w:t xml:space="preserve">SVN is the version control system on </w:t>
-      </w:r>
-      <w:proofErr w:type="spellStart"/>
-      <w:r>
-        <w:t>google</w:t>
-      </w:r>
-      <w:proofErr w:type="spellEnd"/>
-      <w:r>
-        <w:t xml:space="preserve"> code. </w:t>
-      </w:r>
-    </w:p>
-    <w:p>
-      <w:r>
-        <w:t>A list of useful commands here: http://www.thegeekstuff.com/2011/04/svn-command-examples/</w:t>
-      </w:r>
-    </w:p>
-    <w:p>
-      <w:r>
-        <w:t xml:space="preserve">The checkout instructions are on </w:t>
-      </w:r>
-      <w:proofErr w:type="spellStart"/>
-      <w:r>
-        <w:t>google</w:t>
-      </w:r>
-      <w:proofErr w:type="spellEnd"/>
-      <w:r>
-        <w:t xml:space="preserve"> code -&gt; source -&gt; checkout.</w:t>
-      </w:r>
-    </w:p>
-    <w:p>
-      <w:r>
-        <w:t>Most users will use 'add', 'commit', 'update', 'status' and 'diff'. It's good practice before doing a 'commit' to do 'status' and then do 'diff' on any files with an 'M' (for Modified) in front of them, to be sure you know what you've changed.</w:t>
-      </w:r>
-    </w:p>
-    <w:p>
-      <w:r>
-        <w:t>If you do an 'update' and it says that the merge failed, the file will be in conflict. SVN tries to combine changes that someone else has checked in with changes that you may have made locally. If you edit different parts of the same file this is likely to work. If you have edited the same parts of the file, then it will report a conflict.</w:t>
-      </w:r>
-    </w:p>
-    <w:p>
-      <w:r>
-        <w:t>See here for how to resolve it:</w:t>
-      </w:r>
-    </w:p>
-    <w:p>
-      <w:r>
-        <w:t>http://www.websanova.com/tutorials/svn/svn-conflicts</w:t>
-      </w:r>
-    </w:p>
-    <w:p>
-      <w:r>
-        <w:t>Don't whatever you do choose the (mc) mine-conflict option if 'update' offers you that. What that will do is ignore whatever you just updated and just use your new version - so you may be throwing away someone else's edits. This is often hard to find out and makes people very cross!  (p) postpone is the best option.</w:t>
-      </w:r>
-    </w:p>
-    <w:p>
-      <w:pPr>
-        <w:pStyle w:val="Heading2"/>
-      </w:pPr>
-      <w:r>
         <w:t>Finding Python help</w:t>
       </w:r>
     </w:p>
     <w:p>
       <w:r>
-        <w:t>Google is your best friend here. If you start a question with ‘</w:t>
-      </w:r>
-      <w:proofErr w:type="spellStart"/>
-      <w:r>
-        <w:t>numpy</w:t>
-      </w:r>
-      <w:proofErr w:type="spellEnd"/>
-      <w:r>
-        <w:t>’ or ‘python’ you’ll get a good response. The site stackoverflow.com will often produce very useful suggestions and code snippets, with commentary.</w:t>
-      </w:r>
-    </w:p>
-    <w:p>
-      <w:r>
-        <w:lastRenderedPageBreak/>
+        <w:t>Google is your best friend here. If you start a question with ‘numpy’ or ‘python’ you’ll get a good response. The site stackoverflow.com will often produce very useful suggestions and code snippets, with commentary.</w:t>
+      </w:r>
+    </w:p>
+    <w:p>
+      <w:r>
         <w:t xml:space="preserve">The Python tutorial at </w:t>
       </w:r>
       <w:hyperlink r:id="rId9" w:history="1">
@@ -2929,15 +3023,7 @@
     </w:p>
     <w:p>
       <w:r>
-        <w:t xml:space="preserve">The </w:t>
-      </w:r>
-      <w:proofErr w:type="spellStart"/>
-      <w:r>
-        <w:t>Numpy</w:t>
-      </w:r>
-      <w:proofErr w:type="spellEnd"/>
-      <w:r>
-        <w:t xml:space="preserve"> tutorial at </w:t>
+        <w:t xml:space="preserve">The Numpy tutorial at </w:t>
       </w:r>
       <w:hyperlink r:id="rId10" w:history="1">
         <w:r>
@@ -2948,42 +3034,18 @@
         </w:r>
       </w:hyperlink>
       <w:r>
-        <w:t xml:space="preserve"> is essential reading to understand and use </w:t>
-      </w:r>
-      <w:proofErr w:type="spellStart"/>
-      <w:r>
-        <w:t>Numpy</w:t>
-      </w:r>
-      <w:proofErr w:type="spellEnd"/>
-      <w:r>
-        <w:t>.</w:t>
-      </w:r>
-    </w:p>
-    <w:p>
-      <w:r>
-        <w:t xml:space="preserve">Also have a look at </w:t>
-      </w:r>
-      <w:proofErr w:type="spellStart"/>
-      <w:r>
-        <w:t>Scipy</w:t>
-      </w:r>
-      <w:proofErr w:type="spellEnd"/>
-      <w:r>
-        <w:t xml:space="preserve"> if you want to find library functions for a wide range of applications</w:t>
+        <w:t xml:space="preserve"> is essential reading to understand and use Numpy.</w:t>
+      </w:r>
+    </w:p>
+    <w:p>
+      <w:r>
+        <w:t>Also have a look at Scipy if you want to find library functions for a wide range of applications</w:t>
       </w:r>
       <w:r>
         <w:t>, in particular see</w:t>
       </w:r>
       <w:r>
-        <w:t xml:space="preserve"> </w:t>
-      </w:r>
-      <w:proofErr w:type="spellStart"/>
-      <w:r>
-        <w:t>scipy.optimise</w:t>
-      </w:r>
-      <w:proofErr w:type="spellEnd"/>
-      <w:r>
-        <w:t xml:space="preserve"> </w:t>
+        <w:t xml:space="preserve"> scipy.optimise </w:t>
       </w:r>
       <w:hyperlink r:id="rId11" w:history="1">
         <w:r>
@@ -3739,6 +3801,118 @@
     </w:lvl>
   </w:abstractNum>
   <w:abstractNum w:abstractNumId="7">
+    <w:nsid w:val="4F8F667E"/>
+    <w:multiLevelType w:val="hybridMultilevel"/>
+    <w:tmpl w:val="B9E0560C"/>
+    <w:lvl w:ilvl="0" w:tplc="6C28CCA6">
+      <w:numFmt w:val="bullet"/>
+      <w:lvlText w:val=""/>
+      <w:lvlJc w:val="left"/>
+      <w:pPr>
+        <w:ind w:left="720" w:hanging="360"/>
+      </w:pPr>
+      <w:rPr>
+        <w:rFonts w:ascii="Wingdings" w:eastAsiaTheme="minorHAnsi" w:hAnsi="Wingdings" w:cstheme="minorBidi" w:hint="default"/>
+      </w:rPr>
+    </w:lvl>
+    <w:lvl w:ilvl="1" w:tplc="0C090003" w:tentative="1">
+      <w:start w:val="1"/>
+      <w:numFmt w:val="bullet"/>
+      <w:lvlText w:val="o"/>
+      <w:lvlJc w:val="left"/>
+      <w:pPr>
+        <w:ind w:left="1440" w:hanging="360"/>
+      </w:pPr>
+      <w:rPr>
+        <w:rFonts w:ascii="Courier New" w:hAnsi="Courier New" w:cs="Courier New" w:hint="default"/>
+      </w:rPr>
+    </w:lvl>
+    <w:lvl w:ilvl="2" w:tplc="0C090005" w:tentative="1">
+      <w:start w:val="1"/>
+      <w:numFmt w:val="bullet"/>
+      <w:lvlText w:val=""/>
+      <w:lvlJc w:val="left"/>
+      <w:pPr>
+        <w:ind w:left="2160" w:hanging="360"/>
+      </w:pPr>
+      <w:rPr>
+        <w:rFonts w:ascii="Wingdings" w:hAnsi="Wingdings" w:hint="default"/>
+      </w:rPr>
+    </w:lvl>
+    <w:lvl w:ilvl="3" w:tplc="0C090001" w:tentative="1">
+      <w:start w:val="1"/>
+      <w:numFmt w:val="bullet"/>
+      <w:lvlText w:val=""/>
+      <w:lvlJc w:val="left"/>
+      <w:pPr>
+        <w:ind w:left="2880" w:hanging="360"/>
+      </w:pPr>
+      <w:rPr>
+        <w:rFonts w:ascii="Symbol" w:hAnsi="Symbol" w:hint="default"/>
+      </w:rPr>
+    </w:lvl>
+    <w:lvl w:ilvl="4" w:tplc="0C090003" w:tentative="1">
+      <w:start w:val="1"/>
+      <w:numFmt w:val="bullet"/>
+      <w:lvlText w:val="o"/>
+      <w:lvlJc w:val="left"/>
+      <w:pPr>
+        <w:ind w:left="3600" w:hanging="360"/>
+      </w:pPr>
+      <w:rPr>
+        <w:rFonts w:ascii="Courier New" w:hAnsi="Courier New" w:cs="Courier New" w:hint="default"/>
+      </w:rPr>
+    </w:lvl>
+    <w:lvl w:ilvl="5" w:tplc="0C090005" w:tentative="1">
+      <w:start w:val="1"/>
+      <w:numFmt w:val="bullet"/>
+      <w:lvlText w:val=""/>
+      <w:lvlJc w:val="left"/>
+      <w:pPr>
+        <w:ind w:left="4320" w:hanging="360"/>
+      </w:pPr>
+      <w:rPr>
+        <w:rFonts w:ascii="Wingdings" w:hAnsi="Wingdings" w:hint="default"/>
+      </w:rPr>
+    </w:lvl>
+    <w:lvl w:ilvl="6" w:tplc="0C090001" w:tentative="1">
+      <w:start w:val="1"/>
+      <w:numFmt w:val="bullet"/>
+      <w:lvlText w:val=""/>
+      <w:lvlJc w:val="left"/>
+      <w:pPr>
+        <w:ind w:left="5040" w:hanging="360"/>
+      </w:pPr>
+      <w:rPr>
+        <w:rFonts w:ascii="Symbol" w:hAnsi="Symbol" w:hint="default"/>
+      </w:rPr>
+    </w:lvl>
+    <w:lvl w:ilvl="7" w:tplc="0C090003" w:tentative="1">
+      <w:start w:val="1"/>
+      <w:numFmt w:val="bullet"/>
+      <w:lvlText w:val="o"/>
+      <w:lvlJc w:val="left"/>
+      <w:pPr>
+        <w:ind w:left="5760" w:hanging="360"/>
+      </w:pPr>
+      <w:rPr>
+        <w:rFonts w:ascii="Courier New" w:hAnsi="Courier New" w:cs="Courier New" w:hint="default"/>
+      </w:rPr>
+    </w:lvl>
+    <w:lvl w:ilvl="8" w:tplc="0C090005" w:tentative="1">
+      <w:start w:val="1"/>
+      <w:numFmt w:val="bullet"/>
+      <w:lvlText w:val=""/>
+      <w:lvlJc w:val="left"/>
+      <w:pPr>
+        <w:ind w:left="6480" w:hanging="360"/>
+      </w:pPr>
+      <w:rPr>
+        <w:rFonts w:ascii="Wingdings" w:hAnsi="Wingdings" w:hint="default"/>
+      </w:rPr>
+    </w:lvl>
+  </w:abstractNum>
+  <w:abstractNum w:abstractNumId="8">
     <w:nsid w:val="61C6438C"/>
     <w:multiLevelType w:val="hybridMultilevel"/>
     <w:tmpl w:val="EF760C22"/>
@@ -3851,7 +4025,7 @@
       </w:rPr>
     </w:lvl>
   </w:abstractNum>
-  <w:abstractNum w:abstractNumId="8">
+  <w:abstractNum w:abstractNumId="9">
     <w:nsid w:val="6F1421FD"/>
     <w:multiLevelType w:val="hybridMultilevel"/>
     <w:tmpl w:val="860ACF26"/>
@@ -4338,7 +4512,7 @@
     <w:abstractNumId w:val="5"/>
   </w:num>
   <w:num w:numId="9">
-    <w:abstractNumId w:val="8"/>
+    <w:abstractNumId w:val="9"/>
   </w:num>
   <w:num w:numId="10">
     <w:abstractNumId w:val="6"/>
@@ -4347,6 +4521,9 @@
     <w:abstractNumId w:val="3"/>
   </w:num>
   <w:num w:numId="12">
+    <w:abstractNumId w:val="8"/>
+  </w:num>
+  <w:num w:numId="13">
     <w:abstractNumId w:val="7"/>
   </w:num>
 </w:numbering>
@@ -5994,7 +6171,7 @@
 </file>
 
 <file path=customXml/itemProps1.xml><?xml version="1.0" encoding="utf-8"?>
-<ds:datastoreItem xmlns:ds="http://schemas.openxmlformats.org/officeDocument/2006/customXml" ds:itemID="{60951FC5-0BCC-4DF7-A21E-E6EEAC14C48D}">
+<ds:datastoreItem xmlns:ds="http://schemas.openxmlformats.org/officeDocument/2006/customXml" ds:itemID="{21FACEEE-9E63-46A8-B1BA-6E8D600FB843}">
   <ds:schemaRefs>
     <ds:schemaRef ds:uri="http://schemas.openxmlformats.org/officeDocument/2006/bibliography"/>
   </ds:schemaRefs>

</xml_diff>

<commit_message>
further wip on doc
</commit_message>
<xml_diff>
--- a/doc/mureil_software.docx
+++ b/doc/mureil_software.docx
@@ -500,6 +500,367 @@
         <w:pStyle w:val="Heading2"/>
       </w:pPr>
       <w:r>
+        <w:t>Simulation structure outline</w:t>
+      </w:r>
+    </w:p>
+    <w:p>
+      <w:r>
+        <w:t xml:space="preserve">The simulation is implemented by hooking up and configuring models which are Python classes. A ‘Master’ model </w:t>
+      </w:r>
+      <w:r>
+        <w:t>is chosen by the configuration file, and instantiated first when the simulation starts. It then instantiates and configures the other models. The other models fall into 5</w:t>
+      </w:r>
+      <w:r>
+        <w:t xml:space="preserve"> categories</w:t>
+      </w:r>
+      <w:r>
+        <w:t xml:space="preserve"> which are explicitly handled by the master. </w:t>
+      </w:r>
+    </w:p>
+    <w:p>
+      <w:r>
+        <w:t xml:space="preserve">Two types of master model have been implemented. The first version was the ‘SimpleMureilMaster’, which was suited to single-period simulations. Generators of type SinglePassGenerator are compatible with SimpleMureilMaster. </w:t>
+      </w:r>
+    </w:p>
+    <w:p>
+      <w:r>
+        <w:t>The TxMultiMasterSimple model is suited to multi-period simulations. It also adds a system for identifying multiple sites explicitly, so a transmission model can work with it. The name ‘TxMulti’ is short for ‘Transmission-Multi-Period’. Generators of type TxMultiGeneratorBase are compatible with TxMultiMasterSimple. It is suggested that models that fit this TxMulti framework are used for future model and configuration development. When required, a single-period simulation can be run by selecting only a single period to run.</w:t>
+      </w:r>
+    </w:p>
+    <w:p>
+      <w:pPr>
+        <w:pStyle w:val="Heading3"/>
+      </w:pPr>
+      <w:r>
+        <w:t>Global</w:t>
+      </w:r>
+    </w:p>
+    <w:p>
+      <w:r>
+        <w:t>These are models to collect and do calculations on global variables, which are then available to other models.</w:t>
+      </w:r>
+      <w:r>
+        <w:t xml:space="preserve"> Only one (GlobalBase) is currently implemented.</w:t>
+      </w:r>
+    </w:p>
+    <w:p>
+      <w:pPr>
+        <w:pStyle w:val="Heading3"/>
+      </w:pPr>
+      <w:r>
+        <w:t>Algorithm</w:t>
+      </w:r>
+    </w:p>
+    <w:p>
+      <w:r>
+        <w:t>These are classes defining the a</w:t>
+      </w:r>
+      <w:r>
+        <w:t>lgorithm that searches for the lowest-cost system by optimising a vector of values (hereafter often referred to as the ‘params’, as distinct from ‘configuration parameters’).</w:t>
+      </w:r>
+      <w:r>
+        <w:t xml:space="preserve"> The master will supply the algorithm model with a cost function.</w:t>
+      </w:r>
+    </w:p>
+    <w:p>
+      <w:pPr>
+        <w:pStyle w:val="Heading3"/>
+      </w:pPr>
+      <w:r>
+        <w:t>Generator</w:t>
+      </w:r>
+    </w:p>
+    <w:p>
+      <w:r>
+        <w:t>These are a</w:t>
+      </w:r>
+      <w:r>
+        <w:t>ny model that represents a generator that contributes to the supply (or consumption) of power, and calculates a cost for this. This includes demand and missed-supply models. The master typically holds a collection of these. Generators may represent multiple sites with the same configuration but different weather data and installed capacity.</w:t>
+      </w:r>
+      <w:r>
+        <w:t xml:space="preserve"> </w:t>
+      </w:r>
+    </w:p>
+    <w:p>
+      <w:pPr>
+        <w:pStyle w:val="Heading3"/>
+      </w:pPr>
+      <w:bookmarkStart w:id="0" w:name="_Ref350594392"/>
+      <w:r>
+        <w:lastRenderedPageBreak/>
+        <w:t>Data</w:t>
+      </w:r>
+      <w:bookmarkEnd w:id="0"/>
+    </w:p>
+    <w:p>
+      <w:r>
+        <w:t>Data models provide</w:t>
+      </w:r>
+      <w:r>
+        <w:t xml:space="preserve"> all the vector and matrix input data to the simulation. </w:t>
+      </w:r>
+      <w:r>
+        <w:t xml:space="preserve">These may be hard-coded (for example data/mg_sample_data.py), or fully configurable (data/ncdata.py). A data model is based on the </w:t>
+      </w:r>
+      <w:r>
+        <w:t>DataSinglePassBase</w:t>
+      </w:r>
+      <w:r>
+        <w:t xml:space="preserve"> class. The data model will return a vector or matrix of data when requested by name. </w:t>
+      </w:r>
+      <w:r>
+        <w:t>Both of the current master models implemented handle only one data model, but conceivably a combination of models could be used.</w:t>
+      </w:r>
+    </w:p>
+    <w:p>
+      <w:r>
+        <w:t>Each model</w:t>
+      </w:r>
+      <w:r>
+        <w:t xml:space="preserve"> in the simulation</w:t>
+      </w:r>
+      <w:r>
+        <w:t xml:space="preserve"> is able to request (through its get_data_types method) the data series it requires</w:t>
+      </w:r>
+      <w:r>
+        <w:t xml:space="preserve">, and the master will deliver it via the model’s set_data method. The documentation for each model will indicate what the names of the required data series are and/or how the names of the data series are chosen. For example, the </w:t>
+      </w:r>
+      <w:r>
+        <w:t>TxMultiVariableGeneratorBase</w:t>
+      </w:r>
+      <w:r>
+        <w:t xml:space="preserve"> model, used for weather-dependent generators, takes a configuration parameter ‘data_name’ that specifies the name of the required data series. When writing the configuration file, the user needs to ensure that the data series name provided to ‘data_name’ is what the data model provides. The ncdata model is described in more detail further on.</w:t>
+      </w:r>
+    </w:p>
+    <w:p>
+      <w:pPr>
+        <w:pStyle w:val="Heading3"/>
+      </w:pPr>
+      <w:r>
+        <w:t>Sequential dispatch model</w:t>
+      </w:r>
+    </w:p>
+    <w:p>
+      <w:r>
+        <w:t xml:space="preserve">Both the TxMulti and SimpleMureil master models implement a sequential dispatch model. This takes the configuration parameter ‘dispatch_order’ and builds its </w:t>
+      </w:r>
+      <w:r>
+        <w:t xml:space="preserve">generator collection from this. </w:t>
+      </w:r>
+      <w:r>
+        <w:t>To calculate</w:t>
+      </w:r>
+      <w:r>
+        <w:t xml:space="preserve"> t</w:t>
+      </w:r>
+      <w:r>
+        <w:t>he cost and output of the system</w:t>
+      </w:r>
+      <w:r>
+        <w:t>, a demand timeseries is started with, and each generator in turn is presented with the remaining demand as a supply request.</w:t>
+      </w:r>
+      <w:r>
+        <w:t xml:space="preserve"> If the name ‘demand’ appears in the dispatch_order, the initial demand is set to zero and the demand model is assumed to provide some demand (as negative supply). Otherwise the demand is loaded from the ts_demand series in the data model.</w:t>
+      </w:r>
+      <w:r>
+        <w:t xml:space="preserve"> </w:t>
+      </w:r>
+    </w:p>
+    <w:p>
+      <w:r>
+        <w:t xml:space="preserve">See section </w:t>
+      </w:r>
+      <w:r>
+        <w:fldChar w:fldCharType="begin"/>
+      </w:r>
+      <w:r>
+        <w:instrText xml:space="preserve"> REF _Ref350595347 \r \h </w:instrText>
+      </w:r>
+      <w:r>
+        <w:fldChar w:fldCharType="separate"/>
+      </w:r>
+      <w:r>
+        <w:t>5.2.6</w:t>
+      </w:r>
+      <w:r>
+        <w:fldChar w:fldCharType="end"/>
+      </w:r>
+      <w:r>
+        <w:t xml:space="preserve"> for details on how this dispatch order could vary between periods</w:t>
+      </w:r>
+      <w:r>
+        <w:t xml:space="preserve">, and section </w:t>
+      </w:r>
+      <w:r>
+        <w:fldChar w:fldCharType="begin"/>
+      </w:r>
+      <w:r>
+        <w:instrText xml:space="preserve"> REF _Ref350596300 \r \h </w:instrText>
+      </w:r>
+      <w:r>
+        <w:fldChar w:fldCharType="separate"/>
+      </w:r>
+      <w:r>
+        <w:t>5.1.4</w:t>
+      </w:r>
+      <w:r>
+        <w:fldChar w:fldCharType="end"/>
+      </w:r>
+      <w:r>
+        <w:t xml:space="preserve"> for how this could be done more neatly in the TxMultiMaster than by looking for ‘demand’ in dispatch_order</w:t>
+      </w:r>
+      <w:r>
+        <w:t>.</w:t>
+      </w:r>
+    </w:p>
+    <w:p>
+      <w:pPr>
+        <w:pStyle w:val="Heading3"/>
+      </w:pPr>
+      <w:r>
+        <w:t>Optimisable param mapping</w:t>
+      </w:r>
+    </w:p>
+    <w:p>
+      <w:r>
+        <w:t>The optimisation algorithm works on a list of param values. These are built up from the requirements of each of the generators, and for the TxMulti master the set is repeated for each time period to build up a total list to be optimised. Typically these params represent new capacity to install at a site in that time period, but they could be used for any purpose.</w:t>
+      </w:r>
+    </w:p>
+    <w:p>
+      <w:pPr>
+        <w:pStyle w:val="Heading3"/>
+      </w:pPr>
+      <w:r>
+        <w:t>S</w:t>
+      </w:r>
+      <w:r>
+        <w:t>ite indices</w:t>
+      </w:r>
+      <w:r>
+        <w:t xml:space="preserve"> and transmission model</w:t>
+      </w:r>
+    </w:p>
+    <w:p>
+      <w:r>
+        <w:t xml:space="preserve">All TxMulti generator-type models maintain a list of site indices, and return a list of sites with active capacity to the TxMulti master. </w:t>
+      </w:r>
+      <w:r>
+        <w:t xml:space="preserve">The TxMultiMasterSimple requires one or zero transmission models. It provides a list of sites with active capacity to the transmission model and the model calculates a cost from this. More complex transmission models could be fitted in – see the later section </w:t>
+      </w:r>
+      <w:r>
+        <w:fldChar w:fldCharType="begin"/>
+      </w:r>
+      <w:r>
+        <w:instrText xml:space="preserve"> REF _Ref350593735 \r \h </w:instrText>
+      </w:r>
+      <w:r>
+        <w:fldChar w:fldCharType="separate"/>
+      </w:r>
+      <w:r>
+        <w:t>5.2.5</w:t>
+      </w:r>
+      <w:r>
+        <w:fldChar w:fldCharType="end"/>
+      </w:r>
+      <w:r>
+        <w:t xml:space="preserve"> about this.</w:t>
+      </w:r>
+    </w:p>
+    <w:p>
+      <w:r>
+        <w:t xml:space="preserve">Generator models that handle only one site will typically take a parameter called ‘site_index’ that defines the site they represent. Models that handle more than one site (for example TxMultiVariableGeneratorBase) need to have the list of sites configured. A </w:t>
+      </w:r>
+      <w:r>
+        <w:t xml:space="preserve">configuration parameter </w:t>
+      </w:r>
+      <w:r>
+        <w:t>params_to_site_data_name</w:t>
+      </w:r>
+      <w:r>
+        <w:t xml:space="preserve"> specifies the data series (see section </w:t>
+      </w:r>
+      <w:r>
+        <w:fldChar w:fldCharType="begin"/>
+      </w:r>
+      <w:r>
+        <w:instrText xml:space="preserve"> REF _Ref350594392 \r \h </w:instrText>
+      </w:r>
+      <w:r>
+        <w:fldChar w:fldCharType="separate"/>
+      </w:r>
+      <w:r>
+        <w:t>2.1.4</w:t>
+      </w:r>
+      <w:r>
+        <w:fldChar w:fldCharType="end"/>
+      </w:r>
+      <w:r>
+        <w:t xml:space="preserve"> above) that maps the params taken from the optimiser for this generator to the site index they represent. This is simply a vector of integers. The configuration parameter params_to_site_data_string allows for the list to instead be specified directly in the configuration file. </w:t>
+      </w:r>
+    </w:p>
+    <w:p>
+      <w:r>
+        <w:t xml:space="preserve">The variable generators also take a mapping between the site index and the column of timeseries data to apply for that site. A one-to-one mapping with the params_to_site_data setting described in the paragraph above is the default, but it can also be configured. The configuration parameter </w:t>
+      </w:r>
+      <w:r>
+        <w:t>data_map_name</w:t>
+      </w:r>
+      <w:r>
+        <w:t xml:space="preserve"> identifies the data series holding the mapping. This data series is a 2 x n mapping of [[site1, data1], [site2, data2] …], where the data numbers are the columns the weather data matrix.</w:t>
+      </w:r>
+    </w:p>
+    <w:p>
+      <w:r>
+        <w:t xml:space="preserve">See the get_config_spec help (refer to section </w:t>
+      </w:r>
+      <w:r>
+        <w:fldChar w:fldCharType="begin"/>
+      </w:r>
+      <w:r>
+        <w:instrText xml:space="preserve"> REF _Ref350594702 \r \h </w:instrText>
+      </w:r>
+      <w:r>
+        <w:fldChar w:fldCharType="separate"/>
+      </w:r>
+      <w:r>
+        <w:t>2.2.3</w:t>
+      </w:r>
+      <w:r>
+        <w:fldChar w:fldCharType="end"/>
+      </w:r>
+      <w:r>
+        <w:t>) for how to look up the help for each generator. This help will indicate which settings are required for the param-site and site-data mappings.</w:t>
+      </w:r>
+    </w:p>
+    <w:p>
+      <w:pPr>
+        <w:pStyle w:val="Heading3"/>
+      </w:pPr>
+      <w:r>
+        <w:lastRenderedPageBreak/>
+        <w:t>Startup states</w:t>
+      </w:r>
+    </w:p>
+    <w:p>
+      <w:r>
+        <w:t xml:space="preserve">The TxMulti type models support startup states. The startup state represents capacity installed for that generator in periods before the run periods. In models based on TxMultiGeneratorMultiSite, the startup state can be provided by a data series, a configuration parameter, or both. The startup state is essentially a list of (site, capacity, build-date, decommission-date). The documentation for TxMultiGeneratorMultiSite explains the format of these. </w:t>
+      </w:r>
+    </w:p>
+    <w:p>
+      <w:r>
+        <w:t xml:space="preserve">Within a multi-period configuration setting, values for periods referred to in the startup state list can be provided and will be used by the generator models if required for the calculations. For example, the carbon intensity of an old plant may be much higher than the new installed capacity. </w:t>
+      </w:r>
+    </w:p>
+    <w:p>
+      <w:r>
+        <w:t>Startup capacity may be installed at sites that are not available for new capacity. This is done by simply not listing the site index in the params_to_site_data settings.</w:t>
+      </w:r>
+    </w:p>
+    <w:p>
+      <w:pPr>
+        <w:pStyle w:val="Heading2"/>
+      </w:pPr>
+      <w:r>
         <w:t>Configuration file format</w:t>
       </w:r>
     </w:p>
@@ -747,19 +1108,22 @@
     </w:p>
     <w:p>
       <w:r>
+        <w:t>Note that each section here, apart from the Global section, specifies a model</w:t>
+      </w:r>
+      <w:r>
+        <w:t xml:space="preserve"> (the Global by default is the tools.globalconfig.GlobalBase model)</w:t>
+      </w:r>
+      <w:r>
+        <w:t>. This model is the name of the Python class and the file it’s in, in its place in the directory structure. For example, the Algorithm model is found in algorithm/geneticalgorithm.py, class Engine.</w:t>
+      </w:r>
+    </w:p>
+    <w:p>
+      <w:r>
+        <w:t xml:space="preserve">For additional flexibility, the Master section does not directly expect particular section names for particular features. Instead, an indirect mapping is provided. Here, the Master defines ‘algorithm: Algorithm’, which means that when the master is looking for its algorithm, it looks in section ‘Algorithm’. If you wanted to swap algorithms, or the same algorithm but with different settings, you could define another section called ‘Algorithm_2’, with whatever settings </w:t>
+      </w:r>
+      <w:r>
         <w:lastRenderedPageBreak/>
-        <w:t>Note that each section here, apart from the Global section, specifies a model</w:t>
-      </w:r>
-      <w:r>
-        <w:t xml:space="preserve"> (the Global by default is the tools.globalconfig.GlobalBase model)</w:t>
-      </w:r>
-      <w:r>
-        <w:t>. This model is the name of the Python class and the file it’s in, in its place in the directory structure. For example, the Algorithm model is found in algorithm/geneticalgorithm.py, class Engine.</w:t>
-      </w:r>
-    </w:p>
-    <w:p>
-      <w:r>
-        <w:t>For additional flexibility, the Master section does not directly expect particular section names for particular features. Instead, an indirect mapping is provided. Here, the Master defines ‘algorithm: Algorithm’, which means that when the master is looking for its algorithm, it looks in section ‘Algorithm’. If you wanted to swap algorithms, or the same algorithm but with different settings, you could define another section called ‘Algorithm_2’, with whatever settings you wanted for that. Then, set the ‘algorithm’ parameter in the Master section to either ‘Algorithm’ or ‘Algorithm_2’ as needed. The list of models that each master is looking for is discussed in the section</w:t>
+        <w:t>you wanted for that. Then, set the ‘algorithm’ parameter in the Master section to either ‘Algorithm’ or ‘Algorithm_2’ as needed. The list of models that each master is looking for is discussed in the section</w:t>
       </w:r>
       <w:r>
         <w:t>s below about each master model</w:t>
@@ -888,9 +1252,11 @@
       <w:pPr>
         <w:pStyle w:val="Heading3"/>
       </w:pPr>
+      <w:bookmarkStart w:id="1" w:name="_Ref350594702"/>
       <w:r>
         <w:t>Parameter requirements and checking</w:t>
       </w:r>
+      <w:bookmarkEnd w:id="1"/>
     </w:p>
     <w:p>
       <w:r>
@@ -908,7 +1274,13 @@
     </w:p>
     <w:p>
       <w:r>
-        <w:t xml:space="preserve">You can find out what parameters the model expects by looking at the documentation (a Python docstring) to its get_config_spec() </w:t>
+        <w:t xml:space="preserve">You can find out what </w:t>
+      </w:r>
+      <w:r>
+        <w:t xml:space="preserve">the model does and what </w:t>
+      </w:r>
+      <w:r>
+        <w:t xml:space="preserve">parameters the model expects by looking at the documentation (a Python docstring) to its get_config_spec() </w:t>
       </w:r>
       <w:r>
         <w:t>method</w:t>
@@ -955,37 +1327,37 @@
         <w:t xml:space="preserve"> </w:t>
       </w:r>
       <w:r>
+        <w:t xml:space="preserve">Some models, for example data/ncdata.py, will create their list of required parameters using some of the other parameter values you have specified. This will be detailed in the get_config_spec() help for that </w:t>
+      </w:r>
+      <w:r>
+        <w:t>model</w:t>
+      </w:r>
+      <w:r>
+        <w:t>.</w:t>
+      </w:r>
+    </w:p>
+    <w:p>
+      <w:pPr>
+        <w:pStyle w:val="Heading3"/>
+      </w:pPr>
+      <w:r>
+        <w:t>Global variables</w:t>
+      </w:r>
+    </w:p>
+    <w:p>
+      <w:r>
+        <w:t xml:space="preserve">All masters currently implemented support global variables. These are defined in the section pointed to by the ‘global’ parameter in the master, typically ‘Global’. These variables are available </w:t>
+      </w:r>
+      <w:r>
+        <w:t>for any model</w:t>
+      </w:r>
+      <w:r>
+        <w:t xml:space="preserve"> that requires a variable of that name in its config_spec.</w:t>
+      </w:r>
+    </w:p>
+    <w:p>
+      <w:r>
         <w:lastRenderedPageBreak/>
-        <w:t xml:space="preserve">Some models, for example data/ncdata.py, will create their list of required parameters using some of the other parameter values you have specified. This will be detailed in the get_config_spec() help for that </w:t>
-      </w:r>
-      <w:r>
-        <w:t>model</w:t>
-      </w:r>
-      <w:r>
-        <w:t>.</w:t>
-      </w:r>
-    </w:p>
-    <w:p>
-      <w:pPr>
-        <w:pStyle w:val="Heading3"/>
-      </w:pPr>
-      <w:r>
-        <w:t>Global variables</w:t>
-      </w:r>
-    </w:p>
-    <w:p>
-      <w:r>
-        <w:t xml:space="preserve">All masters currently implemented support global variables. These are defined in the section pointed to by the ‘global’ parameter in the master, typically ‘Global’. These variables are available </w:t>
-      </w:r>
-      <w:r>
-        <w:t>for any model</w:t>
-      </w:r>
-      <w:r>
-        <w:t xml:space="preserve"> that requires a variable of that name in its config_spec.</w:t>
-      </w:r>
-    </w:p>
-    <w:p>
-      <w:r>
         <w:t xml:space="preserve">The </w:t>
       </w:r>
       <w:r>
@@ -1433,48 +1805,112 @@
         <w:pStyle w:val="Code"/>
       </w:pPr>
       <w:r>
+        <w:t>INFO     : best gene was: [854, 388, 83, 850, 1764, 2163]</w:t>
+      </w:r>
+    </w:p>
+    <w:p>
+      <w:pPr>
+        <w:pStyle w:val="Code"/>
+      </w:pPr>
+      <w:r>
+        <w:t>INFO     : on loop 976, with score -189399.751200</w:t>
+      </w:r>
+    </w:p>
+    <w:p>
+      <w:pPr>
+        <w:pStyle w:val="Code"/>
+      </w:pPr>
+      <w:r>
+        <w:t>INFO     : wind ($M 97200.00) : Wind with capacities (MW): 830.00  8500.00  17640.00  21630.00</w:t>
+      </w:r>
+    </w:p>
+    <w:p>
+      <w:pPr>
+        <w:pStyle w:val="Code"/>
+      </w:pPr>
+      <w:r>
+        <w:t>INFO     : solar ($M 12420.00) : Solar_Thermal with capacities (MW): 8540.00  3880.00</w:t>
+      </w:r>
+    </w:p>
+    <w:p>
+      <w:pPr>
+        <w:pStyle w:val="Code"/>
+      </w:pPr>
+      <w:r>
+        <w:t>INFO     : fossil ($M 79779.75) : Instant Fossil Thermal, max capacity (MW) 16723.80</w:t>
+      </w:r>
+    </w:p>
+    <w:p>
+      <w:pPr>
+        <w:pStyle w:val="Code"/>
+      </w:pPr>
+      <w:r>
+        <w:t>INFO     : Total cost ($M): 189399.75</w:t>
+      </w:r>
+    </w:p>
+    <w:p>
+      <w:pPr>
+        <w:pStyle w:val="Heading3"/>
+      </w:pPr>
+      <w:r>
         <w:lastRenderedPageBreak/>
-        <w:t>INFO     : best gene was: [854, 388, 83, 850, 1764, 2163]</w:t>
-      </w:r>
-    </w:p>
-    <w:p>
-      <w:pPr>
-        <w:pStyle w:val="Code"/>
-      </w:pPr>
-      <w:r>
-        <w:t>INFO     : on loop 976, with score -189399.751200</w:t>
-      </w:r>
-    </w:p>
-    <w:p>
-      <w:pPr>
-        <w:pStyle w:val="Code"/>
-      </w:pPr>
-      <w:r>
-        <w:t>INFO     : wind ($M 97200.00) : Wind with capacities (MW): 830.00  8500.00  17640.00  21630.00</w:t>
-      </w:r>
-    </w:p>
-    <w:p>
-      <w:pPr>
-        <w:pStyle w:val="Code"/>
-      </w:pPr>
-      <w:r>
-        <w:t>INFO     : solar ($M 12420.00) : Solar_Thermal with capacities (MW): 8540.00  3880.00</w:t>
-      </w:r>
-    </w:p>
-    <w:p>
-      <w:pPr>
-        <w:pStyle w:val="Code"/>
-      </w:pPr>
-      <w:r>
-        <w:t>INFO     : fossil ($M 79779.75) : Instant Fossil Thermal, max capacity (MW) 16723.80</w:t>
-      </w:r>
-    </w:p>
-    <w:p>
-      <w:pPr>
-        <w:pStyle w:val="Code"/>
-      </w:pPr>
-      <w:r>
-        <w:t>INFO     : Total cost ($M): 189399.75</w:t>
+        <w:t>Multi-period simulation</w:t>
+      </w:r>
+    </w:p>
+    <w:p>
+      <w:r>
+        <w:t xml:space="preserve">A </w:t>
+      </w:r>
+      <w:r>
+        <w:t xml:space="preserve">simple </w:t>
+      </w:r>
+      <w:r>
+        <w:t xml:space="preserve">multi-period example simulation is described in asst5_config_multi.txt. The same runmureil.py script </w:t>
+      </w:r>
+      <w:r>
+        <w:t xml:space="preserve">as before </w:t>
+      </w:r>
+      <w:r>
+        <w:t>is used</w:t>
+      </w:r>
+      <w:r>
+        <w:t>, as all the information is encoded in the configuration file</w:t>
+      </w:r>
+      <w:r>
+        <w:t>:</w:t>
+      </w:r>
+    </w:p>
+    <w:p>
+      <w:pPr>
+        <w:pStyle w:val="Code"/>
+      </w:pPr>
+    </w:p>
+    <w:p>
+      <w:pPr>
+        <w:pStyle w:val="Code"/>
+      </w:pPr>
+      <w:r>
+        <w:t xml:space="preserve">&gt; python runmureil.py </w:t>
+      </w:r>
+      <w:r>
+        <w:t>-f asst5_config</w:t>
+      </w:r>
+      <w:r>
+        <w:t>_multi</w:t>
+      </w:r>
+      <w:r>
+        <w:t>.txt</w:t>
+      </w:r>
+    </w:p>
+    <w:p>
+      <w:r>
+        <w:t xml:space="preserve">This will give you lots </w:t>
+      </w:r>
+      <w:r>
+        <w:t>of interesting output!</w:t>
+      </w:r>
+      <w:r>
+        <w:t xml:space="preserve"> The file asst5_config_multi.txt also shows how to set up the param-site and site-data mappings.</w:t>
       </w:r>
     </w:p>
     <w:p>
@@ -1738,6 +2174,7 @@
         <w:pStyle w:val="Heading3"/>
       </w:pPr>
       <w:r>
+        <w:lastRenderedPageBreak/>
         <w:t>Setting starting points</w:t>
       </w:r>
       <w:r>
@@ -1764,7 +2201,6 @@
     </w:p>
     <w:p>
       <w:r>
-        <w:lastRenderedPageBreak/>
         <w:t>where test.pkl has been saved from a previous run (or you have created it), so it contains a dict with 'best_gene' or ‘best_params’ as a member.</w:t>
       </w:r>
     </w:p>
@@ -1884,7 +2320,10 @@
         <w:pStyle w:val="Heading1"/>
       </w:pPr>
       <w:r>
-        <w:t>Software structure</w:t>
+        <w:t xml:space="preserve">Software </w:t>
+      </w:r>
+      <w:r>
+        <w:t>details</w:t>
       </w:r>
     </w:p>
     <w:p>
@@ -1988,6 +2427,7 @@
         <w:pStyle w:val="Heading2"/>
       </w:pPr>
       <w:r>
+        <w:lastRenderedPageBreak/>
         <w:t>Code documentation</w:t>
       </w:r>
     </w:p>
@@ -1999,11 +2439,7 @@
         <w:t>method</w:t>
       </w:r>
       <w:r>
-        <w:t xml:space="preserve"> docstring) from all </w:t>
-      </w:r>
-      <w:r>
-        <w:lastRenderedPageBreak/>
-        <w:t xml:space="preserve">classes subclassed from ConfigurableBase. For users of these models, the docstring on the get_config_spec </w:t>
+        <w:t xml:space="preserve"> docstring) from all classes subclassed from ConfigurableBase. For users of these models, the docstring on the get_config_spec </w:t>
       </w:r>
       <w:r>
         <w:t>method</w:t>
@@ -2232,7 +2668,11 @@
     </w:p>
     <w:p>
       <w:r>
-        <w:t xml:space="preserve">The ConfigurableBase and ConfigurableMultiBase classes make use of many helper functions defined in tools/mureilbuilder.py. Many of these revolve around the ‘config_spec’ object. The config_spec is a list of tuples that specify what the parameters are for each model. Models return a config_spec object from their get_config_spec </w:t>
+        <w:t xml:space="preserve">The ConfigurableBase and ConfigurableMultiBase classes make use of many helper functions defined in tools/mureilbuilder.py. Many of these revolve around the ‘config_spec’ object. The config_spec is a list of tuples that </w:t>
+      </w:r>
+      <w:r>
+        <w:lastRenderedPageBreak/>
+        <w:t xml:space="preserve">specify what the parameters are for each model. Models return a config_spec object from their get_config_spec </w:t>
       </w:r>
       <w:r>
         <w:t>method</w:t>
@@ -2251,7 +2691,6 @@
         <w:rPr>
           <w:b/>
         </w:rPr>
-        <w:lastRenderedPageBreak/>
         <w:t>parameter_name</w:t>
       </w:r>
       <w:r>
@@ -2324,7 +2763,23 @@
         <w:pStyle w:val="Heading2"/>
       </w:pPr>
       <w:r>
-        <w:t>SimpleMureilMaster family</w:t>
+        <w:t>Data objects</w:t>
+      </w:r>
+    </w:p>
+    <w:p>
+      <w:pPr>
+        <w:pStyle w:val="Heading3"/>
+      </w:pPr>
+      <w:r>
+        <w:t>NetCDF reader</w:t>
+      </w:r>
+    </w:p>
+    <w:p>
+      <w:pPr>
+        <w:pStyle w:val="Heading3"/>
+      </w:pPr>
+      <w:r>
+        <w:t>Explicit data specification</w:t>
       </w:r>
     </w:p>
     <w:p>
@@ -2332,23 +2787,7 @@
         <w:pStyle w:val="Heading2"/>
       </w:pPr>
       <w:r>
-        <w:t>TxMulti family</w:t>
-      </w:r>
-    </w:p>
-    <w:p>
-      <w:pPr>
-        <w:pStyle w:val="Heading2"/>
-      </w:pPr>
-      <w:r>
-        <w:t>Genetic Algorithm</w:t>
-      </w:r>
-    </w:p>
-    <w:p>
-      <w:pPr>
-        <w:pStyle w:val="Heading2"/>
-      </w:pPr>
-      <w:r>
-        <w:t>Data objects</w:t>
+        <w:t>Generator objects</w:t>
       </w:r>
     </w:p>
     <w:p>
@@ -2356,7 +2795,31 @@
         <w:pStyle w:val="Heading3"/>
       </w:pPr>
       <w:r>
-        <w:t>NetCDF reader</w:t>
+        <w:t>Base classes</w:t>
+      </w:r>
+    </w:p>
+    <w:p>
+      <w:pPr>
+        <w:pStyle w:val="Heading4"/>
+      </w:pPr>
+      <w:r>
+        <w:t>TxMultiGeneratorBase</w:t>
+      </w:r>
+    </w:p>
+    <w:p>
+      <w:pPr>
+        <w:pStyle w:val="Heading4"/>
+      </w:pPr>
+      <w:r>
+        <w:t>TxMultiGeneratorMultiSite</w:t>
+      </w:r>
+    </w:p>
+    <w:p>
+      <w:pPr>
+        <w:pStyle w:val="Heading4"/>
+      </w:pPr>
+      <w:r>
+        <w:t>TxMultiVariableGeneratorBase</w:t>
       </w:r>
     </w:p>
     <w:p>
@@ -2364,15 +2827,7 @@
         <w:pStyle w:val="Heading3"/>
       </w:pPr>
       <w:r>
-        <w:t>Explicit data specification</w:t>
-      </w:r>
-    </w:p>
-    <w:p>
-      <w:pPr>
-        <w:pStyle w:val="Heading2"/>
-      </w:pPr>
-      <w:r>
-        <w:t>Generator objects</w:t>
+        <w:t>Demand models</w:t>
       </w:r>
     </w:p>
     <w:p>
@@ -2380,7 +2835,7 @@
         <w:pStyle w:val="Heading3"/>
       </w:pPr>
       <w:r>
-        <w:t>Base classes</w:t>
+        <w:t>Missed-supply models</w:t>
       </w:r>
     </w:p>
     <w:p>
@@ -2395,19 +2850,33 @@
       <w:pPr>
         <w:pStyle w:val="Heading4"/>
       </w:pPr>
+      <w:bookmarkStart w:id="2" w:name="_Ref350590605"/>
       <w:r>
         <w:t>Handling of negative param values</w:t>
       </w:r>
-    </w:p>
-    <w:p>
-      <w:r>
-        <w:t xml:space="preserve">The gene params are typically interpreted as the amount of capacity to install at each site. This is fine if you want to be strongly biased towards building at all sites – however if you don’t, you want the algorithm to choose between building and not building with some reasonable probability. One way to do this is to encode negative gene values to mean ‘don’t build’. The min_param_val could be set to –max_param_val, if desired, or even smaller. What’s important is that the models that interpret these gene values are aware of the meaning of negatives. The </w:t>
-      </w:r>
-      <w:r>
-        <w:t>update_state_new_period_params</w:t>
-      </w:r>
-      <w:r>
-        <w:t xml:space="preserve"> method in TxMultiGeneratorMultiSite, used by most of the TxMulti family of generators, ensures the capacity is set to zero for any negative gene param values. This may not be the case for the SinglePassGenerator models and should be checked in these.</w:t>
+      <w:bookmarkEnd w:id="2"/>
+    </w:p>
+    <w:p>
+      <w:r>
+        <w:t xml:space="preserve">Section </w:t>
+      </w:r>
+      <w:r>
+        <w:fldChar w:fldCharType="begin"/>
+      </w:r>
+      <w:r>
+        <w:instrText xml:space="preserve"> REF _Ref350590766 \r \h </w:instrText>
+      </w:r>
+      <w:r>
+        <w:fldChar w:fldCharType="separate"/>
+      </w:r>
+      <w:r>
+        <w:t>5.3.1.1</w:t>
+      </w:r>
+      <w:r>
+        <w:fldChar w:fldCharType="end"/>
+      </w:r>
+      <w:r>
+        <w:t xml:space="preserve"> discusses why negative optimiser param values are useful. It is important that models interpret negative param values to mean ‘don’t build’, instead of the nonsensical ‘build negative capacity’.</w:t>
       </w:r>
     </w:p>
     <w:p>
@@ -2436,39 +2905,7 @@
         <w:pStyle w:val="Heading3"/>
       </w:pPr>
       <w:r>
-        <w:t>Variable generators</w:t>
-      </w:r>
-    </w:p>
-    <w:p>
-      <w:pPr>
-        <w:pStyle w:val="Heading3"/>
-      </w:pPr>
-      <w:r>
-        <w:t>Thermal generators</w:t>
-      </w:r>
-    </w:p>
-    <w:p>
-      <w:pPr>
-        <w:pStyle w:val="Heading3"/>
-      </w:pPr>
-      <w:r>
-        <w:t>Hydro generators</w:t>
-      </w:r>
-    </w:p>
-    <w:p>
-      <w:pPr>
-        <w:pStyle w:val="Heading3"/>
-      </w:pPr>
-      <w:r>
-        <w:t>Missed supply models</w:t>
-      </w:r>
-    </w:p>
-    <w:p>
-      <w:pPr>
-        <w:pStyle w:val="Heading3"/>
-      </w:pPr>
-      <w:r>
-        <w:t>Demand models</w:t>
+        <w:t>Summary of generator models implemented</w:t>
       </w:r>
     </w:p>
     <w:p>
@@ -2484,14 +2921,6 @@
         <w:pStyle w:val="Heading2"/>
       </w:pPr>
       <w:r>
-        <w:t>Master objects</w:t>
-      </w:r>
-    </w:p>
-    <w:p>
-      <w:pPr>
-        <w:pStyle w:val="Heading3"/>
-      </w:pPr>
-      <w:r>
         <w:t>Output formats</w:t>
       </w:r>
     </w:p>
@@ -2502,6 +2931,8 @@
       <w:r>
         <w:t>Multi-processing</w:t>
       </w:r>
+      <w:bookmarkStart w:id="3" w:name="_GoBack"/>
+      <w:bookmarkEnd w:id="3"/>
     </w:p>
     <w:p>
       <w:pPr>
@@ -2654,74 +3085,74 @@
         <w:pStyle w:val="Heading2"/>
       </w:pPr>
       <w:r>
+        <w:t>Format of GE demo inputs and outputs</w:t>
+      </w:r>
+    </w:p>
+    <w:p>
+      <w:r>
+        <w:t>The format here is as interpreted from the sample files provided by the web interface designers. It’s not difficult to change the Python code if requirements change.</w:t>
+      </w:r>
+    </w:p>
+    <w:p>
+      <w:r>
+        <w:t xml:space="preserve">The JSON format is used for both inputs and outputs. </w:t>
+      </w:r>
+      <w:r>
+        <w:t>Example i</w:t>
+      </w:r>
+      <w:r>
+        <w:t>nputs are</w:t>
+      </w:r>
+      <w:r>
+        <w:t>:</w:t>
+      </w:r>
+      <w:r>
+        <w:t xml:space="preserve"> </w:t>
+      </w:r>
+    </w:p>
+    <w:p>
+      <w:pPr>
+        <w:pStyle w:val="Code"/>
+      </w:pPr>
+    </w:p>
+    <w:p>
+      <w:pPr>
+        <w:pStyle w:val="Code"/>
+      </w:pPr>
+      <w:r>
+        <w:t>{</w:t>
+      </w:r>
+    </w:p>
+    <w:p>
+      <w:pPr>
+        <w:pStyle w:val="Code"/>
+      </w:pPr>
+      <w:r>
+        <w:t xml:space="preserve">    "selections": {</w:t>
+      </w:r>
+    </w:p>
+    <w:p>
+      <w:pPr>
+        <w:pStyle w:val="Code"/>
+      </w:pPr>
+      <w:r>
+        <w:t xml:space="preserve">        "generators": [</w:t>
+      </w:r>
+    </w:p>
+    <w:p>
+      <w:pPr>
+        <w:pStyle w:val="Code"/>
+      </w:pPr>
+      <w:r>
+        <w:t xml:space="preserve">            {</w:t>
+      </w:r>
+    </w:p>
+    <w:p>
+      <w:pPr>
+        <w:pStyle w:val="Code"/>
+      </w:pPr>
+      <w:r>
         <w:lastRenderedPageBreak/>
-        <w:t>Format of GE demo inputs and outputs</w:t>
-      </w:r>
-    </w:p>
-    <w:p>
-      <w:r>
-        <w:t>The format here is as interpreted from the sample files provided by the web interface designers. It’s not difficult to change the Python code if requirements change.</w:t>
-      </w:r>
-    </w:p>
-    <w:p>
-      <w:r>
-        <w:t xml:space="preserve">The JSON format is used for both inputs and outputs. </w:t>
-      </w:r>
-      <w:r>
-        <w:t>Example i</w:t>
-      </w:r>
-      <w:r>
-        <w:t>nputs are</w:t>
-      </w:r>
-      <w:r>
-        <w:t>:</w:t>
-      </w:r>
-      <w:r>
-        <w:t xml:space="preserve"> </w:t>
-      </w:r>
-    </w:p>
-    <w:p>
-      <w:pPr>
-        <w:pStyle w:val="Code"/>
-      </w:pPr>
-    </w:p>
-    <w:p>
-      <w:pPr>
-        <w:pStyle w:val="Code"/>
-      </w:pPr>
-      <w:r>
-        <w:t>{</w:t>
-      </w:r>
-    </w:p>
-    <w:p>
-      <w:pPr>
-        <w:pStyle w:val="Code"/>
-      </w:pPr>
-      <w:r>
-        <w:t xml:space="preserve">    "selections": {</w:t>
-      </w:r>
-    </w:p>
-    <w:p>
-      <w:pPr>
-        <w:pStyle w:val="Code"/>
-      </w:pPr>
-      <w:r>
-        <w:t xml:space="preserve">        "generators": [</w:t>
-      </w:r>
-    </w:p>
-    <w:p>
-      <w:pPr>
-        <w:pStyle w:val="Code"/>
-      </w:pPr>
-      <w:r>
-        <w:t xml:space="preserve">            {</w:t>
-      </w:r>
-    </w:p>
-    <w:p>
-      <w:pPr>
-        <w:pStyle w:val="Code"/>
-      </w:pPr>
-      <w:r>
         <w:t xml:space="preserve">                "id": "coal_1",</w:t>
       </w:r>
     </w:p>
@@ -3163,7 +3594,6 @@
         <w:rPr>
           <w:b/>
         </w:rPr>
-        <w:lastRenderedPageBreak/>
         <w:t>period_cost</w:t>
       </w:r>
       <w:r>
@@ -3206,10 +3636,9 @@
     </w:p>
     <w:p>
       <w:r>
+        <w:lastRenderedPageBreak/>
         <w:t>It is important to note that while the setup and run may split neatly into parts, the run must still be called in a sequential fashion. One request must be finished before the next request is commenced, as the code (calc_list_cost in GeTxMultiMaster) that applies the demand settings modifies the self.period_configs variable and so is not thread-safe.</w:t>
       </w:r>
-      <w:bookmarkStart w:id="0" w:name="_GoBack"/>
-      <w:bookmarkEnd w:id="0"/>
     </w:p>
     <w:p>
       <w:pPr>
@@ -3250,7 +3679,31 @@
     </w:p>
     <w:p>
       <w:r>
-        <w:t>As discussed in the section on negative gene params above, the SinglePassGenerator models need to be checked to make sure they sensibly handle negative gene param values.</w:t>
+        <w:t xml:space="preserve">Section </w:t>
+      </w:r>
+      <w:r>
+        <w:fldChar w:fldCharType="begin"/>
+      </w:r>
+      <w:r>
+        <w:instrText xml:space="preserve"> REF _Ref350590766 \r \h </w:instrText>
+      </w:r>
+      <w:r>
+        <w:fldChar w:fldCharType="separate"/>
+      </w:r>
+      <w:r>
+        <w:t>5.3.1.1</w:t>
+      </w:r>
+      <w:r>
+        <w:fldChar w:fldCharType="end"/>
+      </w:r>
+      <w:r>
+        <w:t xml:space="preserve"> discusses the value of having negative gene values. The </w:t>
+      </w:r>
+      <w:r>
+        <w:t>update_state_new_period_params</w:t>
+      </w:r>
+      <w:r>
+        <w:t xml:space="preserve"> method in TxMultiGeneratorMultiSite, used by most of the TxMulti family of generators, ensures the capacity is set to zero for any negative gene param values. This may not be the case for the SinglePassGenerator models and should be checked in these.</w:t>
       </w:r>
     </w:p>
     <w:p>
@@ -3290,6 +3743,7 @@
       <w:pPr>
         <w:pStyle w:val="Heading3"/>
       </w:pPr>
+      <w:bookmarkStart w:id="4" w:name="_Ref350596300"/>
       <w:r>
         <w:t xml:space="preserve">Using the get_details </w:t>
       </w:r>
@@ -3302,6 +3756,7 @@
       <w:r>
         <w:t>ed_supply models in master</w:t>
       </w:r>
+      <w:bookmarkEnd w:id="4"/>
     </w:p>
     <w:p>
       <w:r>
@@ -3326,13 +3781,35 @@
         <w:pStyle w:val="Heading3"/>
       </w:pPr>
       <w:r>
+        <w:t>Multi-period carbon handling in thermal models</w:t>
+      </w:r>
+    </w:p>
+    <w:p>
+      <w:r>
+        <w:t>The thermal models in the TxMulti family, in thermal/txmultislowresponsethermal.py and txmultiinstantthermal.py handle a single site only, but they can model generation capacity being added in different periods. It is conceivable that such capacity would vary in its carbon intensity, or fuel use or whatever else. The model has the configuration for each installation period available to it for use in calculation, but currently just uses the values for the current period. Code to divide up the total output between the different periods is required so that the corresponding carbon and other configuration can be used.</w:t>
+      </w:r>
+    </w:p>
+    <w:p>
+      <w:pPr>
+        <w:pStyle w:val="Heading3"/>
+      </w:pPr>
+      <w:r>
         <w:lastRenderedPageBreak/>
-        <w:t>Multi-period carbon handling in thermal models</w:t>
-      </w:r>
-    </w:p>
-    <w:p>
-      <w:r>
-        <w:t>The thermal models in the TxMulti family, in thermal/txmultislowresponsethermal.py and txmultiinstantthermal.py handle a single site only, but they can model generation capacity being added in different periods. It is conceivable that such capacity would vary in its carbon intensity, or fuel use or whatever else. The model has the configuration for each installation period available to it for use in calculation, but currently just uses the values for the current period. Code to divide up the total output between the different periods is required so that the corresponding carbon and other configuration can be used.</w:t>
+        <w:t>Globals for gas, coal prices, and handling in thermal models</w:t>
+      </w:r>
+    </w:p>
+    <w:p>
+      <w:r>
+        <w:t>It would be nice to be able to provide a global ‘gas_price’ and ‘brown_coal_price’ etc. The thermal models are currently generic, so could not expect a parameter for anything other than ‘fuel_price’. The config_spec could be updated at runtime (see the section above on updating the config_spec at runtime), based on the name of the fuel. For example, add a config_spec parameter ‘fuel_type’,</w:t>
+      </w:r>
+      <w:r>
+        <w:t xml:space="preserve"> e.g. ‘gas’</w:t>
+      </w:r>
+      <w:r>
+        <w:t xml:space="preserve"> and then use this to construct </w:t>
+      </w:r>
+      <w:r>
+        <w:t>a config_spec entry requiring ‘gas_price’. The global parameter could then be extracted. There is a complication here in that the ConfigurableBase code does not re-apply the global values when it reprocesses the config_spec in update_from_config_spec as doing so would overwrite values from the configuration file for existing parameters. A smarter update from the global parameters in this method would need to only set values for parameters that were not yet in self.config.</w:t>
       </w:r>
     </w:p>
     <w:p>
@@ -3340,21 +3817,29 @@
         <w:pStyle w:val="Heading3"/>
       </w:pPr>
       <w:r>
-        <w:t>Globals for gas, coal prices, and handling in thermal models</w:t>
-      </w:r>
-    </w:p>
-    <w:p>
-      <w:r>
-        <w:t>It would be nice to be able to provide a global ‘gas_price’ and ‘brown_coal_price’ etc. The thermal models are currently generic, so could not expect a parameter for anything other than ‘fuel_price’. The config_spec could be updated at runtime (see the section above on updating the config_spec at runtime), based on the name of the fuel. For example, add a config_spec parameter ‘fuel_type’,</w:t>
-      </w:r>
-      <w:r>
-        <w:t xml:space="preserve"> e.g. ‘gas’</w:t>
-      </w:r>
-      <w:r>
-        <w:t xml:space="preserve"> and then use this to construct </w:t>
-      </w:r>
-      <w:r>
-        <w:t>a config_spec entry requiring ‘gas_price’. The global parameter could then be extracted. There is a complication here in that the ConfigurableBase code does not re-apply the global values when it reprocesses the config_spec in update_from_config_spec as doing so would overwrite values from the configuration file for existing parameters. A smarter update from the global parameters in this method would need to only set values for parameters that were not yet in self.config.</w:t>
+        <w:t>Complete the pumped hydro handling of multi-period</w:t>
+      </w:r>
+      <w:r>
+        <w:t>, and for dam expansion</w:t>
+      </w:r>
+    </w:p>
+    <w:p>
+      <w:r>
+        <w:t xml:space="preserve">The pumped hydro models don’t completely handle multi-period as the dam starting level is reset at the start of each period. </w:t>
+      </w:r>
+      <w:r>
+        <w:t>The comments in the code on what the units are of the parameters</w:t>
+      </w:r>
+      <w:r>
+        <w:t>, in get_config_spec,</w:t>
+      </w:r>
+      <w:r>
+        <w:t xml:space="preserve"> also need clarification.</w:t>
+      </w:r>
+    </w:p>
+    <w:p>
+      <w:r>
+        <w:t>Expansion of the dam could also be modelled in the pumped hydro model. This could be done by defining additional optimisation params that represent the building of dam capacity, and some overriding of methods of TxMultiGeneratorMultiSite to interpret the extra params as dam capacity rather than electrical capacity.</w:t>
       </w:r>
     </w:p>
     <w:p>
@@ -3362,29 +3847,179 @@
         <w:pStyle w:val="Heading3"/>
       </w:pPr>
       <w:r>
-        <w:t>Complete the pumped hydro handling of multi-period</w:t>
-      </w:r>
-      <w:r>
-        <w:t>, and for dam expansion</w:t>
-      </w:r>
-    </w:p>
-    <w:p>
-      <w:r>
-        <w:t xml:space="preserve">The pumped hydro models don’t completely handle multi-period as the dam starting level is reset at the start of each period. </w:t>
-      </w:r>
-      <w:r>
-        <w:t>The comments in the code on what the units are of the parameters</w:t>
-      </w:r>
-      <w:r>
-        <w:t>, in get_config_spec,</w:t>
-      </w:r>
-      <w:r>
-        <w:t xml:space="preserve"> also need clarification.</w:t>
-      </w:r>
-    </w:p>
-    <w:p>
-      <w:r>
-        <w:t>Expansion of the dam could also be modelled in the pumped hydro model. This could be done by defining additional optimisation params that represent the building of dam capacity, and some overriding of methods of TxMultiGeneratorMultiSite to interpret the extra params as dam capacity rather than electrical capacity.</w:t>
+        <w:t>Failing regression and unit tests</w:t>
+      </w:r>
+    </w:p>
+    <w:p>
+      <w:r>
+        <w:t>The test test_data/test_ncdata.py fails on Roger’s machine with the following message. It runs fine on Marcelle’s PC.</w:t>
+      </w:r>
+    </w:p>
+    <w:p>
+      <w:pPr>
+        <w:pStyle w:val="Code"/>
+      </w:pPr>
+    </w:p>
+    <w:p>
+      <w:pPr>
+        <w:pStyle w:val="Code"/>
+      </w:pPr>
+      <w:r>
+        <w:t>======================================================================</w:t>
+      </w:r>
+    </w:p>
+    <w:p>
+      <w:pPr>
+        <w:pStyle w:val="Code"/>
+      </w:pPr>
+      <w:r>
+        <w:t>ERROR: test_data.test_ncdata (unittest.loader.ModuleImportFailure)</w:t>
+      </w:r>
+    </w:p>
+    <w:p>
+      <w:pPr>
+        <w:pStyle w:val="Code"/>
+      </w:pPr>
+      <w:r>
+        <w:t>----------------------------------------------------------------------</w:t>
+      </w:r>
+    </w:p>
+    <w:p>
+      <w:pPr>
+        <w:pStyle w:val="Code"/>
+      </w:pPr>
+      <w:r>
+        <w:t>ImportError: Failed to import test module: test_data.test_ncdata</w:t>
+      </w:r>
+    </w:p>
+    <w:p>
+      <w:pPr>
+        <w:pStyle w:val="Code"/>
+      </w:pPr>
+      <w:r>
+        <w:t>Traceback (most recent call last):</w:t>
+      </w:r>
+    </w:p>
+    <w:p>
+      <w:pPr>
+        <w:pStyle w:val="Code"/>
+      </w:pPr>
+      <w:r>
+        <w:t xml:space="preserve">  File "/usr/local/python-2.7/lib/python2.7/unittest/loader.py", line 252, in _find_tests</w:t>
+      </w:r>
+    </w:p>
+    <w:p>
+      <w:pPr>
+        <w:pStyle w:val="Code"/>
+      </w:pPr>
+      <w:r>
+        <w:t xml:space="preserve">    module = self._get_module_from_name(name)</w:t>
+      </w:r>
+    </w:p>
+    <w:p>
+      <w:pPr>
+        <w:pStyle w:val="Code"/>
+      </w:pPr>
+      <w:r>
+        <w:t xml:space="preserve">  File "/usr/local/python-2.7/lib/python2.7/unittest/loader.py", line 230, in _get_module_from_name</w:t>
+      </w:r>
+    </w:p>
+    <w:p>
+      <w:pPr>
+        <w:pStyle w:val="Code"/>
+      </w:pPr>
+      <w:r>
+        <w:t xml:space="preserve">    __import__(name)</w:t>
+      </w:r>
+    </w:p>
+    <w:p>
+      <w:pPr>
+        <w:pStyle w:val="Code"/>
+      </w:pPr>
+      <w:r>
+        <w:t xml:space="preserve">  File "/home/rogerd/MUREIL_WC/test_data/test_ncdata.py", line 42, in &lt;module&gt;</w:t>
+      </w:r>
+    </w:p>
+    <w:p>
+      <w:pPr>
+        <w:pStyle w:val="Code"/>
+      </w:pPr>
+      <w:r>
+        <w:t xml:space="preserve">    import pupynere as nc</w:t>
+      </w:r>
+    </w:p>
+    <w:p>
+      <w:pPr>
+        <w:pStyle w:val="Code"/>
+      </w:pPr>
+      <w:r>
+        <w:t>ImportError: No module named pupynere</w:t>
+      </w:r>
+    </w:p>
+    <w:p>
+      <w:r>
+        <w:t>The test test_regression/rhuva_test1 fails on Roger’s machine with the following message. It runs fine on Marcelle’s PC, and was set up from a simulation that Robert ran. The message isn’t very informative. It just says that the script single_test.py that is in the test_regression directory failed for some reason. A test_out.pkl file wasn’t produced which suggests that it crashed somewhere. Further investigation is needed.</w:t>
+      </w:r>
+    </w:p>
+    <w:p>
+      <w:pPr>
+        <w:pStyle w:val="Code"/>
+      </w:pPr>
+    </w:p>
+    <w:p>
+      <w:pPr>
+        <w:pStyle w:val="Code"/>
+      </w:pPr>
+      <w:r>
+        <w:t>======================================================================</w:t>
+      </w:r>
+    </w:p>
+    <w:p>
+      <w:pPr>
+        <w:pStyle w:val="Code"/>
+      </w:pPr>
+      <w:r>
+        <w:t>FAIL: test (test_regression.rhuva_test1.test.RegressionTest)</w:t>
+      </w:r>
+    </w:p>
+    <w:p>
+      <w:pPr>
+        <w:pStyle w:val="Code"/>
+      </w:pPr>
+      <w:r>
+        <w:t>----------------------------------------------------------------------</w:t>
+      </w:r>
+    </w:p>
+    <w:p>
+      <w:pPr>
+        <w:pStyle w:val="Code"/>
+      </w:pPr>
+      <w:r>
+        <w:t>Traceback (most recent call last):</w:t>
+      </w:r>
+    </w:p>
+    <w:p>
+      <w:pPr>
+        <w:pStyle w:val="Code"/>
+      </w:pPr>
+      <w:r>
+        <w:t xml:space="preserve">  File "/home/rogerd/MUREIL_WC/test_regression/rhuva_test1/test.py", line 49, in test</w:t>
+      </w:r>
+    </w:p>
+    <w:p>
+      <w:pPr>
+        <w:pStyle w:val="Code"/>
+      </w:pPr>
+      <w:r>
+        <w:t xml:space="preserve">    test_dir, config, pickle))</w:t>
+      </w:r>
+    </w:p>
+    <w:p>
+      <w:pPr>
+        <w:pStyle w:val="Code"/>
+      </w:pPr>
+      <w:r>
+        <w:t>AssertionError: False is not true</w:t>
       </w:r>
     </w:p>
     <w:p>
@@ -3392,179 +4027,12 @@
         <w:pStyle w:val="Heading3"/>
       </w:pPr>
       <w:r>
-        <w:t>Failing regression and unit tests</w:t>
-      </w:r>
-    </w:p>
-    <w:p>
-      <w:r>
-        <w:t>The test test_data/test_ncdata.py fails on Roger’s machine with the following message. It runs fine on Marcelle’s PC.</w:t>
-      </w:r>
-    </w:p>
-    <w:p>
-      <w:pPr>
-        <w:pStyle w:val="Code"/>
-      </w:pPr>
-    </w:p>
-    <w:p>
-      <w:pPr>
-        <w:pStyle w:val="Code"/>
-      </w:pPr>
-      <w:r>
-        <w:t>======================================================================</w:t>
-      </w:r>
-    </w:p>
-    <w:p>
-      <w:pPr>
-        <w:pStyle w:val="Code"/>
-      </w:pPr>
-      <w:r>
-        <w:t>ERROR: test_data.test_ncdata (unittest.loader.ModuleImportFailure)</w:t>
-      </w:r>
-    </w:p>
-    <w:p>
-      <w:pPr>
-        <w:pStyle w:val="Code"/>
-      </w:pPr>
-      <w:r>
-        <w:t>----------------------------------------------------------------------</w:t>
-      </w:r>
-    </w:p>
-    <w:p>
-      <w:pPr>
-        <w:pStyle w:val="Code"/>
-      </w:pPr>
-      <w:r>
-        <w:t>ImportError: Failed to import test module: test_data.test_ncdata</w:t>
-      </w:r>
-    </w:p>
-    <w:p>
-      <w:pPr>
-        <w:pStyle w:val="Code"/>
-      </w:pPr>
-      <w:r>
-        <w:t>Traceback (most recent call last):</w:t>
-      </w:r>
-    </w:p>
-    <w:p>
-      <w:pPr>
-        <w:pStyle w:val="Code"/>
-      </w:pPr>
-      <w:r>
-        <w:t xml:space="preserve">  File "/usr/local/python-2.7/lib/python2.7/unittest/loader.py", line 252, in _find_tests</w:t>
-      </w:r>
-    </w:p>
-    <w:p>
-      <w:pPr>
-        <w:pStyle w:val="Code"/>
-      </w:pPr>
-      <w:r>
-        <w:t xml:space="preserve">    module = self._get_module_from_name(name)</w:t>
-      </w:r>
-    </w:p>
-    <w:p>
-      <w:pPr>
-        <w:pStyle w:val="Code"/>
-      </w:pPr>
-      <w:r>
-        <w:t xml:space="preserve">  File "/usr/local/python-2.7/lib/python2.7/unittest/loader.py", line 230, in _get_module_from_name</w:t>
-      </w:r>
-    </w:p>
-    <w:p>
-      <w:pPr>
-        <w:pStyle w:val="Code"/>
-      </w:pPr>
-      <w:r>
-        <w:t xml:space="preserve">    __import__(name)</w:t>
-      </w:r>
-    </w:p>
-    <w:p>
-      <w:pPr>
-        <w:pStyle w:val="Code"/>
-      </w:pPr>
-      <w:r>
-        <w:t xml:space="preserve">  File "/home/rogerd/MUREIL_WC/test_data/test_ncdata.py", line 42, in &lt;module&gt;</w:t>
-      </w:r>
-    </w:p>
-    <w:p>
-      <w:pPr>
-        <w:pStyle w:val="Code"/>
-      </w:pPr>
-      <w:r>
-        <w:t xml:space="preserve">    import pupynere as nc</w:t>
-      </w:r>
-    </w:p>
-    <w:p>
-      <w:pPr>
-        <w:pStyle w:val="Code"/>
-      </w:pPr>
-      <w:r>
-        <w:t>ImportError: No module named pupynere</w:t>
-      </w:r>
-    </w:p>
-    <w:p>
-      <w:r>
-        <w:t>The test test_regression/rhuva_test1 fails on Roger’s machine with the following message. It runs fine on Marcelle’s PC, and was set up from a simulation that Robert ran. The message isn’t very informative. It just says that the script single_test.py that is in the test_regression directory failed for some reason. A test_out.pkl file wasn’t produced which suggests that it crashed somewhere. Further investigation is needed.</w:t>
-      </w:r>
-    </w:p>
-    <w:p>
-      <w:pPr>
-        <w:pStyle w:val="Code"/>
-      </w:pPr>
-    </w:p>
-    <w:p>
-      <w:pPr>
-        <w:pStyle w:val="Code"/>
-      </w:pPr>
-      <w:r>
-        <w:t>======================================================================</w:t>
-      </w:r>
-    </w:p>
-    <w:p>
-      <w:pPr>
-        <w:pStyle w:val="Code"/>
-      </w:pPr>
-      <w:r>
-        <w:t>FAIL: test (test_regression.rhuva_test1.test.RegressionTest)</w:t>
-      </w:r>
-    </w:p>
-    <w:p>
-      <w:pPr>
-        <w:pStyle w:val="Code"/>
-      </w:pPr>
-      <w:r>
-        <w:t>----------------------------------------------------------------------</w:t>
-      </w:r>
-    </w:p>
-    <w:p>
-      <w:pPr>
-        <w:pStyle w:val="Code"/>
-      </w:pPr>
-      <w:r>
-        <w:t>Traceback (most recent call last):</w:t>
-      </w:r>
-    </w:p>
-    <w:p>
-      <w:pPr>
-        <w:pStyle w:val="Code"/>
-      </w:pPr>
-      <w:r>
-        <w:t xml:space="preserve">  File "/home/rogerd/MUREIL_WC/test_regression/rhuva_test1/test.py", line 49, in test</w:t>
-      </w:r>
-    </w:p>
-    <w:p>
-      <w:pPr>
-        <w:pStyle w:val="Code"/>
-      </w:pPr>
-      <w:r>
-        <w:t xml:space="preserve">    test_dir, config, pickle))</w:t>
-      </w:r>
-    </w:p>
-    <w:p>
-      <w:pPr>
-        <w:pStyle w:val="Code"/>
-      </w:pPr>
-      <w:r>
-        <w:t>AssertionError: False is not true</w:t>
+        <w:t>Cleanup of SVN branches</w:t>
+      </w:r>
+    </w:p>
+    <w:p>
+      <w:r>
+        <w:t>The ‘roger’ and ‘gedemo’ branches are out of date and should be deleted.</w:t>
       </w:r>
     </w:p>
     <w:p>
@@ -3572,33 +4040,20 @@
         <w:pStyle w:val="Heading3"/>
       </w:pPr>
       <w:r>
+        <w:t>Copyright messages</w:t>
+      </w:r>
+    </w:p>
+    <w:p>
+      <w:r>
+        <w:t>The copyright messages say 2012. They could be updated to 2013 using Roger’s add_copyright.pro script.</w:t>
+      </w:r>
+    </w:p>
+    <w:p>
+      <w:pPr>
+        <w:pStyle w:val="Heading2"/>
+      </w:pPr>
+      <w:r>
         <w:lastRenderedPageBreak/>
-        <w:t>Cleanup of SVN branches</w:t>
-      </w:r>
-    </w:p>
-    <w:p>
-      <w:r>
-        <w:t>The ‘roger’ and ‘gedemo’ branches are out of date and should be deleted.</w:t>
-      </w:r>
-    </w:p>
-    <w:p>
-      <w:pPr>
-        <w:pStyle w:val="Heading3"/>
-      </w:pPr>
-      <w:r>
-        <w:t>Copyright messages</w:t>
-      </w:r>
-    </w:p>
-    <w:p>
-      <w:r>
-        <w:t>The copyright messages say 2012. They could be updated to 2013 using Roger’s add_copyright.pro script.</w:t>
-      </w:r>
-    </w:p>
-    <w:p>
-      <w:pPr>
-        <w:pStyle w:val="Heading2"/>
-      </w:pPr>
-      <w:r>
         <w:t>Next steps</w:t>
       </w:r>
     </w:p>
@@ -3729,9 +4184,11 @@
       <w:pPr>
         <w:pStyle w:val="Heading3"/>
       </w:pPr>
+      <w:bookmarkStart w:id="5" w:name="_Ref350593735"/>
       <w:r>
         <w:t>Transmission model including flows</w:t>
       </w:r>
+      <w:bookmarkEnd w:id="5"/>
     </w:p>
     <w:p>
       <w:r>
@@ -3746,17 +4203,41 @@
     </w:p>
     <w:p>
       <w:r>
+        <w:t xml:space="preserve">I have implemented a rough idea for an iterative power-flow model by providing a ‘max_supply’ argument to the generator, so the transmission model can implement curtailing, and a recalculate_time_period_full method to recompute the variable costs and the output when the supply request and curtailing changes. </w:t>
+      </w:r>
+    </w:p>
+    <w:p>
+      <w:r>
+        <w:t>A ‘price’ argument is also p</w:t>
+      </w:r>
+      <w:r>
+        <w:t>rovided, for experimenting with a full-timeseries iterative approach to determine a spot-market equilibrum, or at least provide some approximation to price signals</w:t>
+      </w:r>
+      <w:r>
+        <w:t>.</w:t>
+      </w:r>
+      <w:r>
+        <w:t xml:space="preserve"> A full spot-market model that calculates each timestep individually would require a rework of the framework.</w:t>
+      </w:r>
+      <w:r>
+        <w:t xml:space="preserve"> </w:t>
+      </w:r>
+    </w:p>
+    <w:p>
+      <w:r>
         <w:lastRenderedPageBreak/>
-        <w:t xml:space="preserve">I have implemented a rough idea for an iterative power-flow model by providing a ‘max_supply’ argument to the generator, so the transmission model can implement curtailing, and a recalculate_time_period_full method to recompute the variable costs and the output when the supply request and curtailing changes. A ‘price’ argument is also provided (rather optimistically!). See the docstring for recalculate_time_period_full to see how to correctly call the methods in turn. </w:t>
+        <w:t xml:space="preserve">See the docstring for recalculate_time_period_full to see how to correctly call the methods in turn. </w:t>
       </w:r>
     </w:p>
     <w:p>
       <w:pPr>
         <w:pStyle w:val="Heading3"/>
       </w:pPr>
+      <w:bookmarkStart w:id="6" w:name="_Ref350595347"/>
       <w:r>
         <w:t>Different dispatch order in different periods</w:t>
       </w:r>
+      <w:bookmarkEnd w:id="6"/>
     </w:p>
     <w:p>
       <w:r>
@@ -3783,6 +4264,14 @@
       </w:r>
     </w:p>
     <w:p>
+      <w:r>
+        <w:t>In theory, the choice of dispatch order could also be optimised, by somehow parametrising the dispatch order decision into a list of integers and adding that to the optimiser’</w:t>
+      </w:r>
+      <w:r>
+        <w:t xml:space="preserve">s params vector. </w:t>
+      </w:r>
+    </w:p>
+    <w:p>
       <w:pPr>
         <w:pStyle w:val="Heading3"/>
       </w:pPr>
@@ -3890,7 +4379,28 @@
       <w:pPr>
         <w:pStyle w:val="Heading4"/>
       </w:pPr>
-      <w:r>
+      <w:bookmarkStart w:id="7" w:name="_Ref350590766"/>
+      <w:r>
+        <w:t>Selection of starting points and use of negatives</w:t>
+      </w:r>
+      <w:bookmarkEnd w:id="7"/>
+    </w:p>
+    <w:p>
+      <w:r>
+        <w:t xml:space="preserve">The gene params are typically interpreted as the amount of capacity to install at each site. This is fine if you want to be strongly biased towards building at all sites – however if you don’t, you want the algorithm to choose between building and not building with some reasonable probability. One way to do this is to encode negative gene values to mean ‘don’t build’. The min_param_val could be set to –max_param_val, if desired, or even smaller, so instead of [0, 10000] for the gene value range, it could be [-10000, 10000] or even [-20000, 10000]. </w:t>
+      </w:r>
+    </w:p>
+    <w:p>
+      <w:r>
+        <w:t>Another suggestion is that for models that have start_min_param and start_max_param options, these be both set to 0, to start off with no installations at all. This puts lots of zeros in the gene pool so that empty sites come up frequently.</w:t>
+      </w:r>
+    </w:p>
+    <w:p>
+      <w:pPr>
+        <w:pStyle w:val="Heading4"/>
+      </w:pPr>
+      <w:r>
+        <w:lastRenderedPageBreak/>
         <w:t>Clone-test</w:t>
       </w:r>
       <w:r>
@@ -3918,49 +4428,101 @@
     </w:p>
     <w:p>
       <w:r>
-        <w:t xml:space="preserve">The values in the genetic algorithm change in their combinations but do not change value when breeding occurs, and mutation (controlled by the base_mute parameter) picks a new value from the full range available. This means that </w:t>
-      </w:r>
+        <w:t>The values in the genetic algorithm change in their combinations but do not change value when breeding occurs, and mutation (controlled by the base_mute parameter) picks a new value from the full range available. This means that while the algorithm is great at trying lots of different regions of the search space, it’s slow to find a more optimal solution that is very near in value to the current best gene</w:t>
+      </w:r>
+      <w:r>
+        <w:t>, as a better value has to be lucky enough to come up</w:t>
+      </w:r>
+      <w:r>
+        <w:t xml:space="preserve">. </w:t>
+      </w:r>
+    </w:p>
+    <w:p>
+      <w:r>
+        <w:t xml:space="preserve">I have implemented a smaller-radius mutation to assist the algorithm in performing a more gradient-descent like function. This is documented in the get_config_spec in geneticalgorithm.py as ‘local_mute’. I don’t know what the ideal settings would be. I ran some rudimentary tests on a simple configuration with a </w:t>
+      </w:r>
+      <w:r>
+        <w:t>TxMultiInstantOptimisableThermal</w:t>
+      </w:r>
+      <w:r>
+        <w:t>, wh</w:t>
+      </w:r>
+      <w:r>
+        <w:t>ere there’s a fairly continuous and smooth gradient, and found that the optimisation found a smaller cost in about half the time when the local_mute parameter was used. Without the local_mute, the optimisation got stuck with the same best result for numerous iterations.</w:t>
+      </w:r>
+    </w:p>
+    <w:p>
+      <w:r>
+        <w:t>An aside – I added this parameter, but made the code backwards-compatible in Pop.mutate() by checking that the local_mute parameter was non-zero before calling random.random.  This means that the order of the random values was not disturbed, so existing tests would give the same results as before to the same random seed.</w:t>
+      </w:r>
+    </w:p>
+    <w:p>
+      <w:pPr>
+        <w:pStyle w:val="Heading4"/>
+      </w:pPr>
+      <w:r>
+        <w:t>Definition of an ‘AlgorithmInterface’</w:t>
+      </w:r>
+    </w:p>
+    <w:p>
+      <w:r>
+        <w:t xml:space="preserve">Similar to what is done with the DataSinglePassInterface (defined in tools/mureilbase.py, and checked for by the master), an AlgorithmInterface could be defined to allow for safely interchanging algorithms. </w:t>
+      </w:r>
+    </w:p>
+    <w:p>
+      <w:pPr>
+        <w:pStyle w:val="Heading3"/>
+      </w:pPr>
+      <w:r>
+        <w:t>Orientation of timeseries data arrays</w:t>
+      </w:r>
+    </w:p>
+    <w:p>
+      <w:r>
+        <w:t>This is a bit of a confusing one, as IDL and Python define multi-dimensional arrays differently. For a two-dimensional array, in Python the second index refers to the fastest-changing memory address. In IDL it’s the other way around. So I’m not actually sure what the NetCDF reader does when it reads in the timeseries data arrays. Python’s numpy array is friendly in allowing an array to be viewed either way (you can call ‘transpose’ on an array without changing any data in memory)</w:t>
+      </w:r>
+      <w:r>
+        <w:t>, but I’m not sure what this means for the speed of processing. My particular concern is that we do lots of dot-product calculations per-site with the variable generator data, but the data comes from the NetCDF as per-timestamp. I imagine that in memory we have all the data for each timestamp grouped together, so to do the dot product the numpy calculations have to jump more than one memory location each time, which may or may not be a performance issue. I haven’t tested this with a big dataset. Backwards compatibility needs to be considered if you choose to flip the orientation of the array as required in the NetCDF.</w:t>
+      </w:r>
+    </w:p>
+    <w:p>
+      <w:pPr>
+        <w:pStyle w:val="Heading2"/>
+      </w:pPr>
+      <w:r>
+        <w:t>Completion of formal testing</w:t>
+      </w:r>
+    </w:p>
+    <w:p>
+      <w:r>
+        <w:t>Some sections of the code are lightly tested, and/or not in the test set. Extra testing here would add confidence to the correctness of the models.</w:t>
+      </w:r>
+    </w:p>
+    <w:p>
+      <w:pPr>
+        <w:pStyle w:val="Heading3"/>
+      </w:pPr>
+      <w:r>
+        <w:t>timestep_hrs</w:t>
+      </w:r>
+    </w:p>
+    <w:p>
+      <w:r>
+        <w:t>The models are written to accept the parameter ‘timestep_hrs’ which specifies the timestep of the data timeseries. This is then used to calculate the MWh of electricity from a timeseries of MW, and the carbon emissions. Most of the use of the simulation to date has been with timestep_hrs = 1.0. A specific review is needed of all models to check that timestep_hrs is correctly applied, backed up with simple unit tests, and system tests where half-hourly and/or two-hourly data is used.</w:t>
+      </w:r>
+    </w:p>
+    <w:p>
+      <w:pPr>
+        <w:pStyle w:val="Heading3"/>
+      </w:pPr>
       <w:r>
         <w:lastRenderedPageBreak/>
-        <w:t>while the algorithm is great at trying lots of different regions of the search space, it’s slow to find a more optimal solution that is very near in value to the current best gene</w:t>
-      </w:r>
-      <w:r>
-        <w:t>, as a better value has to be lucky enough to come up</w:t>
-      </w:r>
-      <w:r>
-        <w:t xml:space="preserve">. </w:t>
-      </w:r>
-    </w:p>
-    <w:p>
-      <w:r>
-        <w:t xml:space="preserve">I have implemented a smaller-radius mutation to assist the algorithm in performing a more gradient-descent like function. This is documented in the get_config_spec in geneticalgorithm.py as ‘local_mute’. I don’t know what the ideal settings would be. I ran some rudimentary tests on a simple configuration with a </w:t>
-      </w:r>
-      <w:r>
-        <w:t>TxMultiInstantOptimisableThermal</w:t>
-      </w:r>
-      <w:r>
-        <w:t>, wh</w:t>
-      </w:r>
-      <w:r>
-        <w:t>ere there’s a fairly continuous and smooth gradient, and found that the optimisation found a smaller cost in about half the time when the local_mute parameter was used. Without the local_mute, the optimisation got stuck with the same best result for numerous iterations.</w:t>
-      </w:r>
-    </w:p>
-    <w:p>
-      <w:r>
-        <w:t>An aside – I added this parameter, but made the code backwards-compatible in Pop.mutate() by checking that the local_mute parameter was non-zero before calling random.random.  This means that the order of the random values was not disturbed, so existing tests would give the same results as before to the same random seed.</w:t>
-      </w:r>
-    </w:p>
-    <w:p>
-      <w:pPr>
-        <w:pStyle w:val="Heading4"/>
-      </w:pPr>
-      <w:r>
-        <w:t>Definition of an ‘AlgorithmInterface’</w:t>
-      </w:r>
-    </w:p>
-    <w:p>
-      <w:r>
-        <w:t xml:space="preserve">Similar to what is done with the DataSinglePassInterface (defined in tools/mureilbase.py, and checked for by the master), an AlgorithmInterface could be defined to allow for safely interchanging algorithms. </w:t>
+        <w:t>Regression testing cleaning up and speeding up</w:t>
+      </w:r>
+    </w:p>
+    <w:p>
+      <w:r>
+        <w:t>The regression tests are currently a collection of whatever seemed to be an interesting test at the time, and together take a few minutes to run. Together they do cover a good proportion of the working functionality of the code. However, some of them take a long time to run. They could do with the number of iterations being reduced, with probably a minimal change to the effectiveness of the test. You can do this by editing the config file that’s in the test directory to change the iteration count, and then take the test_out.pkl file and rename it to whatever the expected pickle file is. See the top of the test.py file for the name of the config and expected pickle files. Of course you can only do this with tests that already passed!  The updated config and expected pickle files will be in SVN so make sure you commit them.</w:t>
       </w:r>
     </w:p>
     <w:p>
@@ -3968,15 +4530,20 @@
         <w:pStyle w:val="Heading3"/>
       </w:pPr>
       <w:r>
-        <w:t>Orientation of timeseries data arrays</w:t>
-      </w:r>
-    </w:p>
-    <w:p>
-      <w:r>
-        <w:t>This is a bit of a confusing one, as IDL and Python define multi-dimensional arrays differently. For a two-dimensional array, in Python the second index refers to the fastest-changing memory address. In IDL it’s the other way around. So I’m not actually sure what the NetCDF reader does when it reads in the timeseries data arrays. Python’s numpy array is friendly in allowing an array to be viewed either way (you can call ‘transpose’ on an array without changing any data in memory)</w:t>
-      </w:r>
-      <w:r>
-        <w:t>, but I’m not sure what this means for the speed of processing. My particular concern is that we do lots of dot-product calculations per-site with the variable generator data, but the data comes from the NetCDF as per-timestamp. I imagine that in memory we have all the data for each timestamp grouped together, so to do the dot product the numpy calculations have to jump more than one memory location each time, which may or may not be a performance issue. I haven’t tested this with a big dataset. Backwards compatibility needs to be considered if you choose to flip the orientation of the array as required in the NetCDF.</w:t>
+        <w:t>Formal testing of the GE Demo results</w:t>
+      </w:r>
+    </w:p>
+    <w:p>
+      <w:r>
+        <w:t xml:space="preserve">The GE demo output results have not been comprehensively verified. The input file used in the regression test (in test_regression/gedemo1) is not very interesting. A more detailed test, with more variety in the input values, and with hand (or spreadsheet) computed expected results, will give more confidence. </w:t>
+      </w:r>
+    </w:p>
+    <w:p>
+      <w:pPr>
+        <w:pStyle w:val="Heading1"/>
+      </w:pPr>
+      <w:r>
+        <w:t>Python / System tips</w:t>
       </w:r>
     </w:p>
     <w:p>
@@ -3984,12 +4551,7 @@
         <w:pStyle w:val="Heading2"/>
       </w:pPr>
       <w:r>
-        <w:t>Completion of formal testing</w:t>
-      </w:r>
-    </w:p>
-    <w:p>
-      <w:r>
-        <w:t>Some sections of the code are lightly tested, and/or not in the test set. Extra testing here would add confidence to the correctness of the models.</w:t>
+        <w:t>Performance Improvement</w:t>
       </w:r>
     </w:p>
     <w:p>
@@ -3997,12 +4559,12 @@
         <w:pStyle w:val="Heading3"/>
       </w:pPr>
       <w:r>
-        <w:t>timestep_hrs</w:t>
-      </w:r>
-    </w:p>
-    <w:p>
-      <w:r>
-        <w:t>The models are written to accept the parameter ‘timestep_hrs’ which specifies the timestep of the data timeseries. This is then used to calculate the MWh of electricity from a timeseries of MW, and the carbon emissions. Most of the use of the simulation to date has been with timestep_hrs = 1.0. A specific review is needed of all models to check that timestep_hrs is correctly applied, backed up with simple unit tests, and system tests where half-hourly and/or two-hourly data is used.</w:t>
+        <w:t>Numeric data types</w:t>
+      </w:r>
+    </w:p>
+    <w:p>
+      <w:r>
+        <w:t>When working with numpy arrays, it’s important that any floating point data is in the machine’s native floating point format. This is typically float64. The data model in data/ncdata.py ensures that all floating point data is of this type, and if not, will convert it. A slow-down of 2 or more times is observed when float32 data is used.</w:t>
       </w:r>
     </w:p>
     <w:p>
@@ -4010,12 +4572,97 @@
         <w:pStyle w:val="Heading3"/>
       </w:pPr>
       <w:r>
-        <w:t>Regression testing cleaning up and speeding up</w:t>
-      </w:r>
-    </w:p>
-    <w:p>
-      <w:r>
-        <w:t>The regression tests are currently a collection of whatever seemed to be an interesting test at the time, and together take a few minutes to run. Together they do cover a good proportion of the working functionality of the code. However, some of them take a long time to run. They could do with the number of iterations being reduced, with probably a minimal change to the effectiveness of the test. You can do this by editing the config file that’s in the test directory to change the iteration count, and then take the test_out.pkl file and rename it to whatever the expected pickle file is. See the top of the test.py file for the name of the config and expected pickle files. Of course you can only do this with tests that already passed!  The updated config and expected pickle files will be in SVN so make sure you commit them.</w:t>
+        <w:t>Profiling</w:t>
+      </w:r>
+    </w:p>
+    <w:p>
+      <w:r>
+        <w:t>Profiling will help identify which parts of the program are taking the longest to run.</w:t>
+      </w:r>
+      <w:r>
+        <w:t xml:space="preserve"> Basic rule is - don't spend time optimising your code until you know what's taking all the time to run. </w:t>
+      </w:r>
+    </w:p>
+    <w:p>
+      <w:r>
+        <w:t>See:</w:t>
+      </w:r>
+      <w:r>
+        <w:t xml:space="preserve"> </w:t>
+      </w:r>
+      <w:r>
+        <w:t>http://docs.python.org/2/library/profile.html#instant-user-s-manual</w:t>
+      </w:r>
+    </w:p>
+    <w:p>
+      <w:r>
+        <w:t>For example, r</w:t>
+      </w:r>
+      <w:r>
+        <w:t>un:</w:t>
+      </w:r>
+    </w:p>
+    <w:p>
+      <w:pPr>
+        <w:pStyle w:val="Code"/>
+      </w:pPr>
+      <w:r>
+        <w:t xml:space="preserve">&gt; </w:t>
+      </w:r>
+      <w:r>
+        <w:t>python -m cProfile runmureil.py -f sample_config.txt &gt; sample_config.prof</w:t>
+      </w:r>
+    </w:p>
+    <w:p>
+      <w:r>
+        <w:t xml:space="preserve">and browse sample_config.prof to find where the time goes. </w:t>
+      </w:r>
+      <w:r>
+        <w:t xml:space="preserve">The ‘cumtime’ column shows the total time spent inside this function and any functions it called. The ‘tottime’ column shows the time spent executing code actually in that function. Using </w:t>
+      </w:r>
+      <w:r>
+        <w:t xml:space="preserve">sample_config.txt </w:t>
+      </w:r>
+      <w:r>
+        <w:t xml:space="preserve">as above </w:t>
+      </w:r>
+      <w:r>
+        <w:t>you can see that</w:t>
+      </w:r>
+      <w:r>
+        <w:t xml:space="preserve"> </w:t>
+      </w:r>
+      <w:r>
+        <w:t>'tot</w:t>
+      </w:r>
+      <w:r>
+        <w:t>t</w:t>
+      </w:r>
+      <w:r>
+        <w:t>ime' for the calculate function is most of the run time of the sim. This</w:t>
+      </w:r>
+      <w:r>
+        <w:t xml:space="preserve"> </w:t>
+      </w:r>
+      <w:r>
+        <w:t>is not surprising as this is the only calculate function that has a looped</w:t>
+      </w:r>
+      <w:r>
+        <w:t xml:space="preserve"> </w:t>
+      </w:r>
+      <w:r>
+        <w:t>calculation in it - the others are all matrix maths which numpy does in a flash.</w:t>
+      </w:r>
+    </w:p>
+    <w:p>
+      <w:r>
+        <w:t xml:space="preserve">There are </w:t>
+      </w:r>
+      <w:r>
+        <w:t xml:space="preserve">also </w:t>
+      </w:r>
+      <w:r>
+        <w:t>ways to sort and search this information - see the help file for details.</w:t>
       </w:r>
     </w:p>
     <w:p>
@@ -4023,21 +4670,69 @@
         <w:pStyle w:val="Heading3"/>
       </w:pPr>
       <w:r>
+        <w:t>Numpy arrays vs Python lists</w:t>
+      </w:r>
+    </w:p>
+    <w:p>
+      <w:r>
+        <w:t xml:space="preserve">Both numpy arrays and Python lists are used throughout the code. Numpy arrays are specifically written to crunch large amounts of data quickly – for example sum and dot-product operations on large arrays are enormously faster than a similar calculation for a Python list. Python lists are designed to be fast for adding and removing elements from. Numpy arrays are particularly poor at adding and removing elements as all the memory is reallocated and the data copied each time. </w:t>
+      </w:r>
+    </w:p>
+    <w:p>
+      <w:r>
+        <w:t>When implementing models, it’s important to identify opportunities for using the fast maths in numpy. The variable-generator models use numpy functions to multiply and sum along the timeseries length. For some generators, such as the pumped-hydro models and the slow-thermal, each timestep depends on the previous, and it can’t be expressed in matrix-like numpy operations, so a Python loop is used. This is noticeably (up to hu</w:t>
+      </w:r>
+      <w:r>
+        <w:t>ndreds of times) slower. If there is any opportunity to reformulate the calculation to use matrix or vector operations it is worth doing.</w:t>
+      </w:r>
+    </w:p>
+    <w:p>
+      <w:pPr>
+        <w:pStyle w:val="Heading2"/>
+      </w:pPr>
+      <w:r>
         <w:lastRenderedPageBreak/>
-        <w:t>Formal testing of the GE Demo results</w:t>
-      </w:r>
-    </w:p>
-    <w:p>
-      <w:r>
-        <w:t xml:space="preserve">The GE demo output results have not been comprehensively verified. The input file used in the regression test (in test_regression/gedemo1) is not very interesting. A more detailed test, with more variety in the input values, and with hand (or spreadsheet) computed expected results, will give more confidence. </w:t>
-      </w:r>
-    </w:p>
-    <w:p>
-      <w:pPr>
-        <w:pStyle w:val="Heading1"/>
-      </w:pPr>
-      <w:r>
-        <w:t>Python / System tips</w:t>
+        <w:t>SVN</w:t>
+      </w:r>
+    </w:p>
+    <w:p>
+      <w:r>
+        <w:t xml:space="preserve">SVN is the version control system on google code. </w:t>
+      </w:r>
+    </w:p>
+    <w:p>
+      <w:r>
+        <w:t>A list of useful commands here: http://www.thegeekstuff.com/2011/04/svn-command-examples/</w:t>
+      </w:r>
+    </w:p>
+    <w:p>
+      <w:r>
+        <w:t>The checkout instructions are on google code -&gt; source -&gt; checkout.</w:t>
+      </w:r>
+    </w:p>
+    <w:p>
+      <w:r>
+        <w:t>Most users will use 'add', 'commit', 'update', 'status' and 'diff'. It's good practice before doing a 'commit' to do 'status' and then do 'diff' on any files with an 'M' (for Modified) in front of them, to be sure you know what you've changed.</w:t>
+      </w:r>
+    </w:p>
+    <w:p>
+      <w:r>
+        <w:t>If you do an 'update' and it says that the merge failed, the file will be in conflict. SVN tries to combine changes that someone else has checked in with changes that you may have made locally. If you edit different parts of the same file this is likely to work. If you have edited the same parts of the file, then it will report a conflict.</w:t>
+      </w:r>
+    </w:p>
+    <w:p>
+      <w:r>
+        <w:t>See here for how to resolve it:</w:t>
+      </w:r>
+    </w:p>
+    <w:p>
+      <w:r>
+        <w:t>http://www.websanova.com/tutorials/svn/svn-conflicts</w:t>
+      </w:r>
+    </w:p>
+    <w:p>
+      <w:r>
+        <w:t>Don't whatever you do choose the (mc) mine-conflict option if 'update' offers you that. What that will do is ignore whatever you just updated and just use your new version - so you may be throwing away someone else's edits. This is often hard to find out and makes people very cross!  (p) postpone is the best option.</w:t>
       </w:r>
     </w:p>
     <w:p>
@@ -4045,174 +4740,6 @@
         <w:pStyle w:val="Heading2"/>
       </w:pPr>
       <w:r>
-        <w:t>Performance Improvement</w:t>
-      </w:r>
-    </w:p>
-    <w:p>
-      <w:pPr>
-        <w:pStyle w:val="Heading3"/>
-      </w:pPr>
-      <w:r>
-        <w:t>Profiling</w:t>
-      </w:r>
-    </w:p>
-    <w:p>
-      <w:r>
-        <w:t>Profiling will help identify which parts of the program are taking the longest to run.</w:t>
-      </w:r>
-      <w:r>
-        <w:t xml:space="preserve"> Basic rule is - don't spend time optimising your code until you know what's taking all the time to run. </w:t>
-      </w:r>
-    </w:p>
-    <w:p>
-      <w:r>
-        <w:t>See:</w:t>
-      </w:r>
-      <w:r>
-        <w:t xml:space="preserve"> </w:t>
-      </w:r>
-      <w:r>
-        <w:t>http://docs.python.org/2/library/profile.html#instant-user-s-manual</w:t>
-      </w:r>
-    </w:p>
-    <w:p>
-      <w:r>
-        <w:t>For example, r</w:t>
-      </w:r>
-      <w:r>
-        <w:t>un:</w:t>
-      </w:r>
-    </w:p>
-    <w:p>
-      <w:pPr>
-        <w:pStyle w:val="Code"/>
-      </w:pPr>
-      <w:r>
-        <w:t xml:space="preserve">&gt; </w:t>
-      </w:r>
-      <w:r>
-        <w:t>python -m cProfile runmureil.py -f sample_config.txt &gt; sample_config.prof</w:t>
-      </w:r>
-    </w:p>
-    <w:p>
-      <w:r>
-        <w:t xml:space="preserve">and browse sample_config.prof to find where the time goes. </w:t>
-      </w:r>
-      <w:r>
-        <w:t xml:space="preserve">The ‘cumtime’ column shows the total time spent inside this function and any functions it called. The ‘tottime’ column shows the time spent executing code actually in that function. Using </w:t>
-      </w:r>
-      <w:r>
-        <w:t xml:space="preserve">sample_config.txt </w:t>
-      </w:r>
-      <w:r>
-        <w:t xml:space="preserve">as above </w:t>
-      </w:r>
-      <w:r>
-        <w:t>you can see that</w:t>
-      </w:r>
-      <w:r>
-        <w:t xml:space="preserve"> </w:t>
-      </w:r>
-      <w:r>
-        <w:t>'tot</w:t>
-      </w:r>
-      <w:r>
-        <w:t>t</w:t>
-      </w:r>
-      <w:r>
-        <w:t>ime' for the calculate function is most of the run time of the sim. This</w:t>
-      </w:r>
-      <w:r>
-        <w:t xml:space="preserve"> </w:t>
-      </w:r>
-      <w:r>
-        <w:t>is not surprising as this is the only calculate function that has a looped</w:t>
-      </w:r>
-      <w:r>
-        <w:t xml:space="preserve"> </w:t>
-      </w:r>
-      <w:r>
-        <w:t>calculation in it - the others are all matrix maths which numpy does in a flash.</w:t>
-      </w:r>
-    </w:p>
-    <w:p>
-      <w:r>
-        <w:t xml:space="preserve">There are </w:t>
-      </w:r>
-      <w:r>
-        <w:t xml:space="preserve">also </w:t>
-      </w:r>
-      <w:r>
-        <w:t>ways to sort and search this information - see the help file for details.</w:t>
-      </w:r>
-    </w:p>
-    <w:p>
-      <w:pPr>
-        <w:pStyle w:val="Heading3"/>
-      </w:pPr>
-      <w:r>
-        <w:t>Numpy arrays vs Python lists</w:t>
-      </w:r>
-    </w:p>
-    <w:p>
-      <w:r>
-        <w:t xml:space="preserve">Both numpy arrays and Python lists are used throughout the code. Numpy arrays are specifically written to crunch large amounts of data quickly – for example sum and dot-product operations on large arrays are enormously faster than a similar calculation for a Python list. Python lists are designed to be fast for adding and removing elements from. Numpy arrays are particularly poor at adding and removing elements as all the memory is reallocated and the data copied each time. </w:t>
-      </w:r>
-    </w:p>
-    <w:p>
-      <w:pPr>
-        <w:pStyle w:val="Heading2"/>
-      </w:pPr>
-      <w:r>
-        <w:t>SVN</w:t>
-      </w:r>
-    </w:p>
-    <w:p>
-      <w:r>
-        <w:t xml:space="preserve">SVN is the version control system on google code. </w:t>
-      </w:r>
-    </w:p>
-    <w:p>
-      <w:r>
-        <w:t>A list of useful commands here: http://www.thegeekstuff.com/2011/04/svn-command-examples/</w:t>
-      </w:r>
-    </w:p>
-    <w:p>
-      <w:r>
-        <w:t>The checkout instructions are on google code -&gt; source -&gt; checkout.</w:t>
-      </w:r>
-    </w:p>
-    <w:p>
-      <w:r>
-        <w:t>Most users will use 'add', 'commit', 'update', 'status' and 'diff'. It's good practice before doing a 'commit' to do 'status' and then do 'diff' on any files with an 'M' (for Modified) in front of them, to be sure you know what you've changed.</w:t>
-      </w:r>
-    </w:p>
-    <w:p>
-      <w:r>
-        <w:t>If you do an 'update' and it says that the merge failed, the file will be in conflict. SVN tries to combine changes that someone else has checked in with changes that you may have made locally. If you edit different parts of the same file this is likely to work. If you have edited the same parts of the file, then it will report a conflict.</w:t>
-      </w:r>
-    </w:p>
-    <w:p>
-      <w:r>
-        <w:t>See here for how to resolve it:</w:t>
-      </w:r>
-    </w:p>
-    <w:p>
-      <w:r>
-        <w:t>http://www.websanova.com/tutorials/svn/svn-conflicts</w:t>
-      </w:r>
-    </w:p>
-    <w:p>
-      <w:r>
-        <w:t>Don't whatever you do choose the (mc) mine-conflict option if 'update' offers you that. What that will do is ignore whatever you just updated and just use your new version - so you may be throwing away someone else's edits. This is often hard to find out and makes people very cross!  (p) postpone is the best option.</w:t>
-      </w:r>
-    </w:p>
-    <w:p>
-      <w:pPr>
-        <w:pStyle w:val="Heading2"/>
-      </w:pPr>
-      <w:r>
-        <w:lastRenderedPageBreak/>
         <w:t>Finding Python help</w:t>
       </w:r>
     </w:p>
@@ -4704,6 +5231,95 @@
     </w:lvl>
   </w:abstractNum>
   <w:abstractNum w:abstractNumId="3">
+    <w:nsid w:val="303B01E2"/>
+    <w:multiLevelType w:val="hybridMultilevel"/>
+    <w:tmpl w:val="3A6CD444"/>
+    <w:lvl w:ilvl="0" w:tplc="0C090011">
+      <w:start w:val="1"/>
+      <w:numFmt w:val="decimal"/>
+      <w:lvlText w:val="%1)"/>
+      <w:lvlJc w:val="left"/>
+      <w:pPr>
+        <w:ind w:left="720" w:hanging="360"/>
+      </w:pPr>
+      <w:rPr>
+        <w:rFonts w:hint="default"/>
+      </w:rPr>
+    </w:lvl>
+    <w:lvl w:ilvl="1" w:tplc="0C090019" w:tentative="1">
+      <w:start w:val="1"/>
+      <w:numFmt w:val="lowerLetter"/>
+      <w:lvlText w:val="%2."/>
+      <w:lvlJc w:val="left"/>
+      <w:pPr>
+        <w:ind w:left="1440" w:hanging="360"/>
+      </w:pPr>
+    </w:lvl>
+    <w:lvl w:ilvl="2" w:tplc="0C09001B" w:tentative="1">
+      <w:start w:val="1"/>
+      <w:numFmt w:val="lowerRoman"/>
+      <w:lvlText w:val="%3."/>
+      <w:lvlJc w:val="right"/>
+      <w:pPr>
+        <w:ind w:left="2160" w:hanging="180"/>
+      </w:pPr>
+    </w:lvl>
+    <w:lvl w:ilvl="3" w:tplc="0C09000F" w:tentative="1">
+      <w:start w:val="1"/>
+      <w:numFmt w:val="decimal"/>
+      <w:lvlText w:val="%4."/>
+      <w:lvlJc w:val="left"/>
+      <w:pPr>
+        <w:ind w:left="2880" w:hanging="360"/>
+      </w:pPr>
+    </w:lvl>
+    <w:lvl w:ilvl="4" w:tplc="0C090019" w:tentative="1">
+      <w:start w:val="1"/>
+      <w:numFmt w:val="lowerLetter"/>
+      <w:lvlText w:val="%5."/>
+      <w:lvlJc w:val="left"/>
+      <w:pPr>
+        <w:ind w:left="3600" w:hanging="360"/>
+      </w:pPr>
+    </w:lvl>
+    <w:lvl w:ilvl="5" w:tplc="0C09001B" w:tentative="1">
+      <w:start w:val="1"/>
+      <w:numFmt w:val="lowerRoman"/>
+      <w:lvlText w:val="%6."/>
+      <w:lvlJc w:val="right"/>
+      <w:pPr>
+        <w:ind w:left="4320" w:hanging="180"/>
+      </w:pPr>
+    </w:lvl>
+    <w:lvl w:ilvl="6" w:tplc="0C09000F" w:tentative="1">
+      <w:start w:val="1"/>
+      <w:numFmt w:val="decimal"/>
+      <w:lvlText w:val="%7."/>
+      <w:lvlJc w:val="left"/>
+      <w:pPr>
+        <w:ind w:left="5040" w:hanging="360"/>
+      </w:pPr>
+    </w:lvl>
+    <w:lvl w:ilvl="7" w:tplc="0C090019" w:tentative="1">
+      <w:start w:val="1"/>
+      <w:numFmt w:val="lowerLetter"/>
+      <w:lvlText w:val="%8."/>
+      <w:lvlJc w:val="left"/>
+      <w:pPr>
+        <w:ind w:left="5760" w:hanging="360"/>
+      </w:pPr>
+    </w:lvl>
+    <w:lvl w:ilvl="8" w:tplc="0C09001B" w:tentative="1">
+      <w:start w:val="1"/>
+      <w:numFmt w:val="lowerRoman"/>
+      <w:lvlText w:val="%9."/>
+      <w:lvlJc w:val="right"/>
+      <w:pPr>
+        <w:ind w:left="6480" w:hanging="180"/>
+      </w:pPr>
+    </w:lvl>
+  </w:abstractNum>
+  <w:abstractNum w:abstractNumId="4">
     <w:nsid w:val="3D4540CD"/>
     <w:multiLevelType w:val="hybridMultilevel"/>
     <w:tmpl w:val="7B4EDEA2"/>
@@ -4816,7 +5432,7 @@
       </w:rPr>
     </w:lvl>
   </w:abstractNum>
-  <w:abstractNum w:abstractNumId="4">
+  <w:abstractNum w:abstractNumId="5">
     <w:nsid w:val="421C5BC5"/>
     <w:multiLevelType w:val="hybridMultilevel"/>
     <w:tmpl w:val="BC1AD67A"/>
@@ -4929,13 +5545,13 @@
       </w:rPr>
     </w:lvl>
   </w:abstractNum>
-  <w:abstractNum w:abstractNumId="5">
+  <w:abstractNum w:abstractNumId="6">
     <w:nsid w:val="468A5F73"/>
     <w:multiLevelType w:val="multilevel"/>
     <w:tmpl w:val="65B64C90"/>
     <w:numStyleLink w:val="Headings"/>
   </w:abstractNum>
-  <w:abstractNum w:abstractNumId="6">
+  <w:abstractNum w:abstractNumId="7">
     <w:nsid w:val="4AFF5A4C"/>
     <w:multiLevelType w:val="hybridMultilevel"/>
     <w:tmpl w:val="5008D5EE"/>
@@ -5047,7 +5663,7 @@
       </w:rPr>
     </w:lvl>
   </w:abstractNum>
-  <w:abstractNum w:abstractNumId="7">
+  <w:abstractNum w:abstractNumId="8">
     <w:nsid w:val="4F8F667E"/>
     <w:multiLevelType w:val="hybridMultilevel"/>
     <w:tmpl w:val="B9E0560C"/>
@@ -5159,7 +5775,7 @@
       </w:rPr>
     </w:lvl>
   </w:abstractNum>
-  <w:abstractNum w:abstractNumId="8">
+  <w:abstractNum w:abstractNumId="9">
     <w:nsid w:val="61C6438C"/>
     <w:multiLevelType w:val="hybridMultilevel"/>
     <w:tmpl w:val="EF760C22"/>
@@ -5272,7 +5888,7 @@
       </w:rPr>
     </w:lvl>
   </w:abstractNum>
-  <w:abstractNum w:abstractNumId="9">
+  <w:abstractNum w:abstractNumId="10">
     <w:nsid w:val="6F1421FD"/>
     <w:multiLevelType w:val="hybridMultilevel"/>
     <w:tmpl w:val="860ACF26"/>
@@ -5385,7 +6001,7 @@
     </w:lvl>
   </w:abstractNum>
   <w:num w:numId="1">
-    <w:abstractNumId w:val="4"/>
+    <w:abstractNumId w:val="5"/>
   </w:num>
   <w:num w:numId="2">
     <w:abstractNumId w:val="0"/>
@@ -5756,22 +6372,25 @@
     <w:abstractNumId w:val="0"/>
   </w:num>
   <w:num w:numId="8">
-    <w:abstractNumId w:val="5"/>
+    <w:abstractNumId w:val="6"/>
   </w:num>
   <w:num w:numId="9">
+    <w:abstractNumId w:val="10"/>
+  </w:num>
+  <w:num w:numId="10">
+    <w:abstractNumId w:val="7"/>
+  </w:num>
+  <w:num w:numId="11">
+    <w:abstractNumId w:val="4"/>
+  </w:num>
+  <w:num w:numId="12">
     <w:abstractNumId w:val="9"/>
   </w:num>
-  <w:num w:numId="10">
-    <w:abstractNumId w:val="6"/>
-  </w:num>
-  <w:num w:numId="11">
-    <w:abstractNumId w:val="3"/>
-  </w:num>
-  <w:num w:numId="12">
+  <w:num w:numId="13">
     <w:abstractNumId w:val="8"/>
   </w:num>
-  <w:num w:numId="13">
-    <w:abstractNumId w:val="7"/>
+  <w:num w:numId="14">
+    <w:abstractNumId w:val="3"/>
   </w:num>
 </w:numbering>
 </file>
@@ -7420,7 +8039,7 @@
 </file>
 
 <file path=customXml/itemProps1.xml><?xml version="1.0" encoding="utf-8"?>
-<ds:datastoreItem xmlns:ds="http://schemas.openxmlformats.org/officeDocument/2006/customXml" ds:itemID="{DA65C68E-3A2C-4EB9-A91C-7230291C815F}">
+<ds:datastoreItem xmlns:ds="http://schemas.openxmlformats.org/officeDocument/2006/customXml" ds:itemID="{301DE64D-B2D4-4FE2-A862-16976733C95A}">
   <ds:schemaRefs>
     <ds:schemaRef ds:uri="http://schemas.openxmlformats.org/officeDocument/2006/bibliography"/>
   </ds:schemaRefs>

</xml_diff>

<commit_message>
updated cross-references in doc
</commit_message>
<xml_diff>
--- a/doc/mureil_software.docx
+++ b/doc/mureil_software.docx
@@ -280,15 +280,7 @@
         <w:rPr>
           <w:b/>
         </w:rPr>
-        <w:t>People named in t</w:t>
-      </w:r>
-      <w:bookmarkStart w:id="0" w:name="_GoBack"/>
-      <w:bookmarkEnd w:id="0"/>
-      <w:r>
-        <w:rPr>
-          <w:b/>
-        </w:rPr>
-        <w:t>his document</w:t>
+        <w:t>People named in this document</w:t>
       </w:r>
       <w:r>
         <w:rPr>
@@ -622,197 +614,197 @@
       <w:pPr>
         <w:pStyle w:val="Heading3"/>
       </w:pPr>
-      <w:bookmarkStart w:id="1" w:name="_Ref350594392"/>
+      <w:bookmarkStart w:id="0" w:name="_Ref350594392"/>
       <w:r>
         <w:lastRenderedPageBreak/>
         <w:t>Data</w:t>
       </w:r>
+      <w:bookmarkEnd w:id="0"/>
+    </w:p>
+    <w:p>
+      <w:r>
+        <w:t>Data models provide</w:t>
+      </w:r>
+      <w:r>
+        <w:t xml:space="preserve"> all the vector and matrix input data to the simulation. </w:t>
+      </w:r>
+      <w:r>
+        <w:t xml:space="preserve">These may be hard-coded (for example data/mg_sample_data.py), or fully configurable (data/ncdata.py). A data model is based on the </w:t>
+      </w:r>
+      <w:r>
+        <w:t>DataSinglePassBase</w:t>
+      </w:r>
+      <w:r>
+        <w:t xml:space="preserve"> class. The data model will return a vector or matrix of data when requested by name. </w:t>
+      </w:r>
+      <w:r>
+        <w:t>Both of the current master models implemented handle only one data model, but conceivably a combination of models could be used.</w:t>
+      </w:r>
+    </w:p>
+    <w:p>
+      <w:r>
+        <w:t>Each model</w:t>
+      </w:r>
+      <w:r>
+        <w:t xml:space="preserve"> in the simulation</w:t>
+      </w:r>
+      <w:r>
+        <w:t xml:space="preserve"> is able to request (through its get_data_types method) the data series it requires</w:t>
+      </w:r>
+      <w:r>
+        <w:t xml:space="preserve">, and the master will deliver it via the model’s set_data method. The documentation for each model will indicate what the names of the required data series are and/or how the names of the data series are chosen. For example, the </w:t>
+      </w:r>
+      <w:r>
+        <w:t>TxMultiVariableGeneratorBase</w:t>
+      </w:r>
+      <w:r>
+        <w:t xml:space="preserve"> model, used for weather-dependent generators, takes a configuration parameter ‘data_name’ that specifies the name of the required data series. When writing the configuration file, the user needs to ensure that the data series name provided to ‘data_name’ is what the data model provides. The ncdata model is described in more detail further on.</w:t>
+      </w:r>
+    </w:p>
+    <w:p>
+      <w:pPr>
+        <w:pStyle w:val="Heading3"/>
+      </w:pPr>
+      <w:bookmarkStart w:id="1" w:name="_Ref350623853"/>
+      <w:bookmarkStart w:id="2" w:name="_Ref350633199"/>
+      <w:r>
+        <w:t xml:space="preserve">Main functional loops - </w:t>
+      </w:r>
+      <w:r>
+        <w:t>Sequential dispatch model</w:t>
+      </w:r>
       <w:bookmarkEnd w:id="1"/>
-    </w:p>
-    <w:p>
-      <w:r>
-        <w:t>Data models provide</w:t>
-      </w:r>
-      <w:r>
-        <w:t xml:space="preserve"> all the vector and matrix input data to the simulation. </w:t>
-      </w:r>
-      <w:r>
-        <w:t xml:space="preserve">These may be hard-coded (for example data/mg_sample_data.py), or fully configurable (data/ncdata.py). A data model is based on the </w:t>
-      </w:r>
-      <w:r>
-        <w:t>DataSinglePassBase</w:t>
-      </w:r>
-      <w:r>
-        <w:t xml:space="preserve"> class. The data model will return a vector or matrix of data when requested by name. </w:t>
-      </w:r>
-      <w:r>
-        <w:t>Both of the current master models implemented handle only one data model, but conceivably a combination of models could be used.</w:t>
-      </w:r>
-    </w:p>
-    <w:p>
-      <w:r>
-        <w:t>Each model</w:t>
-      </w:r>
-      <w:r>
-        <w:t xml:space="preserve"> in the simulation</w:t>
-      </w:r>
-      <w:r>
-        <w:t xml:space="preserve"> is able to request (through its get_data_types method) the data series it requires</w:t>
-      </w:r>
-      <w:r>
-        <w:t xml:space="preserve">, and the master will deliver it via the model’s set_data method. The documentation for each model will indicate what the names of the required data series are and/or how the names of the data series are chosen. For example, the </w:t>
-      </w:r>
-      <w:r>
-        <w:t>TxMultiVariableGeneratorBase</w:t>
-      </w:r>
-      <w:r>
-        <w:t xml:space="preserve"> model, used for weather-dependent generators, takes a configuration parameter ‘data_name’ that specifies the name of the required data series. When writing the configuration file, the user needs to ensure that the data series name provided to ‘data_name’ is what the data model provides. The ncdata model is described in more detail further on.</w:t>
+      <w:r>
+        <w:t xml:space="preserve"> and multi-period operation</w:t>
+      </w:r>
+      <w:bookmarkEnd w:id="2"/>
+    </w:p>
+    <w:p>
+      <w:r>
+        <w:t xml:space="preserve">Both the TxMulti and SimpleMureil master models implement a sequential dispatch model. This takes the configuration parameter ‘dispatch_order’ and builds its </w:t>
+      </w:r>
+      <w:r>
+        <w:t xml:space="preserve">generator collection from this. </w:t>
+      </w:r>
+      <w:r>
+        <w:t>To calculate</w:t>
+      </w:r>
+      <w:r>
+        <w:t xml:space="preserve"> t</w:t>
+      </w:r>
+      <w:r>
+        <w:t>he cost and output of the system</w:t>
+      </w:r>
+      <w:r>
+        <w:t>, a demand timeseries is started with, and each generator in turn is presented with the remaining demand as a supply request</w:t>
+      </w:r>
+      <w:r>
+        <w:t>, for the full timeseries at once</w:t>
+      </w:r>
+      <w:r>
+        <w:t>.</w:t>
+      </w:r>
+      <w:r>
+        <w:t xml:space="preserve"> If the name ‘demand’ appears in the dispatch_order, the initial demand is set to zero and the demand model is assumed to provide some demand (as negative supply). Otherwise the demand is loaded from the ts_demand series in the data model.</w:t>
+      </w:r>
+      <w:r>
+        <w:t xml:space="preserve"> </w:t>
+      </w:r>
+    </w:p>
+    <w:p>
+      <w:r>
+        <w:t>For multi-period operation with the TxMultiMasterSimple, the outer loop is on the period. For each period in turn, the capacity of each of the generators is updated, demand dispatched using the sequential dispatch model, and the transmission model asked for a cost. Costs are then aggregated across periods.</w:t>
+      </w:r>
+      <w:r>
+        <w:t xml:space="preserve"> Section </w:t>
+      </w:r>
+      <w:r>
+        <w:fldChar w:fldCharType="begin"/>
+      </w:r>
+      <w:r>
+        <w:instrText xml:space="preserve"> REF _Ref350633147 \r \h </w:instrText>
+      </w:r>
+      <w:r>
+        <w:fldChar w:fldCharType="separate"/>
+      </w:r>
+      <w:r>
+        <w:t>3.5.1</w:t>
+      </w:r>
+      <w:r>
+        <w:fldChar w:fldCharType="end"/>
+      </w:r>
+      <w:r>
+        <w:t xml:space="preserve"> discusses how the generator model state is maintained across periods.</w:t>
+      </w:r>
+    </w:p>
+    <w:p>
+      <w:r>
+        <w:t xml:space="preserve">See section </w:t>
+      </w:r>
+      <w:r>
+        <w:fldChar w:fldCharType="begin"/>
+      </w:r>
+      <w:r>
+        <w:instrText xml:space="preserve"> REF _Ref350595347 \r \h </w:instrText>
+      </w:r>
+      <w:r>
+        <w:fldChar w:fldCharType="separate"/>
+      </w:r>
+      <w:r>
+        <w:t>5.2.6</w:t>
+      </w:r>
+      <w:r>
+        <w:fldChar w:fldCharType="end"/>
+      </w:r>
+      <w:r>
+        <w:t xml:space="preserve"> for details on how this dispatch order could vary between periods</w:t>
+      </w:r>
+      <w:r>
+        <w:t xml:space="preserve">, and section </w:t>
+      </w:r>
+      <w:r>
+        <w:fldChar w:fldCharType="begin"/>
+      </w:r>
+      <w:r>
+        <w:instrText xml:space="preserve"> REF _Ref350596300 \r \h </w:instrText>
+      </w:r>
+      <w:r>
+        <w:fldChar w:fldCharType="separate"/>
+      </w:r>
+      <w:r>
+        <w:t>5.1.4</w:t>
+      </w:r>
+      <w:r>
+        <w:fldChar w:fldCharType="end"/>
+      </w:r>
+      <w:r>
+        <w:t xml:space="preserve"> for how </w:t>
+      </w:r>
+      <w:r>
+        <w:t>the demand timeseries</w:t>
+      </w:r>
+      <w:r>
+        <w:t xml:space="preserve"> could be done more neatly in the TxMultiMaster</w:t>
+      </w:r>
+      <w:r>
+        <w:t>Simple</w:t>
+      </w:r>
+      <w:r>
+        <w:t xml:space="preserve"> than by looking for ‘demand’ in dispatch_order</w:t>
+      </w:r>
+      <w:r>
+        <w:t>.</w:t>
       </w:r>
     </w:p>
     <w:p>
       <w:pPr>
         <w:pStyle w:val="Heading3"/>
       </w:pPr>
-      <w:bookmarkStart w:id="2" w:name="_Ref350623853"/>
-      <w:bookmarkStart w:id="3" w:name="_Ref350633199"/>
-      <w:r>
-        <w:t xml:space="preserve">Main functional loops - </w:t>
-      </w:r>
-      <w:r>
-        <w:t>Sequential dispatch model</w:t>
-      </w:r>
-      <w:bookmarkEnd w:id="2"/>
-      <w:r>
-        <w:t xml:space="preserve"> and multi-period operation</w:t>
+      <w:bookmarkStart w:id="3" w:name="_Ref350601328"/>
+      <w:r>
+        <w:t>Optimisable param mapping</w:t>
       </w:r>
       <w:bookmarkEnd w:id="3"/>
-    </w:p>
-    <w:p>
-      <w:r>
-        <w:t xml:space="preserve">Both the TxMulti and SimpleMureil master models implement a sequential dispatch model. This takes the configuration parameter ‘dispatch_order’ and builds its </w:t>
-      </w:r>
-      <w:r>
-        <w:t xml:space="preserve">generator collection from this. </w:t>
-      </w:r>
-      <w:r>
-        <w:t>To calculate</w:t>
-      </w:r>
-      <w:r>
-        <w:t xml:space="preserve"> t</w:t>
-      </w:r>
-      <w:r>
-        <w:t>he cost and output of the system</w:t>
-      </w:r>
-      <w:r>
-        <w:t>, a demand timeseries is started with, and each generator in turn is presented with the remaining demand as a supply request</w:t>
-      </w:r>
-      <w:r>
-        <w:t>, for the full timeseries at once</w:t>
-      </w:r>
-      <w:r>
-        <w:t>.</w:t>
-      </w:r>
-      <w:r>
-        <w:t xml:space="preserve"> If the name ‘demand’ appears in the dispatch_order, the initial demand is set to zero and the demand model is assumed to provide some demand (as negative supply). Otherwise the demand is loaded from the ts_demand series in the data model.</w:t>
-      </w:r>
-      <w:r>
-        <w:t xml:space="preserve"> </w:t>
-      </w:r>
-    </w:p>
-    <w:p>
-      <w:r>
-        <w:t>For multi-period operation with the TxMultiMasterSimple, the outer loop is on the period. For each period in turn, the capacity of each of the generators is updated, demand dispatched using the sequential dispatch model, and the transmission model asked for a cost. Costs are then aggregated across periods.</w:t>
-      </w:r>
-      <w:r>
-        <w:t xml:space="preserve"> Section </w:t>
-      </w:r>
-      <w:r>
-        <w:fldChar w:fldCharType="begin"/>
-      </w:r>
-      <w:r>
-        <w:instrText xml:space="preserve"> REF _Ref350633147 \r \h </w:instrText>
-      </w:r>
-      <w:r>
-        <w:fldChar w:fldCharType="separate"/>
-      </w:r>
-      <w:r>
-        <w:t>3.5.1</w:t>
-      </w:r>
-      <w:r>
-        <w:fldChar w:fldCharType="end"/>
-      </w:r>
-      <w:r>
-        <w:t xml:space="preserve"> discusses how the generator model state is maintained across periods.</w:t>
-      </w:r>
-    </w:p>
-    <w:p>
-      <w:r>
-        <w:t xml:space="preserve">See section </w:t>
-      </w:r>
-      <w:r>
-        <w:fldChar w:fldCharType="begin"/>
-      </w:r>
-      <w:r>
-        <w:instrText xml:space="preserve"> REF _Ref350595347 \r \h </w:instrText>
-      </w:r>
-      <w:r>
-        <w:fldChar w:fldCharType="separate"/>
-      </w:r>
-      <w:r>
-        <w:t>5.2.6</w:t>
-      </w:r>
-      <w:r>
-        <w:fldChar w:fldCharType="end"/>
-      </w:r>
-      <w:r>
-        <w:t xml:space="preserve"> for details on how this dispatch order could vary between periods</w:t>
-      </w:r>
-      <w:r>
-        <w:t xml:space="preserve">, and section </w:t>
-      </w:r>
-      <w:r>
-        <w:fldChar w:fldCharType="begin"/>
-      </w:r>
-      <w:r>
-        <w:instrText xml:space="preserve"> REF _Ref350596300 \r \h </w:instrText>
-      </w:r>
-      <w:r>
-        <w:fldChar w:fldCharType="separate"/>
-      </w:r>
-      <w:r>
-        <w:t>5.1.4</w:t>
-      </w:r>
-      <w:r>
-        <w:fldChar w:fldCharType="end"/>
-      </w:r>
-      <w:r>
-        <w:t xml:space="preserve"> for how </w:t>
-      </w:r>
-      <w:r>
-        <w:t>the demand timeseries</w:t>
-      </w:r>
-      <w:r>
-        <w:t xml:space="preserve"> could be done more neatly in the TxMultiMaster</w:t>
-      </w:r>
-      <w:r>
-        <w:t>Simple</w:t>
-      </w:r>
-      <w:r>
-        <w:t xml:space="preserve"> than by looking for ‘demand’ in dispatch_order</w:t>
-      </w:r>
-      <w:r>
-        <w:t>.</w:t>
-      </w:r>
-    </w:p>
-    <w:p>
-      <w:pPr>
-        <w:pStyle w:val="Heading3"/>
-      </w:pPr>
-      <w:bookmarkStart w:id="4" w:name="_Ref350601328"/>
-      <w:r>
-        <w:t>Optimisable param mapping</w:t>
-      </w:r>
-      <w:bookmarkEnd w:id="4"/>
     </w:p>
     <w:p>
       <w:r>
@@ -1345,11 +1337,11 @@
       <w:pPr>
         <w:pStyle w:val="Heading3"/>
       </w:pPr>
-      <w:bookmarkStart w:id="5" w:name="_Ref350594702"/>
+      <w:bookmarkStart w:id="4" w:name="_Ref350594702"/>
       <w:r>
         <w:t>Parameter requirements and checking</w:t>
       </w:r>
-      <w:bookmarkEnd w:id="5"/>
+      <w:bookmarkEnd w:id="4"/>
     </w:p>
     <w:p>
       <w:r>
@@ -3203,11 +3195,11 @@
       <w:pPr>
         <w:pStyle w:val="Heading3"/>
       </w:pPr>
-      <w:bookmarkStart w:id="6" w:name="_Ref350633147"/>
+      <w:bookmarkStart w:id="5" w:name="_Ref350633147"/>
       <w:r>
         <w:t>State variable / state handle in TxMulti framework</w:t>
       </w:r>
-      <w:bookmarkEnd w:id="6"/>
+      <w:bookmarkEnd w:id="5"/>
     </w:p>
     <w:p>
       <w:r>
@@ -3299,13 +3291,7 @@
     </w:p>
     <w:p>
       <w:r>
-        <w:t>For the GE demo (web) simulation, the TxMultiGeneratorMultiSite</w:t>
-      </w:r>
-      <w:r>
-        <w:t xml:space="preserve"> </w:t>
-      </w:r>
-      <w:r>
-        <w:t xml:space="preserve">method </w:t>
+        <w:t xml:space="preserve">For the GE demo (web) simulation, the TxMultiGeneratorMultiSite method </w:t>
       </w:r>
       <w:r>
         <w:t>update_state_new_period_list</w:t>
@@ -3646,129 +3632,129 @@
       <w:pPr>
         <w:pStyle w:val="Heading4"/>
       </w:pPr>
-      <w:bookmarkStart w:id="7" w:name="_Ref350590605"/>
+      <w:bookmarkStart w:id="6" w:name="_Ref350590605"/>
       <w:r>
         <w:t>Handling of negative param values</w:t>
       </w:r>
+      <w:bookmarkEnd w:id="6"/>
+    </w:p>
+    <w:p>
+      <w:r>
+        <w:t xml:space="preserve">Section </w:t>
+      </w:r>
+      <w:r>
+        <w:fldChar w:fldCharType="begin"/>
+      </w:r>
+      <w:r>
+        <w:instrText xml:space="preserve"> REF _Ref350590766 \r \h </w:instrText>
+      </w:r>
+      <w:r>
+        <w:fldChar w:fldCharType="separate"/>
+      </w:r>
+      <w:r>
+        <w:t>5.3.1.1</w:t>
+      </w:r>
+      <w:r>
+        <w:fldChar w:fldCharType="end"/>
+      </w:r>
+      <w:r>
+        <w:t xml:space="preserve"> discusses why negative optimiser param values are useful. It is important that models interpret negative param values to mean ‘don’t build’, instead of the nonsensical ‘build negative capacity’.</w:t>
+      </w:r>
+    </w:p>
+    <w:p>
+      <w:pPr>
+        <w:pStyle w:val="Heading4"/>
+      </w:pPr>
+      <w:bookmarkStart w:id="7" w:name="_Ref350625648"/>
+      <w:r>
+        <w:t xml:space="preserve">Handling of </w:t>
+      </w:r>
+      <w:r>
+        <w:t>‘</w:t>
+      </w:r>
+      <w:r>
+        <w:t>ts_demand</w:t>
+      </w:r>
+      <w:r>
+        <w:t>’</w:t>
+      </w:r>
+      <w:r>
+        <w:t xml:space="preserve"> timeseries</w:t>
+      </w:r>
       <w:bookmarkEnd w:id="7"/>
     </w:p>
     <w:p>
       <w:r>
-        <w:t xml:space="preserve">Section </w:t>
+        <w:t>Some models may desire to know the system demand timeseries for input</w:t>
+      </w:r>
+      <w:r>
+        <w:t xml:space="preserve"> into some forecasting function, and a</w:t>
+      </w:r>
+      <w:r>
+        <w:t xml:space="preserve"> missed-supply model that calculates reliability based on a fraction of MWh missed needs to know the total system demand. This is ok when the demand comes from the ts_demand data series (discussed in section </w:t>
       </w:r>
       <w:r>
         <w:fldChar w:fldCharType="begin"/>
       </w:r>
       <w:r>
-        <w:instrText xml:space="preserve"> REF _Ref350590766 \r \h </w:instrText>
+        <w:instrText xml:space="preserve"> REF _Ref350623853 \r \h </w:instrText>
       </w:r>
       <w:r>
         <w:fldChar w:fldCharType="separate"/>
       </w:r>
       <w:r>
-        <w:t>5.3.1.1</w:t>
+        <w:t>2.1.5</w:t>
       </w:r>
       <w:r>
         <w:fldChar w:fldCharType="end"/>
       </w:r>
       <w:r>
-        <w:t xml:space="preserve"> discusses why negative optimiser param values are useful. It is important that models interpret negative param values to mean ‘don’t build’, instead of the nonsensical ‘build negative capacity’.</w:t>
-      </w:r>
-    </w:p>
-    <w:p>
-      <w:pPr>
-        <w:pStyle w:val="Heading4"/>
-      </w:pPr>
-      <w:bookmarkStart w:id="8" w:name="_Ref350625648"/>
-      <w:r>
-        <w:t xml:space="preserve">Handling of </w:t>
-      </w:r>
-      <w:r>
-        <w:t>‘</w:t>
-      </w:r>
-      <w:r>
-        <w:t>ts_demand</w:t>
-      </w:r>
-      <w:r>
-        <w:t>’</w:t>
-      </w:r>
-      <w:r>
-        <w:t xml:space="preserve"> timeseries</w:t>
-      </w:r>
-      <w:bookmarkEnd w:id="8"/>
-    </w:p>
-    <w:p>
-      <w:r>
-        <w:t>Some models may desire to know the system demand timeseries for input</w:t>
-      </w:r>
-      <w:r>
-        <w:t xml:space="preserve"> into some forecasting function, and a</w:t>
-      </w:r>
-      <w:r>
-        <w:t xml:space="preserve"> missed-supply model that calculates reliability based on a fraction of MWh missed needs to know the total system demand. This is ok when the demand comes from the ts_demand data series (discussed in section </w:t>
+        <w:t xml:space="preserve">), but not so </w:t>
+      </w:r>
+      <w:r>
+        <w:t>easy</w:t>
+      </w:r>
+      <w:r>
+        <w:t xml:space="preserve"> when demand comes from a demand model. </w:t>
+      </w:r>
+      <w:r>
+        <w:t xml:space="preserve">The issue is that </w:t>
+      </w:r>
+      <w:r>
+        <w:t xml:space="preserve">the master would need to take the dynamic demand timeseries from the demand model and update any models that require it, in contrast to the </w:t>
+      </w:r>
+      <w:r>
+        <w:t>once-off passing to the model of the ts_demand data series from the data model. Code to do this could be written – but without it, it’s best not to require ts_demand as an input to your model.</w:t>
+      </w:r>
+    </w:p>
+    <w:p>
+      <w:pPr>
+        <w:pStyle w:val="Heading3"/>
+      </w:pPr>
+      <w:r>
+        <w:t>Summary of generator models implemented</w:t>
+      </w:r>
+    </w:p>
+    <w:p>
+      <w:r>
+        <w:t xml:space="preserve">A list of the current generator models, a brief description of their function and a list of their configuration parameters may be obtained by running the get_config_spec_help.py script. (See section </w:t>
       </w:r>
       <w:r>
         <w:fldChar w:fldCharType="begin"/>
       </w:r>
       <w:r>
-        <w:instrText xml:space="preserve"> REF _Ref350623853 \r \h </w:instrText>
+        <w:instrText xml:space="preserve"> REF _Ref350594702 \r \h </w:instrText>
       </w:r>
       <w:r>
         <w:fldChar w:fldCharType="separate"/>
       </w:r>
       <w:r>
-        <w:t>2.1.5</w:t>
+        <w:t>2.2.3</w:t>
       </w:r>
       <w:r>
         <w:fldChar w:fldCharType="end"/>
       </w:r>
       <w:r>
-        <w:t xml:space="preserve">), but not so </w:t>
-      </w:r>
-      <w:r>
-        <w:t>easy</w:t>
-      </w:r>
-      <w:r>
-        <w:t xml:space="preserve"> when demand comes from a demand model. </w:t>
-      </w:r>
-      <w:r>
-        <w:t xml:space="preserve">The issue is that </w:t>
-      </w:r>
-      <w:r>
-        <w:t xml:space="preserve">the master would need to take the dynamic demand timeseries from the demand model and update any models that require it, in contrast to the </w:t>
-      </w:r>
-      <w:r>
-        <w:t>once-off passing to the model of the ts_demand data series from the data model. Code to do this could be written – but without it, it’s best not to require ts_demand as an input to your model.</w:t>
-      </w:r>
-    </w:p>
-    <w:p>
-      <w:pPr>
-        <w:pStyle w:val="Heading3"/>
-      </w:pPr>
-      <w:r>
-        <w:t>Summary of generator models implemented</w:t>
-      </w:r>
-    </w:p>
-    <w:p>
-      <w:r>
-        <w:t xml:space="preserve">A list of the current generator models, a brief description of their function and a list of their configuration parameters may be obtained by running the get_config_spec_help.py script. (See section </w:t>
-      </w:r>
-      <w:r>
-        <w:fldChar w:fldCharType="begin"/>
-      </w:r>
-      <w:r>
-        <w:instrText xml:space="preserve"> REF _Ref350594702 \r \h </w:instrText>
-      </w:r>
-      <w:r>
-        <w:fldChar w:fldCharType="separate"/>
-      </w:r>
-      <w:r>
-        <w:t>2.2.3</w:t>
-      </w:r>
-      <w:r>
-        <w:fldChar w:fldCharType="end"/>
-      </w:r>
-      <w:r>
         <w:t xml:space="preserve">). For each generator model the output text will say if it implements SinglePassGenerator or TxMultiGeneratorBase. Choose only generators that are compatible with the master you are using. </w:t>
       </w:r>
     </w:p>
@@ -3782,13 +3768,7 @@
     </w:p>
     <w:p>
       <w:r>
-        <w:t>A very simple transmission cost model is implemented in transmission/d</w:t>
-      </w:r>
-      <w:r>
-        <w:t>istancetxmodel.</w:t>
-      </w:r>
-      <w:r>
-        <w:t xml:space="preserve">py. This simply takes the list of active site indices and builds a transmission line to the nearest trunk node. This code is incomplete – see section </w:t>
+        <w:t xml:space="preserve">A very simple transmission cost model is implemented in transmission/distancetxmodel.py. This simply takes the list of active site indices and builds a transmission line to the nearest trunk node. This code is incomplete – see section </w:t>
       </w:r>
       <w:r>
         <w:fldChar w:fldCharType="begin"/>
@@ -4271,10 +4251,7 @@
     </w:p>
     <w:p>
       <w:r>
-        <w:t>System regression testing uses fully configured simulations, as a user would do, and checks that the results haven’t changed from a ‘golden’ run.</w:t>
-      </w:r>
-      <w:r>
-        <w:t xml:space="preserve"> Preferably this ‘golden’ run will have been thoroughly checked for correctness by the person building the test. It is vastly more difficult to test for correctness at a the system level of integration, so unit tests are important to identify any issues within modules first. A system test will typically identify issues in how the modules work together, and will occasionally pick up other bugs that the unit tests missed.</w:t>
+        <w:t>System regression testing uses fully configured simulations, as a user would do, and checks that the results haven’t changed from a ‘golden’ run. Preferably this ‘golden’ run will have been thoroughly checked for correctness by the person building the test. It is vastly more difficult to test for correctness at a the system level of integration, so unit tests are important to identify any issues within modules first. A system test will typically identify issues in how the modules work together, and will occasionally pick up other bugs that the unit tests missed.</w:t>
       </w:r>
     </w:p>
     <w:p>
@@ -4292,16 +4269,7 @@
     </w:p>
     <w:p>
       <w:r>
-        <w:t xml:space="preserve">The subdirectories test_* contain unit test scripts for the corresponding non-test directory. The test scripts are written using the Python unittest framework. </w:t>
-      </w:r>
-      <w:r>
-        <w:t>See the unittest</w:t>
-      </w:r>
-      <w:r>
-        <w:t xml:space="preserve"> section</w:t>
-      </w:r>
-      <w:r>
-        <w:t xml:space="preserve"> in the Python documentation.</w:t>
+        <w:t>The subdirectories test_* contain unit test scripts for the corresponding non-test directory. The test scripts are written using the Python unittest framework. See the unittest section in the Python documentation.</w:t>
       </w:r>
     </w:p>
     <w:p>
@@ -4319,10 +4287,7 @@
         <w:pStyle w:val="Code"/>
       </w:pPr>
       <w:r>
-        <w:t xml:space="preserve">&gt; </w:t>
-      </w:r>
-      <w:r>
-        <w:t>python test_basicpumpedhydro.py -v</w:t>
+        <w:t>&gt; python test_basicpumpedhydro.py -v</w:t>
       </w:r>
     </w:p>
     <w:p>
@@ -4706,10 +4671,7 @@
         <w:pStyle w:val="Code"/>
       </w:pPr>
       <w:r>
-        <w:t xml:space="preserve">&gt; </w:t>
-      </w:r>
-      <w:r>
-        <w:t>python test.py -v</w:t>
+        <w:t>&gt; python test.py -v</w:t>
       </w:r>
     </w:p>
     <w:p>
@@ -5493,55 +5455,55 @@
       <w:pPr>
         <w:pStyle w:val="Heading3"/>
       </w:pPr>
-      <w:bookmarkStart w:id="9" w:name="_Ref350626149"/>
+      <w:bookmarkStart w:id="8" w:name="_Ref350626149"/>
       <w:r>
         <w:t>Simple transmission model multi-period</w:t>
       </w:r>
+      <w:bookmarkEnd w:id="8"/>
+    </w:p>
+    <w:p>
+      <w:r>
+        <w:t xml:space="preserve">Roger has implemented a very simple transmission model </w:t>
+      </w:r>
+      <w:r>
+        <w:t>(transmission.distancetxmodel.</w:t>
+      </w:r>
+      <w:r>
+        <w:t>DistanceTxModel</w:t>
+      </w:r>
+      <w:r>
+        <w:t xml:space="preserve">) </w:t>
+      </w:r>
+      <w:r>
+        <w:t xml:space="preserve">that charges to build the transmission line to the nearest trunk node. </w:t>
+      </w:r>
+      <w:r>
+        <w:t>This model works in a single period, but it does not identify whether the line was already built in an earlier period. Some memory of the previous period’s state needs to be added to this model.</w:t>
+      </w:r>
+    </w:p>
+    <w:p>
+      <w:r>
+        <w:t>For best software practice, a base class for simple transmission models of this type could be implemented, and then checked for by the master (using the check_subclass function in mureilbuilder.py), so that different transmission models could be specified interchangeably in the configuration file.</w:t>
+      </w:r>
+    </w:p>
+    <w:p>
+      <w:pPr>
+        <w:pStyle w:val="Heading3"/>
+      </w:pPr>
+      <w:bookmarkStart w:id="9" w:name="_Ref350596300"/>
+      <w:r>
+        <w:t xml:space="preserve">Using the get_details </w:t>
+      </w:r>
+      <w:r>
+        <w:t>method</w:t>
+      </w:r>
+      <w:r>
+        <w:t xml:space="preserve"> to identify demand and miss</w:t>
+      </w:r>
+      <w:r>
+        <w:t>ed_supply models in master</w:t>
+      </w:r>
       <w:bookmarkEnd w:id="9"/>
-    </w:p>
-    <w:p>
-      <w:r>
-        <w:t xml:space="preserve">Roger has implemented a very simple transmission model </w:t>
-      </w:r>
-      <w:r>
-        <w:t>(transmission.distancetxmodel.</w:t>
-      </w:r>
-      <w:r>
-        <w:t>DistanceTxModel</w:t>
-      </w:r>
-      <w:r>
-        <w:t xml:space="preserve">) </w:t>
-      </w:r>
-      <w:r>
-        <w:t xml:space="preserve">that charges to build the transmission line to the nearest trunk node. </w:t>
-      </w:r>
-      <w:r>
-        <w:t>This model works in a single period, but it does not identify whether the line was already built in an earlier period. Some memory of the previous period’s state needs to be added to this model.</w:t>
-      </w:r>
-    </w:p>
-    <w:p>
-      <w:r>
-        <w:t>For best software practice, a base class for simple transmission models of this type could be implemented, and then checked for by the master (using the check_subclass function in mureilbuilder.py), so that different transmission models could be specified interchangeably in the configuration file.</w:t>
-      </w:r>
-    </w:p>
-    <w:p>
-      <w:pPr>
-        <w:pStyle w:val="Heading3"/>
-      </w:pPr>
-      <w:bookmarkStart w:id="10" w:name="_Ref350596300"/>
-      <w:r>
-        <w:t xml:space="preserve">Using the get_details </w:t>
-      </w:r>
-      <w:r>
-        <w:t>method</w:t>
-      </w:r>
-      <w:r>
-        <w:t xml:space="preserve"> to identify demand and miss</w:t>
-      </w:r>
-      <w:r>
-        <w:t>ed_supply models in master</w:t>
-      </w:r>
-      <w:bookmarkEnd w:id="10"/>
     </w:p>
     <w:p>
       <w:r>
@@ -5631,11 +5593,11 @@
       <w:pPr>
         <w:pStyle w:val="Heading3"/>
       </w:pPr>
-      <w:bookmarkStart w:id="11" w:name="_Ref350628971"/>
+      <w:bookmarkStart w:id="10" w:name="_Ref350628971"/>
       <w:r>
         <w:t>Failing regression and unit tests</w:t>
       </w:r>
-      <w:bookmarkEnd w:id="11"/>
+      <w:bookmarkEnd w:id="10"/>
     </w:p>
     <w:p>
       <w:r>
@@ -5971,11 +5933,11 @@
       <w:pPr>
         <w:pStyle w:val="Heading3"/>
       </w:pPr>
-      <w:bookmarkStart w:id="12" w:name="_Ref350593735"/>
+      <w:bookmarkStart w:id="11" w:name="_Ref350593735"/>
       <w:r>
         <w:t>Transmission model including flows</w:t>
       </w:r>
-      <w:bookmarkEnd w:id="12"/>
+      <w:bookmarkEnd w:id="11"/>
     </w:p>
     <w:p>
       <w:r>
@@ -6020,157 +5982,157 @@
       <w:pPr>
         <w:pStyle w:val="Heading3"/>
       </w:pPr>
-      <w:bookmarkStart w:id="13" w:name="_Ref350595347"/>
+      <w:bookmarkStart w:id="12" w:name="_Ref350595347"/>
       <w:r>
         <w:t>Different dispatch order in different periods</w:t>
       </w:r>
+      <w:bookmarkEnd w:id="12"/>
+    </w:p>
+    <w:p>
+      <w:r>
+        <w:t>This is straightforward</w:t>
+      </w:r>
+      <w:r>
+        <w:t>. Currently the TxMultiMasterSimple model uses the dispatch_order value to determine which generator models it needs to instantiate. It could just as easily compile the list of required generator models from a multi-period setting, and sel</w:t>
+      </w:r>
+      <w:r>
+        <w:t>ect the dispatch_order from self.period_configs instead of just using the one order from self.config. The line in the configuration file would look something like this:</w:t>
+      </w:r>
+    </w:p>
+    <w:p>
+      <w:pPr>
+        <w:pStyle w:val="Code"/>
+      </w:pPr>
+    </w:p>
+    <w:p>
+      <w:pPr>
+        <w:pStyle w:val="Code"/>
+      </w:pPr>
+      <w:r>
+        <w:t>dispatch_order: {2010: solar gas coal, 2020: solar wave gas}</w:t>
+      </w:r>
+    </w:p>
+    <w:p>
+      <w:r>
+        <w:t>In theory, the choice of dispatch order could also be optimised, by somehow parametrising the dispatch order decision into a list of integers and adding that to the optimiser’</w:t>
+      </w:r>
+      <w:r>
+        <w:t xml:space="preserve">s params vector. </w:t>
+      </w:r>
+    </w:p>
+    <w:p>
+      <w:pPr>
+        <w:pStyle w:val="Heading3"/>
+      </w:pPr>
+      <w:r>
+        <w:t xml:space="preserve">Multi-site </w:t>
+      </w:r>
+      <w:r>
+        <w:t>thermal</w:t>
+      </w:r>
+      <w:r>
+        <w:t xml:space="preserve"> models</w:t>
+      </w:r>
+    </w:p>
+    <w:p>
+      <w:r>
+        <w:t>The thermal models in the TxMulti family restrict themselves to a single site so that there is no question of how to dispatch the capacity to meet the supply request. Multiple sites can currently be modelled by listing them in the master’s dispatch order and configuring them individually. The thermal models could be extended to handle multiple sites once a method for dispatching between the sites was determined.</w:t>
+      </w:r>
+    </w:p>
+    <w:p>
+      <w:pPr>
+        <w:pStyle w:val="Heading3"/>
+      </w:pPr>
+      <w:r>
+        <w:t>Economic models</w:t>
+      </w:r>
+    </w:p>
+    <w:p>
+      <w:r>
+        <w:t xml:space="preserve">An economic model of the profitability of each site could be constructed using the </w:t>
+      </w:r>
+      <w:r>
+        <w:t>calculate_time_period_full</w:t>
+      </w:r>
+      <w:r>
+        <w:t xml:space="preserve"> method of TxMultiGeneratorBase. This exposes the per-site information on output, capital costs and variable costs. The master (or transmission model, if it was doing the sums) could direct the relevant per-site information to an economic model.</w:t>
+      </w:r>
+    </w:p>
+    <w:p>
+      <w:pPr>
+        <w:pStyle w:val="Heading3"/>
+      </w:pPr>
+      <w:r>
+        <w:t>Constraints on maximum total new build capacity</w:t>
+      </w:r>
+    </w:p>
+    <w:p>
+      <w:r>
+        <w:t xml:space="preserve">There is a concern that the optimiser may come up with solutions that require a very uneven distribution of manpower and resources across the time periods. One simple way to model this would be to have the period_cost value (the total expense for the period), as currently calculated in TxMultiMasterSimple, to be transformed by a function that </w:t>
+      </w:r>
+      <w:r>
+        <w:t xml:space="preserve">increased costs more than linearly </w:t>
+      </w:r>
+      <w:r>
+        <w:t xml:space="preserve">as the total period cost </w:t>
+      </w:r>
+      <w:r>
+        <w:t>became unreasonable</w:t>
+      </w:r>
+      <w:r>
+        <w:t>.</w:t>
+      </w:r>
+    </w:p>
+    <w:p>
+      <w:pPr>
+        <w:pStyle w:val="Heading3"/>
+      </w:pPr>
+      <w:r>
+        <w:t>Variable generators to use weather data instead of capacity factor data</w:t>
+      </w:r>
+    </w:p>
+    <w:p>
+      <w:r>
+        <w:t xml:space="preserve">The variable generators </w:t>
+      </w:r>
+      <w:r>
+        <w:t xml:space="preserve">currently expect the timeseries data to be provided as capacity factor. Robert calculates the capacity factor data from the meteorological data and power curves of typical equipment. A more configurable arrangement would be to have the meterological data loaded from files and the variable generator configuration to include some specification of a conversion function. This would have the disadvantage of needing to do all these calculations when the data was first loaded, a significant issue for large data sets. </w:t>
+      </w:r>
+    </w:p>
+    <w:p>
+      <w:pPr>
+        <w:pStyle w:val="Heading2"/>
+      </w:pPr>
+      <w:r>
+        <w:t xml:space="preserve">Ideas for </w:t>
+      </w:r>
+      <w:r>
+        <w:t>performance</w:t>
+      </w:r>
+      <w:r>
+        <w:t xml:space="preserve"> </w:t>
+      </w:r>
+      <w:r>
+        <w:t>improvement</w:t>
+      </w:r>
+    </w:p>
+    <w:p>
+      <w:pPr>
+        <w:pStyle w:val="Heading3"/>
+      </w:pPr>
+      <w:r>
+        <w:t>Genetic algorithm optimisations</w:t>
+      </w:r>
+    </w:p>
+    <w:p>
+      <w:pPr>
+        <w:pStyle w:val="Heading4"/>
+      </w:pPr>
+      <w:bookmarkStart w:id="13" w:name="_Ref350590766"/>
+      <w:r>
+        <w:t>Selection of starting points and use of negatives</w:t>
+      </w:r>
       <w:bookmarkEnd w:id="13"/>
-    </w:p>
-    <w:p>
-      <w:r>
-        <w:t>This is straightforward</w:t>
-      </w:r>
-      <w:r>
-        <w:t>. Currently the TxMultiMasterSimple model uses the dispatch_order value to determine which generator models it needs to instantiate. It could just as easily compile the list of required generator models from a multi-period setting, and sel</w:t>
-      </w:r>
-      <w:r>
-        <w:t>ect the dispatch_order from self.period_configs instead of just using the one order from self.config. The line in the configuration file would look something like this:</w:t>
-      </w:r>
-    </w:p>
-    <w:p>
-      <w:pPr>
-        <w:pStyle w:val="Code"/>
-      </w:pPr>
-    </w:p>
-    <w:p>
-      <w:pPr>
-        <w:pStyle w:val="Code"/>
-      </w:pPr>
-      <w:r>
-        <w:t>dispatch_order: {2010: solar gas coal, 2020: solar wave gas}</w:t>
-      </w:r>
-    </w:p>
-    <w:p>
-      <w:r>
-        <w:t>In theory, the choice of dispatch order could also be optimised, by somehow parametrising the dispatch order decision into a list of integers and adding that to the optimiser’</w:t>
-      </w:r>
-      <w:r>
-        <w:t xml:space="preserve">s params vector. </w:t>
-      </w:r>
-    </w:p>
-    <w:p>
-      <w:pPr>
-        <w:pStyle w:val="Heading3"/>
-      </w:pPr>
-      <w:r>
-        <w:t xml:space="preserve">Multi-site </w:t>
-      </w:r>
-      <w:r>
-        <w:t>thermal</w:t>
-      </w:r>
-      <w:r>
-        <w:t xml:space="preserve"> models</w:t>
-      </w:r>
-    </w:p>
-    <w:p>
-      <w:r>
-        <w:t>The thermal models in the TxMulti family restrict themselves to a single site so that there is no question of how to dispatch the capacity to meet the supply request. Multiple sites can currently be modelled by listing them in the master’s dispatch order and configuring them individually. The thermal models could be extended to handle multiple sites once a method for dispatching between the sites was determined.</w:t>
-      </w:r>
-    </w:p>
-    <w:p>
-      <w:pPr>
-        <w:pStyle w:val="Heading3"/>
-      </w:pPr>
-      <w:r>
-        <w:t>Economic models</w:t>
-      </w:r>
-    </w:p>
-    <w:p>
-      <w:r>
-        <w:t xml:space="preserve">An economic model of the profitability of each site could be constructed using the </w:t>
-      </w:r>
-      <w:r>
-        <w:t>calculate_time_period_full</w:t>
-      </w:r>
-      <w:r>
-        <w:t xml:space="preserve"> method of TxMultiGeneratorBase. This exposes the per-site information on output, capital costs and variable costs. The master (or transmission model, if it was doing the sums) could direct the relevant per-site information to an economic model.</w:t>
-      </w:r>
-    </w:p>
-    <w:p>
-      <w:pPr>
-        <w:pStyle w:val="Heading3"/>
-      </w:pPr>
-      <w:r>
-        <w:t>Constraints on maximum total new build capacity</w:t>
-      </w:r>
-    </w:p>
-    <w:p>
-      <w:r>
-        <w:t xml:space="preserve">There is a concern that the optimiser may come up with solutions that require a very uneven distribution of manpower and resources across the time periods. One simple way to model this would be to have the period_cost value (the total expense for the period), as currently calculated in TxMultiMasterSimple, to be transformed by a function that </w:t>
-      </w:r>
-      <w:r>
-        <w:t xml:space="preserve">increased costs more than linearly </w:t>
-      </w:r>
-      <w:r>
-        <w:t xml:space="preserve">as the total period cost </w:t>
-      </w:r>
-      <w:r>
-        <w:t>became unreasonable</w:t>
-      </w:r>
-      <w:r>
-        <w:t>.</w:t>
-      </w:r>
-    </w:p>
-    <w:p>
-      <w:pPr>
-        <w:pStyle w:val="Heading3"/>
-      </w:pPr>
-      <w:r>
-        <w:t>Variable generators to use weather data instead of capacity factor data</w:t>
-      </w:r>
-    </w:p>
-    <w:p>
-      <w:r>
-        <w:t xml:space="preserve">The variable generators </w:t>
-      </w:r>
-      <w:r>
-        <w:t xml:space="preserve">currently expect the timeseries data to be provided as capacity factor. Robert calculates the capacity factor data from the meteorological data and power curves of typical equipment. A more configurable arrangement would be to have the meterological data loaded from files and the variable generator configuration to include some specification of a conversion function. This would have the disadvantage of needing to do all these calculations when the data was first loaded, a significant issue for large data sets. </w:t>
-      </w:r>
-    </w:p>
-    <w:p>
-      <w:pPr>
-        <w:pStyle w:val="Heading2"/>
-      </w:pPr>
-      <w:r>
-        <w:t xml:space="preserve">Ideas for </w:t>
-      </w:r>
-      <w:r>
-        <w:t>performance</w:t>
-      </w:r>
-      <w:r>
-        <w:t xml:space="preserve"> </w:t>
-      </w:r>
-      <w:r>
-        <w:t>improvement</w:t>
-      </w:r>
-    </w:p>
-    <w:p>
-      <w:pPr>
-        <w:pStyle w:val="Heading3"/>
-      </w:pPr>
-      <w:r>
-        <w:t>Genetic algorithm optimisations</w:t>
-      </w:r>
-    </w:p>
-    <w:p>
-      <w:pPr>
-        <w:pStyle w:val="Heading4"/>
-      </w:pPr>
-      <w:bookmarkStart w:id="14" w:name="_Ref350590766"/>
-      <w:r>
-        <w:t>Selection of starting points and use of negatives</w:t>
-      </w:r>
-      <w:bookmarkEnd w:id="14"/>
     </w:p>
     <w:p>
       <w:r>
@@ -6263,11 +6225,11 @@
       <w:pPr>
         <w:pStyle w:val="Heading3"/>
       </w:pPr>
-      <w:bookmarkStart w:id="15" w:name="_Ref350600555"/>
+      <w:bookmarkStart w:id="14" w:name="_Ref350600555"/>
       <w:r>
         <w:t>Orientation of timeseries data arrays</w:t>
       </w:r>
-      <w:bookmarkEnd w:id="15"/>
+      <w:bookmarkEnd w:id="14"/>
     </w:p>
     <w:p>
       <w:r>
@@ -6665,107 +6627,112 @@
       <w:pPr>
         <w:pStyle w:val="Heading3"/>
       </w:pPr>
-      <w:bookmarkStart w:id="16" w:name="_Ref350628515"/>
+      <w:bookmarkStart w:id="15" w:name="_Ref350628515"/>
       <w:r>
         <w:t>Working with a Pickle file</w:t>
       </w:r>
+      <w:bookmarkEnd w:id="15"/>
+    </w:p>
+    <w:p>
+      <w:r>
+        <w:t>Pickle files are a nice Python thing that takes a complex structure and saves it to a file. The simulation results are saved in a pickle file. To load it in: (at a Python prompt):</w:t>
+      </w:r>
+    </w:p>
+    <w:p>
+      <w:pPr>
+        <w:pStyle w:val="Code"/>
+      </w:pPr>
+    </w:p>
+    <w:p>
+      <w:pPr>
+        <w:pStyle w:val="Code"/>
+      </w:pPr>
+      <w:r>
+        <w:t>&gt;&gt;&gt; import pickle</w:t>
+      </w:r>
+    </w:p>
+    <w:p>
+      <w:pPr>
+        <w:pStyle w:val="Code"/>
+      </w:pPr>
+      <w:r>
+        <w:t>&gt;&gt;&gt; results = pickle.load(open(‘filename.pkl’, ‘rb’))</w:t>
+      </w:r>
+    </w:p>
+    <w:p>
+      <w:r>
+        <w:t>To work out what they keys are in the dict:</w:t>
+      </w:r>
+    </w:p>
+    <w:p>
+      <w:pPr>
+        <w:pStyle w:val="Code"/>
+      </w:pPr>
+    </w:p>
+    <w:p>
+      <w:pPr>
+        <w:pStyle w:val="Code"/>
+      </w:pPr>
+      <w:r>
+        <w:t>&gt;&gt;&gt; results.keys()</w:t>
+      </w:r>
+    </w:p>
+    <w:p>
+      <w:r>
+        <w:t>Then to move into the dict, assuming there’s a key ‘totals’</w:t>
+      </w:r>
+      <w:r>
+        <w:t>, and continue navigating through it by using keys()</w:t>
+      </w:r>
+      <w:r>
+        <w:t>:</w:t>
+      </w:r>
+    </w:p>
+    <w:p>
+      <w:pPr>
+        <w:pStyle w:val="Code"/>
+      </w:pPr>
+    </w:p>
+    <w:p>
+      <w:pPr>
+        <w:pStyle w:val="Code"/>
+      </w:pPr>
+      <w:r>
+        <w:t>&gt;&gt;&gt; x = results[‘totals’]</w:t>
+      </w:r>
+    </w:p>
+    <w:p>
+      <w:r>
+        <w:t>Or if results.keys() doesn’t work, perhaps you have a list or a tuple:</w:t>
+      </w:r>
+    </w:p>
+    <w:p>
+      <w:pPr>
+        <w:pStyle w:val="Code"/>
+      </w:pPr>
+    </w:p>
+    <w:p>
+      <w:pPr>
+        <w:pStyle w:val="Code"/>
+      </w:pPr>
+      <w:r>
+        <w:t>&gt;&gt;&gt;</w:t>
+      </w:r>
+      <w:r>
+        <w:t xml:space="preserve"> len(x</w:t>
+      </w:r>
+      <w:r>
+        <w:t>)</w:t>
+      </w:r>
+    </w:p>
+    <w:p>
+      <w:r>
+        <w:t>and if t</w:t>
+      </w:r>
+      <w:bookmarkStart w:id="16" w:name="_GoBack"/>
       <w:bookmarkEnd w:id="16"/>
-    </w:p>
-    <w:p>
-      <w:r>
-        <w:t>Pickle files are a nice Python thing that takes a complex structure and saves it to a file. The simulation results are saved in a pickle file. To load it in: (at a Python prompt):</w:t>
-      </w:r>
-    </w:p>
-    <w:p>
-      <w:pPr>
-        <w:pStyle w:val="Code"/>
-      </w:pPr>
-    </w:p>
-    <w:p>
-      <w:pPr>
-        <w:pStyle w:val="Code"/>
-      </w:pPr>
-      <w:r>
-        <w:t>&gt;&gt;&gt; import pickle</w:t>
-      </w:r>
-    </w:p>
-    <w:p>
-      <w:pPr>
-        <w:pStyle w:val="Code"/>
-      </w:pPr>
-      <w:r>
-        <w:t>&gt;&gt;&gt; results = pickle.load(open(‘filename.pkl’, ‘rb’))</w:t>
-      </w:r>
-    </w:p>
-    <w:p>
-      <w:r>
-        <w:t>To work out what they keys are in the dict:</w:t>
-      </w:r>
-    </w:p>
-    <w:p>
-      <w:pPr>
-        <w:pStyle w:val="Code"/>
-      </w:pPr>
-    </w:p>
-    <w:p>
-      <w:pPr>
-        <w:pStyle w:val="Code"/>
-      </w:pPr>
-      <w:r>
-        <w:t>&gt;&gt;&gt; results.keys()</w:t>
-      </w:r>
-    </w:p>
-    <w:p>
-      <w:r>
-        <w:t>Then to move into the dict, assuming there’s a key ‘totals’</w:t>
-      </w:r>
-      <w:r>
-        <w:t>, and continue navigating through it by using keys()</w:t>
-      </w:r>
-      <w:r>
-        <w:t>:</w:t>
-      </w:r>
-    </w:p>
-    <w:p>
-      <w:pPr>
-        <w:pStyle w:val="Code"/>
-      </w:pPr>
-    </w:p>
-    <w:p>
-      <w:pPr>
-        <w:pStyle w:val="Code"/>
-      </w:pPr>
-      <w:r>
-        <w:t>&gt;&gt;&gt; x = results[‘totals’]</w:t>
-      </w:r>
-    </w:p>
-    <w:p>
-      <w:r>
-        <w:t>Or if results.keys() doesn’t work, perhaps you have a list or a tuple:</w:t>
-      </w:r>
-    </w:p>
-    <w:p>
-      <w:pPr>
-        <w:pStyle w:val="Code"/>
-      </w:pPr>
-    </w:p>
-    <w:p>
-      <w:pPr>
-        <w:pStyle w:val="Code"/>
-      </w:pPr>
-      <w:r>
-        <w:t>&gt;&gt;&gt;</w:t>
-      </w:r>
-      <w:r>
-        <w:t xml:space="preserve"> len(x</w:t>
-      </w:r>
-      <w:r>
-        <w:t>)</w:t>
-      </w:r>
-    </w:p>
-    <w:p>
-      <w:r>
-        <w:t>and if this is greater than 1, you can navigate with indices e.g.</w:t>
+      <w:r>
+        <w:t>his is greater than 1, you can navigate with indices e.g.</w:t>
       </w:r>
     </w:p>
     <w:p>
@@ -8837,6 +8804,7 @@
   <w:style w:type="character" w:default="1" w:styleId="DefaultParagraphFont">
     <w:name w:val="Default Paragraph Font"/>
     <w:uiPriority w:val="1"/>
+    <w:semiHidden/>
     <w:unhideWhenUsed/>
   </w:style>
   <w:style w:type="table" w:default="1" w:styleId="TableNormal">
@@ -9388,6 +9356,7 @@
   <w:style w:type="character" w:default="1" w:styleId="DefaultParagraphFont">
     <w:name w:val="Default Paragraph Font"/>
     <w:uiPriority w:val="1"/>
+    <w:semiHidden/>
     <w:unhideWhenUsed/>
   </w:style>
   <w:style w:type="table" w:default="1" w:styleId="TableNormal">
@@ -10212,7 +10181,7 @@
 </file>
 
 <file path=customXml/itemProps1.xml><?xml version="1.0" encoding="utf-8"?>
-<ds:datastoreItem xmlns:ds="http://schemas.openxmlformats.org/officeDocument/2006/customXml" ds:itemID="{DF81AACF-9644-4EF0-AC6C-1372EECB0136}">
+<ds:datastoreItem xmlns:ds="http://schemas.openxmlformats.org/officeDocument/2006/customXml" ds:itemID="{A5B9CE80-0D0B-4EEC-AF41-55CF966D827B}">
   <ds:schemaRefs>
     <ds:schemaRef ds:uri="http://schemas.openxmlformats.org/officeDocument/2006/bibliography"/>
   </ds:schemaRefs>

</xml_diff>

<commit_message>
Initial software integration of power flow model complete.
</commit_message>
<xml_diff>
--- a/doc/mureil_software.docx
+++ b/doc/mureil_software.docx
@@ -259,19 +259,31 @@
           <w:tcPr>
             <w:tcW w:w="2670" w:type="dxa"/>
           </w:tcPr>
-          <w:p/>
+          <w:p>
+            <w:r>
+              <w:t>10 August 2013</w:t>
+            </w:r>
+          </w:p>
         </w:tc>
         <w:tc>
           <w:tcPr>
             <w:tcW w:w="2670" w:type="dxa"/>
           </w:tcPr>
-          <w:p/>
+          <w:p>
+            <w:r>
+              <w:t>Marcelle Gannon</w:t>
+            </w:r>
+          </w:p>
         </w:tc>
         <w:tc>
           <w:tcPr>
             <w:tcW w:w="5116" w:type="dxa"/>
           </w:tcPr>
-          <w:p/>
+          <w:p>
+            <w:r>
+              <w:t>Updated after integration of Matthew’s electricity flow model</w:t>
+            </w:r>
+          </w:p>
         </w:tc>
       </w:tr>
     </w:tbl>
@@ -304,8 +316,13 @@
         <w:t xml:space="preserve">Elly </w:t>
       </w:r>
       <w:r>
-        <w:t>Hutton, Steven Thomas, Peter Rayner.</w:t>
-      </w:r>
+        <w:t>Hutt</w:t>
+      </w:r>
+      <w:r>
+        <w:t>on, Steven Thomas, Peter Rayner, Matthew Jeppesen</w:t>
+      </w:r>
+      <w:bookmarkStart w:id="0" w:name="_GoBack"/>
+      <w:bookmarkEnd w:id="0"/>
     </w:p>
     <w:p>
       <w:pPr>
@@ -614,12 +631,12 @@
       <w:pPr>
         <w:pStyle w:val="Heading3"/>
       </w:pPr>
-      <w:bookmarkStart w:id="0" w:name="_Ref350594392"/>
+      <w:bookmarkStart w:id="1" w:name="_Ref350594392"/>
       <w:r>
         <w:lastRenderedPageBreak/>
         <w:t>Data</w:t>
       </w:r>
-      <w:bookmarkEnd w:id="0"/>
+      <w:bookmarkEnd w:id="1"/>
     </w:p>
     <w:p>
       <w:r>
@@ -665,19 +682,19 @@
       <w:pPr>
         <w:pStyle w:val="Heading3"/>
       </w:pPr>
-      <w:bookmarkStart w:id="1" w:name="_Ref350623853"/>
-      <w:bookmarkStart w:id="2" w:name="_Ref350633199"/>
+      <w:bookmarkStart w:id="2" w:name="_Ref350623853"/>
+      <w:bookmarkStart w:id="3" w:name="_Ref350633199"/>
       <w:r>
         <w:t xml:space="preserve">Main functional loops - </w:t>
       </w:r>
       <w:r>
         <w:t>Sequential dispatch model</w:t>
       </w:r>
-      <w:bookmarkEnd w:id="1"/>
+      <w:bookmarkEnd w:id="2"/>
       <w:r>
         <w:t xml:space="preserve"> and multi-period operation</w:t>
       </w:r>
-      <w:bookmarkEnd w:id="2"/>
+      <w:bookmarkEnd w:id="3"/>
     </w:p>
     <w:p>
       <w:r>
@@ -800,11 +817,11 @@
       <w:pPr>
         <w:pStyle w:val="Heading3"/>
       </w:pPr>
-      <w:bookmarkStart w:id="3" w:name="_Ref350601328"/>
+      <w:bookmarkStart w:id="4" w:name="_Ref350601328"/>
       <w:r>
         <w:t>Optimisable param mapping</w:t>
       </w:r>
-      <w:bookmarkEnd w:id="3"/>
+      <w:bookmarkEnd w:id="4"/>
     </w:p>
     <w:p>
       <w:r>
@@ -1337,11 +1354,11 @@
       <w:pPr>
         <w:pStyle w:val="Heading3"/>
       </w:pPr>
-      <w:bookmarkStart w:id="4" w:name="_Ref350594702"/>
+      <w:bookmarkStart w:id="5" w:name="_Ref350594702"/>
       <w:r>
         <w:t>Parameter requirements and checking</w:t>
       </w:r>
-      <w:bookmarkEnd w:id="4"/>
+      <w:bookmarkEnd w:id="5"/>
     </w:p>
     <w:p>
       <w:r>
@@ -3195,11 +3212,11 @@
       <w:pPr>
         <w:pStyle w:val="Heading3"/>
       </w:pPr>
-      <w:bookmarkStart w:id="5" w:name="_Ref350633147"/>
+      <w:bookmarkStart w:id="6" w:name="_Ref350633147"/>
       <w:r>
         <w:t>State variable / state handle in TxMulti framework</w:t>
       </w:r>
-      <w:bookmarkEnd w:id="5"/>
+      <w:bookmarkEnd w:id="6"/>
     </w:p>
     <w:p>
       <w:r>
@@ -3632,11 +3649,11 @@
       <w:pPr>
         <w:pStyle w:val="Heading4"/>
       </w:pPr>
-      <w:bookmarkStart w:id="6" w:name="_Ref350590605"/>
+      <w:bookmarkStart w:id="7" w:name="_Ref350590605"/>
       <w:r>
         <w:t>Handling of negative param values</w:t>
       </w:r>
-      <w:bookmarkEnd w:id="6"/>
+      <w:bookmarkEnd w:id="7"/>
     </w:p>
     <w:p>
       <w:r>
@@ -3665,7 +3682,7 @@
       <w:pPr>
         <w:pStyle w:val="Heading4"/>
       </w:pPr>
-      <w:bookmarkStart w:id="7" w:name="_Ref350625648"/>
+      <w:bookmarkStart w:id="8" w:name="_Ref350625648"/>
       <w:r>
         <w:t xml:space="preserve">Handling of </w:t>
       </w:r>
@@ -3681,7 +3698,7 @@
       <w:r>
         <w:t xml:space="preserve"> timeseries</w:t>
       </w:r>
-      <w:bookmarkEnd w:id="7"/>
+      <w:bookmarkEnd w:id="8"/>
     </w:p>
     <w:p>
       <w:r>
@@ -5455,11 +5472,11 @@
       <w:pPr>
         <w:pStyle w:val="Heading3"/>
       </w:pPr>
-      <w:bookmarkStart w:id="8" w:name="_Ref350626149"/>
+      <w:bookmarkStart w:id="9" w:name="_Ref350626149"/>
       <w:r>
         <w:t>Simple transmission model multi-period</w:t>
       </w:r>
-      <w:bookmarkEnd w:id="8"/>
+      <w:bookmarkEnd w:id="9"/>
     </w:p>
     <w:p>
       <w:r>
@@ -5490,7 +5507,7 @@
       <w:pPr>
         <w:pStyle w:val="Heading3"/>
       </w:pPr>
-      <w:bookmarkStart w:id="9" w:name="_Ref350596300"/>
+      <w:bookmarkStart w:id="10" w:name="_Ref350596300"/>
       <w:r>
         <w:t xml:space="preserve">Using the get_details </w:t>
       </w:r>
@@ -5503,7 +5520,7 @@
       <w:r>
         <w:t>ed_supply models in master</w:t>
       </w:r>
-      <w:bookmarkEnd w:id="9"/>
+      <w:bookmarkEnd w:id="10"/>
     </w:p>
     <w:p>
       <w:r>
@@ -5593,11 +5610,11 @@
       <w:pPr>
         <w:pStyle w:val="Heading3"/>
       </w:pPr>
-      <w:bookmarkStart w:id="10" w:name="_Ref350628971"/>
+      <w:bookmarkStart w:id="11" w:name="_Ref350628971"/>
       <w:r>
         <w:t>Failing regression and unit tests</w:t>
       </w:r>
-      <w:bookmarkEnd w:id="10"/>
+      <w:bookmarkEnd w:id="11"/>
     </w:p>
     <w:p>
       <w:r>
@@ -5933,11 +5950,11 @@
       <w:pPr>
         <w:pStyle w:val="Heading3"/>
       </w:pPr>
-      <w:bookmarkStart w:id="11" w:name="_Ref350593735"/>
+      <w:bookmarkStart w:id="12" w:name="_Ref350593735"/>
       <w:r>
         <w:t>Transmission model including flows</w:t>
       </w:r>
-      <w:bookmarkEnd w:id="11"/>
+      <w:bookmarkEnd w:id="12"/>
     </w:p>
     <w:p>
       <w:r>
@@ -5982,11 +5999,11 @@
       <w:pPr>
         <w:pStyle w:val="Heading3"/>
       </w:pPr>
-      <w:bookmarkStart w:id="12" w:name="_Ref350595347"/>
+      <w:bookmarkStart w:id="13" w:name="_Ref350595347"/>
       <w:r>
         <w:t>Different dispatch order in different periods</w:t>
       </w:r>
-      <w:bookmarkEnd w:id="12"/>
+      <w:bookmarkEnd w:id="13"/>
     </w:p>
     <w:p>
       <w:r>
@@ -6128,11 +6145,11 @@
       <w:pPr>
         <w:pStyle w:val="Heading4"/>
       </w:pPr>
-      <w:bookmarkStart w:id="13" w:name="_Ref350590766"/>
+      <w:bookmarkStart w:id="14" w:name="_Ref350590766"/>
       <w:r>
         <w:t>Selection of starting points and use of negatives</w:t>
       </w:r>
-      <w:bookmarkEnd w:id="13"/>
+      <w:bookmarkEnd w:id="14"/>
     </w:p>
     <w:p>
       <w:r>
@@ -6225,11 +6242,11 @@
       <w:pPr>
         <w:pStyle w:val="Heading3"/>
       </w:pPr>
-      <w:bookmarkStart w:id="14" w:name="_Ref350600555"/>
+      <w:bookmarkStart w:id="15" w:name="_Ref350600555"/>
       <w:r>
         <w:t>Orientation of timeseries data arrays</w:t>
       </w:r>
-      <w:bookmarkEnd w:id="14"/>
+      <w:bookmarkEnd w:id="15"/>
     </w:p>
     <w:p>
       <w:r>
@@ -6627,11 +6644,11 @@
       <w:pPr>
         <w:pStyle w:val="Heading3"/>
       </w:pPr>
-      <w:bookmarkStart w:id="15" w:name="_Ref350628515"/>
+      <w:bookmarkStart w:id="16" w:name="_Ref350628515"/>
       <w:r>
         <w:t>Working with a Pickle file</w:t>
       </w:r>
-      <w:bookmarkEnd w:id="15"/>
+      <w:bookmarkEnd w:id="16"/>
     </w:p>
     <w:p>
       <w:r>
@@ -6727,12 +6744,7 @@
     </w:p>
     <w:p>
       <w:r>
-        <w:t>and if t</w:t>
-      </w:r>
-      <w:bookmarkStart w:id="16" w:name="_GoBack"/>
-      <w:bookmarkEnd w:id="16"/>
-      <w:r>
-        <w:t>his is greater than 1, you can navigate with indices e.g.</w:t>
+        <w:t>and if this is greater than 1, you can navigate with indices e.g.</w:t>
       </w:r>
     </w:p>
     <w:p>
@@ -10181,7 +10193,7 @@
 </file>
 
 <file path=customXml/itemProps1.xml><?xml version="1.0" encoding="utf-8"?>
-<ds:datastoreItem xmlns:ds="http://schemas.openxmlformats.org/officeDocument/2006/customXml" ds:itemID="{A5B9CE80-0D0B-4EEC-AF41-55CF966D827B}">
+<ds:datastoreItem xmlns:ds="http://schemas.openxmlformats.org/officeDocument/2006/customXml" ds:itemID="{2EF9C8CD-29B1-4D37-8D4E-61D14FD16053}">
   <ds:schemaRefs>
     <ds:schemaRef ds:uri="http://schemas.openxmlformats.org/officeDocument/2006/bibliography"/>
   </ds:schemaRefs>

</xml_diff>

<commit_message>
Fixed up the cross-refs in the doc
</commit_message>
<xml_diff>
--- a/doc/mureil_software.docx
+++ b/doc/mureil_software.docx
@@ -10,8 +10,6 @@
           <w:szCs w:val="36"/>
         </w:rPr>
       </w:pPr>
-      <w:bookmarkStart w:id="0" w:name="_GoBack"/>
-      <w:bookmarkEnd w:id="0"/>
       <w:r>
         <w:rPr>
           <w:b/>
@@ -646,229 +644,229 @@
       <w:pPr>
         <w:pStyle w:val="Heading3"/>
       </w:pPr>
-      <w:bookmarkStart w:id="1" w:name="_Ref350594392"/>
+      <w:bookmarkStart w:id="0" w:name="_Ref350594392"/>
       <w:r>
         <w:t>Data</w:t>
       </w:r>
+      <w:bookmarkEnd w:id="0"/>
+    </w:p>
+    <w:p>
+      <w:r>
+        <w:t>Data models provide</w:t>
+      </w:r>
+      <w:r>
+        <w:t xml:space="preserve"> all the vector and matrix input data to the simulation. </w:t>
+      </w:r>
+      <w:r>
+        <w:t xml:space="preserve">These may be hard-coded (for example data/mg_sample_data.py), or fully configurable (data/ncdata.py). A data model is based on the </w:t>
+      </w:r>
+      <w:r>
+        <w:t>DataSinglePassBase</w:t>
+      </w:r>
+      <w:r>
+        <w:t xml:space="preserve"> class. The data model will return a vector or matrix of data when requested by name. </w:t>
+      </w:r>
+      <w:r>
+        <w:t>Both of the current master models implemented handle only one data model, but conceivably a combination of models could be used.</w:t>
+      </w:r>
+    </w:p>
+    <w:p>
+      <w:r>
+        <w:t>Each model</w:t>
+      </w:r>
+      <w:r>
+        <w:t xml:space="preserve"> in the simulation</w:t>
+      </w:r>
+      <w:r>
+        <w:t xml:space="preserve"> is able to request (through its get_data_types method) the data series it requires</w:t>
+      </w:r>
+      <w:r>
+        <w:t xml:space="preserve">, and the master will deliver it via the model’s set_data method. The documentation for each model will indicate what the names of the required data series are and/or how the names of the data series are chosen. For example, the </w:t>
+      </w:r>
+      <w:r>
+        <w:t>TxMultiVariableGeneratorBase</w:t>
+      </w:r>
+      <w:r>
+        <w:t xml:space="preserve"> model, used for weather-dependent generators, takes a configuration parameter ‘data_name’ that specifies the name of the required data series. When writing the configuration file, the user needs to ensure that the data series name provided to ‘data_name’ is what the data model provides. The ncdata model is described in more detail further on.</w:t>
+      </w:r>
+    </w:p>
+    <w:p>
+      <w:pPr>
+        <w:pStyle w:val="Heading3"/>
+      </w:pPr>
+      <w:bookmarkStart w:id="1" w:name="_Ref350623853"/>
+      <w:bookmarkStart w:id="2" w:name="_Ref350633199"/>
+      <w:r>
+        <w:t>Main function loops – multi-period operation</w:t>
+      </w:r>
+      <w:r>
+        <w:t xml:space="preserve"> (TxMultiMasterSimple, TxMultiMasterFlow)</w:t>
+      </w:r>
+    </w:p>
+    <w:p>
+      <w:r>
+        <w:t xml:space="preserve">For multi-period operation with the TxMultiMasterSimple, the outer loop is on the period. For each period in turn, the capacity of each of the generators is updated, demand dispatched using the sequential dispatch model, and the transmission model asked for a cost. Costs are then aggregated across periods. Section </w:t>
+      </w:r>
+      <w:r>
+        <w:fldChar w:fldCharType="begin"/>
+      </w:r>
+      <w:r>
+        <w:instrText xml:space="preserve"> REF _Ref350633147 \r \h </w:instrText>
+      </w:r>
+      <w:r>
+        <w:fldChar w:fldCharType="separate"/>
+      </w:r>
+      <w:r>
+        <w:t>3.6.1</w:t>
+      </w:r>
+      <w:r>
+        <w:fldChar w:fldCharType="end"/>
+      </w:r>
+      <w:r>
+        <w:t xml:space="preserve"> discusses how the generator model state is maintained across periods.</w:t>
+      </w:r>
+    </w:p>
+    <w:p>
+      <w:pPr>
+        <w:pStyle w:val="Heading3"/>
+      </w:pPr>
+      <w:r>
+        <w:t xml:space="preserve">Main functional loops - </w:t>
+      </w:r>
+      <w:r>
+        <w:t>Sequential dispatch model</w:t>
+      </w:r>
       <w:bookmarkEnd w:id="1"/>
-    </w:p>
-    <w:p>
-      <w:r>
-        <w:t>Data models provide</w:t>
-      </w:r>
-      <w:r>
-        <w:t xml:space="preserve"> all the vector and matrix input data to the simulation. </w:t>
-      </w:r>
-      <w:r>
-        <w:t xml:space="preserve">These may be hard-coded (for example data/mg_sample_data.py), or fully configurable (data/ncdata.py). A data model is based on the </w:t>
-      </w:r>
-      <w:r>
-        <w:t>DataSinglePassBase</w:t>
-      </w:r>
-      <w:r>
-        <w:t xml:space="preserve"> class. The data model will return a vector or matrix of data when requested by name. </w:t>
-      </w:r>
-      <w:r>
-        <w:t>Both of the current master models implemented handle only one data model, but conceivably a combination of models could be used.</w:t>
-      </w:r>
-    </w:p>
-    <w:p>
-      <w:r>
-        <w:t>Each model</w:t>
-      </w:r>
-      <w:r>
-        <w:t xml:space="preserve"> in the simulation</w:t>
-      </w:r>
-      <w:r>
-        <w:t xml:space="preserve"> is able to request (through its get_data_types method) the data series it requires</w:t>
-      </w:r>
-      <w:r>
-        <w:t xml:space="preserve">, and the master will deliver it via the model’s set_data method. The documentation for each model will indicate what the names of the required data series are and/or how the names of the data series are chosen. For example, the </w:t>
-      </w:r>
-      <w:r>
-        <w:t>TxMultiVariableGeneratorBase</w:t>
-      </w:r>
-      <w:r>
-        <w:t xml:space="preserve"> model, used for weather-dependent generators, takes a configuration parameter ‘data_name’ that specifies the name of the required data series. When writing the configuration file, the user needs to ensure that the data series name provided to ‘data_name’ is what the data model provides. The ncdata model is described in more detail further on.</w:t>
+      <w:r>
+        <w:t xml:space="preserve"> </w:t>
+      </w:r>
+      <w:bookmarkEnd w:id="2"/>
+      <w:r>
+        <w:t>(TxMultiMasterSimple, SimpleMureilMaster)</w:t>
+      </w:r>
+    </w:p>
+    <w:p>
+      <w:r>
+        <w:t xml:space="preserve">Both the TxMulti and SimpleMureil master models implement a sequential dispatch model. This takes the configuration parameter ‘dispatch_order’ and builds its </w:t>
+      </w:r>
+      <w:r>
+        <w:t xml:space="preserve">generator collection from this. </w:t>
+      </w:r>
+      <w:r>
+        <w:t>To calculate</w:t>
+      </w:r>
+      <w:r>
+        <w:t xml:space="preserve"> t</w:t>
+      </w:r>
+      <w:r>
+        <w:t>he cost and output of the system</w:t>
+      </w:r>
+      <w:r>
+        <w:t>, a demand timeseries is started with, and each generator in turn is presented with the remaining demand as a supply request</w:t>
+      </w:r>
+      <w:r>
+        <w:t>, for the full timeseries at once</w:t>
+      </w:r>
+      <w:r>
+        <w:t>.</w:t>
+      </w:r>
+      <w:r>
+        <w:t xml:space="preserve"> If the name ‘demand’ appears in the dispatch_order, the initial demand is set to zero and the demand model is assumed to provide some demand (as negative supply). Otherwise the demand is loaded from the ts_demand series in the data model.</w:t>
+      </w:r>
+      <w:r>
+        <w:t xml:space="preserve"> </w:t>
+      </w:r>
+    </w:p>
+    <w:p>
+      <w:r>
+        <w:t xml:space="preserve">See section </w:t>
+      </w:r>
+      <w:r>
+        <w:fldChar w:fldCharType="begin"/>
+      </w:r>
+      <w:r>
+        <w:instrText xml:space="preserve"> REF _Ref350595347 \r \h </w:instrText>
+      </w:r>
+      <w:r>
+        <w:fldChar w:fldCharType="separate"/>
+      </w:r>
+      <w:r>
+        <w:t>5.2.10</w:t>
+      </w:r>
+      <w:r>
+        <w:fldChar w:fldCharType="end"/>
+      </w:r>
+      <w:r>
+        <w:t xml:space="preserve"> for details on how this dispatch order could vary between periods</w:t>
+      </w:r>
+      <w:r>
+        <w:t xml:space="preserve">, and section </w:t>
+      </w:r>
+      <w:r>
+        <w:fldChar w:fldCharType="begin"/>
+      </w:r>
+      <w:r>
+        <w:instrText xml:space="preserve"> REF _Ref350596300 \r \h </w:instrText>
+      </w:r>
+      <w:r>
+        <w:fldChar w:fldCharType="separate"/>
+      </w:r>
+      <w:r>
+        <w:t>5.1.11</w:t>
+      </w:r>
+      <w:r>
+        <w:fldChar w:fldCharType="end"/>
+      </w:r>
+      <w:r>
+        <w:t xml:space="preserve"> for how </w:t>
+      </w:r>
+      <w:r>
+        <w:t>the demand timeseries</w:t>
+      </w:r>
+      <w:r>
+        <w:t xml:space="preserve"> could be done more neatly in the TxMultiMaster</w:t>
+      </w:r>
+      <w:r>
+        <w:t>Simple</w:t>
+      </w:r>
+      <w:r>
+        <w:t xml:space="preserve"> than by looking for ‘demand’ in dispatch_order</w:t>
+      </w:r>
+      <w:r>
+        <w:t>.</w:t>
       </w:r>
     </w:p>
     <w:p>
       <w:pPr>
         <w:pStyle w:val="Heading3"/>
       </w:pPr>
-      <w:bookmarkStart w:id="2" w:name="_Ref350623853"/>
-      <w:bookmarkStart w:id="3" w:name="_Ref350633199"/>
-      <w:r>
-        <w:t>Main function loops – multi-period operation</w:t>
-      </w:r>
-      <w:r>
-        <w:t xml:space="preserve"> (TxMultiMasterSimple, TxMultiMasterFlow)</w:t>
-      </w:r>
-    </w:p>
-    <w:p>
-      <w:r>
-        <w:t xml:space="preserve">For multi-period operation with the TxMultiMasterSimple, the outer loop is on the period. For each period in turn, the capacity of each of the generators is updated, demand dispatched using the sequential dispatch model, and the transmission model asked for a cost. Costs are then aggregated across periods. Section </w:t>
-      </w:r>
-      <w:r>
-        <w:fldChar w:fldCharType="begin"/>
-      </w:r>
-      <w:r>
-        <w:instrText xml:space="preserve"> REF _Ref350633147 \r \h </w:instrText>
-      </w:r>
-      <w:r>
-        <w:fldChar w:fldCharType="separate"/>
-      </w:r>
-      <w:r>
-        <w:t>3.6.1</w:t>
-      </w:r>
-      <w:r>
-        <w:fldChar w:fldCharType="end"/>
-      </w:r>
-      <w:r>
-        <w:t xml:space="preserve"> discusses how the generator model state is maintained across periods.</w:t>
+      <w:r>
+        <w:t>Main functional loops – Optimised dispatch model (TxMultiMasterFlow)</w:t>
+      </w:r>
+    </w:p>
+    <w:p>
+      <w:r>
+        <w:t xml:space="preserve">The TxMultiMasterFlow master model uses a market clearing engine (such as an LP solver) to calculate the optimal dispatch. This model takes a single offer price (typically SRMC) from each generator for the whole time series, and asks the generator either for its timeseries of maximum output (for semi-scheduled such as wind), for its maximum output (for instant such as open-cycle gas turbines), or for its maximum output and ramp rates (for ramped generators such as coal). A demand timeseries matrix is built that includes demand at each transmission grid node. The market clearing engine then solves for the cheapest (based on the offer price) dispatch that does not violate the transmission grid constraints. The generators are then asked to calculate their </w:t>
+      </w:r>
+      <w:r>
+        <w:t xml:space="preserve">variable </w:t>
+      </w:r>
+      <w:r>
+        <w:t>cost for the timeseries given their sc</w:t>
+      </w:r>
+      <w:r>
+        <w:t>heduled offer quantities. Unserved energy cost is calculated as the bid price of the demand node where it was unserved multiplied by the difference between the bid quantity and the scheduled bid quantity.</w:t>
       </w:r>
     </w:p>
     <w:p>
       <w:pPr>
         <w:pStyle w:val="Heading3"/>
       </w:pPr>
-      <w:r>
-        <w:t xml:space="preserve">Main functional loops - </w:t>
-      </w:r>
-      <w:r>
-        <w:t>Sequential dispatch model</w:t>
-      </w:r>
-      <w:bookmarkEnd w:id="2"/>
-      <w:r>
-        <w:t xml:space="preserve"> </w:t>
+      <w:bookmarkStart w:id="3" w:name="_Ref350601328"/>
+      <w:r>
+        <w:t>Optimisable param mapping</w:t>
       </w:r>
       <w:bookmarkEnd w:id="3"/>
-      <w:r>
-        <w:t>(TxMultiMasterSimple, SimpleMureilMaster)</w:t>
-      </w:r>
-    </w:p>
-    <w:p>
-      <w:r>
-        <w:t xml:space="preserve">Both the TxMulti and SimpleMureil master models implement a sequential dispatch model. This takes the configuration parameter ‘dispatch_order’ and builds its </w:t>
-      </w:r>
-      <w:r>
-        <w:t xml:space="preserve">generator collection from this. </w:t>
-      </w:r>
-      <w:r>
-        <w:t>To calculate</w:t>
-      </w:r>
-      <w:r>
-        <w:t xml:space="preserve"> t</w:t>
-      </w:r>
-      <w:r>
-        <w:t>he cost and output of the system</w:t>
-      </w:r>
-      <w:r>
-        <w:t>, a demand timeseries is started with, and each generator in turn is presented with the remaining demand as a supply request</w:t>
-      </w:r>
-      <w:r>
-        <w:t>, for the full timeseries at once</w:t>
-      </w:r>
-      <w:r>
-        <w:t>.</w:t>
-      </w:r>
-      <w:r>
-        <w:t xml:space="preserve"> If the name ‘demand’ appears in the dispatch_order, the initial demand is set to zero and the demand model is assumed to provide some demand (as negative supply). Otherwise the demand is loaded from the ts_demand series in the data model.</w:t>
-      </w:r>
-      <w:r>
-        <w:t xml:space="preserve"> </w:t>
-      </w:r>
-    </w:p>
-    <w:p>
-      <w:r>
-        <w:t xml:space="preserve">See section </w:t>
-      </w:r>
-      <w:r>
-        <w:fldChar w:fldCharType="begin"/>
-      </w:r>
-      <w:r>
-        <w:instrText xml:space="preserve"> REF _Ref350595347 \r \h </w:instrText>
-      </w:r>
-      <w:r>
-        <w:fldChar w:fldCharType="separate"/>
-      </w:r>
-      <w:r>
-        <w:t>5.2.10</w:t>
-      </w:r>
-      <w:r>
-        <w:fldChar w:fldCharType="end"/>
-      </w:r>
-      <w:r>
-        <w:t xml:space="preserve"> for details on how this dispatch order could vary between periods</w:t>
-      </w:r>
-      <w:r>
-        <w:t xml:space="preserve">, and section </w:t>
-      </w:r>
-      <w:r>
-        <w:fldChar w:fldCharType="begin"/>
-      </w:r>
-      <w:r>
-        <w:instrText xml:space="preserve"> REF _Ref350596300 \r \h </w:instrText>
-      </w:r>
-      <w:r>
-        <w:fldChar w:fldCharType="separate"/>
-      </w:r>
-      <w:r>
-        <w:t>5.1.11</w:t>
-      </w:r>
-      <w:r>
-        <w:fldChar w:fldCharType="end"/>
-      </w:r>
-      <w:r>
-        <w:t xml:space="preserve"> for how </w:t>
-      </w:r>
-      <w:r>
-        <w:t>the demand timeseries</w:t>
-      </w:r>
-      <w:r>
-        <w:t xml:space="preserve"> could be done more neatly in the TxMultiMaster</w:t>
-      </w:r>
-      <w:r>
-        <w:t>Simple</w:t>
-      </w:r>
-      <w:r>
-        <w:t xml:space="preserve"> than by looking for ‘demand’ in dispatch_order</w:t>
-      </w:r>
-      <w:r>
-        <w:t>.</w:t>
-      </w:r>
-    </w:p>
-    <w:p>
-      <w:pPr>
-        <w:pStyle w:val="Heading3"/>
-      </w:pPr>
-      <w:r>
-        <w:t>Main functional loops – Optimised dispatch model (TxMultiMasterFlow)</w:t>
-      </w:r>
-    </w:p>
-    <w:p>
-      <w:r>
-        <w:t xml:space="preserve">The TxMultiMasterFlow master model uses a market clearing engine (such as an LP solver) to calculate the optimal dispatch. This model takes a single offer price (typically SRMC) from each generator for the whole time series, and asks the generator either for its timeseries of maximum output (for semi-scheduled such as wind), for its maximum output (for instant such as open-cycle gas turbines), or for its maximum output and ramp rates (for ramped generators such as coal). A demand timeseries matrix is built that includes demand at each transmission grid node. The market clearing engine then solves for the cheapest (based on the offer price) dispatch that does not violate the transmission grid constraints. The generators are then asked to calculate their </w:t>
-      </w:r>
-      <w:r>
-        <w:t xml:space="preserve">variable </w:t>
-      </w:r>
-      <w:r>
-        <w:t>cost for the timeseries given their sc</w:t>
-      </w:r>
-      <w:r>
-        <w:t>heduled offer quantities. Unserved energy cost is calculated as the bid price of the demand node where it was unserved multiplied by the difference between the bid quantity and the scheduled bid quantity.</w:t>
-      </w:r>
-    </w:p>
-    <w:p>
-      <w:pPr>
-        <w:pStyle w:val="Heading3"/>
-      </w:pPr>
-      <w:bookmarkStart w:id="4" w:name="_Ref350601328"/>
-      <w:r>
-        <w:t>Optimisable param mapping</w:t>
-      </w:r>
-      <w:bookmarkEnd w:id="4"/>
     </w:p>
     <w:p>
       <w:r>
@@ -1404,12 +1402,12 @@
       <w:pPr>
         <w:pStyle w:val="Heading3"/>
       </w:pPr>
-      <w:bookmarkStart w:id="5" w:name="_Ref350594702"/>
+      <w:bookmarkStart w:id="4" w:name="_Ref350594702"/>
       <w:r>
         <w:lastRenderedPageBreak/>
         <w:t>Parameter requirements and checking</w:t>
       </w:r>
-      <w:bookmarkEnd w:id="5"/>
+      <w:bookmarkEnd w:id="4"/>
     </w:p>
     <w:p>
       <w:r>
@@ -3399,11 +3397,11 @@
       <w:pPr>
         <w:pStyle w:val="Heading3"/>
       </w:pPr>
-      <w:bookmarkStart w:id="6" w:name="_Ref350633147"/>
+      <w:bookmarkStart w:id="5" w:name="_Ref350633147"/>
       <w:r>
         <w:t>State variable / state handle in TxMulti framework</w:t>
       </w:r>
-      <w:bookmarkEnd w:id="6"/>
+      <w:bookmarkEnd w:id="5"/>
     </w:p>
     <w:p>
       <w:r>
@@ -3831,11 +3829,11 @@
       <w:pPr>
         <w:pStyle w:val="Heading4"/>
       </w:pPr>
-      <w:bookmarkStart w:id="7" w:name="_Ref363930951"/>
+      <w:bookmarkStart w:id="6" w:name="_Ref363930951"/>
       <w:r>
         <w:t>Dispatch types and interfaces</w:t>
       </w:r>
-      <w:bookmarkEnd w:id="7"/>
+      <w:bookmarkEnd w:id="6"/>
     </w:p>
     <w:p>
       <w:r>
@@ -4002,91 +4000,91 @@
       <w:pPr>
         <w:pStyle w:val="Heading3"/>
       </w:pPr>
-      <w:bookmarkStart w:id="8" w:name="_Ref363921453"/>
+      <w:bookmarkStart w:id="7" w:name="_Ref363921453"/>
       <w:r>
         <w:t>Max-instant-thermal models</w:t>
       </w:r>
       <w:r>
         <w:t xml:space="preserve"> (only for TxMultiMasterSimple)</w:t>
       </w:r>
+      <w:bookmarkEnd w:id="7"/>
+    </w:p>
+    <w:p>
+      <w:r>
+        <w:t xml:space="preserve">The model </w:t>
+      </w:r>
+      <w:r>
+        <w:t>TxMultiInstantMaxThermal</w:t>
+      </w:r>
+      <w:r>
+        <w:t xml:space="preserve"> in txmultiinstantthermal.py is an alternative last model in the dispatch order. It will build whatever capacity is needed to always meet demand. </w:t>
+      </w:r>
+    </w:p>
+    <w:p>
+      <w:pPr>
+        <w:pStyle w:val="Heading3"/>
+      </w:pPr>
+      <w:r>
+        <w:t xml:space="preserve">Technical </w:t>
+      </w:r>
+      <w:r>
+        <w:t>considerations when implementing a generator</w:t>
+      </w:r>
+    </w:p>
+    <w:p>
+      <w:pPr>
+        <w:pStyle w:val="Heading4"/>
+      </w:pPr>
+      <w:bookmarkStart w:id="8" w:name="_Ref350590605"/>
+      <w:r>
+        <w:t>Handling of negative param values</w:t>
+      </w:r>
       <w:bookmarkEnd w:id="8"/>
     </w:p>
     <w:p>
       <w:r>
-        <w:t xml:space="preserve">The model </w:t>
-      </w:r>
-      <w:r>
-        <w:t>TxMultiInstantMaxThermal</w:t>
-      </w:r>
-      <w:r>
-        <w:t xml:space="preserve"> in txmultiinstantthermal.py is an alternative last model in the dispatch order. It will build whatever capacity is needed to always meet demand. </w:t>
-      </w:r>
-    </w:p>
-    <w:p>
-      <w:pPr>
-        <w:pStyle w:val="Heading3"/>
-      </w:pPr>
-      <w:r>
-        <w:t xml:space="preserve">Technical </w:t>
-      </w:r>
-      <w:r>
-        <w:t>considerations when implementing a generator</w:t>
+        <w:t xml:space="preserve">Section </w:t>
+      </w:r>
+      <w:r>
+        <w:fldChar w:fldCharType="begin"/>
+      </w:r>
+      <w:r>
+        <w:instrText xml:space="preserve"> REF _Ref350590766 \r \h </w:instrText>
+      </w:r>
+      <w:r>
+        <w:fldChar w:fldCharType="separate"/>
+      </w:r>
+      <w:r>
+        <w:t>5.3.1.1</w:t>
+      </w:r>
+      <w:r>
+        <w:fldChar w:fldCharType="end"/>
+      </w:r>
+      <w:r>
+        <w:t xml:space="preserve"> discusses why negative optimiser param values are useful. It is important that models interpret negative param values to mean ‘don’t build’, instead of the nonsensical ‘build negative capacity’.</w:t>
       </w:r>
     </w:p>
     <w:p>
       <w:pPr>
         <w:pStyle w:val="Heading4"/>
       </w:pPr>
-      <w:bookmarkStart w:id="9" w:name="_Ref350590605"/>
-      <w:r>
-        <w:t>Handling of negative param values</w:t>
+      <w:bookmarkStart w:id="9" w:name="_Ref350625648"/>
+      <w:r>
+        <w:t xml:space="preserve">Handling of </w:t>
+      </w:r>
+      <w:r>
+        <w:t>‘</w:t>
+      </w:r>
+      <w:r>
+        <w:t>ts_demand</w:t>
+      </w:r>
+      <w:r>
+        <w:t>’</w:t>
+      </w:r>
+      <w:r>
+        <w:t xml:space="preserve"> timeseries</w:t>
       </w:r>
       <w:bookmarkEnd w:id="9"/>
-    </w:p>
-    <w:p>
-      <w:r>
-        <w:t xml:space="preserve">Section </w:t>
-      </w:r>
-      <w:r>
-        <w:fldChar w:fldCharType="begin"/>
-      </w:r>
-      <w:r>
-        <w:instrText xml:space="preserve"> REF _Ref350590766 \r \h </w:instrText>
-      </w:r>
-      <w:r>
-        <w:fldChar w:fldCharType="separate"/>
-      </w:r>
-      <w:r>
-        <w:t>5.3.1.1</w:t>
-      </w:r>
-      <w:r>
-        <w:fldChar w:fldCharType="end"/>
-      </w:r>
-      <w:r>
-        <w:t xml:space="preserve"> discusses why negative optimiser param values are useful. It is important that models interpret negative param values to mean ‘don’t build’, instead of the nonsensical ‘build negative capacity’.</w:t>
-      </w:r>
-    </w:p>
-    <w:p>
-      <w:pPr>
-        <w:pStyle w:val="Heading4"/>
-      </w:pPr>
-      <w:bookmarkStart w:id="10" w:name="_Ref350625648"/>
-      <w:r>
-        <w:t xml:space="preserve">Handling of </w:t>
-      </w:r>
-      <w:r>
-        <w:t>‘</w:t>
-      </w:r>
-      <w:r>
-        <w:t>ts_demand</w:t>
-      </w:r>
-      <w:r>
-        <w:t>’</w:t>
-      </w:r>
-      <w:r>
-        <w:t xml:space="preserve"> timeseries</w:t>
-      </w:r>
-      <w:bookmarkEnd w:id="10"/>
     </w:p>
     <w:p>
       <w:r>
@@ -5802,104 +5800,104 @@
       <w:pPr>
         <w:pStyle w:val="Heading3"/>
       </w:pPr>
-      <w:bookmarkStart w:id="11" w:name="_Ref363919064"/>
+      <w:bookmarkStart w:id="10" w:name="_Ref363919064"/>
       <w:r>
         <w:t>For TxGrid model (transmission/txgrid.py), supply site→</w:t>
       </w:r>
       <w:r>
         <w:t>node map from Data object</w:t>
       </w:r>
+      <w:bookmarkEnd w:id="10"/>
+    </w:p>
+    <w:p>
+      <w:r>
+        <w:t xml:space="preserve">The TxGrid model currently reads its data </w:t>
+      </w:r>
+      <w:r>
+        <w:t>for</w:t>
+      </w:r>
+      <w:r>
+        <w:t xml:space="preserve"> the site→</w:t>
+      </w:r>
+      <w:r>
+        <w:t>node map from a CSV file named in the TxGrid configuration. It would be more consistent with the rest of the configuration system to have this data read from a CSV file by the Data model in ncdata.py.</w:t>
+      </w:r>
+    </w:p>
+    <w:p>
+      <w:pPr>
+        <w:pStyle w:val="Heading3"/>
+      </w:pPr>
+      <w:r>
+        <w:t>Draw power flow plots for txmultimasterflow model</w:t>
+      </w:r>
+    </w:p>
+    <w:p>
+      <w:r>
+        <w:t>There is existing code (Simon’s work) that plots the network with the power flows. The flows and injections from a txmultimasterflow run are saved into the pickle output file. A simple script should be able to extract and plot these.</w:t>
+      </w:r>
+    </w:p>
+    <w:p>
+      <w:pPr>
+        <w:pStyle w:val="Heading3"/>
+      </w:pPr>
+      <w:r>
+        <w:t xml:space="preserve"> </w:t>
+      </w:r>
+      <w:r>
+        <w:t>Unit testing of market clearing engine model and txmultimasterflow model</w:t>
+      </w:r>
+    </w:p>
+    <w:p>
+      <w:r>
+        <w:t>The market clearing engine code is tested only in the regression test flow_1. A unit test would be beneficial. The txmultimasterflow model is tested only in the regression test flow_1. This is a very basic test and probably does not exercise all of the new code.</w:t>
+      </w:r>
+    </w:p>
+    <w:p>
+      <w:pPr>
+        <w:pStyle w:val="Heading3"/>
+      </w:pPr>
+      <w:r>
+        <w:t xml:space="preserve">Detailed </w:t>
+      </w:r>
+      <w:r>
+        <w:t>review</w:t>
+      </w:r>
+      <w:r>
+        <w:t xml:space="preserve"> of flow_1 test</w:t>
+      </w:r>
+    </w:p>
+    <w:p>
+      <w:r>
+        <w:t>The flow_1 test (in test_regression) has been checked</w:t>
+      </w:r>
+      <w:r>
+        <w:t xml:space="preserve"> by Marcelle and appears to all add up </w:t>
+      </w:r>
+      <w:r>
+        <w:t>– but it would benefit from someone else taking a detailed look at the dispatching</w:t>
+      </w:r>
+      <w:r>
+        <w:t>,</w:t>
+      </w:r>
+      <w:r>
+        <w:t xml:space="preserve"> and </w:t>
+      </w:r>
+      <w:r>
+        <w:t xml:space="preserve">repeating </w:t>
+      </w:r>
+      <w:r>
+        <w:t>the cost and carbon calculations by hand.</w:t>
+      </w:r>
+    </w:p>
+    <w:p>
+      <w:pPr>
+        <w:pStyle w:val="Heading3"/>
+      </w:pPr>
+      <w:bookmarkStart w:id="11" w:name="_Ref363919912"/>
+      <w:r>
+        <w:t>Investigation of market clearing engine failures</w:t>
+      </w:r>
       <w:bookmarkEnd w:id="11"/>
-    </w:p>
-    <w:p>
-      <w:r>
-        <w:t xml:space="preserve">The TxGrid model currently reads its data </w:t>
-      </w:r>
-      <w:r>
-        <w:t>for</w:t>
-      </w:r>
-      <w:r>
-        <w:t xml:space="preserve"> the site→</w:t>
-      </w:r>
-      <w:r>
-        <w:t>node map from a CSV file named in the TxGrid configuration. It would be more consistent with the rest of the configuration system to have this data read from a CSV file by the Data model in ncdata.py.</w:t>
-      </w:r>
-    </w:p>
-    <w:p>
-      <w:pPr>
-        <w:pStyle w:val="Heading3"/>
-      </w:pPr>
-      <w:r>
-        <w:t>Draw power flow plots for txmultimasterflow model</w:t>
-      </w:r>
-    </w:p>
-    <w:p>
-      <w:r>
-        <w:t>There is existing code (Simon’s work) that plots the network with the power flows. The flows and injections from a txmultimasterflow run are saved into the pickle output file. A simple script should be able to extract and plot these.</w:t>
-      </w:r>
-    </w:p>
-    <w:p>
-      <w:pPr>
-        <w:pStyle w:val="Heading3"/>
-      </w:pPr>
-      <w:r>
-        <w:t xml:space="preserve"> </w:t>
-      </w:r>
-      <w:r>
-        <w:t>Unit testing of market clearing engine model and txmultimasterflow model</w:t>
-      </w:r>
-    </w:p>
-    <w:p>
-      <w:r>
-        <w:t>The market clearing engine code is tested only in the regression test flow_1. A unit test would be beneficial. The txmultimasterflow model is tested only in the regression test flow_1. This is a very basic test and probably does not exercise all of the new code.</w:t>
-      </w:r>
-    </w:p>
-    <w:p>
-      <w:pPr>
-        <w:pStyle w:val="Heading3"/>
-      </w:pPr>
-      <w:r>
-        <w:t xml:space="preserve">Detailed </w:t>
-      </w:r>
-      <w:r>
-        <w:t>review</w:t>
-      </w:r>
-      <w:r>
-        <w:t xml:space="preserve"> of flow_1 test</w:t>
-      </w:r>
-    </w:p>
-    <w:p>
-      <w:r>
-        <w:t>The flow_1 test (in test_regression) has been checked</w:t>
-      </w:r>
-      <w:r>
-        <w:t xml:space="preserve"> by Marcelle and appears to all add up </w:t>
-      </w:r>
-      <w:r>
-        <w:t>– but it would benefit from someone else taking a detailed look at the dispatching</w:t>
-      </w:r>
-      <w:r>
-        <w:t>,</w:t>
-      </w:r>
-      <w:r>
-        <w:t xml:space="preserve"> and </w:t>
-      </w:r>
-      <w:r>
-        <w:t xml:space="preserve">repeating </w:t>
-      </w:r>
-      <w:r>
-        <w:t>the cost and carbon calculations by hand.</w:t>
-      </w:r>
-    </w:p>
-    <w:p>
-      <w:pPr>
-        <w:pStyle w:val="Heading3"/>
-      </w:pPr>
-      <w:bookmarkStart w:id="12" w:name="_Ref363919912"/>
-      <w:r>
-        <w:t>Investigation of market clearing engine failures</w:t>
-      </w:r>
-      <w:bookmarkEnd w:id="12"/>
     </w:p>
     <w:p>
       <w:r>
@@ -5990,58 +5988,58 @@
       <w:pPr>
         <w:pStyle w:val="Heading3"/>
       </w:pPr>
-      <w:bookmarkStart w:id="13" w:name="_Ref350626149"/>
+      <w:bookmarkStart w:id="12" w:name="_Ref350626149"/>
       <w:r>
         <w:t>Simple transmission model multi-period</w:t>
       </w:r>
+      <w:bookmarkEnd w:id="12"/>
+      <w:r>
+        <w:t xml:space="preserve"> (TxMultiMasterSimple)</w:t>
+      </w:r>
+    </w:p>
+    <w:p>
+      <w:r>
+        <w:t xml:space="preserve">Roger has implemented a very simple transmission model </w:t>
+      </w:r>
+      <w:r>
+        <w:t>(transmission.distancetxmodel.</w:t>
+      </w:r>
+      <w:r>
+        <w:t>DistanceTxModel</w:t>
+      </w:r>
+      <w:r>
+        <w:t xml:space="preserve">) </w:t>
+      </w:r>
+      <w:r>
+        <w:t xml:space="preserve">that charges to build the transmission line to the nearest trunk node. </w:t>
+      </w:r>
+      <w:r>
+        <w:t>This model works in a single period, but it does not identify whether the line was already built in an earlier period. Some memory of the previous period’s state needs to be added to this model.</w:t>
+      </w:r>
+    </w:p>
+    <w:p>
+      <w:r>
+        <w:t>For best software practice, a base class for simple transmission models of this type could be implemented, and then checked for by the master (using the check_subclass function in mureilbuilder.py), so that different transmission models could be specified interchangeably in the configuration file.</w:t>
+      </w:r>
+    </w:p>
+    <w:p>
+      <w:pPr>
+        <w:pStyle w:val="Heading3"/>
+      </w:pPr>
+      <w:bookmarkStart w:id="13" w:name="_Ref350596300"/>
+      <w:r>
+        <w:t xml:space="preserve">Using the get_details </w:t>
+      </w:r>
+      <w:r>
+        <w:t>method</w:t>
+      </w:r>
+      <w:r>
+        <w:t xml:space="preserve"> to identify demand and miss</w:t>
+      </w:r>
+      <w:r>
+        <w:t>ed_supply models in master</w:t>
+      </w:r>
       <w:bookmarkEnd w:id="13"/>
-      <w:r>
-        <w:t xml:space="preserve"> (TxMultiMasterSimple)</w:t>
-      </w:r>
-    </w:p>
-    <w:p>
-      <w:r>
-        <w:t xml:space="preserve">Roger has implemented a very simple transmission model </w:t>
-      </w:r>
-      <w:r>
-        <w:t>(transmission.distancetxmodel.</w:t>
-      </w:r>
-      <w:r>
-        <w:t>DistanceTxModel</w:t>
-      </w:r>
-      <w:r>
-        <w:t xml:space="preserve">) </w:t>
-      </w:r>
-      <w:r>
-        <w:t xml:space="preserve">that charges to build the transmission line to the nearest trunk node. </w:t>
-      </w:r>
-      <w:r>
-        <w:t>This model works in a single period, but it does not identify whether the line was already built in an earlier period. Some memory of the previous period’s state needs to be added to this model.</w:t>
-      </w:r>
-    </w:p>
-    <w:p>
-      <w:r>
-        <w:t>For best software practice, a base class for simple transmission models of this type could be implemented, and then checked for by the master (using the check_subclass function in mureilbuilder.py), so that different transmission models could be specified interchangeably in the configuration file.</w:t>
-      </w:r>
-    </w:p>
-    <w:p>
-      <w:pPr>
-        <w:pStyle w:val="Heading3"/>
-      </w:pPr>
-      <w:bookmarkStart w:id="14" w:name="_Ref350596300"/>
-      <w:r>
-        <w:t xml:space="preserve">Using the get_details </w:t>
-      </w:r>
-      <w:r>
-        <w:t>method</w:t>
-      </w:r>
-      <w:r>
-        <w:t xml:space="preserve"> to identify demand and miss</w:t>
-      </w:r>
-      <w:r>
-        <w:t>ed_supply models in master</w:t>
-      </w:r>
-      <w:bookmarkEnd w:id="14"/>
       <w:r>
         <w:t xml:space="preserve"> (TxMultiMasterSimple)</w:t>
       </w:r>
@@ -6140,11 +6138,11 @@
       <w:pPr>
         <w:pStyle w:val="Heading3"/>
       </w:pPr>
-      <w:bookmarkStart w:id="15" w:name="_Ref350628971"/>
+      <w:bookmarkStart w:id="14" w:name="_Ref350628971"/>
       <w:r>
         <w:t>Failing regression and unit tests</w:t>
       </w:r>
-      <w:bookmarkEnd w:id="15"/>
+      <w:bookmarkEnd w:id="14"/>
     </w:p>
     <w:p>
       <w:r>
@@ -6397,7 +6395,7 @@
       <w:pPr>
         <w:pStyle w:val="Heading3"/>
       </w:pPr>
-      <w:bookmarkStart w:id="16" w:name="_Ref363930282"/>
+      <w:bookmarkStart w:id="15" w:name="_Ref363930282"/>
       <w:r>
         <w:t xml:space="preserve">Multi-step simultaneous optimisation </w:t>
       </w:r>
@@ -6407,25 +6405,25 @@
       <w:r>
         <w:t>TxMultiMasterFlow</w:t>
       </w:r>
+      <w:bookmarkEnd w:id="15"/>
+      <w:r>
+        <w:t>)</w:t>
+      </w:r>
+    </w:p>
+    <w:p>
+      <w:r>
+        <w:t>Matthew will be implementing how to simultaneously solve blocks of consecutive timesteps in the market clearing engine. The build_optimisation function in MarketClearingEngine has an optional value “simultaneous_steps” to tell the optimiser what to do. It is envisaged that the inputs of a matrix of timeseries for each of bid and offer quantities will remain as is, with the market clearing engine doing the splitting up and solving transparently to the caller.</w:t>
+      </w:r>
+    </w:p>
+    <w:p>
+      <w:pPr>
+        <w:pStyle w:val="Heading3"/>
+      </w:pPr>
+      <w:bookmarkStart w:id="16" w:name="_Ref363918841"/>
+      <w:r>
+        <w:t>Allow updating of the transmission network by the GA</w:t>
+      </w:r>
       <w:bookmarkEnd w:id="16"/>
-      <w:r>
-        <w:t>)</w:t>
-      </w:r>
-    </w:p>
-    <w:p>
-      <w:r>
-        <w:t>Matthew will be implementing how to simultaneously solve blocks of consecutive timesteps in the market clearing engine. The build_optimisation function in MarketClearingEngine has an optional value “simultaneous_steps” to tell the optimiser what to do. It is envisaged that the inputs of a matrix of timeseries for each of bid and offer quantities will remain as is, with the market clearing engine doing the splitting up and solving transparently to the caller.</w:t>
-      </w:r>
-    </w:p>
-    <w:p>
-      <w:pPr>
-        <w:pStyle w:val="Heading3"/>
-      </w:pPr>
-      <w:bookmarkStart w:id="17" w:name="_Ref363918841"/>
-      <w:r>
-        <w:t>Allow updating of the transmission network by the GA</w:t>
-      </w:r>
-      <w:bookmarkEnd w:id="17"/>
       <w:r>
         <w:t xml:space="preserve"> (TxMultiMasterFlow)</w:t>
       </w:r>
@@ -6617,11 +6615,11 @@
       <w:pPr>
         <w:pStyle w:val="Heading3"/>
       </w:pPr>
-      <w:bookmarkStart w:id="18" w:name="_Ref350593735"/>
+      <w:bookmarkStart w:id="17" w:name="_Ref350593735"/>
       <w:r>
         <w:t>Transmission model including flows</w:t>
       </w:r>
-      <w:bookmarkEnd w:id="18"/>
+      <w:bookmarkEnd w:id="17"/>
       <w:r>
         <w:t xml:space="preserve"> (TxMultiMasterSimple)</w:t>
       </w:r>
@@ -6689,181 +6687,181 @@
       <w:pPr>
         <w:pStyle w:val="Heading3"/>
       </w:pPr>
-      <w:bookmarkStart w:id="19" w:name="_Ref350595347"/>
+      <w:bookmarkStart w:id="18" w:name="_Ref350595347"/>
       <w:r>
         <w:t>Different dispatch order in different periods</w:t>
       </w:r>
+      <w:bookmarkEnd w:id="18"/>
+      <w:r>
+        <w:t xml:space="preserve"> (TxMultiMasterSimple)</w:t>
+      </w:r>
+    </w:p>
+    <w:p>
+      <w:r>
+        <w:t>This is straightforward</w:t>
+      </w:r>
+      <w:r>
+        <w:t>. Currently the TxMultiMasterSimple model uses the dispatch_order value to determine which generator models it needs to instantiate. It could just as easily compile the list of required generator models from a multi-period setting, and sel</w:t>
+      </w:r>
+      <w:r>
+        <w:t>ect the dispatch_order from self.period_configs instead of just using the one order from self.config. The line in the configuration file would look something like this:</w:t>
+      </w:r>
+    </w:p>
+    <w:p>
+      <w:pPr>
+        <w:pStyle w:val="Code"/>
+      </w:pPr>
+    </w:p>
+    <w:p>
+      <w:pPr>
+        <w:pStyle w:val="Code"/>
+      </w:pPr>
+      <w:r>
+        <w:t>dispatch_order: {2010: solar gas coal, 2020: solar wave gas}</w:t>
+      </w:r>
+    </w:p>
+    <w:p>
+      <w:r>
+        <w:t>In theory, the choice of dispatch order could also be optimised, by somehow parametrising the dispatch order decision into a list of integers and adding that to the optimiser’</w:t>
+      </w:r>
+      <w:r>
+        <w:t xml:space="preserve">s params vector. </w:t>
+      </w:r>
+    </w:p>
+    <w:p>
+      <w:pPr>
+        <w:pStyle w:val="Heading3"/>
+      </w:pPr>
+      <w:r>
+        <w:t xml:space="preserve">Multi-site </w:t>
+      </w:r>
+      <w:r>
+        <w:t>thermal</w:t>
+      </w:r>
+      <w:r>
+        <w:t xml:space="preserve"> models</w:t>
+      </w:r>
+      <w:r>
+        <w:t xml:space="preserve"> (TxMultiMasterSimple)</w:t>
+      </w:r>
+    </w:p>
+    <w:p>
+      <w:r>
+        <w:t>The thermal models in the TxMulti family restrict themselves to a single site so that there is no question of how to dispatch the capacity to meet the supply request. Multiple sites can currently be modelled by listing them in the master’s dispatch order and configuring them individually. The thermal models could be extended to handle multiple sites once a method for dispatching between the sites was determined.</w:t>
+      </w:r>
+    </w:p>
+    <w:p>
+      <w:pPr>
+        <w:pStyle w:val="Heading3"/>
+      </w:pPr>
+      <w:r>
+        <w:t>Economic models</w:t>
+      </w:r>
+    </w:p>
+    <w:p>
+      <w:r>
+        <w:t xml:space="preserve">An economic model of the profitability of each site could be constructed using the </w:t>
+      </w:r>
+      <w:r>
+        <w:t>calculate_time_period_full</w:t>
+      </w:r>
+      <w:r>
+        <w:t xml:space="preserve"> </w:t>
+      </w:r>
+      <w:r>
+        <w:t xml:space="preserve">or calculate_costs_from_schedule_and_finalise </w:t>
+      </w:r>
+      <w:r>
+        <w:t>method of TxMultiGeneratorBase</w:t>
+      </w:r>
+      <w:r>
+        <w:t xml:space="preserve"> </w:t>
+      </w:r>
+      <w:r>
+        <w:t>. This exposes the per-site information on output, capital costs and variable costs. The master</w:t>
+      </w:r>
+      <w:r>
+        <w:t xml:space="preserve"> </w:t>
+      </w:r>
+      <w:r>
+        <w:t>could direct the relevant per-site information to an economic model.</w:t>
+      </w:r>
+    </w:p>
+    <w:p>
+      <w:pPr>
+        <w:pStyle w:val="Heading3"/>
+      </w:pPr>
+      <w:r>
+        <w:t>Constraints on maximum total new build capacity</w:t>
+      </w:r>
+    </w:p>
+    <w:p>
+      <w:r>
+        <w:t xml:space="preserve">There is a concern that the optimiser may come up with solutions that require a very uneven distribution of manpower and resources across the time periods. One simple way to model this would be to have the period_cost value (the total expense for the period), as currently calculated in TxMultiMasterSimple, to be transformed by a function that </w:t>
+      </w:r>
+      <w:r>
+        <w:t xml:space="preserve">increased costs more than linearly </w:t>
+      </w:r>
+      <w:r>
+        <w:t xml:space="preserve">as the total period cost </w:t>
+      </w:r>
+      <w:r>
+        <w:t>became unreasonable</w:t>
+      </w:r>
+      <w:r>
+        <w:t>.</w:t>
+      </w:r>
+    </w:p>
+    <w:p>
+      <w:pPr>
+        <w:pStyle w:val="Heading3"/>
+      </w:pPr>
+      <w:r>
+        <w:t>Variable generators to use weather data instead of capacity factor data</w:t>
+      </w:r>
+    </w:p>
+    <w:p>
+      <w:r>
+        <w:t xml:space="preserve">The variable generators </w:t>
+      </w:r>
+      <w:r>
+        <w:t xml:space="preserve">currently expect the timeseries data to be provided as capacity factor. Robert calculates the capacity factor data from the meteorological data and power curves of typical equipment. A more configurable arrangement would be to have the meterological data loaded from files and the variable generator configuration to include some specification of a conversion function. This would have the disadvantage of needing to do all these calculations when the data was first loaded, a significant issue for large data sets. </w:t>
+      </w:r>
+    </w:p>
+    <w:p>
+      <w:pPr>
+        <w:pStyle w:val="Heading2"/>
+      </w:pPr>
+      <w:r>
+        <w:t xml:space="preserve">Ideas for </w:t>
+      </w:r>
+      <w:r>
+        <w:t>performance</w:t>
+      </w:r>
+      <w:r>
+        <w:t xml:space="preserve"> </w:t>
+      </w:r>
+      <w:r>
+        <w:t>improvement</w:t>
+      </w:r>
+    </w:p>
+    <w:p>
+      <w:pPr>
+        <w:pStyle w:val="Heading3"/>
+      </w:pPr>
+      <w:r>
+        <w:t>Genetic algorithm optimisations</w:t>
+      </w:r>
+    </w:p>
+    <w:p>
+      <w:pPr>
+        <w:pStyle w:val="Heading4"/>
+      </w:pPr>
+      <w:bookmarkStart w:id="19" w:name="_Ref350590766"/>
+      <w:r>
+        <w:t>Selection of starting points and use of negatives</w:t>
+      </w:r>
       <w:bookmarkEnd w:id="19"/>
-      <w:r>
-        <w:t xml:space="preserve"> (TxMultiMasterSimple)</w:t>
-      </w:r>
-    </w:p>
-    <w:p>
-      <w:r>
-        <w:t>This is straightforward</w:t>
-      </w:r>
-      <w:r>
-        <w:t>. Currently the TxMultiMasterSimple model uses the dispatch_order value to determine which generator models it needs to instantiate. It could just as easily compile the list of required generator models from a multi-period setting, and sel</w:t>
-      </w:r>
-      <w:r>
-        <w:t>ect the dispatch_order from self.period_configs instead of just using the one order from self.config. The line in the configuration file would look something like this:</w:t>
-      </w:r>
-    </w:p>
-    <w:p>
-      <w:pPr>
-        <w:pStyle w:val="Code"/>
-      </w:pPr>
-    </w:p>
-    <w:p>
-      <w:pPr>
-        <w:pStyle w:val="Code"/>
-      </w:pPr>
-      <w:r>
-        <w:t>dispatch_order: {2010: solar gas coal, 2020: solar wave gas}</w:t>
-      </w:r>
-    </w:p>
-    <w:p>
-      <w:r>
-        <w:t>In theory, the choice of dispatch order could also be optimised, by somehow parametrising the dispatch order decision into a list of integers and adding that to the optimiser’</w:t>
-      </w:r>
-      <w:r>
-        <w:t xml:space="preserve">s params vector. </w:t>
-      </w:r>
-    </w:p>
-    <w:p>
-      <w:pPr>
-        <w:pStyle w:val="Heading3"/>
-      </w:pPr>
-      <w:r>
-        <w:t xml:space="preserve">Multi-site </w:t>
-      </w:r>
-      <w:r>
-        <w:t>thermal</w:t>
-      </w:r>
-      <w:r>
-        <w:t xml:space="preserve"> models</w:t>
-      </w:r>
-      <w:r>
-        <w:t xml:space="preserve"> (TxMultiMasterSimple)</w:t>
-      </w:r>
-    </w:p>
-    <w:p>
-      <w:r>
-        <w:t>The thermal models in the TxMulti family restrict themselves to a single site so that there is no question of how to dispatch the capacity to meet the supply request. Multiple sites can currently be modelled by listing them in the master’s dispatch order and configuring them individually. The thermal models could be extended to handle multiple sites once a method for dispatching between the sites was determined.</w:t>
-      </w:r>
-    </w:p>
-    <w:p>
-      <w:pPr>
-        <w:pStyle w:val="Heading3"/>
-      </w:pPr>
-      <w:r>
-        <w:t>Economic models</w:t>
-      </w:r>
-    </w:p>
-    <w:p>
-      <w:r>
-        <w:t xml:space="preserve">An economic model of the profitability of each site could be constructed using the </w:t>
-      </w:r>
-      <w:r>
-        <w:t>calculate_time_period_full</w:t>
-      </w:r>
-      <w:r>
-        <w:t xml:space="preserve"> </w:t>
-      </w:r>
-      <w:r>
-        <w:t xml:space="preserve">or calculate_costs_from_schedule_and_finalise </w:t>
-      </w:r>
-      <w:r>
-        <w:t>method of TxMultiGeneratorBase</w:t>
-      </w:r>
-      <w:r>
-        <w:t xml:space="preserve"> </w:t>
-      </w:r>
-      <w:r>
-        <w:t>. This exposes the per-site information on output, capital costs and variable costs. The master</w:t>
-      </w:r>
-      <w:r>
-        <w:t xml:space="preserve"> </w:t>
-      </w:r>
-      <w:r>
-        <w:t>could direct the relevant per-site information to an economic model.</w:t>
-      </w:r>
-    </w:p>
-    <w:p>
-      <w:pPr>
-        <w:pStyle w:val="Heading3"/>
-      </w:pPr>
-      <w:r>
-        <w:t>Constraints on maximum total new build capacity</w:t>
-      </w:r>
-    </w:p>
-    <w:p>
-      <w:r>
-        <w:t xml:space="preserve">There is a concern that the optimiser may come up with solutions that require a very uneven distribution of manpower and resources across the time periods. One simple way to model this would be to have the period_cost value (the total expense for the period), as currently calculated in TxMultiMasterSimple, to be transformed by a function that </w:t>
-      </w:r>
-      <w:r>
-        <w:t xml:space="preserve">increased costs more than linearly </w:t>
-      </w:r>
-      <w:r>
-        <w:t xml:space="preserve">as the total period cost </w:t>
-      </w:r>
-      <w:r>
-        <w:t>became unreasonable</w:t>
-      </w:r>
-      <w:r>
-        <w:t>.</w:t>
-      </w:r>
-    </w:p>
-    <w:p>
-      <w:pPr>
-        <w:pStyle w:val="Heading3"/>
-      </w:pPr>
-      <w:r>
-        <w:t>Variable generators to use weather data instead of capacity factor data</w:t>
-      </w:r>
-    </w:p>
-    <w:p>
-      <w:r>
-        <w:t xml:space="preserve">The variable generators </w:t>
-      </w:r>
-      <w:r>
-        <w:t xml:space="preserve">currently expect the timeseries data to be provided as capacity factor. Robert calculates the capacity factor data from the meteorological data and power curves of typical equipment. A more configurable arrangement would be to have the meterological data loaded from files and the variable generator configuration to include some specification of a conversion function. This would have the disadvantage of needing to do all these calculations when the data was first loaded, a significant issue for large data sets. </w:t>
-      </w:r>
-    </w:p>
-    <w:p>
-      <w:pPr>
-        <w:pStyle w:val="Heading2"/>
-      </w:pPr>
-      <w:r>
-        <w:t xml:space="preserve">Ideas for </w:t>
-      </w:r>
-      <w:r>
-        <w:t>performance</w:t>
-      </w:r>
-      <w:r>
-        <w:t xml:space="preserve"> </w:t>
-      </w:r>
-      <w:r>
-        <w:t>improvement</w:t>
-      </w:r>
-    </w:p>
-    <w:p>
-      <w:pPr>
-        <w:pStyle w:val="Heading3"/>
-      </w:pPr>
-      <w:r>
-        <w:t>Genetic algorithm optimisations</w:t>
-      </w:r>
-    </w:p>
-    <w:p>
-      <w:pPr>
-        <w:pStyle w:val="Heading4"/>
-      </w:pPr>
-      <w:bookmarkStart w:id="20" w:name="_Ref350590766"/>
-      <w:r>
-        <w:t>Selection of starting points and use of negatives</w:t>
-      </w:r>
-      <w:bookmarkEnd w:id="20"/>
     </w:p>
     <w:p>
       <w:r>
@@ -6953,11 +6951,11 @@
       <w:pPr>
         <w:pStyle w:val="Heading3"/>
       </w:pPr>
-      <w:bookmarkStart w:id="21" w:name="_Ref350600555"/>
+      <w:bookmarkStart w:id="20" w:name="_Ref350600555"/>
       <w:r>
         <w:t>Orientation of timeseries data arrays</w:t>
       </w:r>
-      <w:bookmarkEnd w:id="21"/>
+      <w:bookmarkEnd w:id="20"/>
     </w:p>
     <w:p>
       <w:r>
@@ -7417,11 +7415,11 @@
       <w:pPr>
         <w:pStyle w:val="Heading3"/>
       </w:pPr>
-      <w:bookmarkStart w:id="22" w:name="_Ref350628515"/>
+      <w:bookmarkStart w:id="21" w:name="_Ref350628515"/>
       <w:r>
         <w:t>Working with a Pickle file</w:t>
       </w:r>
-      <w:bookmarkEnd w:id="22"/>
+      <w:bookmarkEnd w:id="21"/>
     </w:p>
     <w:p>
       <w:r>
@@ -7670,7 +7668,12 @@
         <w:t>best_results:</w:t>
       </w:r>
       <w:r>
-        <w:t xml:space="preserve"> For the best gene, details of the state of each generator at each time period, plus totals, plus terminal values. Contains lots of detail. Run the multi-period example sim in asst5_config_multi.txt and open up the pickle file it creates (asst5.pkl) to examine them. See section </w:t>
+        <w:t xml:space="preserve"> For the best gene, details of the state of each generator at each time period, plus totals, plus terminal values. Contains lots of detail. Run the multi-period example sim in asst5_config_multi.txt and open up the pick</w:t>
+      </w:r>
+      <w:bookmarkStart w:id="22" w:name="_GoBack"/>
+      <w:bookmarkEnd w:id="22"/>
+      <w:r>
+        <w:t xml:space="preserve">le file it creates (asst5.pkl) to examine them. See section </w:t>
       </w:r>
       <w:r>
         <w:fldChar w:fldCharType="begin"/>
@@ -11094,7 +11097,7 @@
 </file>
 
 <file path=customXml/itemProps1.xml><?xml version="1.0" encoding="utf-8"?>
-<ds:datastoreItem xmlns:ds="http://schemas.openxmlformats.org/officeDocument/2006/customXml" ds:itemID="{42083F6A-81DF-40D1-A084-E151DADAD48B}">
+<ds:datastoreItem xmlns:ds="http://schemas.openxmlformats.org/officeDocument/2006/customXml" ds:itemID="{06DC4CB4-4997-47AA-9C16-3130D3511171}">
   <ds:schemaRefs>
     <ds:schemaRef ds:uri="http://schemas.openxmlformats.org/officeDocument/2006/bibliography"/>
   </ds:schemaRefs>

</xml_diff>